<commit_message>
Added a HTML/3.Newspaper.html and modified the HTML/Task List.docx
</commit_message>
<xml_diff>
--- a/HTML/Task List.docx
+++ b/HTML/Task List.docx
@@ -50,7 +50,7 @@
         <w:rPr>
           <w:rFonts w:ascii="Times New Roman" w:hAnsi="Times New Roman" w:cs="Times New Roman"/>
         </w:rPr>
-        <w:t>Create First code.html.</w:t>
+        <w:t>Create First code.html</w:t>
       </w:r>
     </w:p>
     <w:p>
@@ -235,19 +235,7 @@
         <w:rPr>
           <w:rFonts w:ascii="Times New Roman" w:hAnsi="Times New Roman" w:cs="Times New Roman"/>
         </w:rPr>
-        <w:t xml:space="preserve">Create </w:t>
-      </w:r>
-      <w:r>
-        <w:rPr>
-          <w:rFonts w:ascii="Times New Roman" w:hAnsi="Times New Roman" w:cs="Times New Roman"/>
-        </w:rPr>
-        <w:t>Elementals</w:t>
-      </w:r>
-      <w:r>
-        <w:rPr>
-          <w:rFonts w:ascii="Times New Roman" w:hAnsi="Times New Roman" w:cs="Times New Roman"/>
-        </w:rPr>
-        <w:t>.html.</w:t>
+        <w:t>Create Elementals.html</w:t>
       </w:r>
     </w:p>
     <w:p>
@@ -436,7 +424,234 @@
           <w:szCs w:val="28"/>
         </w:rPr>
         <w:lastRenderedPageBreak/>
-        <w:t>Task-3</w:t>
+        <w:t>Task-3:</w:t>
+      </w:r>
+    </w:p>
+    <w:p>
+      <w:pPr>
+        <w:spacing w:line="240" w:lineRule="auto"/>
+        <w:rPr>
+          <w:rFonts w:ascii="Times New Roman" w:hAnsi="Times New Roman" w:cs="Times New Roman"/>
+        </w:rPr>
+      </w:pPr>
+      <w:r>
+        <w:rPr>
+          <w:rFonts w:ascii="Times New Roman" w:hAnsi="Times New Roman" w:cs="Times New Roman"/>
+        </w:rPr>
+        <w:t xml:space="preserve">Create </w:t>
+      </w:r>
+      <w:r>
+        <w:rPr>
+          <w:rFonts w:ascii="Times New Roman" w:hAnsi="Times New Roman" w:cs="Times New Roman"/>
+        </w:rPr>
+        <w:t>Newspaper.html</w:t>
+      </w:r>
+    </w:p>
+    <w:p>
+      <w:pPr>
+        <w:spacing w:line="240" w:lineRule="auto"/>
+        <w:rPr>
+          <w:rFonts w:ascii="Times New Roman" w:hAnsi="Times New Roman" w:cs="Times New Roman"/>
+        </w:rPr>
+      </w:pPr>
+      <w:r>
+        <w:rPr>
+          <w:rFonts w:ascii="Times New Roman" w:hAnsi="Times New Roman" w:cs="Times New Roman"/>
+        </w:rPr>
+        <w:t>Write an article with what was happening in the news on the day you were born!</w:t>
+      </w:r>
+    </w:p>
+    <w:p>
+      <w:pPr>
+        <w:spacing w:line="240" w:lineRule="auto"/>
+        <w:rPr>
+          <w:rFonts w:ascii="Times New Roman" w:hAnsi="Times New Roman" w:cs="Times New Roman"/>
+        </w:rPr>
+      </w:pPr>
+      <w:r>
+        <w:rPr>
+          <w:rFonts w:ascii="Times New Roman" w:hAnsi="Times New Roman" w:cs="Times New Roman"/>
+          <w:b/>
+        </w:rPr>
+        <w:t>Note</w:t>
+      </w:r>
+      <w:r>
+        <w:rPr>
+          <w:rFonts w:ascii="Times New Roman" w:hAnsi="Times New Roman" w:cs="Times New Roman"/>
+        </w:rPr>
+        <w:t xml:space="preserve">: Find The New York Times newspaper from your birth date by using their </w:t>
+      </w:r>
+      <w:hyperlink r:id="rId7" w:history="1">
+        <w:r>
+          <w:rPr>
+            <w:rStyle w:val="Hyperlink"/>
+            <w:rFonts w:ascii="Times New Roman" w:hAnsi="Times New Roman" w:cs="Times New Roman"/>
+          </w:rPr>
+          <w:t>Site Map</w:t>
+        </w:r>
+      </w:hyperlink>
+      <w:r>
+        <w:rPr>
+          <w:rFonts w:ascii="Times New Roman" w:hAnsi="Times New Roman" w:cs="Times New Roman"/>
+        </w:rPr>
+        <w:t>.</w:t>
+      </w:r>
+    </w:p>
+    <w:p>
+      <w:pPr>
+        <w:spacing w:line="240" w:lineRule="auto"/>
+        <w:rPr>
+          <w:rFonts w:ascii="Times New Roman" w:hAnsi="Times New Roman" w:cs="Times New Roman"/>
+        </w:rPr>
+      </w:pPr>
+      <w:r>
+        <w:rPr>
+          <w:rFonts w:ascii="Times New Roman" w:hAnsi="Times New Roman" w:cs="Times New Roman"/>
+        </w:rPr>
+        <w:t>Recreate an article’s title and a blurb with:</w:t>
+      </w:r>
+    </w:p>
+    <w:p>
+      <w:pPr>
+        <w:pStyle w:val="ListParagraph"/>
+        <w:numPr>
+          <w:ilvl w:val="0"/>
+          <w:numId w:val="4"/>
+        </w:numPr>
+        <w:spacing w:line="240" w:lineRule="auto"/>
+        <w:rPr>
+          <w:rFonts w:ascii="Times New Roman" w:hAnsi="Times New Roman" w:cs="Times New Roman"/>
+        </w:rPr>
+      </w:pPr>
+      <w:r>
+        <w:rPr>
+          <w:rFonts w:ascii="Times New Roman" w:hAnsi="Times New Roman" w:cs="Times New Roman"/>
+        </w:rPr>
+        <w:t>A &lt;h1&gt; to &lt;h3&gt; heading element.</w:t>
+      </w:r>
+    </w:p>
+    <w:p>
+      <w:pPr>
+        <w:pStyle w:val="ListParagraph"/>
+        <w:numPr>
+          <w:ilvl w:val="0"/>
+          <w:numId w:val="4"/>
+        </w:numPr>
+        <w:spacing w:line="240" w:lineRule="auto"/>
+        <w:rPr>
+          <w:rFonts w:ascii="Times New Roman" w:hAnsi="Times New Roman" w:cs="Times New Roman"/>
+        </w:rPr>
+      </w:pPr>
+      <w:r>
+        <w:rPr>
+          <w:rFonts w:ascii="Times New Roman" w:hAnsi="Times New Roman" w:cs="Times New Roman"/>
+        </w:rPr>
+        <w:t>A &lt;p&gt; paragraph element.</w:t>
+      </w:r>
+    </w:p>
+    <w:p>
+      <w:pPr>
+        <w:pStyle w:val="ListParagraph"/>
+        <w:numPr>
+          <w:ilvl w:val="0"/>
+          <w:numId w:val="4"/>
+        </w:numPr>
+        <w:spacing w:line="240" w:lineRule="auto"/>
+        <w:rPr>
+          <w:rFonts w:ascii="Times New Roman" w:hAnsi="Times New Roman" w:cs="Times New Roman"/>
+        </w:rPr>
+      </w:pPr>
+      <w:r>
+        <w:rPr>
+          <w:rFonts w:ascii="Times New Roman" w:hAnsi="Times New Roman" w:cs="Times New Roman"/>
+        </w:rPr>
+        <w:t>A &lt;br&gt; line breaker element.</w:t>
+      </w:r>
+    </w:p>
+    <w:p>
+      <w:pPr>
+        <w:spacing w:line="240" w:lineRule="auto"/>
+        <w:rPr>
+          <w:rFonts w:ascii="Times New Roman" w:hAnsi="Times New Roman" w:cs="Times New Roman"/>
+          <w:sz w:val="28"/>
+          <w:szCs w:val="28"/>
+        </w:rPr>
+      </w:pPr>
+      <w:r>
+        <w:rPr>
+          <w:rFonts w:ascii="Times New Roman" w:hAnsi="Times New Roman" w:cs="Times New Roman"/>
+          <w:sz w:val="28"/>
+          <w:szCs w:val="28"/>
+        </w:rPr>
+        <w:t>Output:</w:t>
+      </w:r>
+    </w:p>
+    <w:p>
+      <w:pPr>
+        <w:spacing w:line="240" w:lineRule="auto"/>
+        <w:rPr>
+          <w:rFonts w:ascii="Times New Roman" w:hAnsi="Times New Roman" w:cs="Times New Roman"/>
+          <w:sz w:val="28"/>
+          <w:szCs w:val="28"/>
+        </w:rPr>
+      </w:pPr>
+      <w:r>
+        <w:rPr>
+          <w:noProof/>
+        </w:rPr>
+        <w:drawing>
+          <wp:inline distT="0" distB="0" distL="0" distR="0" wp14:anchorId="2FD68A5D" wp14:editId="14D7B928">
+            <wp:extent cx="5943600" cy="2713355"/>
+            <wp:effectExtent l="0" t="0" r="0" b="0"/>
+            <wp:docPr id="3" name="Picture 3"/>
+            <wp:cNvGraphicFramePr>
+              <a:graphicFrameLocks xmlns:a="http://schemas.openxmlformats.org/drawingml/2006/main" noChangeAspect="1"/>
+            </wp:cNvGraphicFramePr>
+            <a:graphic xmlns:a="http://schemas.openxmlformats.org/drawingml/2006/main">
+              <a:graphicData uri="http://schemas.openxmlformats.org/drawingml/2006/picture">
+                <pic:pic xmlns:pic="http://schemas.openxmlformats.org/drawingml/2006/picture">
+                  <pic:nvPicPr>
+                    <pic:cNvPr id="1" name=""/>
+                    <pic:cNvPicPr/>
+                  </pic:nvPicPr>
+                  <pic:blipFill>
+                    <a:blip r:embed="rId8"/>
+                    <a:stretch>
+                      <a:fillRect/>
+                    </a:stretch>
+                  </pic:blipFill>
+                  <pic:spPr>
+                    <a:xfrm>
+                      <a:off x="0" y="0"/>
+                      <a:ext cx="5943600" cy="2713355"/>
+                    </a:xfrm>
+                    <a:prstGeom prst="rect">
+                      <a:avLst/>
+                    </a:prstGeom>
+                  </pic:spPr>
+                </pic:pic>
+              </a:graphicData>
+            </a:graphic>
+          </wp:inline>
+        </w:drawing>
+      </w:r>
+    </w:p>
+    <w:p>
+      <w:pPr>
+        <w:spacing w:line="240" w:lineRule="auto"/>
+        <w:rPr>
+          <w:rFonts w:ascii="Times New Roman" w:hAnsi="Times New Roman" w:cs="Times New Roman"/>
+          <w:sz w:val="28"/>
+          <w:szCs w:val="28"/>
+        </w:rPr>
+      </w:pPr>
+      <w:r>
+        <w:rPr>
+          <w:rFonts w:ascii="Times New Roman" w:hAnsi="Times New Roman" w:cs="Times New Roman"/>
+          <w:sz w:val="28"/>
+          <w:szCs w:val="28"/>
+        </w:rPr>
+        <w:t>Task-4</w:t>
       </w:r>
       <w:r>
         <w:rPr>
@@ -462,6 +677,417 @@
 <file path=word/numbering.xml><?xml version="1.0" encoding="utf-8"?>
 <w:numbering xmlns:wpc="http://schemas.microsoft.com/office/word/2010/wordprocessingCanvas" xmlns:mc="http://schemas.openxmlformats.org/markup-compatibility/2006" xmlns:o="urn:schemas-microsoft-com:office:office" xmlns:r="http://schemas.openxmlformats.org/officeDocument/2006/relationships" xmlns:m="http://schemas.openxmlformats.org/officeDocument/2006/math" xmlns:v="urn:schemas-microsoft-com:vml" xmlns:wp14="http://schemas.microsoft.com/office/word/2010/wordprocessingDrawing" xmlns:wp="http://schemas.openxmlformats.org/drawingml/2006/wordprocessingDrawing" xmlns:w10="urn:schemas-microsoft-com:office:word" xmlns:w="http://schemas.openxmlformats.org/wordprocessingml/2006/main" xmlns:w14="http://schemas.microsoft.com/office/word/2010/wordml" xmlns:w15="http://schemas.microsoft.com/office/word/2012/wordml" xmlns:wpg="http://schemas.microsoft.com/office/word/2010/wordprocessingGroup" xmlns:wpi="http://schemas.microsoft.com/office/word/2010/wordprocessingInk" xmlns:wne="http://schemas.microsoft.com/office/word/2006/wordml" xmlns:wps="http://schemas.microsoft.com/office/word/2010/wordprocessingShape" mc:Ignorable="w14 w15 wp14">
   <w:abstractNum w:abstractNumId="0" w15:restartNumberingAfterBreak="0">
+    <w:nsid w:val="02645AF0"/>
+    <w:multiLevelType w:val="hybridMultilevel"/>
+    <w:tmpl w:val="F782CAA6"/>
+    <w:lvl w:ilvl="0" w:tplc="04090001">
+      <w:start w:val="1"/>
+      <w:numFmt w:val="bullet"/>
+      <w:lvlText w:val=""/>
+      <w:lvlJc w:val="left"/>
+      <w:pPr>
+        <w:ind w:left="720" w:hanging="360"/>
+      </w:pPr>
+      <w:rPr>
+        <w:rFonts w:ascii="Symbol" w:hAnsi="Symbol" w:hint="default"/>
+      </w:rPr>
+    </w:lvl>
+    <w:lvl w:ilvl="1" w:tplc="04090003" w:tentative="1">
+      <w:start w:val="1"/>
+      <w:numFmt w:val="bullet"/>
+      <w:lvlText w:val="o"/>
+      <w:lvlJc w:val="left"/>
+      <w:pPr>
+        <w:ind w:left="1440" w:hanging="360"/>
+      </w:pPr>
+      <w:rPr>
+        <w:rFonts w:ascii="Courier New" w:hAnsi="Courier New" w:cs="Courier New" w:hint="default"/>
+      </w:rPr>
+    </w:lvl>
+    <w:lvl w:ilvl="2" w:tplc="04090005" w:tentative="1">
+      <w:start w:val="1"/>
+      <w:numFmt w:val="bullet"/>
+      <w:lvlText w:val=""/>
+      <w:lvlJc w:val="left"/>
+      <w:pPr>
+        <w:ind w:left="2160" w:hanging="360"/>
+      </w:pPr>
+      <w:rPr>
+        <w:rFonts w:ascii="Wingdings" w:hAnsi="Wingdings" w:hint="default"/>
+      </w:rPr>
+    </w:lvl>
+    <w:lvl w:ilvl="3" w:tplc="04090001" w:tentative="1">
+      <w:start w:val="1"/>
+      <w:numFmt w:val="bullet"/>
+      <w:lvlText w:val=""/>
+      <w:lvlJc w:val="left"/>
+      <w:pPr>
+        <w:ind w:left="2880" w:hanging="360"/>
+      </w:pPr>
+      <w:rPr>
+        <w:rFonts w:ascii="Symbol" w:hAnsi="Symbol" w:hint="default"/>
+      </w:rPr>
+    </w:lvl>
+    <w:lvl w:ilvl="4" w:tplc="04090003" w:tentative="1">
+      <w:start w:val="1"/>
+      <w:numFmt w:val="bullet"/>
+      <w:lvlText w:val="o"/>
+      <w:lvlJc w:val="left"/>
+      <w:pPr>
+        <w:ind w:left="3600" w:hanging="360"/>
+      </w:pPr>
+      <w:rPr>
+        <w:rFonts w:ascii="Courier New" w:hAnsi="Courier New" w:cs="Courier New" w:hint="default"/>
+      </w:rPr>
+    </w:lvl>
+    <w:lvl w:ilvl="5" w:tplc="04090005" w:tentative="1">
+      <w:start w:val="1"/>
+      <w:numFmt w:val="bullet"/>
+      <w:lvlText w:val=""/>
+      <w:lvlJc w:val="left"/>
+      <w:pPr>
+        <w:ind w:left="4320" w:hanging="360"/>
+      </w:pPr>
+      <w:rPr>
+        <w:rFonts w:ascii="Wingdings" w:hAnsi="Wingdings" w:hint="default"/>
+      </w:rPr>
+    </w:lvl>
+    <w:lvl w:ilvl="6" w:tplc="04090001" w:tentative="1">
+      <w:start w:val="1"/>
+      <w:numFmt w:val="bullet"/>
+      <w:lvlText w:val=""/>
+      <w:lvlJc w:val="left"/>
+      <w:pPr>
+        <w:ind w:left="5040" w:hanging="360"/>
+      </w:pPr>
+      <w:rPr>
+        <w:rFonts w:ascii="Symbol" w:hAnsi="Symbol" w:hint="default"/>
+      </w:rPr>
+    </w:lvl>
+    <w:lvl w:ilvl="7" w:tplc="04090003" w:tentative="1">
+      <w:start w:val="1"/>
+      <w:numFmt w:val="bullet"/>
+      <w:lvlText w:val="o"/>
+      <w:lvlJc w:val="left"/>
+      <w:pPr>
+        <w:ind w:left="5760" w:hanging="360"/>
+      </w:pPr>
+      <w:rPr>
+        <w:rFonts w:ascii="Courier New" w:hAnsi="Courier New" w:cs="Courier New" w:hint="default"/>
+      </w:rPr>
+    </w:lvl>
+    <w:lvl w:ilvl="8" w:tplc="04090005" w:tentative="1">
+      <w:start w:val="1"/>
+      <w:numFmt w:val="bullet"/>
+      <w:lvlText w:val=""/>
+      <w:lvlJc w:val="left"/>
+      <w:pPr>
+        <w:ind w:left="6480" w:hanging="360"/>
+      </w:pPr>
+      <w:rPr>
+        <w:rFonts w:ascii="Wingdings" w:hAnsi="Wingdings" w:hint="default"/>
+      </w:rPr>
+    </w:lvl>
+  </w:abstractNum>
+  <w:abstractNum w:abstractNumId="1" w15:restartNumberingAfterBreak="0">
+    <w:nsid w:val="02E12D69"/>
+    <w:multiLevelType w:val="multilevel"/>
+    <w:tmpl w:val="98C0A1CA"/>
+    <w:lvl w:ilvl="0">
+      <w:start w:val="1"/>
+      <w:numFmt w:val="bullet"/>
+      <w:lvlText w:val=""/>
+      <w:lvlJc w:val="left"/>
+      <w:pPr>
+        <w:tabs>
+          <w:tab w:val="num" w:pos="720"/>
+        </w:tabs>
+        <w:ind w:left="720" w:hanging="360"/>
+      </w:pPr>
+      <w:rPr>
+        <w:rFonts w:ascii="Symbol" w:hAnsi="Symbol" w:hint="default"/>
+        <w:sz w:val="20"/>
+      </w:rPr>
+    </w:lvl>
+    <w:lvl w:ilvl="1" w:tentative="1">
+      <w:start w:val="1"/>
+      <w:numFmt w:val="bullet"/>
+      <w:lvlText w:val="o"/>
+      <w:lvlJc w:val="left"/>
+      <w:pPr>
+        <w:tabs>
+          <w:tab w:val="num" w:pos="1440"/>
+        </w:tabs>
+        <w:ind w:left="1440" w:hanging="360"/>
+      </w:pPr>
+      <w:rPr>
+        <w:rFonts w:ascii="Courier New" w:hAnsi="Courier New" w:hint="default"/>
+        <w:sz w:val="20"/>
+      </w:rPr>
+    </w:lvl>
+    <w:lvl w:ilvl="2" w:tentative="1">
+      <w:start w:val="1"/>
+      <w:numFmt w:val="bullet"/>
+      <w:lvlText w:val=""/>
+      <w:lvlJc w:val="left"/>
+      <w:pPr>
+        <w:tabs>
+          <w:tab w:val="num" w:pos="2160"/>
+        </w:tabs>
+        <w:ind w:left="2160" w:hanging="360"/>
+      </w:pPr>
+      <w:rPr>
+        <w:rFonts w:ascii="Wingdings" w:hAnsi="Wingdings" w:hint="default"/>
+        <w:sz w:val="20"/>
+      </w:rPr>
+    </w:lvl>
+    <w:lvl w:ilvl="3" w:tentative="1">
+      <w:start w:val="1"/>
+      <w:numFmt w:val="bullet"/>
+      <w:lvlText w:val=""/>
+      <w:lvlJc w:val="left"/>
+      <w:pPr>
+        <w:tabs>
+          <w:tab w:val="num" w:pos="2880"/>
+        </w:tabs>
+        <w:ind w:left="2880" w:hanging="360"/>
+      </w:pPr>
+      <w:rPr>
+        <w:rFonts w:ascii="Wingdings" w:hAnsi="Wingdings" w:hint="default"/>
+        <w:sz w:val="20"/>
+      </w:rPr>
+    </w:lvl>
+    <w:lvl w:ilvl="4" w:tentative="1">
+      <w:start w:val="1"/>
+      <w:numFmt w:val="bullet"/>
+      <w:lvlText w:val=""/>
+      <w:lvlJc w:val="left"/>
+      <w:pPr>
+        <w:tabs>
+          <w:tab w:val="num" w:pos="3600"/>
+        </w:tabs>
+        <w:ind w:left="3600" w:hanging="360"/>
+      </w:pPr>
+      <w:rPr>
+        <w:rFonts w:ascii="Wingdings" w:hAnsi="Wingdings" w:hint="default"/>
+        <w:sz w:val="20"/>
+      </w:rPr>
+    </w:lvl>
+    <w:lvl w:ilvl="5" w:tentative="1">
+      <w:start w:val="1"/>
+      <w:numFmt w:val="bullet"/>
+      <w:lvlText w:val=""/>
+      <w:lvlJc w:val="left"/>
+      <w:pPr>
+        <w:tabs>
+          <w:tab w:val="num" w:pos="4320"/>
+        </w:tabs>
+        <w:ind w:left="4320" w:hanging="360"/>
+      </w:pPr>
+      <w:rPr>
+        <w:rFonts w:ascii="Wingdings" w:hAnsi="Wingdings" w:hint="default"/>
+        <w:sz w:val="20"/>
+      </w:rPr>
+    </w:lvl>
+    <w:lvl w:ilvl="6" w:tentative="1">
+      <w:start w:val="1"/>
+      <w:numFmt w:val="bullet"/>
+      <w:lvlText w:val=""/>
+      <w:lvlJc w:val="left"/>
+      <w:pPr>
+        <w:tabs>
+          <w:tab w:val="num" w:pos="5040"/>
+        </w:tabs>
+        <w:ind w:left="5040" w:hanging="360"/>
+      </w:pPr>
+      <w:rPr>
+        <w:rFonts w:ascii="Wingdings" w:hAnsi="Wingdings" w:hint="default"/>
+        <w:sz w:val="20"/>
+      </w:rPr>
+    </w:lvl>
+    <w:lvl w:ilvl="7" w:tentative="1">
+      <w:start w:val="1"/>
+      <w:numFmt w:val="bullet"/>
+      <w:lvlText w:val=""/>
+      <w:lvlJc w:val="left"/>
+      <w:pPr>
+        <w:tabs>
+          <w:tab w:val="num" w:pos="5760"/>
+        </w:tabs>
+        <w:ind w:left="5760" w:hanging="360"/>
+      </w:pPr>
+      <w:rPr>
+        <w:rFonts w:ascii="Wingdings" w:hAnsi="Wingdings" w:hint="default"/>
+        <w:sz w:val="20"/>
+      </w:rPr>
+    </w:lvl>
+    <w:lvl w:ilvl="8" w:tentative="1">
+      <w:start w:val="1"/>
+      <w:numFmt w:val="bullet"/>
+      <w:lvlText w:val=""/>
+      <w:lvlJc w:val="left"/>
+      <w:pPr>
+        <w:tabs>
+          <w:tab w:val="num" w:pos="6480"/>
+        </w:tabs>
+        <w:ind w:left="6480" w:hanging="360"/>
+      </w:pPr>
+      <w:rPr>
+        <w:rFonts w:ascii="Wingdings" w:hAnsi="Wingdings" w:hint="default"/>
+        <w:sz w:val="20"/>
+      </w:rPr>
+    </w:lvl>
+  </w:abstractNum>
+  <w:abstractNum w:abstractNumId="2" w15:restartNumberingAfterBreak="0">
+    <w:nsid w:val="32772EAA"/>
+    <w:multiLevelType w:val="multilevel"/>
+    <w:tmpl w:val="EFF4F6B8"/>
+    <w:lvl w:ilvl="0">
+      <w:start w:val="1"/>
+      <w:numFmt w:val="bullet"/>
+      <w:lvlText w:val=""/>
+      <w:lvlJc w:val="left"/>
+      <w:pPr>
+        <w:tabs>
+          <w:tab w:val="num" w:pos="720"/>
+        </w:tabs>
+        <w:ind w:left="720" w:hanging="360"/>
+      </w:pPr>
+      <w:rPr>
+        <w:rFonts w:ascii="Symbol" w:hAnsi="Symbol" w:hint="default"/>
+        <w:sz w:val="20"/>
+      </w:rPr>
+    </w:lvl>
+    <w:lvl w:ilvl="1" w:tentative="1">
+      <w:start w:val="1"/>
+      <w:numFmt w:val="bullet"/>
+      <w:lvlText w:val="o"/>
+      <w:lvlJc w:val="left"/>
+      <w:pPr>
+        <w:tabs>
+          <w:tab w:val="num" w:pos="1440"/>
+        </w:tabs>
+        <w:ind w:left="1440" w:hanging="360"/>
+      </w:pPr>
+      <w:rPr>
+        <w:rFonts w:ascii="Courier New" w:hAnsi="Courier New" w:hint="default"/>
+        <w:sz w:val="20"/>
+      </w:rPr>
+    </w:lvl>
+    <w:lvl w:ilvl="2" w:tentative="1">
+      <w:start w:val="1"/>
+      <w:numFmt w:val="bullet"/>
+      <w:lvlText w:val=""/>
+      <w:lvlJc w:val="left"/>
+      <w:pPr>
+        <w:tabs>
+          <w:tab w:val="num" w:pos="2160"/>
+        </w:tabs>
+        <w:ind w:left="2160" w:hanging="360"/>
+      </w:pPr>
+      <w:rPr>
+        <w:rFonts w:ascii="Wingdings" w:hAnsi="Wingdings" w:hint="default"/>
+        <w:sz w:val="20"/>
+      </w:rPr>
+    </w:lvl>
+    <w:lvl w:ilvl="3" w:tentative="1">
+      <w:start w:val="1"/>
+      <w:numFmt w:val="bullet"/>
+      <w:lvlText w:val=""/>
+      <w:lvlJc w:val="left"/>
+      <w:pPr>
+        <w:tabs>
+          <w:tab w:val="num" w:pos="2880"/>
+        </w:tabs>
+        <w:ind w:left="2880" w:hanging="360"/>
+      </w:pPr>
+      <w:rPr>
+        <w:rFonts w:ascii="Wingdings" w:hAnsi="Wingdings" w:hint="default"/>
+        <w:sz w:val="20"/>
+      </w:rPr>
+    </w:lvl>
+    <w:lvl w:ilvl="4" w:tentative="1">
+      <w:start w:val="1"/>
+      <w:numFmt w:val="bullet"/>
+      <w:lvlText w:val=""/>
+      <w:lvlJc w:val="left"/>
+      <w:pPr>
+        <w:tabs>
+          <w:tab w:val="num" w:pos="3600"/>
+        </w:tabs>
+        <w:ind w:left="3600" w:hanging="360"/>
+      </w:pPr>
+      <w:rPr>
+        <w:rFonts w:ascii="Wingdings" w:hAnsi="Wingdings" w:hint="default"/>
+        <w:sz w:val="20"/>
+      </w:rPr>
+    </w:lvl>
+    <w:lvl w:ilvl="5" w:tentative="1">
+      <w:start w:val="1"/>
+      <w:numFmt w:val="bullet"/>
+      <w:lvlText w:val=""/>
+      <w:lvlJc w:val="left"/>
+      <w:pPr>
+        <w:tabs>
+          <w:tab w:val="num" w:pos="4320"/>
+        </w:tabs>
+        <w:ind w:left="4320" w:hanging="360"/>
+      </w:pPr>
+      <w:rPr>
+        <w:rFonts w:ascii="Wingdings" w:hAnsi="Wingdings" w:hint="default"/>
+        <w:sz w:val="20"/>
+      </w:rPr>
+    </w:lvl>
+    <w:lvl w:ilvl="6" w:tentative="1">
+      <w:start w:val="1"/>
+      <w:numFmt w:val="bullet"/>
+      <w:lvlText w:val=""/>
+      <w:lvlJc w:val="left"/>
+      <w:pPr>
+        <w:tabs>
+          <w:tab w:val="num" w:pos="5040"/>
+        </w:tabs>
+        <w:ind w:left="5040" w:hanging="360"/>
+      </w:pPr>
+      <w:rPr>
+        <w:rFonts w:ascii="Wingdings" w:hAnsi="Wingdings" w:hint="default"/>
+        <w:sz w:val="20"/>
+      </w:rPr>
+    </w:lvl>
+    <w:lvl w:ilvl="7" w:tentative="1">
+      <w:start w:val="1"/>
+      <w:numFmt w:val="bullet"/>
+      <w:lvlText w:val=""/>
+      <w:lvlJc w:val="left"/>
+      <w:pPr>
+        <w:tabs>
+          <w:tab w:val="num" w:pos="5760"/>
+        </w:tabs>
+        <w:ind w:left="5760" w:hanging="360"/>
+      </w:pPr>
+      <w:rPr>
+        <w:rFonts w:ascii="Wingdings" w:hAnsi="Wingdings" w:hint="default"/>
+        <w:sz w:val="20"/>
+      </w:rPr>
+    </w:lvl>
+    <w:lvl w:ilvl="8" w:tentative="1">
+      <w:start w:val="1"/>
+      <w:numFmt w:val="bullet"/>
+      <w:lvlText w:val=""/>
+      <w:lvlJc w:val="left"/>
+      <w:pPr>
+        <w:tabs>
+          <w:tab w:val="num" w:pos="6480"/>
+        </w:tabs>
+        <w:ind w:left="6480" w:hanging="360"/>
+      </w:pPr>
+      <w:rPr>
+        <w:rFonts w:ascii="Wingdings" w:hAnsi="Wingdings" w:hint="default"/>
+        <w:sz w:val="20"/>
+      </w:rPr>
+    </w:lvl>
+  </w:abstractNum>
+  <w:abstractNum w:abstractNumId="3" w15:restartNumberingAfterBreak="0">
     <w:nsid w:val="753552D5"/>
     <w:multiLevelType w:val="hybridMultilevel"/>
     <w:tmpl w:val="137A98C6"/>
@@ -575,6 +1201,15 @@
     </w:lvl>
   </w:abstractNum>
   <w:num w:numId="1">
+    <w:abstractNumId w:val="3"/>
+  </w:num>
+  <w:num w:numId="2">
+    <w:abstractNumId w:val="2"/>
+  </w:num>
+  <w:num w:numId="3">
+    <w:abstractNumId w:val="1"/>
+  </w:num>
+  <w:num w:numId="4">
     <w:abstractNumId w:val="0"/>
   </w:num>
 </w:numbering>
@@ -1012,6 +1647,57 @@
       <w:contextualSpacing/>
     </w:pPr>
   </w:style>
+  <w:style w:type="paragraph" w:styleId="NormalWeb">
+    <w:name w:val="Normal (Web)"/>
+    <w:basedOn w:val="Normal"/>
+    <w:uiPriority w:val="99"/>
+    <w:semiHidden/>
+    <w:unhideWhenUsed/>
+    <w:rsid w:val="003B46A4"/>
+    <w:pPr>
+      <w:spacing w:before="100" w:beforeAutospacing="1" w:after="100" w:afterAutospacing="1" w:line="240" w:lineRule="auto"/>
+    </w:pPr>
+    <w:rPr>
+      <w:rFonts w:ascii="Times New Roman" w:eastAsia="Times New Roman" w:hAnsi="Times New Roman" w:cs="Times New Roman"/>
+      <w:sz w:val="24"/>
+      <w:szCs w:val="24"/>
+    </w:rPr>
+  </w:style>
+  <w:style w:type="character" w:styleId="Strong">
+    <w:name w:val="Strong"/>
+    <w:basedOn w:val="DefaultParagraphFont"/>
+    <w:uiPriority w:val="22"/>
+    <w:qFormat/>
+    <w:rsid w:val="003B46A4"/>
+    <w:rPr>
+      <w:b/>
+      <w:bCs/>
+    </w:rPr>
+  </w:style>
+  <w:style w:type="character" w:styleId="Hyperlink">
+    <w:name w:val="Hyperlink"/>
+    <w:basedOn w:val="DefaultParagraphFont"/>
+    <w:uiPriority w:val="99"/>
+    <w:unhideWhenUsed/>
+    <w:rsid w:val="003B46A4"/>
+    <w:rPr>
+      <w:color w:val="0000FF"/>
+      <w:u w:val="single"/>
+    </w:rPr>
+  </w:style>
+  <w:style w:type="character" w:styleId="HTMLCode">
+    <w:name w:val="HTML Code"/>
+    <w:basedOn w:val="DefaultParagraphFont"/>
+    <w:uiPriority w:val="99"/>
+    <w:semiHidden/>
+    <w:unhideWhenUsed/>
+    <w:rsid w:val="003B46A4"/>
+    <w:rPr>
+      <w:rFonts w:ascii="Courier New" w:eastAsia="Times New Roman" w:hAnsi="Courier New" w:cs="Courier New"/>
+      <w:sz w:val="20"/>
+      <w:szCs w:val="20"/>
+    </w:rPr>
+  </w:style>
 </w:styles>
 </file>
 

</xml_diff>

<commit_message>
Added a HTML/4.Formatting.html and modified the HTML/Task List.docx
</commit_message>
<xml_diff>
--- a/HTML/Task List.docx
+++ b/HTML/Task List.docx
@@ -438,13 +438,7 @@
         <w:rPr>
           <w:rFonts w:ascii="Times New Roman" w:hAnsi="Times New Roman" w:cs="Times New Roman"/>
         </w:rPr>
-        <w:t xml:space="preserve">Create </w:t>
-      </w:r>
-      <w:r>
-        <w:rPr>
-          <w:rFonts w:ascii="Times New Roman" w:hAnsi="Times New Roman" w:cs="Times New Roman"/>
-        </w:rPr>
-        <w:t>Newspaper.html</w:t>
+        <w:t>Create Newspaper.html</w:t>
       </w:r>
     </w:p>
     <w:p>
@@ -651,7 +645,339 @@
           <w:sz w:val="28"/>
           <w:szCs w:val="28"/>
         </w:rPr>
-        <w:t>Task-4</w:t>
+        <w:t>Task-4:</w:t>
+      </w:r>
+    </w:p>
+    <w:p>
+      <w:pPr>
+        <w:spacing w:line="240" w:lineRule="auto"/>
+        <w:rPr>
+          <w:rFonts w:ascii="Times New Roman" w:hAnsi="Times New Roman" w:cs="Times New Roman"/>
+        </w:rPr>
+      </w:pPr>
+      <w:r>
+        <w:rPr>
+          <w:rFonts w:ascii="Times New Roman" w:hAnsi="Times New Roman" w:cs="Times New Roman"/>
+        </w:rPr>
+        <w:t xml:space="preserve">Create </w:t>
+      </w:r>
+      <w:r>
+        <w:rPr>
+          <w:rFonts w:ascii="Times New Roman" w:hAnsi="Times New Roman" w:cs="Times New Roman"/>
+        </w:rPr>
+        <w:t>Formatting</w:t>
+      </w:r>
+      <w:r>
+        <w:rPr>
+          <w:rFonts w:ascii="Times New Roman" w:hAnsi="Times New Roman" w:cs="Times New Roman"/>
+        </w:rPr>
+        <w:t>.html</w:t>
+      </w:r>
+    </w:p>
+    <w:p>
+      <w:pPr>
+        <w:spacing w:line="240" w:lineRule="auto"/>
+        <w:rPr>
+          <w:rFonts w:ascii="Times New Roman" w:hAnsi="Times New Roman" w:cs="Times New Roman"/>
+        </w:rPr>
+      </w:pPr>
+      <w:r>
+        <w:rPr>
+          <w:rFonts w:ascii="Times New Roman" w:hAnsi="Times New Roman" w:cs="Times New Roman"/>
+        </w:rPr>
+        <w:t>Recreate the following passage in the same format in HTML using &lt;p&gt;, &lt;b&gt;, &lt;</w:t>
+      </w:r>
+      <w:proofErr w:type="spellStart"/>
+      <w:r>
+        <w:rPr>
+          <w:rFonts w:ascii="Times New Roman" w:hAnsi="Times New Roman" w:cs="Times New Roman"/>
+        </w:rPr>
+        <w:t>i</w:t>
+      </w:r>
+      <w:proofErr w:type="spellEnd"/>
+      <w:r>
+        <w:rPr>
+          <w:rFonts w:ascii="Times New Roman" w:hAnsi="Times New Roman" w:cs="Times New Roman"/>
+        </w:rPr>
+        <w:t>&gt;, &lt;s&gt; and &lt;u&gt; tags.</w:t>
+      </w:r>
+    </w:p>
+    <w:p>
+      <w:pPr>
+        <w:spacing w:before="100" w:beforeAutospacing="1" w:after="100" w:afterAutospacing="1" w:line="240" w:lineRule="auto"/>
+        <w:rPr>
+          <w:rFonts w:ascii="Times New Roman" w:eastAsia="Times New Roman" w:hAnsi="Times New Roman" w:cs="Times New Roman"/>
+          <w:color w:val="000000"/>
+          <w:sz w:val="27"/>
+          <w:szCs w:val="27"/>
+        </w:rPr>
+      </w:pPr>
+      <w:r>
+        <w:rPr>
+          <w:rFonts w:ascii="Times New Roman" w:eastAsia="Times New Roman" w:hAnsi="Times New Roman" w:cs="Times New Roman"/>
+          <w:b/>
+          <w:bCs/>
+          <w:color w:val="000000"/>
+          <w:sz w:val="27"/>
+          <w:szCs w:val="27"/>
+        </w:rPr>
+        <w:t>Cutting Down, Ramping Up:</w:t>
+      </w:r>
+      <w:r>
+        <w:rPr>
+          <w:rFonts w:ascii="Times New Roman" w:eastAsia="Times New Roman" w:hAnsi="Times New Roman" w:cs="Times New Roman"/>
+          <w:color w:val="000000"/>
+          <w:sz w:val="27"/>
+          <w:szCs w:val="27"/>
+        </w:rPr>
+        <w:t xml:space="preserve"> We have a</w:t>
+      </w:r>
+      <w:r>
+        <w:rPr>
+          <w:rFonts w:ascii="Times New Roman" w:eastAsia="Times New Roman" w:hAnsi="Times New Roman" w:cs="Times New Roman"/>
+          <w:color w:val="000000"/>
+          <w:sz w:val="27"/>
+          <w:szCs w:val="27"/>
+        </w:rPr>
+        <w:br/>
+        <w:t>robust strategy for </w:t>
+      </w:r>
+      <w:r>
+        <w:rPr>
+          <w:rFonts w:ascii="Times New Roman" w:eastAsia="Times New Roman" w:hAnsi="Times New Roman" w:cs="Times New Roman"/>
+          <w:strike/>
+          <w:color w:val="000000"/>
+          <w:sz w:val="27"/>
+          <w:szCs w:val="27"/>
+        </w:rPr>
+        <w:t>low-hanging fruits</w:t>
+      </w:r>
+      <w:r>
+        <w:rPr>
+          <w:rFonts w:ascii="Times New Roman" w:eastAsia="Times New Roman" w:hAnsi="Times New Roman" w:cs="Times New Roman"/>
+          <w:color w:val="000000"/>
+          <w:sz w:val="27"/>
+          <w:szCs w:val="27"/>
+        </w:rPr>
+        <w:br/>
+        <w:t>mission-critical objectives that move the</w:t>
+      </w:r>
+      <w:r>
+        <w:rPr>
+          <w:rFonts w:ascii="Times New Roman" w:eastAsia="Times New Roman" w:hAnsi="Times New Roman" w:cs="Times New Roman"/>
+          <w:color w:val="000000"/>
+          <w:sz w:val="27"/>
+          <w:szCs w:val="27"/>
+        </w:rPr>
+        <w:br/>
+        <w:t>needles at all costs. It's time to double down</w:t>
+      </w:r>
+      <w:r>
+        <w:rPr>
+          <w:rFonts w:ascii="Times New Roman" w:eastAsia="Times New Roman" w:hAnsi="Times New Roman" w:cs="Times New Roman"/>
+          <w:color w:val="000000"/>
+          <w:sz w:val="27"/>
+          <w:szCs w:val="27"/>
+        </w:rPr>
+        <w:br/>
+        <w:t>on </w:t>
+      </w:r>
+      <w:r>
+        <w:rPr>
+          <w:rFonts w:ascii="Times New Roman" w:eastAsia="Times New Roman" w:hAnsi="Times New Roman" w:cs="Times New Roman"/>
+          <w:b/>
+          <w:bCs/>
+          <w:color w:val="000000"/>
+          <w:sz w:val="27"/>
+          <w:szCs w:val="27"/>
+        </w:rPr>
+        <w:t>revenue growth</w:t>
+      </w:r>
+      <w:r>
+        <w:rPr>
+          <w:rFonts w:ascii="Times New Roman" w:eastAsia="Times New Roman" w:hAnsi="Times New Roman" w:cs="Times New Roman"/>
+          <w:color w:val="000000"/>
+          <w:sz w:val="27"/>
+          <w:szCs w:val="27"/>
+        </w:rPr>
+        <w:t> while </w:t>
+      </w:r>
+      <w:r>
+        <w:rPr>
+          <w:rFonts w:ascii="Times New Roman" w:eastAsia="Times New Roman" w:hAnsi="Times New Roman" w:cs="Times New Roman"/>
+          <w:color w:val="000000"/>
+          <w:sz w:val="27"/>
+          <w:szCs w:val="27"/>
+          <w:u w:val="single"/>
+        </w:rPr>
+        <w:t>cutting costs</w:t>
+      </w:r>
+      <w:r>
+        <w:rPr>
+          <w:rFonts w:ascii="Times New Roman" w:eastAsia="Times New Roman" w:hAnsi="Times New Roman" w:cs="Times New Roman"/>
+          <w:color w:val="000000"/>
+          <w:sz w:val="27"/>
+          <w:szCs w:val="27"/>
+        </w:rPr>
+        <w:t>. This</w:t>
+      </w:r>
+      <w:r>
+        <w:rPr>
+          <w:rFonts w:ascii="Times New Roman" w:eastAsia="Times New Roman" w:hAnsi="Times New Roman" w:cs="Times New Roman"/>
+          <w:color w:val="000000"/>
+          <w:sz w:val="27"/>
+          <w:szCs w:val="27"/>
+        </w:rPr>
+        <w:br/>
+        <w:t>is a win-win initiative, a win for us and our</w:t>
+      </w:r>
+      <w:r>
+        <w:rPr>
+          <w:rFonts w:ascii="Times New Roman" w:eastAsia="Times New Roman" w:hAnsi="Times New Roman" w:cs="Times New Roman"/>
+          <w:color w:val="000000"/>
+          <w:sz w:val="27"/>
+          <w:szCs w:val="27"/>
+        </w:rPr>
+        <w:br/>
+        <w:t>amazing shareholders!</w:t>
+      </w:r>
+    </w:p>
+    <w:p>
+      <w:pPr>
+        <w:spacing w:before="100" w:beforeAutospacing="1" w:after="100" w:afterAutospacing="1" w:line="240" w:lineRule="auto"/>
+        <w:rPr>
+          <w:rFonts w:ascii="Times New Roman" w:eastAsia="Times New Roman" w:hAnsi="Times New Roman" w:cs="Times New Roman"/>
+          <w:color w:val="000000"/>
+          <w:sz w:val="27"/>
+          <w:szCs w:val="27"/>
+        </w:rPr>
+      </w:pPr>
+      <w:r>
+        <w:rPr>
+          <w:rFonts w:ascii="Times New Roman" w:eastAsia="Times New Roman" w:hAnsi="Times New Roman" w:cs="Times New Roman"/>
+          <w:color w:val="000000"/>
+          <w:sz w:val="27"/>
+          <w:szCs w:val="27"/>
+        </w:rPr>
+        <w:t>P.S. After several strong sales months, we</w:t>
+      </w:r>
+      <w:r>
+        <w:rPr>
+          <w:rFonts w:ascii="Times New Roman" w:eastAsia="Times New Roman" w:hAnsi="Times New Roman" w:cs="Times New Roman"/>
+          <w:color w:val="000000"/>
+          <w:sz w:val="27"/>
+          <w:szCs w:val="27"/>
+        </w:rPr>
+        <w:br/>
+        <w:t>are printing </w:t>
+      </w:r>
+      <w:r>
+        <w:rPr>
+          <w:rFonts w:ascii="Times New Roman" w:eastAsia="Times New Roman" w:hAnsi="Times New Roman" w:cs="Times New Roman"/>
+          <w:b/>
+          <w:bCs/>
+          <w:color w:val="000000"/>
+          <w:sz w:val="27"/>
+          <w:szCs w:val="27"/>
+        </w:rPr>
+        <w:t>Employee Appreciation Tess!</w:t>
+      </w:r>
+      <w:r>
+        <w:rPr>
+          <w:rFonts w:ascii="Times New Roman" w:eastAsia="Times New Roman" w:hAnsi="Times New Roman" w:cs="Times New Roman"/>
+          <w:color w:val="000000"/>
+          <w:sz w:val="27"/>
+          <w:szCs w:val="27"/>
+        </w:rPr>
+        <w:br/>
+        <w:t>Will go on sale Monday.</w:t>
+      </w:r>
+    </w:p>
+    <w:p>
+      <w:pPr>
+        <w:spacing w:line="240" w:lineRule="auto"/>
+        <w:rPr>
+          <w:rFonts w:ascii="Times New Roman" w:hAnsi="Times New Roman" w:cs="Times New Roman"/>
+          <w:sz w:val="28"/>
+          <w:szCs w:val="28"/>
+        </w:rPr>
+      </w:pPr>
+      <w:r>
+        <w:rPr>
+          <w:rFonts w:ascii="Times New Roman" w:hAnsi="Times New Roman" w:cs="Times New Roman"/>
+          <w:sz w:val="28"/>
+          <w:szCs w:val="28"/>
+        </w:rPr>
+        <w:lastRenderedPageBreak/>
+        <w:t>Output:</w:t>
+      </w:r>
+    </w:p>
+    <w:p>
+      <w:pPr>
+        <w:spacing w:line="240" w:lineRule="auto"/>
+        <w:rPr>
+          <w:rFonts w:ascii="Times New Roman" w:hAnsi="Times New Roman" w:cs="Times New Roman"/>
+          <w:sz w:val="28"/>
+          <w:szCs w:val="28"/>
+        </w:rPr>
+      </w:pPr>
+      <w:r>
+        <w:rPr>
+          <w:noProof/>
+        </w:rPr>
+        <w:drawing>
+          <wp:inline distT="0" distB="0" distL="0" distR="0" wp14:anchorId="014196FF" wp14:editId="5D97518F">
+            <wp:extent cx="3924300" cy="2933700"/>
+            <wp:effectExtent l="0" t="0" r="0" b="0"/>
+            <wp:docPr id="4" name="Picture 4"/>
+            <wp:cNvGraphicFramePr>
+              <a:graphicFrameLocks xmlns:a="http://schemas.openxmlformats.org/drawingml/2006/main" noChangeAspect="1"/>
+            </wp:cNvGraphicFramePr>
+            <a:graphic xmlns:a="http://schemas.openxmlformats.org/drawingml/2006/main">
+              <a:graphicData uri="http://schemas.openxmlformats.org/drawingml/2006/picture">
+                <pic:pic xmlns:pic="http://schemas.openxmlformats.org/drawingml/2006/picture">
+                  <pic:nvPicPr>
+                    <pic:cNvPr id="1" name=""/>
+                    <pic:cNvPicPr/>
+                  </pic:nvPicPr>
+                  <pic:blipFill>
+                    <a:blip r:embed="rId9"/>
+                    <a:stretch>
+                      <a:fillRect/>
+                    </a:stretch>
+                  </pic:blipFill>
+                  <pic:spPr>
+                    <a:xfrm>
+                      <a:off x="0" y="0"/>
+                      <a:ext cx="3924300" cy="2933700"/>
+                    </a:xfrm>
+                    <a:prstGeom prst="rect">
+                      <a:avLst/>
+                    </a:prstGeom>
+                  </pic:spPr>
+                </pic:pic>
+              </a:graphicData>
+            </a:graphic>
+          </wp:inline>
+        </w:drawing>
+      </w:r>
+    </w:p>
+    <w:p>
+      <w:pPr>
+        <w:spacing w:line="240" w:lineRule="auto"/>
+        <w:rPr>
+          <w:rFonts w:ascii="Times New Roman" w:hAnsi="Times New Roman" w:cs="Times New Roman"/>
+          <w:sz w:val="28"/>
+          <w:szCs w:val="28"/>
+        </w:rPr>
+      </w:pPr>
+      <w:r>
+        <w:rPr>
+          <w:rFonts w:ascii="Times New Roman" w:hAnsi="Times New Roman" w:cs="Times New Roman"/>
+          <w:sz w:val="28"/>
+          <w:szCs w:val="28"/>
+        </w:rPr>
+        <w:t>Task-5</w:t>
       </w:r>
       <w:r>
         <w:rPr>

</xml_diff>

<commit_message>
Added a HTML/5.Chef.html, HTML/6.Pet.html, HTML/Project-1/Band.html and modified the HTML/Task List.docx
</commit_message>
<xml_diff>
--- a/HTML/Task List.docx
+++ b/HTML/Task List.docx
@@ -595,8 +595,8 @@
         </w:rPr>
         <w:drawing>
           <wp:inline distT="0" distB="0" distL="0" distR="0" wp14:anchorId="2FD68A5D" wp14:editId="14D7B928">
-            <wp:extent cx="5943600" cy="2713355"/>
-            <wp:effectExtent l="0" t="0" r="0" b="0"/>
+            <wp:extent cx="3162300" cy="1323975"/>
+            <wp:effectExtent l="0" t="0" r="0" b="9525"/>
             <wp:docPr id="3" name="Picture 3"/>
             <wp:cNvGraphicFramePr>
               <a:graphicFrameLocks xmlns:a="http://schemas.openxmlformats.org/drawingml/2006/main" noChangeAspect="1"/>
@@ -617,7 +617,7 @@
                   <pic:spPr>
                     <a:xfrm>
                       <a:off x="0" y="0"/>
-                      <a:ext cx="5943600" cy="2713355"/>
+                      <a:ext cx="3231003" cy="1352739"/>
                     </a:xfrm>
                     <a:prstGeom prst="rect">
                       <a:avLst/>
@@ -659,19 +659,7 @@
         <w:rPr>
           <w:rFonts w:ascii="Times New Roman" w:hAnsi="Times New Roman" w:cs="Times New Roman"/>
         </w:rPr>
-        <w:t xml:space="preserve">Create </w:t>
-      </w:r>
-      <w:r>
-        <w:rPr>
-          <w:rFonts w:ascii="Times New Roman" w:hAnsi="Times New Roman" w:cs="Times New Roman"/>
-        </w:rPr>
-        <w:t>Formatting</w:t>
-      </w:r>
-      <w:r>
-        <w:rPr>
-          <w:rFonts w:ascii="Times New Roman" w:hAnsi="Times New Roman" w:cs="Times New Roman"/>
-        </w:rPr>
-        <w:t>.html</w:t>
+        <w:t>Create Formatting.html</w:t>
       </w:r>
     </w:p>
     <w:p>
@@ -708,8 +696,6 @@
         <w:rPr>
           <w:rFonts w:ascii="Times New Roman" w:eastAsia="Times New Roman" w:hAnsi="Times New Roman" w:cs="Times New Roman"/>
           <w:color w:val="000000"/>
-          <w:sz w:val="27"/>
-          <w:szCs w:val="27"/>
         </w:rPr>
       </w:pPr>
       <w:r>
@@ -718,8 +704,6 @@
           <w:b/>
           <w:bCs/>
           <w:color w:val="000000"/>
-          <w:sz w:val="27"/>
-          <w:szCs w:val="27"/>
         </w:rPr>
         <w:t>Cutting Down, Ramping Up:</w:t>
       </w:r>
@@ -727,8 +711,6 @@
         <w:rPr>
           <w:rFonts w:ascii="Times New Roman" w:eastAsia="Times New Roman" w:hAnsi="Times New Roman" w:cs="Times New Roman"/>
           <w:color w:val="000000"/>
-          <w:sz w:val="27"/>
-          <w:szCs w:val="27"/>
         </w:rPr>
         <w:t xml:space="preserve"> We have a</w:t>
       </w:r>
@@ -736,8 +718,6 @@
         <w:rPr>
           <w:rFonts w:ascii="Times New Roman" w:eastAsia="Times New Roman" w:hAnsi="Times New Roman" w:cs="Times New Roman"/>
           <w:color w:val="000000"/>
-          <w:sz w:val="27"/>
-          <w:szCs w:val="27"/>
         </w:rPr>
         <w:br/>
         <w:t>robust strategy for </w:t>
@@ -747,8 +727,6 @@
           <w:rFonts w:ascii="Times New Roman" w:eastAsia="Times New Roman" w:hAnsi="Times New Roman" w:cs="Times New Roman"/>
           <w:strike/>
           <w:color w:val="000000"/>
-          <w:sz w:val="27"/>
-          <w:szCs w:val="27"/>
         </w:rPr>
         <w:t>low-hanging fruits</w:t>
       </w:r>
@@ -756,8 +734,6 @@
         <w:rPr>
           <w:rFonts w:ascii="Times New Roman" w:eastAsia="Times New Roman" w:hAnsi="Times New Roman" w:cs="Times New Roman"/>
           <w:color w:val="000000"/>
-          <w:sz w:val="27"/>
-          <w:szCs w:val="27"/>
         </w:rPr>
         <w:br/>
         <w:t>mission-critical objectives that move the</w:t>
@@ -766,8 +742,6 @@
         <w:rPr>
           <w:rFonts w:ascii="Times New Roman" w:eastAsia="Times New Roman" w:hAnsi="Times New Roman" w:cs="Times New Roman"/>
           <w:color w:val="000000"/>
-          <w:sz w:val="27"/>
-          <w:szCs w:val="27"/>
         </w:rPr>
         <w:br/>
         <w:t>needles at all costs. It's time to double down</w:t>
@@ -776,8 +750,6 @@
         <w:rPr>
           <w:rFonts w:ascii="Times New Roman" w:eastAsia="Times New Roman" w:hAnsi="Times New Roman" w:cs="Times New Roman"/>
           <w:color w:val="000000"/>
-          <w:sz w:val="27"/>
-          <w:szCs w:val="27"/>
         </w:rPr>
         <w:br/>
         <w:t>on </w:t>
@@ -788,8 +760,6 @@
           <w:b/>
           <w:bCs/>
           <w:color w:val="000000"/>
-          <w:sz w:val="27"/>
-          <w:szCs w:val="27"/>
         </w:rPr>
         <w:t>revenue growth</w:t>
       </w:r>
@@ -797,8 +767,6 @@
         <w:rPr>
           <w:rFonts w:ascii="Times New Roman" w:eastAsia="Times New Roman" w:hAnsi="Times New Roman" w:cs="Times New Roman"/>
           <w:color w:val="000000"/>
-          <w:sz w:val="27"/>
-          <w:szCs w:val="27"/>
         </w:rPr>
         <w:t> while </w:t>
       </w:r>
@@ -806,8 +774,6 @@
         <w:rPr>
           <w:rFonts w:ascii="Times New Roman" w:eastAsia="Times New Roman" w:hAnsi="Times New Roman" w:cs="Times New Roman"/>
           <w:color w:val="000000"/>
-          <w:sz w:val="27"/>
-          <w:szCs w:val="27"/>
           <w:u w:val="single"/>
         </w:rPr>
         <w:t>cutting costs</w:t>
@@ -816,8 +782,6 @@
         <w:rPr>
           <w:rFonts w:ascii="Times New Roman" w:eastAsia="Times New Roman" w:hAnsi="Times New Roman" w:cs="Times New Roman"/>
           <w:color w:val="000000"/>
-          <w:sz w:val="27"/>
-          <w:szCs w:val="27"/>
         </w:rPr>
         <w:t>. This</w:t>
       </w:r>
@@ -825,8 +789,6 @@
         <w:rPr>
           <w:rFonts w:ascii="Times New Roman" w:eastAsia="Times New Roman" w:hAnsi="Times New Roman" w:cs="Times New Roman"/>
           <w:color w:val="000000"/>
-          <w:sz w:val="27"/>
-          <w:szCs w:val="27"/>
         </w:rPr>
         <w:br/>
         <w:t>is a win-win initiative, a win for us and our</w:t>
@@ -835,8 +797,6 @@
         <w:rPr>
           <w:rFonts w:ascii="Times New Roman" w:eastAsia="Times New Roman" w:hAnsi="Times New Roman" w:cs="Times New Roman"/>
           <w:color w:val="000000"/>
-          <w:sz w:val="27"/>
-          <w:szCs w:val="27"/>
         </w:rPr>
         <w:br/>
         <w:t>amazing shareholders!</w:t>
@@ -848,16 +808,12 @@
         <w:rPr>
           <w:rFonts w:ascii="Times New Roman" w:eastAsia="Times New Roman" w:hAnsi="Times New Roman" w:cs="Times New Roman"/>
           <w:color w:val="000000"/>
-          <w:sz w:val="27"/>
-          <w:szCs w:val="27"/>
         </w:rPr>
       </w:pPr>
       <w:r>
         <w:rPr>
           <w:rFonts w:ascii="Times New Roman" w:eastAsia="Times New Roman" w:hAnsi="Times New Roman" w:cs="Times New Roman"/>
           <w:color w:val="000000"/>
-          <w:sz w:val="27"/>
-          <w:szCs w:val="27"/>
         </w:rPr>
         <w:t>P.S. After several strong sales months, we</w:t>
       </w:r>
@@ -865,8 +821,6 @@
         <w:rPr>
           <w:rFonts w:ascii="Times New Roman" w:eastAsia="Times New Roman" w:hAnsi="Times New Roman" w:cs="Times New Roman"/>
           <w:color w:val="000000"/>
-          <w:sz w:val="27"/>
-          <w:szCs w:val="27"/>
         </w:rPr>
         <w:br/>
         <w:t>are printing </w:t>
@@ -877,8 +831,6 @@
           <w:b/>
           <w:bCs/>
           <w:color w:val="000000"/>
-          <w:sz w:val="27"/>
-          <w:szCs w:val="27"/>
         </w:rPr>
         <w:t>Employee Appreciation Tess!</w:t>
       </w:r>
@@ -886,8 +838,6 @@
         <w:rPr>
           <w:rFonts w:ascii="Times New Roman" w:eastAsia="Times New Roman" w:hAnsi="Times New Roman" w:cs="Times New Roman"/>
           <w:color w:val="000000"/>
-          <w:sz w:val="27"/>
-          <w:szCs w:val="27"/>
         </w:rPr>
         <w:br/>
         <w:t>Will go on sale Monday.</w:t>
@@ -908,7 +858,6 @@
           <w:sz w:val="28"/>
           <w:szCs w:val="28"/>
         </w:rPr>
-        <w:lastRenderedPageBreak/>
         <w:t>Output:</w:t>
       </w:r>
     </w:p>
@@ -927,8 +876,8 @@
         </w:rPr>
         <w:drawing>
           <wp:inline distT="0" distB="0" distL="0" distR="0" wp14:anchorId="014196FF" wp14:editId="5D97518F">
-            <wp:extent cx="3924300" cy="2933700"/>
-            <wp:effectExtent l="0" t="0" r="0" b="0"/>
+            <wp:extent cx="2276475" cy="1314215"/>
+            <wp:effectExtent l="0" t="0" r="0" b="635"/>
             <wp:docPr id="4" name="Picture 4"/>
             <wp:cNvGraphicFramePr>
               <a:graphicFrameLocks xmlns:a="http://schemas.openxmlformats.org/drawingml/2006/main" noChangeAspect="1"/>
@@ -949,7 +898,7 @@
                   <pic:spPr>
                     <a:xfrm>
                       <a:off x="0" y="0"/>
-                      <a:ext cx="3924300" cy="2933700"/>
+                      <a:ext cx="2338517" cy="1350032"/>
                     </a:xfrm>
                     <a:prstGeom prst="rect">
                       <a:avLst/>
@@ -977,7 +926,591 @@
           <w:sz w:val="28"/>
           <w:szCs w:val="28"/>
         </w:rPr>
-        <w:t>Task-5</w:t>
+        <w:lastRenderedPageBreak/>
+        <w:t>Task-5:</w:t>
+      </w:r>
+    </w:p>
+    <w:p>
+      <w:pPr>
+        <w:spacing w:line="240" w:lineRule="auto"/>
+        <w:rPr>
+          <w:rFonts w:ascii="Times New Roman" w:hAnsi="Times New Roman" w:cs="Times New Roman"/>
+        </w:rPr>
+      </w:pPr>
+      <w:r>
+        <w:rPr>
+          <w:rFonts w:ascii="Times New Roman" w:hAnsi="Times New Roman" w:cs="Times New Roman"/>
+        </w:rPr>
+        <w:t xml:space="preserve">Create </w:t>
+      </w:r>
+      <w:r>
+        <w:rPr>
+          <w:rFonts w:ascii="Times New Roman" w:hAnsi="Times New Roman" w:cs="Times New Roman"/>
+        </w:rPr>
+        <w:t>Chef</w:t>
+      </w:r>
+      <w:r>
+        <w:rPr>
+          <w:rFonts w:ascii="Times New Roman" w:hAnsi="Times New Roman" w:cs="Times New Roman"/>
+        </w:rPr>
+        <w:t>.html</w:t>
+      </w:r>
+    </w:p>
+    <w:p>
+      <w:pPr>
+        <w:spacing w:line="240" w:lineRule="auto"/>
+        <w:rPr>
+          <w:rFonts w:ascii="Times New Roman" w:hAnsi="Times New Roman" w:cs="Times New Roman"/>
+        </w:rPr>
+      </w:pPr>
+      <w:r>
+        <w:rPr>
+          <w:rFonts w:ascii="Times New Roman" w:hAnsi="Times New Roman" w:cs="Times New Roman"/>
+        </w:rPr>
+        <w:t>Create a recipe of a simple dish using HTML Lists.</w:t>
+      </w:r>
+    </w:p>
+    <w:p>
+      <w:pPr>
+        <w:spacing w:line="240" w:lineRule="auto"/>
+        <w:rPr>
+          <w:rFonts w:ascii="Times New Roman" w:hAnsi="Times New Roman" w:cs="Times New Roman"/>
+        </w:rPr>
+      </w:pPr>
+      <w:r>
+        <w:rPr>
+          <w:rFonts w:ascii="Times New Roman" w:hAnsi="Times New Roman" w:cs="Times New Roman"/>
+        </w:rPr>
+        <w:t>Make 2 lists with HTML,</w:t>
+      </w:r>
+    </w:p>
+    <w:p>
+      <w:pPr>
+        <w:pStyle w:val="ListParagraph"/>
+        <w:numPr>
+          <w:ilvl w:val="0"/>
+          <w:numId w:val="6"/>
+        </w:numPr>
+        <w:spacing w:line="240" w:lineRule="auto"/>
+        <w:rPr>
+          <w:rFonts w:ascii="Times New Roman" w:hAnsi="Times New Roman" w:cs="Times New Roman"/>
+        </w:rPr>
+      </w:pPr>
+      <w:r>
+        <w:rPr>
+          <w:rFonts w:ascii="Times New Roman" w:hAnsi="Times New Roman" w:cs="Times New Roman"/>
+        </w:rPr>
+        <w:t>An unordered list of the ingredients.</w:t>
+      </w:r>
+    </w:p>
+    <w:p>
+      <w:pPr>
+        <w:pStyle w:val="ListParagraph"/>
+        <w:numPr>
+          <w:ilvl w:val="0"/>
+          <w:numId w:val="6"/>
+        </w:numPr>
+        <w:spacing w:line="240" w:lineRule="auto"/>
+        <w:rPr>
+          <w:rFonts w:ascii="Times New Roman" w:hAnsi="Times New Roman" w:cs="Times New Roman"/>
+        </w:rPr>
+      </w:pPr>
+      <w:r>
+        <w:rPr>
+          <w:rFonts w:ascii="Times New Roman" w:hAnsi="Times New Roman" w:cs="Times New Roman"/>
+        </w:rPr>
+        <w:t>An Ordered list of cooking instructions.</w:t>
+      </w:r>
+    </w:p>
+    <w:p>
+      <w:pPr>
+        <w:spacing w:line="240" w:lineRule="auto"/>
+        <w:rPr>
+          <w:rFonts w:ascii="Times New Roman" w:hAnsi="Times New Roman" w:cs="Times New Roman"/>
+          <w:sz w:val="28"/>
+          <w:szCs w:val="28"/>
+        </w:rPr>
+      </w:pPr>
+      <w:r>
+        <w:rPr>
+          <w:rFonts w:ascii="Times New Roman" w:hAnsi="Times New Roman" w:cs="Times New Roman"/>
+          <w:sz w:val="28"/>
+          <w:szCs w:val="28"/>
+        </w:rPr>
+        <w:t>Output:</w:t>
+      </w:r>
+    </w:p>
+    <w:p>
+      <w:pPr>
+        <w:spacing w:line="240" w:lineRule="auto"/>
+        <w:rPr>
+          <w:rFonts w:ascii="Times New Roman" w:hAnsi="Times New Roman" w:cs="Times New Roman"/>
+          <w:sz w:val="28"/>
+          <w:szCs w:val="28"/>
+        </w:rPr>
+      </w:pPr>
+      <w:r>
+        <w:rPr>
+          <w:noProof/>
+        </w:rPr>
+        <w:drawing>
+          <wp:inline distT="0" distB="0" distL="0" distR="0" wp14:anchorId="1685BB71" wp14:editId="08D4B489">
+            <wp:extent cx="5138640" cy="1743075"/>
+            <wp:effectExtent l="0" t="0" r="5080" b="0"/>
+            <wp:docPr id="5" name="Picture 5"/>
+            <wp:cNvGraphicFramePr>
+              <a:graphicFrameLocks xmlns:a="http://schemas.openxmlformats.org/drawingml/2006/main" noChangeAspect="1"/>
+            </wp:cNvGraphicFramePr>
+            <a:graphic xmlns:a="http://schemas.openxmlformats.org/drawingml/2006/main">
+              <a:graphicData uri="http://schemas.openxmlformats.org/drawingml/2006/picture">
+                <pic:pic xmlns:pic="http://schemas.openxmlformats.org/drawingml/2006/picture">
+                  <pic:nvPicPr>
+                    <pic:cNvPr id="1" name=""/>
+                    <pic:cNvPicPr/>
+                  </pic:nvPicPr>
+                  <pic:blipFill>
+                    <a:blip r:embed="rId10"/>
+                    <a:stretch>
+                      <a:fillRect/>
+                    </a:stretch>
+                  </pic:blipFill>
+                  <pic:spPr>
+                    <a:xfrm>
+                      <a:off x="0" y="0"/>
+                      <a:ext cx="5178881" cy="1756725"/>
+                    </a:xfrm>
+                    <a:prstGeom prst="rect">
+                      <a:avLst/>
+                    </a:prstGeom>
+                  </pic:spPr>
+                </pic:pic>
+              </a:graphicData>
+            </a:graphic>
+          </wp:inline>
+        </w:drawing>
+      </w:r>
+    </w:p>
+    <w:p>
+      <w:pPr>
+        <w:spacing w:line="240" w:lineRule="auto"/>
+        <w:rPr>
+          <w:rFonts w:ascii="Times New Roman" w:hAnsi="Times New Roman" w:cs="Times New Roman"/>
+          <w:sz w:val="28"/>
+          <w:szCs w:val="28"/>
+        </w:rPr>
+      </w:pPr>
+      <w:r>
+        <w:rPr>
+          <w:rFonts w:ascii="Times New Roman" w:hAnsi="Times New Roman" w:cs="Times New Roman"/>
+          <w:sz w:val="28"/>
+          <w:szCs w:val="28"/>
+        </w:rPr>
+        <w:t>Task-6</w:t>
+      </w:r>
+      <w:r>
+        <w:rPr>
+          <w:rFonts w:ascii="Times New Roman" w:hAnsi="Times New Roman" w:cs="Times New Roman"/>
+          <w:sz w:val="28"/>
+          <w:szCs w:val="28"/>
+        </w:rPr>
+        <w:t>:</w:t>
+      </w:r>
+    </w:p>
+    <w:p>
+      <w:pPr>
+        <w:spacing w:line="240" w:lineRule="auto"/>
+        <w:rPr>
+          <w:rFonts w:ascii="Times New Roman" w:hAnsi="Times New Roman" w:cs="Times New Roman"/>
+        </w:rPr>
+      </w:pPr>
+      <w:r>
+        <w:rPr>
+          <w:rFonts w:ascii="Times New Roman" w:hAnsi="Times New Roman" w:cs="Times New Roman"/>
+        </w:rPr>
+        <w:t xml:space="preserve">Create </w:t>
+      </w:r>
+      <w:r>
+        <w:rPr>
+          <w:rFonts w:ascii="Times New Roman" w:hAnsi="Times New Roman" w:cs="Times New Roman"/>
+        </w:rPr>
+        <w:t>Pet</w:t>
+      </w:r>
+      <w:r>
+        <w:rPr>
+          <w:rFonts w:ascii="Times New Roman" w:hAnsi="Times New Roman" w:cs="Times New Roman"/>
+        </w:rPr>
+        <w:t>.html</w:t>
+      </w:r>
+    </w:p>
+    <w:p>
+      <w:pPr>
+        <w:spacing w:line="240" w:lineRule="auto"/>
+        <w:rPr>
+          <w:rFonts w:ascii="Times New Roman" w:hAnsi="Times New Roman" w:cs="Times New Roman"/>
+        </w:rPr>
+      </w:pPr>
+      <w:r>
+        <w:rPr>
+          <w:rFonts w:ascii="Times New Roman" w:hAnsi="Times New Roman" w:cs="Times New Roman"/>
+        </w:rPr>
+        <w:t>Create a webpage to help your friend find his lost pet.</w:t>
+      </w:r>
+    </w:p>
+    <w:p>
+      <w:pPr>
+        <w:spacing w:line="240" w:lineRule="auto"/>
+        <w:rPr>
+          <w:rFonts w:ascii="Times New Roman" w:hAnsi="Times New Roman" w:cs="Times New Roman"/>
+        </w:rPr>
+      </w:pPr>
+      <w:r>
+        <w:rPr>
+          <w:rFonts w:ascii="Times New Roman" w:hAnsi="Times New Roman" w:cs="Times New Roman"/>
+        </w:rPr>
+        <w:t>It should include the following,</w:t>
+      </w:r>
+    </w:p>
+    <w:p>
+      <w:pPr>
+        <w:pStyle w:val="ListParagraph"/>
+        <w:numPr>
+          <w:ilvl w:val="0"/>
+          <w:numId w:val="8"/>
+        </w:numPr>
+        <w:spacing w:line="240" w:lineRule="auto"/>
+        <w:rPr>
+          <w:rFonts w:ascii="Times New Roman" w:hAnsi="Times New Roman" w:cs="Times New Roman"/>
+        </w:rPr>
+      </w:pPr>
+      <w:r>
+        <w:rPr>
+          <w:rFonts w:ascii="Times New Roman" w:hAnsi="Times New Roman" w:cs="Times New Roman"/>
+        </w:rPr>
+        <w:t>The pet name.</w:t>
+      </w:r>
+    </w:p>
+    <w:p>
+      <w:pPr>
+        <w:pStyle w:val="ListParagraph"/>
+        <w:numPr>
+          <w:ilvl w:val="0"/>
+          <w:numId w:val="8"/>
+        </w:numPr>
+        <w:spacing w:line="240" w:lineRule="auto"/>
+        <w:rPr>
+          <w:rFonts w:ascii="Times New Roman" w:hAnsi="Times New Roman" w:cs="Times New Roman"/>
+        </w:rPr>
+      </w:pPr>
+      <w:r>
+        <w:rPr>
+          <w:rFonts w:ascii="Times New Roman" w:hAnsi="Times New Roman" w:cs="Times New Roman"/>
+        </w:rPr>
+        <w:t>A pet pic with the &lt;img&gt; image element.</w:t>
+      </w:r>
+    </w:p>
+    <w:p>
+      <w:pPr>
+        <w:pStyle w:val="ListParagraph"/>
+        <w:numPr>
+          <w:ilvl w:val="0"/>
+          <w:numId w:val="8"/>
+        </w:numPr>
+        <w:spacing w:line="240" w:lineRule="auto"/>
+        <w:rPr>
+          <w:rFonts w:ascii="Times New Roman" w:hAnsi="Times New Roman" w:cs="Times New Roman"/>
+        </w:rPr>
+      </w:pPr>
+      <w:r>
+        <w:rPr>
+          <w:rFonts w:ascii="Times New Roman" w:hAnsi="Times New Roman" w:cs="Times New Roman"/>
+        </w:rPr>
+        <w:t>A short description.</w:t>
+      </w:r>
+    </w:p>
+    <w:p>
+      <w:pPr>
+        <w:pStyle w:val="ListParagraph"/>
+        <w:numPr>
+          <w:ilvl w:val="0"/>
+          <w:numId w:val="8"/>
+        </w:numPr>
+        <w:spacing w:line="240" w:lineRule="auto"/>
+        <w:rPr>
+          <w:rFonts w:ascii="Times New Roman" w:hAnsi="Times New Roman" w:cs="Times New Roman"/>
+        </w:rPr>
+      </w:pPr>
+      <w:r>
+        <w:rPr>
+          <w:rFonts w:ascii="Times New Roman" w:hAnsi="Times New Roman" w:cs="Times New Roman"/>
+        </w:rPr>
+        <w:t>Contact info with the &lt;a&gt; anchor element.</w:t>
+      </w:r>
+    </w:p>
+    <w:p>
+      <w:pPr>
+        <w:spacing w:line="240" w:lineRule="auto"/>
+        <w:rPr>
+          <w:rFonts w:ascii="Times New Roman" w:hAnsi="Times New Roman" w:cs="Times New Roman"/>
+          <w:sz w:val="28"/>
+          <w:szCs w:val="28"/>
+        </w:rPr>
+      </w:pPr>
+      <w:r>
+        <w:rPr>
+          <w:rFonts w:ascii="Times New Roman" w:hAnsi="Times New Roman" w:cs="Times New Roman"/>
+          <w:sz w:val="28"/>
+          <w:szCs w:val="28"/>
+        </w:rPr>
+        <w:t>Output:</w:t>
+      </w:r>
+    </w:p>
+    <w:p>
+      <w:pPr>
+        <w:spacing w:line="240" w:lineRule="auto"/>
+        <w:rPr>
+          <w:rFonts w:ascii="Times New Roman" w:hAnsi="Times New Roman" w:cs="Times New Roman"/>
+          <w:sz w:val="28"/>
+          <w:szCs w:val="28"/>
+        </w:rPr>
+      </w:pPr>
+      <w:r>
+        <w:rPr>
+          <w:noProof/>
+        </w:rPr>
+        <w:drawing>
+          <wp:inline distT="0" distB="0" distL="0" distR="0" wp14:anchorId="1E0C6906" wp14:editId="6A842BE7">
+            <wp:extent cx="2752725" cy="2341571"/>
+            <wp:effectExtent l="0" t="0" r="0" b="1905"/>
+            <wp:docPr id="6" name="Picture 6"/>
+            <wp:cNvGraphicFramePr>
+              <a:graphicFrameLocks xmlns:a="http://schemas.openxmlformats.org/drawingml/2006/main" noChangeAspect="1"/>
+            </wp:cNvGraphicFramePr>
+            <a:graphic xmlns:a="http://schemas.openxmlformats.org/drawingml/2006/main">
+              <a:graphicData uri="http://schemas.openxmlformats.org/drawingml/2006/picture">
+                <pic:pic xmlns:pic="http://schemas.openxmlformats.org/drawingml/2006/picture">
+                  <pic:nvPicPr>
+                    <pic:cNvPr id="1" name=""/>
+                    <pic:cNvPicPr/>
+                  </pic:nvPicPr>
+                  <pic:blipFill>
+                    <a:blip r:embed="rId11"/>
+                    <a:stretch>
+                      <a:fillRect/>
+                    </a:stretch>
+                  </pic:blipFill>
+                  <pic:spPr>
+                    <a:xfrm>
+                      <a:off x="0" y="0"/>
+                      <a:ext cx="2781176" cy="2365772"/>
+                    </a:xfrm>
+                    <a:prstGeom prst="rect">
+                      <a:avLst/>
+                    </a:prstGeom>
+                  </pic:spPr>
+                </pic:pic>
+              </a:graphicData>
+            </a:graphic>
+          </wp:inline>
+        </w:drawing>
+      </w:r>
+    </w:p>
+    <w:p>
+      <w:pPr>
+        <w:spacing w:line="240" w:lineRule="auto"/>
+        <w:rPr>
+          <w:rFonts w:ascii="Times New Roman" w:hAnsi="Times New Roman" w:cs="Times New Roman"/>
+          <w:sz w:val="28"/>
+          <w:szCs w:val="28"/>
+        </w:rPr>
+      </w:pPr>
+      <w:r>
+        <w:rPr>
+          <w:rFonts w:ascii="Times New Roman" w:hAnsi="Times New Roman" w:cs="Times New Roman"/>
+          <w:sz w:val="28"/>
+          <w:szCs w:val="28"/>
+        </w:rPr>
+        <w:lastRenderedPageBreak/>
+        <w:t>Project-1</w:t>
+      </w:r>
+      <w:r>
+        <w:rPr>
+          <w:rFonts w:ascii="Times New Roman" w:hAnsi="Times New Roman" w:cs="Times New Roman"/>
+          <w:sz w:val="28"/>
+          <w:szCs w:val="28"/>
+        </w:rPr>
+        <w:t>:</w:t>
+      </w:r>
+    </w:p>
+    <w:p>
+      <w:pPr>
+        <w:spacing w:line="240" w:lineRule="auto"/>
+        <w:rPr>
+          <w:rFonts w:ascii="Times New Roman" w:hAnsi="Times New Roman" w:cs="Times New Roman"/>
+        </w:rPr>
+      </w:pPr>
+      <w:r>
+        <w:rPr>
+          <w:rFonts w:ascii="Times New Roman" w:hAnsi="Times New Roman" w:cs="Times New Roman"/>
+        </w:rPr>
+        <w:t>Create a band.html page for your favorite artist using</w:t>
+      </w:r>
+      <w:r>
+        <w:rPr>
+          <w:rFonts w:ascii="Times New Roman" w:hAnsi="Times New Roman" w:cs="Times New Roman"/>
+        </w:rPr>
+        <w:t xml:space="preserve"> </w:t>
+      </w:r>
+      <w:r>
+        <w:rPr>
+          <w:rFonts w:ascii="Times New Roman" w:hAnsi="Times New Roman" w:cs="Times New Roman"/>
+        </w:rPr>
+        <w:t>all the elements we learned and use at least two types of text formatting.</w:t>
+      </w:r>
+    </w:p>
+    <w:p>
+      <w:pPr>
+        <w:spacing w:line="240" w:lineRule="auto"/>
+        <w:rPr>
+          <w:rFonts w:ascii="Times New Roman" w:hAnsi="Times New Roman" w:cs="Times New Roman"/>
+        </w:rPr>
+      </w:pPr>
+      <w:r>
+        <w:rPr>
+          <w:rFonts w:ascii="Times New Roman" w:hAnsi="Times New Roman" w:cs="Times New Roman"/>
+        </w:rPr>
+        <w:t>It should include the following:</w:t>
+      </w:r>
+    </w:p>
+    <w:p>
+      <w:pPr>
+        <w:pStyle w:val="ListParagraph"/>
+        <w:numPr>
+          <w:ilvl w:val="0"/>
+          <w:numId w:val="10"/>
+        </w:numPr>
+        <w:spacing w:line="240" w:lineRule="auto"/>
+        <w:rPr>
+          <w:rFonts w:ascii="Times New Roman" w:hAnsi="Times New Roman" w:cs="Times New Roman"/>
+        </w:rPr>
+      </w:pPr>
+      <w:r>
+        <w:rPr>
+          <w:rFonts w:ascii="Times New Roman" w:hAnsi="Times New Roman" w:cs="Times New Roman"/>
+        </w:rPr>
+        <w:t>The name of the band.</w:t>
+      </w:r>
+    </w:p>
+    <w:p>
+      <w:pPr>
+        <w:pStyle w:val="ListParagraph"/>
+        <w:numPr>
+          <w:ilvl w:val="0"/>
+          <w:numId w:val="10"/>
+        </w:numPr>
+        <w:spacing w:line="240" w:lineRule="auto"/>
+        <w:rPr>
+          <w:rFonts w:ascii="Times New Roman" w:hAnsi="Times New Roman" w:cs="Times New Roman"/>
+        </w:rPr>
+      </w:pPr>
+      <w:r>
+        <w:rPr>
+          <w:rFonts w:ascii="Times New Roman" w:hAnsi="Times New Roman" w:cs="Times New Roman"/>
+        </w:rPr>
+        <w:t>A picture of the band or album cover.</w:t>
+      </w:r>
+    </w:p>
+    <w:p>
+      <w:pPr>
+        <w:pStyle w:val="ListParagraph"/>
+        <w:numPr>
+          <w:ilvl w:val="0"/>
+          <w:numId w:val="10"/>
+        </w:numPr>
+        <w:spacing w:line="240" w:lineRule="auto"/>
+        <w:rPr>
+          <w:rFonts w:ascii="Times New Roman" w:hAnsi="Times New Roman" w:cs="Times New Roman"/>
+        </w:rPr>
+      </w:pPr>
+      <w:r>
+        <w:rPr>
+          <w:rFonts w:ascii="Times New Roman" w:hAnsi="Times New Roman" w:cs="Times New Roman"/>
+        </w:rPr>
+        <w:t>A short blurb about the band.</w:t>
+      </w:r>
+    </w:p>
+    <w:p>
+      <w:pPr>
+        <w:pStyle w:val="ListParagraph"/>
+        <w:numPr>
+          <w:ilvl w:val="0"/>
+          <w:numId w:val="10"/>
+        </w:numPr>
+        <w:spacing w:line="240" w:lineRule="auto"/>
+        <w:rPr>
+          <w:rFonts w:ascii="Times New Roman" w:hAnsi="Times New Roman" w:cs="Times New Roman"/>
+        </w:rPr>
+      </w:pPr>
+      <w:r>
+        <w:rPr>
+          <w:rFonts w:ascii="Times New Roman" w:hAnsi="Times New Roman" w:cs="Times New Roman"/>
+        </w:rPr>
+        <w:t>A link to the band’s website.</w:t>
+      </w:r>
+    </w:p>
+    <w:p>
+      <w:pPr>
+        <w:pStyle w:val="ListParagraph"/>
+        <w:numPr>
+          <w:ilvl w:val="0"/>
+          <w:numId w:val="10"/>
+        </w:numPr>
+        <w:spacing w:line="240" w:lineRule="auto"/>
+        <w:rPr>
+          <w:rFonts w:ascii="Times New Roman" w:hAnsi="Times New Roman" w:cs="Times New Roman"/>
+        </w:rPr>
+      </w:pPr>
+      <w:r>
+        <w:rPr>
+          <w:rFonts w:ascii="Times New Roman" w:hAnsi="Times New Roman" w:cs="Times New Roman"/>
+        </w:rPr>
+        <w:t>The members in an unordered list.</w:t>
+      </w:r>
+    </w:p>
+    <w:p>
+      <w:pPr>
+        <w:pStyle w:val="ListParagraph"/>
+        <w:numPr>
+          <w:ilvl w:val="0"/>
+          <w:numId w:val="10"/>
+        </w:numPr>
+        <w:spacing w:line="240" w:lineRule="auto"/>
+        <w:rPr>
+          <w:rFonts w:ascii="Times New Roman" w:hAnsi="Times New Roman" w:cs="Times New Roman"/>
+        </w:rPr>
+      </w:pPr>
+      <w:r>
+        <w:rPr>
+          <w:rFonts w:ascii="Times New Roman" w:hAnsi="Times New Roman" w:cs="Times New Roman"/>
+        </w:rPr>
+        <w:t>Top 5 favorite songs in an ordered list.</w:t>
+      </w:r>
+    </w:p>
+    <w:p>
+      <w:pPr>
+        <w:spacing w:line="240" w:lineRule="auto"/>
+        <w:rPr>
+          <w:rFonts w:ascii="Times New Roman" w:hAnsi="Times New Roman" w:cs="Times New Roman"/>
+          <w:sz w:val="28"/>
+          <w:szCs w:val="28"/>
+        </w:rPr>
+      </w:pPr>
+      <w:r>
+        <w:rPr>
+          <w:rFonts w:ascii="Times New Roman" w:hAnsi="Times New Roman" w:cs="Times New Roman"/>
+          <w:sz w:val="28"/>
+          <w:szCs w:val="28"/>
+        </w:rPr>
+        <w:t>Task-7</w:t>
       </w:r>
       <w:r>
         <w:rPr>
@@ -1265,6 +1798,381 @@
     </w:lvl>
   </w:abstractNum>
   <w:abstractNum w:abstractNumId="2" w15:restartNumberingAfterBreak="0">
+    <w:nsid w:val="143C7FE9"/>
+    <w:multiLevelType w:val="hybridMultilevel"/>
+    <w:tmpl w:val="B7108D2E"/>
+    <w:lvl w:ilvl="0" w:tplc="04090001">
+      <w:start w:val="1"/>
+      <w:numFmt w:val="bullet"/>
+      <w:lvlText w:val=""/>
+      <w:lvlJc w:val="left"/>
+      <w:pPr>
+        <w:ind w:left="720" w:hanging="360"/>
+      </w:pPr>
+      <w:rPr>
+        <w:rFonts w:ascii="Symbol" w:hAnsi="Symbol" w:hint="default"/>
+      </w:rPr>
+    </w:lvl>
+    <w:lvl w:ilvl="1" w:tplc="04090003" w:tentative="1">
+      <w:start w:val="1"/>
+      <w:numFmt w:val="bullet"/>
+      <w:lvlText w:val="o"/>
+      <w:lvlJc w:val="left"/>
+      <w:pPr>
+        <w:ind w:left="1440" w:hanging="360"/>
+      </w:pPr>
+      <w:rPr>
+        <w:rFonts w:ascii="Courier New" w:hAnsi="Courier New" w:cs="Courier New" w:hint="default"/>
+      </w:rPr>
+    </w:lvl>
+    <w:lvl w:ilvl="2" w:tplc="04090005" w:tentative="1">
+      <w:start w:val="1"/>
+      <w:numFmt w:val="bullet"/>
+      <w:lvlText w:val=""/>
+      <w:lvlJc w:val="left"/>
+      <w:pPr>
+        <w:ind w:left="2160" w:hanging="360"/>
+      </w:pPr>
+      <w:rPr>
+        <w:rFonts w:ascii="Wingdings" w:hAnsi="Wingdings" w:hint="default"/>
+      </w:rPr>
+    </w:lvl>
+    <w:lvl w:ilvl="3" w:tplc="04090001" w:tentative="1">
+      <w:start w:val="1"/>
+      <w:numFmt w:val="bullet"/>
+      <w:lvlText w:val=""/>
+      <w:lvlJc w:val="left"/>
+      <w:pPr>
+        <w:ind w:left="2880" w:hanging="360"/>
+      </w:pPr>
+      <w:rPr>
+        <w:rFonts w:ascii="Symbol" w:hAnsi="Symbol" w:hint="default"/>
+      </w:rPr>
+    </w:lvl>
+    <w:lvl w:ilvl="4" w:tplc="04090003" w:tentative="1">
+      <w:start w:val="1"/>
+      <w:numFmt w:val="bullet"/>
+      <w:lvlText w:val="o"/>
+      <w:lvlJc w:val="left"/>
+      <w:pPr>
+        <w:ind w:left="3600" w:hanging="360"/>
+      </w:pPr>
+      <w:rPr>
+        <w:rFonts w:ascii="Courier New" w:hAnsi="Courier New" w:cs="Courier New" w:hint="default"/>
+      </w:rPr>
+    </w:lvl>
+    <w:lvl w:ilvl="5" w:tplc="04090005" w:tentative="1">
+      <w:start w:val="1"/>
+      <w:numFmt w:val="bullet"/>
+      <w:lvlText w:val=""/>
+      <w:lvlJc w:val="left"/>
+      <w:pPr>
+        <w:ind w:left="4320" w:hanging="360"/>
+      </w:pPr>
+      <w:rPr>
+        <w:rFonts w:ascii="Wingdings" w:hAnsi="Wingdings" w:hint="default"/>
+      </w:rPr>
+    </w:lvl>
+    <w:lvl w:ilvl="6" w:tplc="04090001" w:tentative="1">
+      <w:start w:val="1"/>
+      <w:numFmt w:val="bullet"/>
+      <w:lvlText w:val=""/>
+      <w:lvlJc w:val="left"/>
+      <w:pPr>
+        <w:ind w:left="5040" w:hanging="360"/>
+      </w:pPr>
+      <w:rPr>
+        <w:rFonts w:ascii="Symbol" w:hAnsi="Symbol" w:hint="default"/>
+      </w:rPr>
+    </w:lvl>
+    <w:lvl w:ilvl="7" w:tplc="04090003" w:tentative="1">
+      <w:start w:val="1"/>
+      <w:numFmt w:val="bullet"/>
+      <w:lvlText w:val="o"/>
+      <w:lvlJc w:val="left"/>
+      <w:pPr>
+        <w:ind w:left="5760" w:hanging="360"/>
+      </w:pPr>
+      <w:rPr>
+        <w:rFonts w:ascii="Courier New" w:hAnsi="Courier New" w:cs="Courier New" w:hint="default"/>
+      </w:rPr>
+    </w:lvl>
+    <w:lvl w:ilvl="8" w:tplc="04090005" w:tentative="1">
+      <w:start w:val="1"/>
+      <w:numFmt w:val="bullet"/>
+      <w:lvlText w:val=""/>
+      <w:lvlJc w:val="left"/>
+      <w:pPr>
+        <w:ind w:left="6480" w:hanging="360"/>
+      </w:pPr>
+      <w:rPr>
+        <w:rFonts w:ascii="Wingdings" w:hAnsi="Wingdings" w:hint="default"/>
+      </w:rPr>
+    </w:lvl>
+  </w:abstractNum>
+  <w:abstractNum w:abstractNumId="3" w15:restartNumberingAfterBreak="0">
+    <w:nsid w:val="2DF26529"/>
+    <w:multiLevelType w:val="multilevel"/>
+    <w:tmpl w:val="4EAEE454"/>
+    <w:lvl w:ilvl="0">
+      <w:start w:val="1"/>
+      <w:numFmt w:val="bullet"/>
+      <w:lvlText w:val=""/>
+      <w:lvlJc w:val="left"/>
+      <w:pPr>
+        <w:tabs>
+          <w:tab w:val="num" w:pos="720"/>
+        </w:tabs>
+        <w:ind w:left="720" w:hanging="360"/>
+      </w:pPr>
+      <w:rPr>
+        <w:rFonts w:ascii="Symbol" w:hAnsi="Symbol" w:hint="default"/>
+        <w:sz w:val="20"/>
+      </w:rPr>
+    </w:lvl>
+    <w:lvl w:ilvl="1" w:tentative="1">
+      <w:start w:val="1"/>
+      <w:numFmt w:val="bullet"/>
+      <w:lvlText w:val="o"/>
+      <w:lvlJc w:val="left"/>
+      <w:pPr>
+        <w:tabs>
+          <w:tab w:val="num" w:pos="1440"/>
+        </w:tabs>
+        <w:ind w:left="1440" w:hanging="360"/>
+      </w:pPr>
+      <w:rPr>
+        <w:rFonts w:ascii="Courier New" w:hAnsi="Courier New" w:hint="default"/>
+        <w:sz w:val="20"/>
+      </w:rPr>
+    </w:lvl>
+    <w:lvl w:ilvl="2" w:tentative="1">
+      <w:start w:val="1"/>
+      <w:numFmt w:val="bullet"/>
+      <w:lvlText w:val=""/>
+      <w:lvlJc w:val="left"/>
+      <w:pPr>
+        <w:tabs>
+          <w:tab w:val="num" w:pos="2160"/>
+        </w:tabs>
+        <w:ind w:left="2160" w:hanging="360"/>
+      </w:pPr>
+      <w:rPr>
+        <w:rFonts w:ascii="Wingdings" w:hAnsi="Wingdings" w:hint="default"/>
+        <w:sz w:val="20"/>
+      </w:rPr>
+    </w:lvl>
+    <w:lvl w:ilvl="3" w:tentative="1">
+      <w:start w:val="1"/>
+      <w:numFmt w:val="bullet"/>
+      <w:lvlText w:val=""/>
+      <w:lvlJc w:val="left"/>
+      <w:pPr>
+        <w:tabs>
+          <w:tab w:val="num" w:pos="2880"/>
+        </w:tabs>
+        <w:ind w:left="2880" w:hanging="360"/>
+      </w:pPr>
+      <w:rPr>
+        <w:rFonts w:ascii="Wingdings" w:hAnsi="Wingdings" w:hint="default"/>
+        <w:sz w:val="20"/>
+      </w:rPr>
+    </w:lvl>
+    <w:lvl w:ilvl="4" w:tentative="1">
+      <w:start w:val="1"/>
+      <w:numFmt w:val="bullet"/>
+      <w:lvlText w:val=""/>
+      <w:lvlJc w:val="left"/>
+      <w:pPr>
+        <w:tabs>
+          <w:tab w:val="num" w:pos="3600"/>
+        </w:tabs>
+        <w:ind w:left="3600" w:hanging="360"/>
+      </w:pPr>
+      <w:rPr>
+        <w:rFonts w:ascii="Wingdings" w:hAnsi="Wingdings" w:hint="default"/>
+        <w:sz w:val="20"/>
+      </w:rPr>
+    </w:lvl>
+    <w:lvl w:ilvl="5" w:tentative="1">
+      <w:start w:val="1"/>
+      <w:numFmt w:val="bullet"/>
+      <w:lvlText w:val=""/>
+      <w:lvlJc w:val="left"/>
+      <w:pPr>
+        <w:tabs>
+          <w:tab w:val="num" w:pos="4320"/>
+        </w:tabs>
+        <w:ind w:left="4320" w:hanging="360"/>
+      </w:pPr>
+      <w:rPr>
+        <w:rFonts w:ascii="Wingdings" w:hAnsi="Wingdings" w:hint="default"/>
+        <w:sz w:val="20"/>
+      </w:rPr>
+    </w:lvl>
+    <w:lvl w:ilvl="6" w:tentative="1">
+      <w:start w:val="1"/>
+      <w:numFmt w:val="bullet"/>
+      <w:lvlText w:val=""/>
+      <w:lvlJc w:val="left"/>
+      <w:pPr>
+        <w:tabs>
+          <w:tab w:val="num" w:pos="5040"/>
+        </w:tabs>
+        <w:ind w:left="5040" w:hanging="360"/>
+      </w:pPr>
+      <w:rPr>
+        <w:rFonts w:ascii="Wingdings" w:hAnsi="Wingdings" w:hint="default"/>
+        <w:sz w:val="20"/>
+      </w:rPr>
+    </w:lvl>
+    <w:lvl w:ilvl="7" w:tentative="1">
+      <w:start w:val="1"/>
+      <w:numFmt w:val="bullet"/>
+      <w:lvlText w:val=""/>
+      <w:lvlJc w:val="left"/>
+      <w:pPr>
+        <w:tabs>
+          <w:tab w:val="num" w:pos="5760"/>
+        </w:tabs>
+        <w:ind w:left="5760" w:hanging="360"/>
+      </w:pPr>
+      <w:rPr>
+        <w:rFonts w:ascii="Wingdings" w:hAnsi="Wingdings" w:hint="default"/>
+        <w:sz w:val="20"/>
+      </w:rPr>
+    </w:lvl>
+    <w:lvl w:ilvl="8" w:tentative="1">
+      <w:start w:val="1"/>
+      <w:numFmt w:val="bullet"/>
+      <w:lvlText w:val=""/>
+      <w:lvlJc w:val="left"/>
+      <w:pPr>
+        <w:tabs>
+          <w:tab w:val="num" w:pos="6480"/>
+        </w:tabs>
+        <w:ind w:left="6480" w:hanging="360"/>
+      </w:pPr>
+      <w:rPr>
+        <w:rFonts w:ascii="Wingdings" w:hAnsi="Wingdings" w:hint="default"/>
+        <w:sz w:val="20"/>
+      </w:rPr>
+    </w:lvl>
+  </w:abstractNum>
+  <w:abstractNum w:abstractNumId="4" w15:restartNumberingAfterBreak="0">
+    <w:nsid w:val="2E1D4DD8"/>
+    <w:multiLevelType w:val="hybridMultilevel"/>
+    <w:tmpl w:val="4886A76E"/>
+    <w:lvl w:ilvl="0" w:tplc="04090001">
+      <w:start w:val="1"/>
+      <w:numFmt w:val="bullet"/>
+      <w:lvlText w:val=""/>
+      <w:lvlJc w:val="left"/>
+      <w:pPr>
+        <w:ind w:left="720" w:hanging="360"/>
+      </w:pPr>
+      <w:rPr>
+        <w:rFonts w:ascii="Symbol" w:hAnsi="Symbol" w:hint="default"/>
+      </w:rPr>
+    </w:lvl>
+    <w:lvl w:ilvl="1" w:tplc="04090003" w:tentative="1">
+      <w:start w:val="1"/>
+      <w:numFmt w:val="bullet"/>
+      <w:lvlText w:val="o"/>
+      <w:lvlJc w:val="left"/>
+      <w:pPr>
+        <w:ind w:left="1440" w:hanging="360"/>
+      </w:pPr>
+      <w:rPr>
+        <w:rFonts w:ascii="Courier New" w:hAnsi="Courier New" w:cs="Courier New" w:hint="default"/>
+      </w:rPr>
+    </w:lvl>
+    <w:lvl w:ilvl="2" w:tplc="04090005" w:tentative="1">
+      <w:start w:val="1"/>
+      <w:numFmt w:val="bullet"/>
+      <w:lvlText w:val=""/>
+      <w:lvlJc w:val="left"/>
+      <w:pPr>
+        <w:ind w:left="2160" w:hanging="360"/>
+      </w:pPr>
+      <w:rPr>
+        <w:rFonts w:ascii="Wingdings" w:hAnsi="Wingdings" w:hint="default"/>
+      </w:rPr>
+    </w:lvl>
+    <w:lvl w:ilvl="3" w:tplc="04090001" w:tentative="1">
+      <w:start w:val="1"/>
+      <w:numFmt w:val="bullet"/>
+      <w:lvlText w:val=""/>
+      <w:lvlJc w:val="left"/>
+      <w:pPr>
+        <w:ind w:left="2880" w:hanging="360"/>
+      </w:pPr>
+      <w:rPr>
+        <w:rFonts w:ascii="Symbol" w:hAnsi="Symbol" w:hint="default"/>
+      </w:rPr>
+    </w:lvl>
+    <w:lvl w:ilvl="4" w:tplc="04090003" w:tentative="1">
+      <w:start w:val="1"/>
+      <w:numFmt w:val="bullet"/>
+      <w:lvlText w:val="o"/>
+      <w:lvlJc w:val="left"/>
+      <w:pPr>
+        <w:ind w:left="3600" w:hanging="360"/>
+      </w:pPr>
+      <w:rPr>
+        <w:rFonts w:ascii="Courier New" w:hAnsi="Courier New" w:cs="Courier New" w:hint="default"/>
+      </w:rPr>
+    </w:lvl>
+    <w:lvl w:ilvl="5" w:tplc="04090005" w:tentative="1">
+      <w:start w:val="1"/>
+      <w:numFmt w:val="bullet"/>
+      <w:lvlText w:val=""/>
+      <w:lvlJc w:val="left"/>
+      <w:pPr>
+        <w:ind w:left="4320" w:hanging="360"/>
+      </w:pPr>
+      <w:rPr>
+        <w:rFonts w:ascii="Wingdings" w:hAnsi="Wingdings" w:hint="default"/>
+      </w:rPr>
+    </w:lvl>
+    <w:lvl w:ilvl="6" w:tplc="04090001" w:tentative="1">
+      <w:start w:val="1"/>
+      <w:numFmt w:val="bullet"/>
+      <w:lvlText w:val=""/>
+      <w:lvlJc w:val="left"/>
+      <w:pPr>
+        <w:ind w:left="5040" w:hanging="360"/>
+      </w:pPr>
+      <w:rPr>
+        <w:rFonts w:ascii="Symbol" w:hAnsi="Symbol" w:hint="default"/>
+      </w:rPr>
+    </w:lvl>
+    <w:lvl w:ilvl="7" w:tplc="04090003" w:tentative="1">
+      <w:start w:val="1"/>
+      <w:numFmt w:val="bullet"/>
+      <w:lvlText w:val="o"/>
+      <w:lvlJc w:val="left"/>
+      <w:pPr>
+        <w:ind w:left="5760" w:hanging="360"/>
+      </w:pPr>
+      <w:rPr>
+        <w:rFonts w:ascii="Courier New" w:hAnsi="Courier New" w:cs="Courier New" w:hint="default"/>
+      </w:rPr>
+    </w:lvl>
+    <w:lvl w:ilvl="8" w:tplc="04090005" w:tentative="1">
+      <w:start w:val="1"/>
+      <w:numFmt w:val="bullet"/>
+      <w:lvlText w:val=""/>
+      <w:lvlJc w:val="left"/>
+      <w:pPr>
+        <w:ind w:left="6480" w:hanging="360"/>
+      </w:pPr>
+      <w:rPr>
+        <w:rFonts w:ascii="Wingdings" w:hAnsi="Wingdings" w:hint="default"/>
+      </w:rPr>
+    </w:lvl>
+  </w:abstractNum>
+  <w:abstractNum w:abstractNumId="5" w15:restartNumberingAfterBreak="0">
     <w:nsid w:val="32772EAA"/>
     <w:multiLevelType w:val="multilevel"/>
     <w:tmpl w:val="EFF4F6B8"/>
@@ -1413,7 +2321,305 @@
       </w:rPr>
     </w:lvl>
   </w:abstractNum>
-  <w:abstractNum w:abstractNumId="3" w15:restartNumberingAfterBreak="0">
+  <w:abstractNum w:abstractNumId="6" w15:restartNumberingAfterBreak="0">
+    <w:nsid w:val="58A338BD"/>
+    <w:multiLevelType w:val="multilevel"/>
+    <w:tmpl w:val="B5AACCC8"/>
+    <w:lvl w:ilvl="0">
+      <w:start w:val="1"/>
+      <w:numFmt w:val="bullet"/>
+      <w:lvlText w:val=""/>
+      <w:lvlJc w:val="left"/>
+      <w:pPr>
+        <w:tabs>
+          <w:tab w:val="num" w:pos="720"/>
+        </w:tabs>
+        <w:ind w:left="720" w:hanging="360"/>
+      </w:pPr>
+      <w:rPr>
+        <w:rFonts w:ascii="Symbol" w:hAnsi="Symbol" w:hint="default"/>
+        <w:sz w:val="20"/>
+      </w:rPr>
+    </w:lvl>
+    <w:lvl w:ilvl="1" w:tentative="1">
+      <w:start w:val="1"/>
+      <w:numFmt w:val="bullet"/>
+      <w:lvlText w:val="o"/>
+      <w:lvlJc w:val="left"/>
+      <w:pPr>
+        <w:tabs>
+          <w:tab w:val="num" w:pos="1440"/>
+        </w:tabs>
+        <w:ind w:left="1440" w:hanging="360"/>
+      </w:pPr>
+      <w:rPr>
+        <w:rFonts w:ascii="Courier New" w:hAnsi="Courier New" w:hint="default"/>
+        <w:sz w:val="20"/>
+      </w:rPr>
+    </w:lvl>
+    <w:lvl w:ilvl="2" w:tentative="1">
+      <w:start w:val="1"/>
+      <w:numFmt w:val="bullet"/>
+      <w:lvlText w:val=""/>
+      <w:lvlJc w:val="left"/>
+      <w:pPr>
+        <w:tabs>
+          <w:tab w:val="num" w:pos="2160"/>
+        </w:tabs>
+        <w:ind w:left="2160" w:hanging="360"/>
+      </w:pPr>
+      <w:rPr>
+        <w:rFonts w:ascii="Wingdings" w:hAnsi="Wingdings" w:hint="default"/>
+        <w:sz w:val="20"/>
+      </w:rPr>
+    </w:lvl>
+    <w:lvl w:ilvl="3" w:tentative="1">
+      <w:start w:val="1"/>
+      <w:numFmt w:val="bullet"/>
+      <w:lvlText w:val=""/>
+      <w:lvlJc w:val="left"/>
+      <w:pPr>
+        <w:tabs>
+          <w:tab w:val="num" w:pos="2880"/>
+        </w:tabs>
+        <w:ind w:left="2880" w:hanging="360"/>
+      </w:pPr>
+      <w:rPr>
+        <w:rFonts w:ascii="Wingdings" w:hAnsi="Wingdings" w:hint="default"/>
+        <w:sz w:val="20"/>
+      </w:rPr>
+    </w:lvl>
+    <w:lvl w:ilvl="4" w:tentative="1">
+      <w:start w:val="1"/>
+      <w:numFmt w:val="bullet"/>
+      <w:lvlText w:val=""/>
+      <w:lvlJc w:val="left"/>
+      <w:pPr>
+        <w:tabs>
+          <w:tab w:val="num" w:pos="3600"/>
+        </w:tabs>
+        <w:ind w:left="3600" w:hanging="360"/>
+      </w:pPr>
+      <w:rPr>
+        <w:rFonts w:ascii="Wingdings" w:hAnsi="Wingdings" w:hint="default"/>
+        <w:sz w:val="20"/>
+      </w:rPr>
+    </w:lvl>
+    <w:lvl w:ilvl="5" w:tentative="1">
+      <w:start w:val="1"/>
+      <w:numFmt w:val="bullet"/>
+      <w:lvlText w:val=""/>
+      <w:lvlJc w:val="left"/>
+      <w:pPr>
+        <w:tabs>
+          <w:tab w:val="num" w:pos="4320"/>
+        </w:tabs>
+        <w:ind w:left="4320" w:hanging="360"/>
+      </w:pPr>
+      <w:rPr>
+        <w:rFonts w:ascii="Wingdings" w:hAnsi="Wingdings" w:hint="default"/>
+        <w:sz w:val="20"/>
+      </w:rPr>
+    </w:lvl>
+    <w:lvl w:ilvl="6" w:tentative="1">
+      <w:start w:val="1"/>
+      <w:numFmt w:val="bullet"/>
+      <w:lvlText w:val=""/>
+      <w:lvlJc w:val="left"/>
+      <w:pPr>
+        <w:tabs>
+          <w:tab w:val="num" w:pos="5040"/>
+        </w:tabs>
+        <w:ind w:left="5040" w:hanging="360"/>
+      </w:pPr>
+      <w:rPr>
+        <w:rFonts w:ascii="Wingdings" w:hAnsi="Wingdings" w:hint="default"/>
+        <w:sz w:val="20"/>
+      </w:rPr>
+    </w:lvl>
+    <w:lvl w:ilvl="7" w:tentative="1">
+      <w:start w:val="1"/>
+      <w:numFmt w:val="bullet"/>
+      <w:lvlText w:val=""/>
+      <w:lvlJc w:val="left"/>
+      <w:pPr>
+        <w:tabs>
+          <w:tab w:val="num" w:pos="5760"/>
+        </w:tabs>
+        <w:ind w:left="5760" w:hanging="360"/>
+      </w:pPr>
+      <w:rPr>
+        <w:rFonts w:ascii="Wingdings" w:hAnsi="Wingdings" w:hint="default"/>
+        <w:sz w:val="20"/>
+      </w:rPr>
+    </w:lvl>
+    <w:lvl w:ilvl="8" w:tentative="1">
+      <w:start w:val="1"/>
+      <w:numFmt w:val="bullet"/>
+      <w:lvlText w:val=""/>
+      <w:lvlJc w:val="left"/>
+      <w:pPr>
+        <w:tabs>
+          <w:tab w:val="num" w:pos="6480"/>
+        </w:tabs>
+        <w:ind w:left="6480" w:hanging="360"/>
+      </w:pPr>
+      <w:rPr>
+        <w:rFonts w:ascii="Wingdings" w:hAnsi="Wingdings" w:hint="default"/>
+        <w:sz w:val="20"/>
+      </w:rPr>
+    </w:lvl>
+  </w:abstractNum>
+  <w:abstractNum w:abstractNumId="7" w15:restartNumberingAfterBreak="0">
+    <w:nsid w:val="71FA675C"/>
+    <w:multiLevelType w:val="multilevel"/>
+    <w:tmpl w:val="20967906"/>
+    <w:lvl w:ilvl="0">
+      <w:start w:val="1"/>
+      <w:numFmt w:val="bullet"/>
+      <w:lvlText w:val=""/>
+      <w:lvlJc w:val="left"/>
+      <w:pPr>
+        <w:tabs>
+          <w:tab w:val="num" w:pos="720"/>
+        </w:tabs>
+        <w:ind w:left="720" w:hanging="360"/>
+      </w:pPr>
+      <w:rPr>
+        <w:rFonts w:ascii="Symbol" w:hAnsi="Symbol" w:hint="default"/>
+        <w:sz w:val="20"/>
+      </w:rPr>
+    </w:lvl>
+    <w:lvl w:ilvl="1" w:tentative="1">
+      <w:start w:val="1"/>
+      <w:numFmt w:val="bullet"/>
+      <w:lvlText w:val="o"/>
+      <w:lvlJc w:val="left"/>
+      <w:pPr>
+        <w:tabs>
+          <w:tab w:val="num" w:pos="1440"/>
+        </w:tabs>
+        <w:ind w:left="1440" w:hanging="360"/>
+      </w:pPr>
+      <w:rPr>
+        <w:rFonts w:ascii="Courier New" w:hAnsi="Courier New" w:hint="default"/>
+        <w:sz w:val="20"/>
+      </w:rPr>
+    </w:lvl>
+    <w:lvl w:ilvl="2" w:tentative="1">
+      <w:start w:val="1"/>
+      <w:numFmt w:val="bullet"/>
+      <w:lvlText w:val=""/>
+      <w:lvlJc w:val="left"/>
+      <w:pPr>
+        <w:tabs>
+          <w:tab w:val="num" w:pos="2160"/>
+        </w:tabs>
+        <w:ind w:left="2160" w:hanging="360"/>
+      </w:pPr>
+      <w:rPr>
+        <w:rFonts w:ascii="Wingdings" w:hAnsi="Wingdings" w:hint="default"/>
+        <w:sz w:val="20"/>
+      </w:rPr>
+    </w:lvl>
+    <w:lvl w:ilvl="3" w:tentative="1">
+      <w:start w:val="1"/>
+      <w:numFmt w:val="bullet"/>
+      <w:lvlText w:val=""/>
+      <w:lvlJc w:val="left"/>
+      <w:pPr>
+        <w:tabs>
+          <w:tab w:val="num" w:pos="2880"/>
+        </w:tabs>
+        <w:ind w:left="2880" w:hanging="360"/>
+      </w:pPr>
+      <w:rPr>
+        <w:rFonts w:ascii="Wingdings" w:hAnsi="Wingdings" w:hint="default"/>
+        <w:sz w:val="20"/>
+      </w:rPr>
+    </w:lvl>
+    <w:lvl w:ilvl="4" w:tentative="1">
+      <w:start w:val="1"/>
+      <w:numFmt w:val="bullet"/>
+      <w:lvlText w:val=""/>
+      <w:lvlJc w:val="left"/>
+      <w:pPr>
+        <w:tabs>
+          <w:tab w:val="num" w:pos="3600"/>
+        </w:tabs>
+        <w:ind w:left="3600" w:hanging="360"/>
+      </w:pPr>
+      <w:rPr>
+        <w:rFonts w:ascii="Wingdings" w:hAnsi="Wingdings" w:hint="default"/>
+        <w:sz w:val="20"/>
+      </w:rPr>
+    </w:lvl>
+    <w:lvl w:ilvl="5" w:tentative="1">
+      <w:start w:val="1"/>
+      <w:numFmt w:val="bullet"/>
+      <w:lvlText w:val=""/>
+      <w:lvlJc w:val="left"/>
+      <w:pPr>
+        <w:tabs>
+          <w:tab w:val="num" w:pos="4320"/>
+        </w:tabs>
+        <w:ind w:left="4320" w:hanging="360"/>
+      </w:pPr>
+      <w:rPr>
+        <w:rFonts w:ascii="Wingdings" w:hAnsi="Wingdings" w:hint="default"/>
+        <w:sz w:val="20"/>
+      </w:rPr>
+    </w:lvl>
+    <w:lvl w:ilvl="6" w:tentative="1">
+      <w:start w:val="1"/>
+      <w:numFmt w:val="bullet"/>
+      <w:lvlText w:val=""/>
+      <w:lvlJc w:val="left"/>
+      <w:pPr>
+        <w:tabs>
+          <w:tab w:val="num" w:pos="5040"/>
+        </w:tabs>
+        <w:ind w:left="5040" w:hanging="360"/>
+      </w:pPr>
+      <w:rPr>
+        <w:rFonts w:ascii="Wingdings" w:hAnsi="Wingdings" w:hint="default"/>
+        <w:sz w:val="20"/>
+      </w:rPr>
+    </w:lvl>
+    <w:lvl w:ilvl="7" w:tentative="1">
+      <w:start w:val="1"/>
+      <w:numFmt w:val="bullet"/>
+      <w:lvlText w:val=""/>
+      <w:lvlJc w:val="left"/>
+      <w:pPr>
+        <w:tabs>
+          <w:tab w:val="num" w:pos="5760"/>
+        </w:tabs>
+        <w:ind w:left="5760" w:hanging="360"/>
+      </w:pPr>
+      <w:rPr>
+        <w:rFonts w:ascii="Wingdings" w:hAnsi="Wingdings" w:hint="default"/>
+        <w:sz w:val="20"/>
+      </w:rPr>
+    </w:lvl>
+    <w:lvl w:ilvl="8" w:tentative="1">
+      <w:start w:val="1"/>
+      <w:numFmt w:val="bullet"/>
+      <w:lvlText w:val=""/>
+      <w:lvlJc w:val="left"/>
+      <w:pPr>
+        <w:tabs>
+          <w:tab w:val="num" w:pos="6480"/>
+        </w:tabs>
+        <w:ind w:left="6480" w:hanging="360"/>
+      </w:pPr>
+      <w:rPr>
+        <w:rFonts w:ascii="Wingdings" w:hAnsi="Wingdings" w:hint="default"/>
+        <w:sz w:val="20"/>
+      </w:rPr>
+    </w:lvl>
+  </w:abstractNum>
+  <w:abstractNum w:abstractNumId="8" w15:restartNumberingAfterBreak="0">
     <w:nsid w:val="753552D5"/>
     <w:multiLevelType w:val="hybridMultilevel"/>
     <w:tmpl w:val="137A98C6"/>
@@ -1526,17 +2732,148 @@
       </w:rPr>
     </w:lvl>
   </w:abstractNum>
+  <w:abstractNum w:abstractNumId="9" w15:restartNumberingAfterBreak="0">
+    <w:nsid w:val="7BE253B2"/>
+    <w:multiLevelType w:val="hybridMultilevel"/>
+    <w:tmpl w:val="2C540582"/>
+    <w:lvl w:ilvl="0" w:tplc="04090001">
+      <w:start w:val="1"/>
+      <w:numFmt w:val="bullet"/>
+      <w:lvlText w:val=""/>
+      <w:lvlJc w:val="left"/>
+      <w:pPr>
+        <w:ind w:left="720" w:hanging="360"/>
+      </w:pPr>
+      <w:rPr>
+        <w:rFonts w:ascii="Symbol" w:hAnsi="Symbol" w:hint="default"/>
+      </w:rPr>
+    </w:lvl>
+    <w:lvl w:ilvl="1" w:tplc="04090003" w:tentative="1">
+      <w:start w:val="1"/>
+      <w:numFmt w:val="bullet"/>
+      <w:lvlText w:val="o"/>
+      <w:lvlJc w:val="left"/>
+      <w:pPr>
+        <w:ind w:left="1440" w:hanging="360"/>
+      </w:pPr>
+      <w:rPr>
+        <w:rFonts w:ascii="Courier New" w:hAnsi="Courier New" w:cs="Courier New" w:hint="default"/>
+      </w:rPr>
+    </w:lvl>
+    <w:lvl w:ilvl="2" w:tplc="04090005" w:tentative="1">
+      <w:start w:val="1"/>
+      <w:numFmt w:val="bullet"/>
+      <w:lvlText w:val=""/>
+      <w:lvlJc w:val="left"/>
+      <w:pPr>
+        <w:ind w:left="2160" w:hanging="360"/>
+      </w:pPr>
+      <w:rPr>
+        <w:rFonts w:ascii="Wingdings" w:hAnsi="Wingdings" w:hint="default"/>
+      </w:rPr>
+    </w:lvl>
+    <w:lvl w:ilvl="3" w:tplc="04090001" w:tentative="1">
+      <w:start w:val="1"/>
+      <w:numFmt w:val="bullet"/>
+      <w:lvlText w:val=""/>
+      <w:lvlJc w:val="left"/>
+      <w:pPr>
+        <w:ind w:left="2880" w:hanging="360"/>
+      </w:pPr>
+      <w:rPr>
+        <w:rFonts w:ascii="Symbol" w:hAnsi="Symbol" w:hint="default"/>
+      </w:rPr>
+    </w:lvl>
+    <w:lvl w:ilvl="4" w:tplc="04090003" w:tentative="1">
+      <w:start w:val="1"/>
+      <w:numFmt w:val="bullet"/>
+      <w:lvlText w:val="o"/>
+      <w:lvlJc w:val="left"/>
+      <w:pPr>
+        <w:ind w:left="3600" w:hanging="360"/>
+      </w:pPr>
+      <w:rPr>
+        <w:rFonts w:ascii="Courier New" w:hAnsi="Courier New" w:cs="Courier New" w:hint="default"/>
+      </w:rPr>
+    </w:lvl>
+    <w:lvl w:ilvl="5" w:tplc="04090005" w:tentative="1">
+      <w:start w:val="1"/>
+      <w:numFmt w:val="bullet"/>
+      <w:lvlText w:val=""/>
+      <w:lvlJc w:val="left"/>
+      <w:pPr>
+        <w:ind w:left="4320" w:hanging="360"/>
+      </w:pPr>
+      <w:rPr>
+        <w:rFonts w:ascii="Wingdings" w:hAnsi="Wingdings" w:hint="default"/>
+      </w:rPr>
+    </w:lvl>
+    <w:lvl w:ilvl="6" w:tplc="04090001" w:tentative="1">
+      <w:start w:val="1"/>
+      <w:numFmt w:val="bullet"/>
+      <w:lvlText w:val=""/>
+      <w:lvlJc w:val="left"/>
+      <w:pPr>
+        <w:ind w:left="5040" w:hanging="360"/>
+      </w:pPr>
+      <w:rPr>
+        <w:rFonts w:ascii="Symbol" w:hAnsi="Symbol" w:hint="default"/>
+      </w:rPr>
+    </w:lvl>
+    <w:lvl w:ilvl="7" w:tplc="04090003" w:tentative="1">
+      <w:start w:val="1"/>
+      <w:numFmt w:val="bullet"/>
+      <w:lvlText w:val="o"/>
+      <w:lvlJc w:val="left"/>
+      <w:pPr>
+        <w:ind w:left="5760" w:hanging="360"/>
+      </w:pPr>
+      <w:rPr>
+        <w:rFonts w:ascii="Courier New" w:hAnsi="Courier New" w:cs="Courier New" w:hint="default"/>
+      </w:rPr>
+    </w:lvl>
+    <w:lvl w:ilvl="8" w:tplc="04090005" w:tentative="1">
+      <w:start w:val="1"/>
+      <w:numFmt w:val="bullet"/>
+      <w:lvlText w:val=""/>
+      <w:lvlJc w:val="left"/>
+      <w:pPr>
+        <w:ind w:left="6480" w:hanging="360"/>
+      </w:pPr>
+      <w:rPr>
+        <w:rFonts w:ascii="Wingdings" w:hAnsi="Wingdings" w:hint="default"/>
+      </w:rPr>
+    </w:lvl>
+  </w:abstractNum>
   <w:num w:numId="1">
-    <w:abstractNumId w:val="3"/>
+    <w:abstractNumId w:val="8"/>
   </w:num>
   <w:num w:numId="2">
-    <w:abstractNumId w:val="2"/>
+    <w:abstractNumId w:val="5"/>
   </w:num>
   <w:num w:numId="3">
     <w:abstractNumId w:val="1"/>
   </w:num>
   <w:num w:numId="4">
     <w:abstractNumId w:val="0"/>
+  </w:num>
+  <w:num w:numId="5">
+    <w:abstractNumId w:val="6"/>
+  </w:num>
+  <w:num w:numId="6">
+    <w:abstractNumId w:val="2"/>
+  </w:num>
+  <w:num w:numId="7">
+    <w:abstractNumId w:val="3"/>
+  </w:num>
+  <w:num w:numId="8">
+    <w:abstractNumId w:val="4"/>
+  </w:num>
+  <w:num w:numId="9">
+    <w:abstractNumId w:val="7"/>
+  </w:num>
+  <w:num w:numId="10">
+    <w:abstractNumId w:val="9"/>
   </w:num>
 </w:numbering>
 </file>

</xml_diff>

<commit_message>
Added a HTML/7.Family Tree.html, HTML/8.Comments.html, HTML/9.Wiki Article.html, HTML/10.Lorem Ipsum.html and modified the HTML/Task List.docx
</commit_message>
<xml_diff>
--- a/HTML/Task List.docx
+++ b/HTML/Task List.docx
@@ -941,19 +941,7 @@
         <w:rPr>
           <w:rFonts w:ascii="Times New Roman" w:hAnsi="Times New Roman" w:cs="Times New Roman"/>
         </w:rPr>
-        <w:t xml:space="preserve">Create </w:t>
-      </w:r>
-      <w:r>
-        <w:rPr>
-          <w:rFonts w:ascii="Times New Roman" w:hAnsi="Times New Roman" w:cs="Times New Roman"/>
-        </w:rPr>
-        <w:t>Chef</w:t>
-      </w:r>
-      <w:r>
-        <w:rPr>
-          <w:rFonts w:ascii="Times New Roman" w:hAnsi="Times New Roman" w:cs="Times New Roman"/>
-        </w:rPr>
-        <w:t>.html</w:t>
+        <w:t>Create Chef.html</w:t>
       </w:r>
     </w:p>
     <w:p>
@@ -1105,15 +1093,7 @@
           <w:sz w:val="28"/>
           <w:szCs w:val="28"/>
         </w:rPr>
-        <w:t>Task-6</w:t>
-      </w:r>
-      <w:r>
-        <w:rPr>
-          <w:rFonts w:ascii="Times New Roman" w:hAnsi="Times New Roman" w:cs="Times New Roman"/>
-          <w:sz w:val="28"/>
-          <w:szCs w:val="28"/>
-        </w:rPr>
-        <w:t>:</w:t>
+        <w:t>Task-6:</w:t>
       </w:r>
     </w:p>
     <w:p>
@@ -1330,7 +1310,7 @@
           <w:szCs w:val="28"/>
         </w:rPr>
         <w:lastRenderedPageBreak/>
-        <w:t>Project-1</w:t>
+        <w:t>Task-7</w:t>
       </w:r>
       <w:r>
         <w:rPr>
@@ -1339,6 +1319,1003 @@
           <w:szCs w:val="28"/>
         </w:rPr>
         <w:t>:</w:t>
+      </w:r>
+    </w:p>
+    <w:p>
+      <w:pPr>
+        <w:spacing w:line="240" w:lineRule="auto"/>
+        <w:rPr>
+          <w:rFonts w:ascii="Times New Roman" w:hAnsi="Times New Roman" w:cs="Times New Roman"/>
+        </w:rPr>
+      </w:pPr>
+      <w:r>
+        <w:rPr>
+          <w:rFonts w:ascii="Times New Roman" w:hAnsi="Times New Roman" w:cs="Times New Roman"/>
+        </w:rPr>
+        <w:t>Create Family Tree.html</w:t>
+      </w:r>
+    </w:p>
+    <w:p>
+      <w:pPr>
+        <w:spacing w:line="240" w:lineRule="auto"/>
+        <w:rPr>
+          <w:rFonts w:ascii="Times New Roman" w:hAnsi="Times New Roman" w:cs="Times New Roman"/>
+        </w:rPr>
+      </w:pPr>
+      <w:r>
+        <w:rPr>
+          <w:rFonts w:ascii="Times New Roman" w:hAnsi="Times New Roman" w:cs="Times New Roman"/>
+        </w:rPr>
+        <w:t>A webpage with your family members or any celebrity family tree using list elements such as &lt;</w:t>
+      </w:r>
+      <w:proofErr w:type="spellStart"/>
+      <w:r>
+        <w:rPr>
+          <w:rFonts w:ascii="Times New Roman" w:hAnsi="Times New Roman" w:cs="Times New Roman"/>
+        </w:rPr>
+        <w:t>ul</w:t>
+      </w:r>
+      <w:proofErr w:type="spellEnd"/>
+      <w:r>
+        <w:rPr>
+          <w:rFonts w:ascii="Times New Roman" w:hAnsi="Times New Roman" w:cs="Times New Roman"/>
+        </w:rPr>
+        <w:t>&gt; and &lt;li&gt; elements.</w:t>
+      </w:r>
+    </w:p>
+    <w:p>
+      <w:pPr>
+        <w:spacing w:line="240" w:lineRule="auto"/>
+        <w:rPr>
+          <w:rFonts w:ascii="Times New Roman" w:hAnsi="Times New Roman" w:cs="Times New Roman"/>
+        </w:rPr>
+      </w:pPr>
+      <w:r>
+        <w:rPr>
+          <w:rFonts w:ascii="Times New Roman" w:hAnsi="Times New Roman" w:cs="Times New Roman"/>
+        </w:rPr>
+        <w:t>Arrange it in a stacked format.</w:t>
+      </w:r>
+    </w:p>
+    <w:p>
+      <w:pPr>
+        <w:spacing w:line="240" w:lineRule="auto"/>
+        <w:rPr>
+          <w:rFonts w:ascii="Times New Roman" w:hAnsi="Times New Roman" w:cs="Times New Roman"/>
+          <w:sz w:val="28"/>
+          <w:szCs w:val="28"/>
+        </w:rPr>
+      </w:pPr>
+      <w:r>
+        <w:rPr>
+          <w:rFonts w:ascii="Times New Roman" w:hAnsi="Times New Roman" w:cs="Times New Roman"/>
+          <w:sz w:val="28"/>
+          <w:szCs w:val="28"/>
+        </w:rPr>
+        <w:t>Output:</w:t>
+      </w:r>
+    </w:p>
+    <w:p>
+      <w:pPr>
+        <w:spacing w:line="240" w:lineRule="auto"/>
+        <w:rPr>
+          <w:rFonts w:ascii="Times New Roman" w:hAnsi="Times New Roman" w:cs="Times New Roman"/>
+          <w:b/>
+        </w:rPr>
+      </w:pPr>
+      <w:r>
+        <w:rPr>
+          <w:noProof/>
+        </w:rPr>
+        <w:drawing>
+          <wp:inline distT="0" distB="0" distL="0" distR="0" wp14:anchorId="5F22990D" wp14:editId="3B5C243F">
+            <wp:extent cx="2548416" cy="2276475"/>
+            <wp:effectExtent l="0" t="0" r="4445" b="0"/>
+            <wp:docPr id="7" name="Picture 7"/>
+            <wp:cNvGraphicFramePr>
+              <a:graphicFrameLocks xmlns:a="http://schemas.openxmlformats.org/drawingml/2006/main" noChangeAspect="1"/>
+            </wp:cNvGraphicFramePr>
+            <a:graphic xmlns:a="http://schemas.openxmlformats.org/drawingml/2006/main">
+              <a:graphicData uri="http://schemas.openxmlformats.org/drawingml/2006/picture">
+                <pic:pic xmlns:pic="http://schemas.openxmlformats.org/drawingml/2006/picture">
+                  <pic:nvPicPr>
+                    <pic:cNvPr id="1" name=""/>
+                    <pic:cNvPicPr/>
+                  </pic:nvPicPr>
+                  <pic:blipFill>
+                    <a:blip r:embed="rId12"/>
+                    <a:stretch>
+                      <a:fillRect/>
+                    </a:stretch>
+                  </pic:blipFill>
+                  <pic:spPr>
+                    <a:xfrm>
+                      <a:off x="0" y="0"/>
+                      <a:ext cx="2573311" cy="2298713"/>
+                    </a:xfrm>
+                    <a:prstGeom prst="rect">
+                      <a:avLst/>
+                    </a:prstGeom>
+                  </pic:spPr>
+                </pic:pic>
+              </a:graphicData>
+            </a:graphic>
+          </wp:inline>
+        </w:drawing>
+      </w:r>
+    </w:p>
+    <w:p>
+      <w:pPr>
+        <w:spacing w:line="240" w:lineRule="auto"/>
+        <w:rPr>
+          <w:rFonts w:ascii="Times New Roman" w:hAnsi="Times New Roman" w:cs="Times New Roman"/>
+          <w:sz w:val="28"/>
+          <w:szCs w:val="28"/>
+        </w:rPr>
+      </w:pPr>
+      <w:r>
+        <w:rPr>
+          <w:rFonts w:ascii="Times New Roman" w:hAnsi="Times New Roman" w:cs="Times New Roman"/>
+          <w:sz w:val="28"/>
+          <w:szCs w:val="28"/>
+        </w:rPr>
+        <w:t>Task-8</w:t>
+      </w:r>
+      <w:r>
+        <w:rPr>
+          <w:rFonts w:ascii="Times New Roman" w:hAnsi="Times New Roman" w:cs="Times New Roman"/>
+          <w:sz w:val="28"/>
+          <w:szCs w:val="28"/>
+        </w:rPr>
+        <w:t>:</w:t>
+      </w:r>
+    </w:p>
+    <w:p>
+      <w:pPr>
+        <w:spacing w:line="240" w:lineRule="auto"/>
+        <w:rPr>
+          <w:rFonts w:ascii="Times New Roman" w:hAnsi="Times New Roman" w:cs="Times New Roman"/>
+        </w:rPr>
+      </w:pPr>
+      <w:r>
+        <w:rPr>
+          <w:rFonts w:ascii="Times New Roman" w:hAnsi="Times New Roman" w:cs="Times New Roman"/>
+        </w:rPr>
+        <w:t xml:space="preserve">Create </w:t>
+      </w:r>
+      <w:r>
+        <w:rPr>
+          <w:rFonts w:ascii="Times New Roman" w:hAnsi="Times New Roman" w:cs="Times New Roman"/>
+        </w:rPr>
+        <w:t>Comments.html</w:t>
+      </w:r>
+    </w:p>
+    <w:p>
+      <w:pPr>
+        <w:spacing w:line="240" w:lineRule="auto"/>
+        <w:rPr>
+          <w:rFonts w:ascii="Times New Roman" w:hAnsi="Times New Roman" w:cs="Times New Roman"/>
+        </w:rPr>
+      </w:pPr>
+      <w:r>
+        <w:rPr>
+          <w:rFonts w:ascii="Times New Roman" w:hAnsi="Times New Roman" w:cs="Times New Roman"/>
+        </w:rPr>
+        <w:t>Copy and paste the below code and run it to get into understanding, then edit based on the comments.</w:t>
+      </w:r>
+    </w:p>
+    <w:p>
+      <w:pPr>
+        <w:spacing w:after="0" w:line="285" w:lineRule="atLeast"/>
+        <w:rPr>
+          <w:rFonts w:ascii="Consolas" w:eastAsia="Times New Roman" w:hAnsi="Consolas" w:cs="Times New Roman"/>
+          <w:color w:val="000000" w:themeColor="text1"/>
+          <w:sz w:val="20"/>
+          <w:szCs w:val="20"/>
+        </w:rPr>
+      </w:pPr>
+      <w:proofErr w:type="gramStart"/>
+      <w:r>
+        <w:rPr>
+          <w:rFonts w:ascii="Consolas" w:eastAsia="Times New Roman" w:hAnsi="Consolas" w:cs="Times New Roman"/>
+          <w:color w:val="000000" w:themeColor="text1"/>
+          <w:sz w:val="20"/>
+          <w:szCs w:val="20"/>
+        </w:rPr>
+        <w:t>&lt;!DOCTYPE</w:t>
+      </w:r>
+      <w:proofErr w:type="gramEnd"/>
+      <w:r>
+        <w:rPr>
+          <w:rFonts w:ascii="Consolas" w:eastAsia="Times New Roman" w:hAnsi="Consolas" w:cs="Times New Roman"/>
+          <w:color w:val="000000" w:themeColor="text1"/>
+          <w:sz w:val="20"/>
+          <w:szCs w:val="20"/>
+        </w:rPr>
+        <w:t xml:space="preserve"> html&gt;</w:t>
+      </w:r>
+    </w:p>
+    <w:p>
+      <w:pPr>
+        <w:spacing w:after="0" w:line="285" w:lineRule="atLeast"/>
+        <w:rPr>
+          <w:rFonts w:ascii="Consolas" w:eastAsia="Times New Roman" w:hAnsi="Consolas" w:cs="Times New Roman"/>
+          <w:color w:val="000000" w:themeColor="text1"/>
+          <w:sz w:val="20"/>
+          <w:szCs w:val="20"/>
+        </w:rPr>
+      </w:pPr>
+      <w:r>
+        <w:rPr>
+          <w:rFonts w:ascii="Consolas" w:eastAsia="Times New Roman" w:hAnsi="Consolas" w:cs="Times New Roman"/>
+          <w:color w:val="000000" w:themeColor="text1"/>
+          <w:sz w:val="20"/>
+          <w:szCs w:val="20"/>
+        </w:rPr>
+        <w:t xml:space="preserve">&lt;html </w:t>
+      </w:r>
+      <w:proofErr w:type="spellStart"/>
+      <w:proofErr w:type="gramStart"/>
+      <w:r>
+        <w:rPr>
+          <w:rFonts w:ascii="Consolas" w:eastAsia="Times New Roman" w:hAnsi="Consolas" w:cs="Times New Roman"/>
+          <w:color w:val="000000" w:themeColor="text1"/>
+          <w:sz w:val="20"/>
+          <w:szCs w:val="20"/>
+        </w:rPr>
+        <w:t>lang</w:t>
+      </w:r>
+      <w:proofErr w:type="spellEnd"/>
+      <w:proofErr w:type="gramEnd"/>
+      <w:r>
+        <w:rPr>
+          <w:rFonts w:ascii="Consolas" w:eastAsia="Times New Roman" w:hAnsi="Consolas" w:cs="Times New Roman"/>
+          <w:color w:val="000000" w:themeColor="text1"/>
+          <w:sz w:val="20"/>
+          <w:szCs w:val="20"/>
+        </w:rPr>
+        <w:t>="</w:t>
+      </w:r>
+      <w:proofErr w:type="spellStart"/>
+      <w:r>
+        <w:rPr>
+          <w:rFonts w:ascii="Consolas" w:eastAsia="Times New Roman" w:hAnsi="Consolas" w:cs="Times New Roman"/>
+          <w:color w:val="000000" w:themeColor="text1"/>
+          <w:sz w:val="20"/>
+          <w:szCs w:val="20"/>
+        </w:rPr>
+        <w:t>en</w:t>
+      </w:r>
+      <w:proofErr w:type="spellEnd"/>
+      <w:r>
+        <w:rPr>
+          <w:rFonts w:ascii="Consolas" w:eastAsia="Times New Roman" w:hAnsi="Consolas" w:cs="Times New Roman"/>
+          <w:color w:val="000000" w:themeColor="text1"/>
+          <w:sz w:val="20"/>
+          <w:szCs w:val="20"/>
+        </w:rPr>
+        <w:t>"&gt;</w:t>
+      </w:r>
+    </w:p>
+    <w:p>
+      <w:pPr>
+        <w:spacing w:after="0" w:line="285" w:lineRule="atLeast"/>
+        <w:rPr>
+          <w:rFonts w:ascii="Consolas" w:eastAsia="Times New Roman" w:hAnsi="Consolas" w:cs="Times New Roman"/>
+          <w:color w:val="000000" w:themeColor="text1"/>
+          <w:sz w:val="20"/>
+          <w:szCs w:val="20"/>
+        </w:rPr>
+      </w:pPr>
+      <w:r>
+        <w:rPr>
+          <w:rFonts w:ascii="Consolas" w:eastAsia="Times New Roman" w:hAnsi="Consolas" w:cs="Times New Roman"/>
+          <w:color w:val="000000" w:themeColor="text1"/>
+          <w:sz w:val="20"/>
+          <w:szCs w:val="20"/>
+        </w:rPr>
+        <w:t>&lt;</w:t>
+      </w:r>
+      <w:proofErr w:type="gramStart"/>
+      <w:r>
+        <w:rPr>
+          <w:rFonts w:ascii="Consolas" w:eastAsia="Times New Roman" w:hAnsi="Consolas" w:cs="Times New Roman"/>
+          <w:color w:val="000000" w:themeColor="text1"/>
+          <w:sz w:val="20"/>
+          <w:szCs w:val="20"/>
+        </w:rPr>
+        <w:t>head</w:t>
+      </w:r>
+      <w:proofErr w:type="gramEnd"/>
+      <w:r>
+        <w:rPr>
+          <w:rFonts w:ascii="Consolas" w:eastAsia="Times New Roman" w:hAnsi="Consolas" w:cs="Times New Roman"/>
+          <w:color w:val="000000" w:themeColor="text1"/>
+          <w:sz w:val="20"/>
+          <w:szCs w:val="20"/>
+        </w:rPr>
+        <w:t>&gt;</w:t>
+      </w:r>
+    </w:p>
+    <w:p>
+      <w:pPr>
+        <w:spacing w:after="0" w:line="285" w:lineRule="atLeast"/>
+        <w:rPr>
+          <w:rFonts w:ascii="Consolas" w:eastAsia="Times New Roman" w:hAnsi="Consolas" w:cs="Times New Roman"/>
+          <w:color w:val="000000" w:themeColor="text1"/>
+          <w:sz w:val="20"/>
+          <w:szCs w:val="20"/>
+        </w:rPr>
+      </w:pPr>
+      <w:r>
+        <w:rPr>
+          <w:rFonts w:ascii="Consolas" w:eastAsia="Times New Roman" w:hAnsi="Consolas" w:cs="Times New Roman"/>
+          <w:color w:val="000000" w:themeColor="text1"/>
+          <w:sz w:val="20"/>
+          <w:szCs w:val="20"/>
+        </w:rPr>
+        <w:t>    &lt;</w:t>
+      </w:r>
+      <w:proofErr w:type="gramStart"/>
+      <w:r>
+        <w:rPr>
+          <w:rFonts w:ascii="Consolas" w:eastAsia="Times New Roman" w:hAnsi="Consolas" w:cs="Times New Roman"/>
+          <w:color w:val="000000" w:themeColor="text1"/>
+          <w:sz w:val="20"/>
+          <w:szCs w:val="20"/>
+        </w:rPr>
+        <w:t>meta</w:t>
+      </w:r>
+      <w:proofErr w:type="gramEnd"/>
+      <w:r>
+        <w:rPr>
+          <w:rFonts w:ascii="Consolas" w:eastAsia="Times New Roman" w:hAnsi="Consolas" w:cs="Times New Roman"/>
+          <w:color w:val="000000" w:themeColor="text1"/>
+          <w:sz w:val="20"/>
+          <w:szCs w:val="20"/>
+        </w:rPr>
+        <w:t xml:space="preserve"> charset="UTF-8"&gt;</w:t>
+      </w:r>
+    </w:p>
+    <w:p>
+      <w:pPr>
+        <w:spacing w:after="0" w:line="285" w:lineRule="atLeast"/>
+        <w:rPr>
+          <w:rFonts w:ascii="Consolas" w:eastAsia="Times New Roman" w:hAnsi="Consolas" w:cs="Times New Roman"/>
+          <w:color w:val="000000" w:themeColor="text1"/>
+          <w:sz w:val="20"/>
+          <w:szCs w:val="20"/>
+        </w:rPr>
+      </w:pPr>
+      <w:r>
+        <w:rPr>
+          <w:rFonts w:ascii="Consolas" w:eastAsia="Times New Roman" w:hAnsi="Consolas" w:cs="Times New Roman"/>
+          <w:color w:val="000000" w:themeColor="text1"/>
+          <w:sz w:val="20"/>
+          <w:szCs w:val="20"/>
+        </w:rPr>
+        <w:t>    &lt;</w:t>
+      </w:r>
+      <w:proofErr w:type="gramStart"/>
+      <w:r>
+        <w:rPr>
+          <w:rFonts w:ascii="Consolas" w:eastAsia="Times New Roman" w:hAnsi="Consolas" w:cs="Times New Roman"/>
+          <w:color w:val="000000" w:themeColor="text1"/>
+          <w:sz w:val="20"/>
+          <w:szCs w:val="20"/>
+        </w:rPr>
+        <w:t>meta</w:t>
+      </w:r>
+      <w:proofErr w:type="gramEnd"/>
+      <w:r>
+        <w:rPr>
+          <w:rFonts w:ascii="Consolas" w:eastAsia="Times New Roman" w:hAnsi="Consolas" w:cs="Times New Roman"/>
+          <w:color w:val="000000" w:themeColor="text1"/>
+          <w:sz w:val="20"/>
+          <w:szCs w:val="20"/>
+        </w:rPr>
+        <w:t xml:space="preserve"> name="viewport" content="width=device-width, initial-scale=1.0"&gt;</w:t>
+      </w:r>
+    </w:p>
+    <w:p>
+      <w:pPr>
+        <w:spacing w:after="0" w:line="285" w:lineRule="atLeast"/>
+        <w:rPr>
+          <w:rFonts w:ascii="Consolas" w:eastAsia="Times New Roman" w:hAnsi="Consolas" w:cs="Times New Roman"/>
+          <w:color w:val="000000" w:themeColor="text1"/>
+          <w:sz w:val="20"/>
+          <w:szCs w:val="20"/>
+        </w:rPr>
+      </w:pPr>
+      <w:r>
+        <w:rPr>
+          <w:rFonts w:ascii="Consolas" w:eastAsia="Times New Roman" w:hAnsi="Consolas" w:cs="Times New Roman"/>
+          <w:color w:val="000000" w:themeColor="text1"/>
+          <w:sz w:val="20"/>
+          <w:szCs w:val="20"/>
+        </w:rPr>
+        <w:t xml:space="preserve">    </w:t>
+      </w:r>
+      <w:proofErr w:type="gramStart"/>
+      <w:r>
+        <w:rPr>
+          <w:rFonts w:ascii="Consolas" w:eastAsia="Times New Roman" w:hAnsi="Consolas" w:cs="Times New Roman"/>
+          <w:color w:val="000000" w:themeColor="text1"/>
+          <w:sz w:val="20"/>
+          <w:szCs w:val="20"/>
+        </w:rPr>
+        <w:t>&lt;!--</w:t>
+      </w:r>
+      <w:proofErr w:type="gramEnd"/>
+      <w:r>
+        <w:rPr>
+          <w:rFonts w:ascii="Consolas" w:eastAsia="Times New Roman" w:hAnsi="Consolas" w:cs="Times New Roman"/>
+          <w:color w:val="000000" w:themeColor="text1"/>
+          <w:sz w:val="20"/>
+          <w:szCs w:val="20"/>
+        </w:rPr>
+        <w:t xml:space="preserve"> Hi, it’s Craig! Can you add “For Sale” in the title below? --&gt;</w:t>
+      </w:r>
+    </w:p>
+    <w:p>
+      <w:pPr>
+        <w:spacing w:after="0" w:line="285" w:lineRule="atLeast"/>
+        <w:rPr>
+          <w:rFonts w:ascii="Consolas" w:eastAsia="Times New Roman" w:hAnsi="Consolas" w:cs="Times New Roman"/>
+          <w:color w:val="000000" w:themeColor="text1"/>
+          <w:sz w:val="20"/>
+          <w:szCs w:val="20"/>
+        </w:rPr>
+      </w:pPr>
+      <w:r>
+        <w:rPr>
+          <w:rFonts w:ascii="Consolas" w:eastAsia="Times New Roman" w:hAnsi="Consolas" w:cs="Times New Roman"/>
+          <w:color w:val="000000" w:themeColor="text1"/>
+          <w:sz w:val="20"/>
+          <w:szCs w:val="20"/>
+        </w:rPr>
+        <w:t>    &lt;</w:t>
+      </w:r>
+      <w:proofErr w:type="gramStart"/>
+      <w:r>
+        <w:rPr>
+          <w:rFonts w:ascii="Consolas" w:eastAsia="Times New Roman" w:hAnsi="Consolas" w:cs="Times New Roman"/>
+          <w:color w:val="000000" w:themeColor="text1"/>
+          <w:sz w:val="20"/>
+          <w:szCs w:val="20"/>
+        </w:rPr>
+        <w:t>title&gt;</w:t>
+      </w:r>
+      <w:proofErr w:type="gramEnd"/>
+      <w:r>
+        <w:rPr>
+          <w:rFonts w:ascii="Consolas" w:eastAsia="Times New Roman" w:hAnsi="Consolas" w:cs="Times New Roman"/>
+          <w:color w:val="000000" w:themeColor="text1"/>
+          <w:sz w:val="20"/>
+          <w:szCs w:val="20"/>
+        </w:rPr>
+        <w:t>Didgeridoo. Needs work&lt;/title&gt;</w:t>
+      </w:r>
+    </w:p>
+    <w:p>
+      <w:pPr>
+        <w:spacing w:after="0" w:line="285" w:lineRule="atLeast"/>
+        <w:rPr>
+          <w:rFonts w:ascii="Consolas" w:eastAsia="Times New Roman" w:hAnsi="Consolas" w:cs="Times New Roman"/>
+          <w:color w:val="000000" w:themeColor="text1"/>
+          <w:sz w:val="20"/>
+          <w:szCs w:val="20"/>
+        </w:rPr>
+      </w:pPr>
+      <w:r>
+        <w:rPr>
+          <w:rFonts w:ascii="Consolas" w:eastAsia="Times New Roman" w:hAnsi="Consolas" w:cs="Times New Roman"/>
+          <w:color w:val="000000" w:themeColor="text1"/>
+          <w:sz w:val="20"/>
+          <w:szCs w:val="20"/>
+        </w:rPr>
+        <w:t>&lt;/head&gt;</w:t>
+      </w:r>
+    </w:p>
+    <w:p>
+      <w:pPr>
+        <w:spacing w:after="0" w:line="285" w:lineRule="atLeast"/>
+        <w:rPr>
+          <w:rFonts w:ascii="Consolas" w:eastAsia="Times New Roman" w:hAnsi="Consolas" w:cs="Times New Roman"/>
+          <w:color w:val="000000" w:themeColor="text1"/>
+          <w:sz w:val="20"/>
+          <w:szCs w:val="20"/>
+        </w:rPr>
+      </w:pPr>
+      <w:r>
+        <w:rPr>
+          <w:rFonts w:ascii="Consolas" w:eastAsia="Times New Roman" w:hAnsi="Consolas" w:cs="Times New Roman"/>
+          <w:color w:val="000000" w:themeColor="text1"/>
+          <w:sz w:val="20"/>
+          <w:szCs w:val="20"/>
+        </w:rPr>
+        <w:t>&lt;</w:t>
+      </w:r>
+      <w:proofErr w:type="gramStart"/>
+      <w:r>
+        <w:rPr>
+          <w:rFonts w:ascii="Consolas" w:eastAsia="Times New Roman" w:hAnsi="Consolas" w:cs="Times New Roman"/>
+          <w:color w:val="000000" w:themeColor="text1"/>
+          <w:sz w:val="20"/>
+          <w:szCs w:val="20"/>
+        </w:rPr>
+        <w:t>body</w:t>
+      </w:r>
+      <w:proofErr w:type="gramEnd"/>
+      <w:r>
+        <w:rPr>
+          <w:rFonts w:ascii="Consolas" w:eastAsia="Times New Roman" w:hAnsi="Consolas" w:cs="Times New Roman"/>
+          <w:color w:val="000000" w:themeColor="text1"/>
+          <w:sz w:val="20"/>
+          <w:szCs w:val="20"/>
+        </w:rPr>
+        <w:t>&gt;</w:t>
+      </w:r>
+    </w:p>
+    <w:p>
+      <w:pPr>
+        <w:spacing w:after="0" w:line="285" w:lineRule="atLeast"/>
+        <w:rPr>
+          <w:rFonts w:ascii="Consolas" w:eastAsia="Times New Roman" w:hAnsi="Consolas" w:cs="Times New Roman"/>
+          <w:color w:val="000000" w:themeColor="text1"/>
+          <w:sz w:val="20"/>
+          <w:szCs w:val="20"/>
+        </w:rPr>
+      </w:pPr>
+      <w:r>
+        <w:rPr>
+          <w:rFonts w:ascii="Consolas" w:eastAsia="Times New Roman" w:hAnsi="Consolas" w:cs="Times New Roman"/>
+          <w:color w:val="000000" w:themeColor="text1"/>
+          <w:sz w:val="20"/>
+          <w:szCs w:val="20"/>
+        </w:rPr>
+        <w:t xml:space="preserve">    </w:t>
+      </w:r>
+      <w:proofErr w:type="gramStart"/>
+      <w:r>
+        <w:rPr>
+          <w:rFonts w:ascii="Consolas" w:eastAsia="Times New Roman" w:hAnsi="Consolas" w:cs="Times New Roman"/>
+          <w:color w:val="000000" w:themeColor="text1"/>
+          <w:sz w:val="20"/>
+          <w:szCs w:val="20"/>
+        </w:rPr>
+        <w:t>&lt;!--</w:t>
+      </w:r>
+      <w:proofErr w:type="gramEnd"/>
+      <w:r>
+        <w:rPr>
+          <w:rFonts w:ascii="Consolas" w:eastAsia="Times New Roman" w:hAnsi="Consolas" w:cs="Times New Roman"/>
+          <w:color w:val="000000" w:themeColor="text1"/>
+          <w:sz w:val="20"/>
+          <w:szCs w:val="20"/>
+        </w:rPr>
+        <w:t xml:space="preserve"> Add some comments below to document what each line means! --&gt;</w:t>
+      </w:r>
+    </w:p>
+    <w:p>
+      <w:pPr>
+        <w:spacing w:after="0" w:line="285" w:lineRule="atLeast"/>
+        <w:rPr>
+          <w:rFonts w:ascii="Consolas" w:eastAsia="Times New Roman" w:hAnsi="Consolas" w:cs="Times New Roman"/>
+          <w:color w:val="000000" w:themeColor="text1"/>
+          <w:sz w:val="20"/>
+          <w:szCs w:val="20"/>
+        </w:rPr>
+      </w:pPr>
+      <w:r>
+        <w:rPr>
+          <w:rFonts w:ascii="Consolas" w:eastAsia="Times New Roman" w:hAnsi="Consolas" w:cs="Times New Roman"/>
+          <w:color w:val="000000" w:themeColor="text1"/>
+          <w:sz w:val="20"/>
+          <w:szCs w:val="20"/>
+        </w:rPr>
+        <w:t>    &lt;h2&gt;Didgeridoo. Needs work&lt;/h2&gt;</w:t>
+      </w:r>
+    </w:p>
+    <w:p>
+      <w:pPr>
+        <w:spacing w:after="0" w:line="285" w:lineRule="atLeast"/>
+        <w:rPr>
+          <w:rFonts w:ascii="Consolas" w:eastAsia="Times New Roman" w:hAnsi="Consolas" w:cs="Times New Roman"/>
+          <w:color w:val="000000" w:themeColor="text1"/>
+          <w:sz w:val="20"/>
+          <w:szCs w:val="20"/>
+        </w:rPr>
+      </w:pPr>
+      <w:r>
+        <w:rPr>
+          <w:rFonts w:ascii="Consolas" w:eastAsia="Times New Roman" w:hAnsi="Consolas" w:cs="Times New Roman"/>
+          <w:color w:val="000000" w:themeColor="text1"/>
+          <w:sz w:val="20"/>
+          <w:szCs w:val="20"/>
+        </w:rPr>
+        <w:t>    &lt;</w:t>
+      </w:r>
+      <w:proofErr w:type="spellStart"/>
+      <w:r>
+        <w:rPr>
+          <w:rFonts w:ascii="Consolas" w:eastAsia="Times New Roman" w:hAnsi="Consolas" w:cs="Times New Roman"/>
+          <w:color w:val="000000" w:themeColor="text1"/>
+          <w:sz w:val="20"/>
+          <w:szCs w:val="20"/>
+        </w:rPr>
+        <w:t>img</w:t>
+      </w:r>
+      <w:proofErr w:type="spellEnd"/>
+      <w:r>
+        <w:rPr>
+          <w:rFonts w:ascii="Consolas" w:eastAsia="Times New Roman" w:hAnsi="Consolas" w:cs="Times New Roman"/>
+          <w:color w:val="000000" w:themeColor="text1"/>
+          <w:sz w:val="20"/>
+          <w:szCs w:val="20"/>
+        </w:rPr>
+        <w:t xml:space="preserve"> </w:t>
+      </w:r>
+      <w:proofErr w:type="spellStart"/>
+      <w:r>
+        <w:rPr>
+          <w:rFonts w:ascii="Consolas" w:eastAsia="Times New Roman" w:hAnsi="Consolas" w:cs="Times New Roman"/>
+          <w:color w:val="000000" w:themeColor="text1"/>
+          <w:sz w:val="20"/>
+          <w:szCs w:val="20"/>
+        </w:rPr>
+        <w:t>src</w:t>
+      </w:r>
+      <w:proofErr w:type="spellEnd"/>
+      <w:r>
+        <w:rPr>
+          <w:rFonts w:ascii="Consolas" w:eastAsia="Times New Roman" w:hAnsi="Consolas" w:cs="Times New Roman"/>
+          <w:color w:val="000000" w:themeColor="text1"/>
+          <w:sz w:val="20"/>
+          <w:szCs w:val="20"/>
+        </w:rPr>
+        <w:t>="https://i.imgur.com/TrXO7Sa.png" width="250"&gt;</w:t>
+      </w:r>
+    </w:p>
+    <w:p>
+      <w:pPr>
+        <w:spacing w:after="0" w:line="285" w:lineRule="atLeast"/>
+        <w:rPr>
+          <w:rFonts w:ascii="Consolas" w:eastAsia="Times New Roman" w:hAnsi="Consolas" w:cs="Times New Roman"/>
+          <w:color w:val="000000" w:themeColor="text1"/>
+          <w:sz w:val="20"/>
+          <w:szCs w:val="20"/>
+        </w:rPr>
+      </w:pPr>
+      <w:r>
+        <w:rPr>
+          <w:rFonts w:ascii="Consolas" w:eastAsia="Times New Roman" w:hAnsi="Consolas" w:cs="Times New Roman"/>
+          <w:color w:val="000000" w:themeColor="text1"/>
+          <w:sz w:val="20"/>
+          <w:szCs w:val="20"/>
+        </w:rPr>
+        <w:t>    &lt;p&gt;Australian Aboriginal Didgeridoo. Needs work. Free to good home&lt;/p&gt;</w:t>
+      </w:r>
+    </w:p>
+    <w:p>
+      <w:pPr>
+        <w:spacing w:after="0" w:line="285" w:lineRule="atLeast"/>
+        <w:rPr>
+          <w:rFonts w:ascii="Consolas" w:eastAsia="Times New Roman" w:hAnsi="Consolas" w:cs="Times New Roman"/>
+          <w:color w:val="000000" w:themeColor="text1"/>
+          <w:sz w:val="20"/>
+          <w:szCs w:val="20"/>
+        </w:rPr>
+      </w:pPr>
+      <w:r>
+        <w:rPr>
+          <w:rFonts w:ascii="Consolas" w:eastAsia="Times New Roman" w:hAnsi="Consolas" w:cs="Times New Roman"/>
+          <w:color w:val="000000" w:themeColor="text1"/>
+          <w:sz w:val="20"/>
+          <w:szCs w:val="20"/>
+        </w:rPr>
+        <w:t xml:space="preserve">    </w:t>
+      </w:r>
+      <w:proofErr w:type="gramStart"/>
+      <w:r>
+        <w:rPr>
+          <w:rFonts w:ascii="Consolas" w:eastAsia="Times New Roman" w:hAnsi="Consolas" w:cs="Times New Roman"/>
+          <w:color w:val="000000" w:themeColor="text1"/>
+          <w:sz w:val="20"/>
+          <w:szCs w:val="20"/>
+        </w:rPr>
+        <w:t>&lt;!--</w:t>
+      </w:r>
+      <w:proofErr w:type="gramEnd"/>
+      <w:r>
+        <w:rPr>
+          <w:rFonts w:ascii="Consolas" w:eastAsia="Times New Roman" w:hAnsi="Consolas" w:cs="Times New Roman"/>
+          <w:color w:val="000000" w:themeColor="text1"/>
+          <w:sz w:val="20"/>
+          <w:szCs w:val="20"/>
+        </w:rPr>
+        <w:t xml:space="preserve"> Add the bullet point in the picture and then uncomment the code below! --&gt;</w:t>
+      </w:r>
+    </w:p>
+    <w:p>
+      <w:pPr>
+        <w:spacing w:after="0" w:line="285" w:lineRule="atLeast"/>
+        <w:rPr>
+          <w:rFonts w:ascii="Consolas" w:eastAsia="Times New Roman" w:hAnsi="Consolas" w:cs="Times New Roman"/>
+          <w:color w:val="000000" w:themeColor="text1"/>
+          <w:sz w:val="20"/>
+          <w:szCs w:val="20"/>
+        </w:rPr>
+      </w:pPr>
+      <w:r>
+        <w:rPr>
+          <w:rFonts w:ascii="Consolas" w:eastAsia="Times New Roman" w:hAnsi="Consolas" w:cs="Times New Roman"/>
+          <w:color w:val="000000" w:themeColor="text1"/>
+          <w:sz w:val="20"/>
+          <w:szCs w:val="20"/>
+        </w:rPr>
+        <w:t xml:space="preserve">    </w:t>
+      </w:r>
+      <w:proofErr w:type="gramStart"/>
+      <w:r>
+        <w:rPr>
+          <w:rFonts w:ascii="Consolas" w:eastAsia="Times New Roman" w:hAnsi="Consolas" w:cs="Times New Roman"/>
+          <w:color w:val="000000" w:themeColor="text1"/>
+          <w:sz w:val="20"/>
+          <w:szCs w:val="20"/>
+        </w:rPr>
+        <w:t>&lt;!--</w:t>
+      </w:r>
+      <w:proofErr w:type="gramEnd"/>
+      <w:r>
+        <w:rPr>
+          <w:rFonts w:ascii="Consolas" w:eastAsia="Times New Roman" w:hAnsi="Consolas" w:cs="Times New Roman"/>
+          <w:color w:val="000000" w:themeColor="text1"/>
+          <w:sz w:val="20"/>
+          <w:szCs w:val="20"/>
+        </w:rPr>
+        <w:t xml:space="preserve"> &lt;</w:t>
+      </w:r>
+      <w:proofErr w:type="spellStart"/>
+      <w:r>
+        <w:rPr>
+          <w:rFonts w:ascii="Consolas" w:eastAsia="Times New Roman" w:hAnsi="Consolas" w:cs="Times New Roman"/>
+          <w:color w:val="000000" w:themeColor="text1"/>
+          <w:sz w:val="20"/>
+          <w:szCs w:val="20"/>
+        </w:rPr>
+        <w:t>ul</w:t>
+      </w:r>
+      <w:proofErr w:type="spellEnd"/>
+      <w:r>
+        <w:rPr>
+          <w:rFonts w:ascii="Consolas" w:eastAsia="Times New Roman" w:hAnsi="Consolas" w:cs="Times New Roman"/>
+          <w:color w:val="000000" w:themeColor="text1"/>
+          <w:sz w:val="20"/>
+          <w:szCs w:val="20"/>
+        </w:rPr>
+        <w:t>&gt;</w:t>
+      </w:r>
+    </w:p>
+    <w:p>
+      <w:pPr>
+        <w:spacing w:after="0" w:line="285" w:lineRule="atLeast"/>
+        <w:rPr>
+          <w:rFonts w:ascii="Consolas" w:eastAsia="Times New Roman" w:hAnsi="Consolas" w:cs="Times New Roman"/>
+          <w:color w:val="000000" w:themeColor="text1"/>
+          <w:sz w:val="20"/>
+          <w:szCs w:val="20"/>
+        </w:rPr>
+      </w:pPr>
+      <w:r>
+        <w:rPr>
+          <w:rFonts w:ascii="Consolas" w:eastAsia="Times New Roman" w:hAnsi="Consolas" w:cs="Times New Roman"/>
+          <w:color w:val="000000" w:themeColor="text1"/>
+          <w:sz w:val="20"/>
+          <w:szCs w:val="20"/>
+        </w:rPr>
+        <w:t>      &lt;</w:t>
+      </w:r>
+      <w:proofErr w:type="gramStart"/>
+      <w:r>
+        <w:rPr>
+          <w:rFonts w:ascii="Consolas" w:eastAsia="Times New Roman" w:hAnsi="Consolas" w:cs="Times New Roman"/>
+          <w:color w:val="000000" w:themeColor="text1"/>
+          <w:sz w:val="20"/>
+          <w:szCs w:val="20"/>
+        </w:rPr>
+        <w:t>li&gt;</w:t>
+      </w:r>
+      <w:proofErr w:type="gramEnd"/>
+      <w:r>
+        <w:rPr>
+          <w:rFonts w:ascii="Consolas" w:eastAsia="Times New Roman" w:hAnsi="Consolas" w:cs="Times New Roman"/>
+          <w:color w:val="000000" w:themeColor="text1"/>
+          <w:sz w:val="20"/>
+          <w:szCs w:val="20"/>
+        </w:rPr>
+        <w:t>Something should go here&lt;/li&gt;</w:t>
+      </w:r>
+    </w:p>
+    <w:p>
+      <w:pPr>
+        <w:spacing w:after="0" w:line="285" w:lineRule="atLeast"/>
+        <w:rPr>
+          <w:rFonts w:ascii="Consolas" w:eastAsia="Times New Roman" w:hAnsi="Consolas" w:cs="Times New Roman"/>
+          <w:color w:val="000000" w:themeColor="text1"/>
+          <w:sz w:val="20"/>
+          <w:szCs w:val="20"/>
+        </w:rPr>
+      </w:pPr>
+      <w:r>
+        <w:rPr>
+          <w:rFonts w:ascii="Consolas" w:eastAsia="Times New Roman" w:hAnsi="Consolas" w:cs="Times New Roman"/>
+          <w:color w:val="000000" w:themeColor="text1"/>
+          <w:sz w:val="20"/>
+          <w:szCs w:val="20"/>
+        </w:rPr>
+        <w:t>    &lt;/</w:t>
+      </w:r>
+      <w:proofErr w:type="spellStart"/>
+      <w:r>
+        <w:rPr>
+          <w:rFonts w:ascii="Consolas" w:eastAsia="Times New Roman" w:hAnsi="Consolas" w:cs="Times New Roman"/>
+          <w:color w:val="000000" w:themeColor="text1"/>
+          <w:sz w:val="20"/>
+          <w:szCs w:val="20"/>
+        </w:rPr>
+        <w:t>ul</w:t>
+      </w:r>
+      <w:proofErr w:type="spellEnd"/>
+      <w:r>
+        <w:rPr>
+          <w:rFonts w:ascii="Consolas" w:eastAsia="Times New Roman" w:hAnsi="Consolas" w:cs="Times New Roman"/>
+          <w:color w:val="000000" w:themeColor="text1"/>
+          <w:sz w:val="20"/>
+          <w:szCs w:val="20"/>
+        </w:rPr>
+        <w:t>&gt; --&gt;</w:t>
+      </w:r>
+    </w:p>
+    <w:p>
+      <w:pPr>
+        <w:spacing w:after="0" w:line="285" w:lineRule="atLeast"/>
+        <w:rPr>
+          <w:rFonts w:ascii="Consolas" w:eastAsia="Times New Roman" w:hAnsi="Consolas" w:cs="Times New Roman"/>
+          <w:color w:val="000000" w:themeColor="text1"/>
+          <w:sz w:val="20"/>
+          <w:szCs w:val="20"/>
+        </w:rPr>
+      </w:pPr>
+      <w:r>
+        <w:rPr>
+          <w:rFonts w:ascii="Consolas" w:eastAsia="Times New Roman" w:hAnsi="Consolas" w:cs="Times New Roman"/>
+          <w:color w:val="000000" w:themeColor="text1"/>
+          <w:sz w:val="20"/>
+          <w:szCs w:val="20"/>
+        </w:rPr>
+        <w:t>&lt;/body&gt;</w:t>
+      </w:r>
+    </w:p>
+    <w:p>
+      <w:pPr>
+        <w:spacing w:after="0" w:line="285" w:lineRule="atLeast"/>
+        <w:rPr>
+          <w:rFonts w:ascii="Consolas" w:eastAsia="Times New Roman" w:hAnsi="Consolas" w:cs="Times New Roman"/>
+          <w:color w:val="000000" w:themeColor="text1"/>
+          <w:sz w:val="20"/>
+          <w:szCs w:val="20"/>
+        </w:rPr>
+      </w:pPr>
+      <w:r>
+        <w:rPr>
+          <w:rFonts w:ascii="Consolas" w:eastAsia="Times New Roman" w:hAnsi="Consolas" w:cs="Times New Roman"/>
+          <w:color w:val="000000" w:themeColor="text1"/>
+          <w:sz w:val="20"/>
+          <w:szCs w:val="20"/>
+        </w:rPr>
+        <w:t>&lt;/html&gt;</w:t>
+      </w:r>
+    </w:p>
+    <w:p>
+      <w:pPr>
+        <w:spacing w:line="240" w:lineRule="auto"/>
+        <w:rPr>
+          <w:rFonts w:ascii="Times New Roman" w:hAnsi="Times New Roman" w:cs="Times New Roman"/>
+          <w:sz w:val="28"/>
+          <w:szCs w:val="28"/>
+        </w:rPr>
+      </w:pPr>
+      <w:r>
+        <w:rPr>
+          <w:rFonts w:ascii="Times New Roman" w:hAnsi="Times New Roman" w:cs="Times New Roman"/>
+          <w:sz w:val="28"/>
+          <w:szCs w:val="28"/>
+        </w:rPr>
+        <w:lastRenderedPageBreak/>
+        <w:t>Output:</w:t>
+      </w:r>
+    </w:p>
+    <w:p>
+      <w:pPr>
+        <w:spacing w:after="0" w:line="285" w:lineRule="atLeast"/>
+        <w:rPr>
+          <w:rFonts w:ascii="Consolas" w:eastAsia="Times New Roman" w:hAnsi="Consolas" w:cs="Times New Roman"/>
+          <w:color w:val="000000" w:themeColor="text1"/>
+          <w:sz w:val="20"/>
+          <w:szCs w:val="20"/>
+        </w:rPr>
+      </w:pPr>
+      <w:r>
+        <w:rPr>
+          <w:noProof/>
+        </w:rPr>
+        <w:drawing>
+          <wp:inline distT="0" distB="0" distL="0" distR="0" wp14:anchorId="05D62DB5" wp14:editId="5E60BDC6">
+            <wp:extent cx="4314825" cy="2428875"/>
+            <wp:effectExtent l="0" t="0" r="9525" b="9525"/>
+            <wp:docPr id="8" name="Picture 8"/>
+            <wp:cNvGraphicFramePr>
+              <a:graphicFrameLocks xmlns:a="http://schemas.openxmlformats.org/drawingml/2006/main" noChangeAspect="1"/>
+            </wp:cNvGraphicFramePr>
+            <a:graphic xmlns:a="http://schemas.openxmlformats.org/drawingml/2006/main">
+              <a:graphicData uri="http://schemas.openxmlformats.org/drawingml/2006/picture">
+                <pic:pic xmlns:pic="http://schemas.openxmlformats.org/drawingml/2006/picture">
+                  <pic:nvPicPr>
+                    <pic:cNvPr id="1" name=""/>
+                    <pic:cNvPicPr/>
+                  </pic:nvPicPr>
+                  <pic:blipFill>
+                    <a:blip r:embed="rId13"/>
+                    <a:stretch>
+                      <a:fillRect/>
+                    </a:stretch>
+                  </pic:blipFill>
+                  <pic:spPr>
+                    <a:xfrm>
+                      <a:off x="0" y="0"/>
+                      <a:ext cx="4314825" cy="2428875"/>
+                    </a:xfrm>
+                    <a:prstGeom prst="rect">
+                      <a:avLst/>
+                    </a:prstGeom>
+                  </pic:spPr>
+                </pic:pic>
+              </a:graphicData>
+            </a:graphic>
+          </wp:inline>
+        </w:drawing>
+      </w:r>
+    </w:p>
+    <w:p>
+      <w:pPr>
+        <w:spacing w:after="0" w:line="285" w:lineRule="atLeast"/>
+        <w:rPr>
+          <w:rFonts w:ascii="Consolas" w:eastAsia="Times New Roman" w:hAnsi="Consolas" w:cs="Times New Roman"/>
+          <w:color w:val="000000" w:themeColor="text1"/>
+          <w:sz w:val="20"/>
+          <w:szCs w:val="20"/>
+        </w:rPr>
+      </w:pPr>
+    </w:p>
+    <w:p>
+      <w:pPr>
+        <w:spacing w:line="240" w:lineRule="auto"/>
+        <w:rPr>
+          <w:rFonts w:ascii="Times New Roman" w:hAnsi="Times New Roman" w:cs="Times New Roman"/>
+          <w:b/>
+          <w:sz w:val="28"/>
+          <w:szCs w:val="28"/>
+        </w:rPr>
+      </w:pPr>
+      <w:r>
+        <w:rPr>
+          <w:rFonts w:ascii="Times New Roman" w:hAnsi="Times New Roman" w:cs="Times New Roman"/>
+          <w:b/>
+          <w:sz w:val="28"/>
+          <w:szCs w:val="28"/>
+        </w:rPr>
+        <w:t>Project-1:</w:t>
       </w:r>
     </w:p>
     <w:p>
@@ -1497,6 +2474,19 @@
     </w:p>
     <w:p>
       <w:pPr>
+        <w:rPr>
+          <w:rFonts w:ascii="Times New Roman" w:hAnsi="Times New Roman" w:cs="Times New Roman"/>
+        </w:rPr>
+      </w:pPr>
+      <w:r>
+        <w:rPr>
+          <w:rFonts w:ascii="Times New Roman" w:hAnsi="Times New Roman" w:cs="Times New Roman"/>
+        </w:rPr>
+        <w:br w:type="page"/>
+      </w:r>
+    </w:p>
+    <w:p>
+      <w:pPr>
         <w:spacing w:line="240" w:lineRule="auto"/>
         <w:rPr>
           <w:rFonts w:ascii="Times New Roman" w:hAnsi="Times New Roman" w:cs="Times New Roman"/>
@@ -1510,7 +2500,8 @@
           <w:sz w:val="28"/>
           <w:szCs w:val="28"/>
         </w:rPr>
-        <w:t>Task-7</w:t>
+        <w:lastRenderedPageBreak/>
+        <w:t>Task-8</w:t>
       </w:r>
       <w:r>
         <w:rPr>
@@ -1519,6 +2510,591 @@
           <w:szCs w:val="28"/>
         </w:rPr>
         <w:t>:</w:t>
+      </w:r>
+    </w:p>
+    <w:p>
+      <w:pPr>
+        <w:spacing w:line="240" w:lineRule="auto"/>
+        <w:rPr>
+          <w:rFonts w:ascii="Times New Roman" w:hAnsi="Times New Roman" w:cs="Times New Roman"/>
+        </w:rPr>
+      </w:pPr>
+      <w:r>
+        <w:rPr>
+          <w:rFonts w:ascii="Times New Roman" w:hAnsi="Times New Roman" w:cs="Times New Roman"/>
+        </w:rPr>
+        <w:t xml:space="preserve">Create </w:t>
+      </w:r>
+      <w:r>
+        <w:rPr>
+          <w:rFonts w:ascii="Times New Roman" w:hAnsi="Times New Roman" w:cs="Times New Roman"/>
+        </w:rPr>
+        <w:t>Wiki Article.html</w:t>
+      </w:r>
+    </w:p>
+    <w:p>
+      <w:pPr>
+        <w:spacing w:line="240" w:lineRule="auto"/>
+        <w:rPr>
+          <w:rFonts w:ascii="Times New Roman" w:hAnsi="Times New Roman" w:cs="Times New Roman"/>
+        </w:rPr>
+      </w:pPr>
+      <w:r>
+        <w:rPr>
+          <w:rFonts w:ascii="Times New Roman" w:hAnsi="Times New Roman" w:cs="Times New Roman"/>
+        </w:rPr>
+        <w:t xml:space="preserve">Create a </w:t>
+      </w:r>
+      <w:r>
+        <w:rPr>
+          <w:rFonts w:ascii="Times New Roman" w:hAnsi="Times New Roman" w:cs="Times New Roman"/>
+        </w:rPr>
+        <w:t>Wikipedia article about one of your hero dead or alive.</w:t>
+      </w:r>
+    </w:p>
+    <w:p>
+      <w:pPr>
+        <w:spacing w:line="240" w:lineRule="auto"/>
+        <w:rPr>
+          <w:rFonts w:ascii="Times New Roman" w:hAnsi="Times New Roman" w:cs="Times New Roman"/>
+        </w:rPr>
+      </w:pPr>
+      <w:r>
+        <w:rPr>
+          <w:rFonts w:ascii="Times New Roman" w:hAnsi="Times New Roman" w:cs="Times New Roman"/>
+        </w:rPr>
+        <w:t>Make sure to include the following:</w:t>
+      </w:r>
+    </w:p>
+    <w:p>
+      <w:pPr>
+        <w:pStyle w:val="ListParagraph"/>
+        <w:numPr>
+          <w:ilvl w:val="0"/>
+          <w:numId w:val="13"/>
+        </w:numPr>
+        <w:spacing w:line="240" w:lineRule="auto"/>
+        <w:rPr>
+          <w:rFonts w:ascii="Times New Roman" w:hAnsi="Times New Roman" w:cs="Times New Roman"/>
+        </w:rPr>
+      </w:pPr>
+      <w:r>
+        <w:rPr>
+          <w:rFonts w:ascii="Times New Roman" w:hAnsi="Times New Roman" w:cs="Times New Roman"/>
+        </w:rPr>
+        <w:t>Heading – “Biography”.</w:t>
+      </w:r>
+    </w:p>
+    <w:p>
+      <w:pPr>
+        <w:pStyle w:val="ListParagraph"/>
+        <w:numPr>
+          <w:ilvl w:val="0"/>
+          <w:numId w:val="13"/>
+        </w:numPr>
+        <w:spacing w:line="240" w:lineRule="auto"/>
+        <w:rPr>
+          <w:rFonts w:ascii="Times New Roman" w:hAnsi="Times New Roman" w:cs="Times New Roman"/>
+        </w:rPr>
+      </w:pPr>
+      <w:r>
+        <w:rPr>
+          <w:rFonts w:ascii="Times New Roman" w:hAnsi="Times New Roman" w:cs="Times New Roman"/>
+        </w:rPr>
+        <w:t>An image of that person with alternate text. (Optional-If that image is clicked it should open the same image in same tab)</w:t>
+      </w:r>
+    </w:p>
+    <w:p>
+      <w:pPr>
+        <w:pStyle w:val="ListParagraph"/>
+        <w:numPr>
+          <w:ilvl w:val="0"/>
+          <w:numId w:val="13"/>
+        </w:numPr>
+        <w:spacing w:line="240" w:lineRule="auto"/>
+        <w:rPr>
+          <w:rFonts w:ascii="Times New Roman" w:hAnsi="Times New Roman" w:cs="Times New Roman"/>
+        </w:rPr>
+      </w:pPr>
+      <w:r>
+        <w:rPr>
+          <w:rFonts w:ascii="Times New Roman" w:hAnsi="Times New Roman" w:cs="Times New Roman"/>
+        </w:rPr>
+        <w:t>1 paragraph with at least 2 sentence.</w:t>
+      </w:r>
+    </w:p>
+    <w:p>
+      <w:pPr>
+        <w:pStyle w:val="ListParagraph"/>
+        <w:numPr>
+          <w:ilvl w:val="0"/>
+          <w:numId w:val="13"/>
+        </w:numPr>
+        <w:spacing w:line="240" w:lineRule="auto"/>
+        <w:rPr>
+          <w:rFonts w:ascii="Times New Roman" w:hAnsi="Times New Roman" w:cs="Times New Roman"/>
+        </w:rPr>
+      </w:pPr>
+      <w:r>
+        <w:rPr>
+          <w:rFonts w:ascii="Times New Roman" w:hAnsi="Times New Roman" w:cs="Times New Roman"/>
+        </w:rPr>
+        <w:t>1 link in the text that open on a new tab.</w:t>
+      </w:r>
+    </w:p>
+    <w:p>
+      <w:pPr>
+        <w:spacing w:line="240" w:lineRule="auto"/>
+        <w:rPr>
+          <w:rFonts w:ascii="Times New Roman" w:hAnsi="Times New Roman" w:cs="Times New Roman"/>
+          <w:sz w:val="28"/>
+          <w:szCs w:val="28"/>
+        </w:rPr>
+      </w:pPr>
+      <w:r>
+        <w:rPr>
+          <w:rFonts w:ascii="Times New Roman" w:hAnsi="Times New Roman" w:cs="Times New Roman"/>
+          <w:sz w:val="28"/>
+          <w:szCs w:val="28"/>
+        </w:rPr>
+        <w:t>Output:</w:t>
+      </w:r>
+    </w:p>
+    <w:p>
+      <w:pPr>
+        <w:spacing w:line="240" w:lineRule="auto"/>
+        <w:rPr>
+          <w:rFonts w:ascii="Times New Roman" w:hAnsi="Times New Roman" w:cs="Times New Roman"/>
+          <w:sz w:val="28"/>
+          <w:szCs w:val="28"/>
+        </w:rPr>
+      </w:pPr>
+      <w:r>
+        <w:rPr>
+          <w:noProof/>
+        </w:rPr>
+        <w:drawing>
+          <wp:inline distT="0" distB="0" distL="0" distR="0" wp14:anchorId="4F416947" wp14:editId="0E5EF785">
+            <wp:extent cx="4610100" cy="5824735"/>
+            <wp:effectExtent l="0" t="0" r="0" b="5080"/>
+            <wp:docPr id="9" name="Picture 9"/>
+            <wp:cNvGraphicFramePr>
+              <a:graphicFrameLocks xmlns:a="http://schemas.openxmlformats.org/drawingml/2006/main" noChangeAspect="1"/>
+            </wp:cNvGraphicFramePr>
+            <a:graphic xmlns:a="http://schemas.openxmlformats.org/drawingml/2006/main">
+              <a:graphicData uri="http://schemas.openxmlformats.org/drawingml/2006/picture">
+                <pic:pic xmlns:pic="http://schemas.openxmlformats.org/drawingml/2006/picture">
+                  <pic:nvPicPr>
+                    <pic:cNvPr id="1" name=""/>
+                    <pic:cNvPicPr/>
+                  </pic:nvPicPr>
+                  <pic:blipFill>
+                    <a:blip r:embed="rId14"/>
+                    <a:stretch>
+                      <a:fillRect/>
+                    </a:stretch>
+                  </pic:blipFill>
+                  <pic:spPr>
+                    <a:xfrm>
+                      <a:off x="0" y="0"/>
+                      <a:ext cx="4620320" cy="5837648"/>
+                    </a:xfrm>
+                    <a:prstGeom prst="rect">
+                      <a:avLst/>
+                    </a:prstGeom>
+                  </pic:spPr>
+                </pic:pic>
+              </a:graphicData>
+            </a:graphic>
+          </wp:inline>
+        </w:drawing>
+      </w:r>
+    </w:p>
+    <w:p>
+      <w:pPr>
+        <w:spacing w:line="240" w:lineRule="auto"/>
+        <w:rPr>
+          <w:rFonts w:ascii="Times New Roman" w:hAnsi="Times New Roman" w:cs="Times New Roman"/>
+          <w:sz w:val="28"/>
+          <w:szCs w:val="28"/>
+        </w:rPr>
+      </w:pPr>
+      <w:r>
+        <w:rPr>
+          <w:rFonts w:ascii="Times New Roman" w:hAnsi="Times New Roman" w:cs="Times New Roman"/>
+          <w:sz w:val="28"/>
+          <w:szCs w:val="28"/>
+        </w:rPr>
+        <w:lastRenderedPageBreak/>
+        <w:t>T</w:t>
+      </w:r>
+      <w:r>
+        <w:rPr>
+          <w:rFonts w:ascii="Times New Roman" w:hAnsi="Times New Roman" w:cs="Times New Roman"/>
+          <w:sz w:val="28"/>
+          <w:szCs w:val="28"/>
+        </w:rPr>
+        <w:t>ask-9</w:t>
+      </w:r>
+      <w:r>
+        <w:rPr>
+          <w:rFonts w:ascii="Times New Roman" w:hAnsi="Times New Roman" w:cs="Times New Roman"/>
+          <w:sz w:val="28"/>
+          <w:szCs w:val="28"/>
+        </w:rPr>
+        <w:t>:</w:t>
+      </w:r>
+    </w:p>
+    <w:p>
+      <w:pPr>
+        <w:spacing w:line="240" w:lineRule="auto"/>
+        <w:rPr>
+          <w:rFonts w:ascii="Times New Roman" w:hAnsi="Times New Roman" w:cs="Times New Roman"/>
+        </w:rPr>
+      </w:pPr>
+      <w:r>
+        <w:rPr>
+          <w:rFonts w:ascii="Times New Roman" w:hAnsi="Times New Roman" w:cs="Times New Roman"/>
+        </w:rPr>
+        <w:t xml:space="preserve">Create </w:t>
+      </w:r>
+      <w:r>
+        <w:rPr>
+          <w:rFonts w:ascii="Times New Roman" w:hAnsi="Times New Roman" w:cs="Times New Roman"/>
+        </w:rPr>
+        <w:t>Lorem Ipsum</w:t>
+      </w:r>
+      <w:r>
+        <w:rPr>
+          <w:rFonts w:ascii="Times New Roman" w:hAnsi="Times New Roman" w:cs="Times New Roman"/>
+        </w:rPr>
+        <w:t>.html</w:t>
+      </w:r>
+    </w:p>
+    <w:p>
+      <w:pPr>
+        <w:spacing w:line="240" w:lineRule="auto"/>
+        <w:rPr>
+          <w:rFonts w:ascii="Times New Roman" w:hAnsi="Times New Roman" w:cs="Times New Roman"/>
+        </w:rPr>
+      </w:pPr>
+      <w:r>
+        <w:rPr>
+          <w:rFonts w:ascii="Times New Roman" w:hAnsi="Times New Roman" w:cs="Times New Roman"/>
+        </w:rPr>
+        <w:t>Add a &lt;h1&gt; element that says “Untitled”.</w:t>
+      </w:r>
+    </w:p>
+    <w:p>
+      <w:pPr>
+        <w:spacing w:line="240" w:lineRule="auto"/>
+        <w:rPr>
+          <w:rFonts w:ascii="Times New Roman" w:hAnsi="Times New Roman" w:cs="Times New Roman"/>
+        </w:rPr>
+      </w:pPr>
+      <w:r>
+        <w:rPr>
+          <w:rFonts w:ascii="Times New Roman" w:hAnsi="Times New Roman" w:cs="Times New Roman"/>
+        </w:rPr>
+        <w:t>Add two &lt;a&gt; element:</w:t>
+      </w:r>
+    </w:p>
+    <w:p>
+      <w:pPr>
+        <w:pStyle w:val="ListParagraph"/>
+        <w:numPr>
+          <w:ilvl w:val="0"/>
+          <w:numId w:val="16"/>
+        </w:numPr>
+        <w:spacing w:line="240" w:lineRule="auto"/>
+        <w:rPr>
+          <w:rFonts w:ascii="Times New Roman" w:hAnsi="Times New Roman" w:cs="Times New Roman"/>
+        </w:rPr>
+      </w:pPr>
+      <w:r>
+        <w:rPr>
+          <w:rFonts w:ascii="Times New Roman" w:hAnsi="Times New Roman" w:cs="Times New Roman"/>
+        </w:rPr>
+        <w:t xml:space="preserve">One with </w:t>
+      </w:r>
+      <w:proofErr w:type="spellStart"/>
+      <w:r>
+        <w:rPr>
+          <w:rFonts w:ascii="Times New Roman" w:hAnsi="Times New Roman" w:cs="Times New Roman"/>
+        </w:rPr>
+        <w:t>href</w:t>
+      </w:r>
+      <w:proofErr w:type="spellEnd"/>
+      <w:r>
+        <w:rPr>
+          <w:rFonts w:ascii="Times New Roman" w:hAnsi="Times New Roman" w:cs="Times New Roman"/>
+        </w:rPr>
+        <w:t xml:space="preserve"> attribute #heading-1 with text “Heading 1”</w:t>
+      </w:r>
+    </w:p>
+    <w:p>
+      <w:pPr>
+        <w:pStyle w:val="ListParagraph"/>
+        <w:numPr>
+          <w:ilvl w:val="0"/>
+          <w:numId w:val="16"/>
+        </w:numPr>
+        <w:spacing w:line="240" w:lineRule="auto"/>
+        <w:rPr>
+          <w:rFonts w:ascii="Times New Roman" w:hAnsi="Times New Roman" w:cs="Times New Roman"/>
+        </w:rPr>
+      </w:pPr>
+      <w:r>
+        <w:rPr>
+          <w:rFonts w:ascii="Times New Roman" w:hAnsi="Times New Roman" w:cs="Times New Roman"/>
+        </w:rPr>
+        <w:t xml:space="preserve">One with </w:t>
+      </w:r>
+      <w:proofErr w:type="spellStart"/>
+      <w:r>
+        <w:rPr>
+          <w:rFonts w:ascii="Times New Roman" w:hAnsi="Times New Roman" w:cs="Times New Roman"/>
+        </w:rPr>
+        <w:t>href</w:t>
+      </w:r>
+      <w:proofErr w:type="spellEnd"/>
+      <w:r>
+        <w:rPr>
+          <w:rFonts w:ascii="Times New Roman" w:hAnsi="Times New Roman" w:cs="Times New Roman"/>
+        </w:rPr>
+        <w:t xml:space="preserve"> attribute #heading-2</w:t>
+      </w:r>
+      <w:r>
+        <w:rPr>
+          <w:rFonts w:ascii="Times New Roman" w:hAnsi="Times New Roman" w:cs="Times New Roman"/>
+        </w:rPr>
+        <w:t xml:space="preserve"> with text </w:t>
+      </w:r>
+      <w:r>
+        <w:rPr>
+          <w:rFonts w:ascii="Times New Roman" w:hAnsi="Times New Roman" w:cs="Times New Roman"/>
+        </w:rPr>
+        <w:t>“Heading 2</w:t>
+      </w:r>
+      <w:r>
+        <w:rPr>
+          <w:rFonts w:ascii="Times New Roman" w:hAnsi="Times New Roman" w:cs="Times New Roman"/>
+        </w:rPr>
+        <w:t>”</w:t>
+      </w:r>
+    </w:p>
+    <w:p>
+      <w:pPr>
+        <w:spacing w:before="240" w:after="240" w:line="240" w:lineRule="auto"/>
+        <w:rPr>
+          <w:rFonts w:ascii="Times New Roman" w:eastAsia="Times New Roman" w:hAnsi="Times New Roman" w:cs="Times New Roman"/>
+        </w:rPr>
+      </w:pPr>
+      <w:r>
+        <w:rPr>
+          <w:rFonts w:ascii="Times New Roman" w:eastAsia="Times New Roman" w:hAnsi="Times New Roman" w:cs="Times New Roman"/>
+        </w:rPr>
+        <w:t>Underneath, create two &lt;div&gt; elements with a </w:t>
+      </w:r>
+      <w:r>
+        <w:rPr>
+          <w:rFonts w:ascii="Times New Roman" w:eastAsia="Times New Roman" w:hAnsi="Times New Roman" w:cs="Times New Roman"/>
+        </w:rPr>
+        <w:t>“</w:t>
+      </w:r>
+      <w:r>
+        <w:rPr>
+          <w:rFonts w:ascii="Times New Roman" w:eastAsia="Times New Roman" w:hAnsi="Times New Roman" w:cs="Times New Roman"/>
+        </w:rPr>
+        <w:t>class</w:t>
+      </w:r>
+      <w:r>
+        <w:rPr>
+          <w:rFonts w:ascii="Times New Roman" w:eastAsia="Times New Roman" w:hAnsi="Times New Roman" w:cs="Times New Roman"/>
+        </w:rPr>
+        <w:t xml:space="preserve">” </w:t>
+      </w:r>
+      <w:r>
+        <w:rPr>
+          <w:rFonts w:ascii="Times New Roman" w:eastAsia="Times New Roman" w:hAnsi="Times New Roman" w:cs="Times New Roman"/>
+        </w:rPr>
+        <w:t>value of "section". Each &lt;div&gt; should contain:</w:t>
+      </w:r>
+    </w:p>
+    <w:p>
+      <w:pPr>
+        <w:numPr>
+          <w:ilvl w:val="0"/>
+          <w:numId w:val="15"/>
+        </w:numPr>
+        <w:spacing w:before="100" w:beforeAutospacing="1" w:after="100" w:afterAutospacing="1" w:line="240" w:lineRule="auto"/>
+        <w:rPr>
+          <w:rFonts w:ascii="Times New Roman" w:eastAsia="Times New Roman" w:hAnsi="Times New Roman" w:cs="Times New Roman"/>
+        </w:rPr>
+      </w:pPr>
+      <w:r>
+        <w:rPr>
+          <w:rFonts w:ascii="Times New Roman" w:eastAsia="Times New Roman" w:hAnsi="Times New Roman" w:cs="Times New Roman"/>
+        </w:rPr>
+        <w:t>1 &lt;h2&gt; element with </w:t>
+      </w:r>
+      <w:r>
+        <w:rPr>
+          <w:rFonts w:ascii="Times New Roman" w:eastAsia="Times New Roman" w:hAnsi="Times New Roman" w:cs="Times New Roman"/>
+        </w:rPr>
+        <w:t>“</w:t>
+      </w:r>
+      <w:r>
+        <w:rPr>
+          <w:rFonts w:ascii="Times New Roman" w:eastAsia="Times New Roman" w:hAnsi="Times New Roman" w:cs="Times New Roman"/>
+        </w:rPr>
+        <w:t>class</w:t>
+      </w:r>
+      <w:r>
+        <w:rPr>
+          <w:rFonts w:ascii="Times New Roman" w:eastAsia="Times New Roman" w:hAnsi="Times New Roman" w:cs="Times New Roman"/>
+        </w:rPr>
+        <w:t>”</w:t>
+      </w:r>
+      <w:r>
+        <w:rPr>
+          <w:rFonts w:ascii="Times New Roman" w:eastAsia="Times New Roman" w:hAnsi="Times New Roman" w:cs="Times New Roman"/>
+        </w:rPr>
+        <w:t> of "heading" and </w:t>
+      </w:r>
+      <w:r>
+        <w:rPr>
+          <w:rFonts w:ascii="Times New Roman" w:eastAsia="Times New Roman" w:hAnsi="Times New Roman" w:cs="Times New Roman"/>
+        </w:rPr>
+        <w:t>“</w:t>
+      </w:r>
+      <w:r>
+        <w:rPr>
+          <w:rFonts w:ascii="Times New Roman" w:eastAsia="Times New Roman" w:hAnsi="Times New Roman" w:cs="Times New Roman"/>
+        </w:rPr>
+        <w:t>id</w:t>
+      </w:r>
+      <w:r>
+        <w:rPr>
+          <w:rFonts w:ascii="Times New Roman" w:eastAsia="Times New Roman" w:hAnsi="Times New Roman" w:cs="Times New Roman"/>
+        </w:rPr>
+        <w:t>”</w:t>
+      </w:r>
+      <w:r>
+        <w:rPr>
+          <w:rFonts w:ascii="Times New Roman" w:eastAsia="Times New Roman" w:hAnsi="Times New Roman" w:cs="Times New Roman"/>
+        </w:rPr>
+        <w:t> of </w:t>
+      </w:r>
+      <w:r>
+        <w:rPr>
+          <w:rFonts w:ascii="Times New Roman" w:eastAsia="Times New Roman" w:hAnsi="Times New Roman" w:cs="Times New Roman"/>
+        </w:rPr>
+        <w:t>“</w:t>
+      </w:r>
+      <w:r>
+        <w:rPr>
+          <w:rFonts w:ascii="Times New Roman" w:eastAsia="Times New Roman" w:hAnsi="Times New Roman" w:cs="Times New Roman"/>
+        </w:rPr>
+        <w:t>heading-x</w:t>
+      </w:r>
+      <w:r>
+        <w:rPr>
+          <w:rFonts w:ascii="Times New Roman" w:eastAsia="Times New Roman" w:hAnsi="Times New Roman" w:cs="Times New Roman"/>
+        </w:rPr>
+        <w:t>”</w:t>
+      </w:r>
+      <w:r>
+        <w:rPr>
+          <w:rFonts w:ascii="Times New Roman" w:eastAsia="Times New Roman" w:hAnsi="Times New Roman" w:cs="Times New Roman"/>
+        </w:rPr>
+        <w:t>.</w:t>
+      </w:r>
+    </w:p>
+    <w:p>
+      <w:pPr>
+        <w:numPr>
+          <w:ilvl w:val="0"/>
+          <w:numId w:val="15"/>
+        </w:numPr>
+        <w:spacing w:before="100" w:beforeAutospacing="1" w:after="100" w:afterAutospacing="1" w:line="240" w:lineRule="auto"/>
+        <w:rPr>
+          <w:rFonts w:ascii="Times New Roman" w:eastAsia="Times New Roman" w:hAnsi="Times New Roman" w:cs="Times New Roman"/>
+        </w:rPr>
+      </w:pPr>
+      <w:r>
+        <w:rPr>
+          <w:rFonts w:ascii="Times New Roman" w:eastAsia="Times New Roman" w:hAnsi="Times New Roman" w:cs="Times New Roman"/>
+        </w:rPr>
+        <w:t>2 &lt;p&gt; elements that contains Lorem ipsum text.</w:t>
+      </w:r>
+    </w:p>
+    <w:p>
+      <w:pPr>
+        <w:spacing w:line="240" w:lineRule="auto"/>
+        <w:rPr>
+          <w:rFonts w:ascii="Times New Roman" w:hAnsi="Times New Roman" w:cs="Times New Roman"/>
+          <w:sz w:val="28"/>
+          <w:szCs w:val="28"/>
+        </w:rPr>
+      </w:pPr>
+      <w:r>
+        <w:rPr>
+          <w:rFonts w:ascii="Times New Roman" w:hAnsi="Times New Roman" w:cs="Times New Roman"/>
+          <w:sz w:val="28"/>
+          <w:szCs w:val="28"/>
+        </w:rPr>
+        <w:t>Output:</w:t>
+      </w:r>
+    </w:p>
+    <w:p>
+      <w:pPr>
+        <w:spacing w:line="240" w:lineRule="auto"/>
+        <w:rPr>
+          <w:rFonts w:ascii="Times New Roman" w:hAnsi="Times New Roman" w:cs="Times New Roman"/>
+          <w:sz w:val="28"/>
+          <w:szCs w:val="28"/>
+        </w:rPr>
+      </w:pPr>
+      <w:r>
+        <w:rPr>
+          <w:noProof/>
+        </w:rPr>
+        <w:drawing>
+          <wp:inline distT="0" distB="0" distL="0" distR="0" wp14:anchorId="73D02B97" wp14:editId="2275DE34">
+            <wp:extent cx="4743450" cy="4791075"/>
+            <wp:effectExtent l="0" t="0" r="0" b="9525"/>
+            <wp:docPr id="10" name="Picture 10"/>
+            <wp:cNvGraphicFramePr>
+              <a:graphicFrameLocks xmlns:a="http://schemas.openxmlformats.org/drawingml/2006/main" noChangeAspect="1"/>
+            </wp:cNvGraphicFramePr>
+            <a:graphic xmlns:a="http://schemas.openxmlformats.org/drawingml/2006/main">
+              <a:graphicData uri="http://schemas.openxmlformats.org/drawingml/2006/picture">
+                <pic:pic xmlns:pic="http://schemas.openxmlformats.org/drawingml/2006/picture">
+                  <pic:nvPicPr>
+                    <pic:cNvPr id="1" name=""/>
+                    <pic:cNvPicPr/>
+                  </pic:nvPicPr>
+                  <pic:blipFill>
+                    <a:blip r:embed="rId15"/>
+                    <a:stretch>
+                      <a:fillRect/>
+                    </a:stretch>
+                  </pic:blipFill>
+                  <pic:spPr>
+                    <a:xfrm>
+                      <a:off x="0" y="0"/>
+                      <a:ext cx="4743450" cy="4791075"/>
+                    </a:xfrm>
+                    <a:prstGeom prst="rect">
+                      <a:avLst/>
+                    </a:prstGeom>
+                  </pic:spPr>
+                </pic:pic>
+              </a:graphicData>
+            </a:graphic>
+          </wp:inline>
+        </w:drawing>
       </w:r>
       <w:bookmarkStart w:id="0" w:name="_GoBack"/>
       <w:bookmarkEnd w:id="0"/>
@@ -1798,6 +3374,304 @@
     </w:lvl>
   </w:abstractNum>
   <w:abstractNum w:abstractNumId="2" w15:restartNumberingAfterBreak="0">
+    <w:nsid w:val="0CA842C1"/>
+    <w:multiLevelType w:val="multilevel"/>
+    <w:tmpl w:val="51522242"/>
+    <w:lvl w:ilvl="0">
+      <w:start w:val="1"/>
+      <w:numFmt w:val="bullet"/>
+      <w:lvlText w:val=""/>
+      <w:lvlJc w:val="left"/>
+      <w:pPr>
+        <w:tabs>
+          <w:tab w:val="num" w:pos="720"/>
+        </w:tabs>
+        <w:ind w:left="720" w:hanging="360"/>
+      </w:pPr>
+      <w:rPr>
+        <w:rFonts w:ascii="Symbol" w:hAnsi="Symbol" w:hint="default"/>
+        <w:sz w:val="20"/>
+      </w:rPr>
+    </w:lvl>
+    <w:lvl w:ilvl="1" w:tentative="1">
+      <w:start w:val="1"/>
+      <w:numFmt w:val="bullet"/>
+      <w:lvlText w:val="o"/>
+      <w:lvlJc w:val="left"/>
+      <w:pPr>
+        <w:tabs>
+          <w:tab w:val="num" w:pos="1440"/>
+        </w:tabs>
+        <w:ind w:left="1440" w:hanging="360"/>
+      </w:pPr>
+      <w:rPr>
+        <w:rFonts w:ascii="Courier New" w:hAnsi="Courier New" w:hint="default"/>
+        <w:sz w:val="20"/>
+      </w:rPr>
+    </w:lvl>
+    <w:lvl w:ilvl="2" w:tentative="1">
+      <w:start w:val="1"/>
+      <w:numFmt w:val="bullet"/>
+      <w:lvlText w:val=""/>
+      <w:lvlJc w:val="left"/>
+      <w:pPr>
+        <w:tabs>
+          <w:tab w:val="num" w:pos="2160"/>
+        </w:tabs>
+        <w:ind w:left="2160" w:hanging="360"/>
+      </w:pPr>
+      <w:rPr>
+        <w:rFonts w:ascii="Wingdings" w:hAnsi="Wingdings" w:hint="default"/>
+        <w:sz w:val="20"/>
+      </w:rPr>
+    </w:lvl>
+    <w:lvl w:ilvl="3" w:tentative="1">
+      <w:start w:val="1"/>
+      <w:numFmt w:val="bullet"/>
+      <w:lvlText w:val=""/>
+      <w:lvlJc w:val="left"/>
+      <w:pPr>
+        <w:tabs>
+          <w:tab w:val="num" w:pos="2880"/>
+        </w:tabs>
+        <w:ind w:left="2880" w:hanging="360"/>
+      </w:pPr>
+      <w:rPr>
+        <w:rFonts w:ascii="Wingdings" w:hAnsi="Wingdings" w:hint="default"/>
+        <w:sz w:val="20"/>
+      </w:rPr>
+    </w:lvl>
+    <w:lvl w:ilvl="4" w:tentative="1">
+      <w:start w:val="1"/>
+      <w:numFmt w:val="bullet"/>
+      <w:lvlText w:val=""/>
+      <w:lvlJc w:val="left"/>
+      <w:pPr>
+        <w:tabs>
+          <w:tab w:val="num" w:pos="3600"/>
+        </w:tabs>
+        <w:ind w:left="3600" w:hanging="360"/>
+      </w:pPr>
+      <w:rPr>
+        <w:rFonts w:ascii="Wingdings" w:hAnsi="Wingdings" w:hint="default"/>
+        <w:sz w:val="20"/>
+      </w:rPr>
+    </w:lvl>
+    <w:lvl w:ilvl="5" w:tentative="1">
+      <w:start w:val="1"/>
+      <w:numFmt w:val="bullet"/>
+      <w:lvlText w:val=""/>
+      <w:lvlJc w:val="left"/>
+      <w:pPr>
+        <w:tabs>
+          <w:tab w:val="num" w:pos="4320"/>
+        </w:tabs>
+        <w:ind w:left="4320" w:hanging="360"/>
+      </w:pPr>
+      <w:rPr>
+        <w:rFonts w:ascii="Wingdings" w:hAnsi="Wingdings" w:hint="default"/>
+        <w:sz w:val="20"/>
+      </w:rPr>
+    </w:lvl>
+    <w:lvl w:ilvl="6" w:tentative="1">
+      <w:start w:val="1"/>
+      <w:numFmt w:val="bullet"/>
+      <w:lvlText w:val=""/>
+      <w:lvlJc w:val="left"/>
+      <w:pPr>
+        <w:tabs>
+          <w:tab w:val="num" w:pos="5040"/>
+        </w:tabs>
+        <w:ind w:left="5040" w:hanging="360"/>
+      </w:pPr>
+      <w:rPr>
+        <w:rFonts w:ascii="Wingdings" w:hAnsi="Wingdings" w:hint="default"/>
+        <w:sz w:val="20"/>
+      </w:rPr>
+    </w:lvl>
+    <w:lvl w:ilvl="7" w:tentative="1">
+      <w:start w:val="1"/>
+      <w:numFmt w:val="bullet"/>
+      <w:lvlText w:val=""/>
+      <w:lvlJc w:val="left"/>
+      <w:pPr>
+        <w:tabs>
+          <w:tab w:val="num" w:pos="5760"/>
+        </w:tabs>
+        <w:ind w:left="5760" w:hanging="360"/>
+      </w:pPr>
+      <w:rPr>
+        <w:rFonts w:ascii="Wingdings" w:hAnsi="Wingdings" w:hint="default"/>
+        <w:sz w:val="20"/>
+      </w:rPr>
+    </w:lvl>
+    <w:lvl w:ilvl="8" w:tentative="1">
+      <w:start w:val="1"/>
+      <w:numFmt w:val="bullet"/>
+      <w:lvlText w:val=""/>
+      <w:lvlJc w:val="left"/>
+      <w:pPr>
+        <w:tabs>
+          <w:tab w:val="num" w:pos="6480"/>
+        </w:tabs>
+        <w:ind w:left="6480" w:hanging="360"/>
+      </w:pPr>
+      <w:rPr>
+        <w:rFonts w:ascii="Wingdings" w:hAnsi="Wingdings" w:hint="default"/>
+        <w:sz w:val="20"/>
+      </w:rPr>
+    </w:lvl>
+  </w:abstractNum>
+  <w:abstractNum w:abstractNumId="3" w15:restartNumberingAfterBreak="0">
+    <w:nsid w:val="11BA3C01"/>
+    <w:multiLevelType w:val="multilevel"/>
+    <w:tmpl w:val="71A41CFA"/>
+    <w:lvl w:ilvl="0">
+      <w:start w:val="1"/>
+      <w:numFmt w:val="bullet"/>
+      <w:lvlText w:val=""/>
+      <w:lvlJc w:val="left"/>
+      <w:pPr>
+        <w:tabs>
+          <w:tab w:val="num" w:pos="720"/>
+        </w:tabs>
+        <w:ind w:left="720" w:hanging="360"/>
+      </w:pPr>
+      <w:rPr>
+        <w:rFonts w:ascii="Symbol" w:hAnsi="Symbol" w:hint="default"/>
+        <w:sz w:val="20"/>
+      </w:rPr>
+    </w:lvl>
+    <w:lvl w:ilvl="1" w:tentative="1">
+      <w:start w:val="1"/>
+      <w:numFmt w:val="bullet"/>
+      <w:lvlText w:val="o"/>
+      <w:lvlJc w:val="left"/>
+      <w:pPr>
+        <w:tabs>
+          <w:tab w:val="num" w:pos="1440"/>
+        </w:tabs>
+        <w:ind w:left="1440" w:hanging="360"/>
+      </w:pPr>
+      <w:rPr>
+        <w:rFonts w:ascii="Courier New" w:hAnsi="Courier New" w:hint="default"/>
+        <w:sz w:val="20"/>
+      </w:rPr>
+    </w:lvl>
+    <w:lvl w:ilvl="2" w:tentative="1">
+      <w:start w:val="1"/>
+      <w:numFmt w:val="bullet"/>
+      <w:lvlText w:val=""/>
+      <w:lvlJc w:val="left"/>
+      <w:pPr>
+        <w:tabs>
+          <w:tab w:val="num" w:pos="2160"/>
+        </w:tabs>
+        <w:ind w:left="2160" w:hanging="360"/>
+      </w:pPr>
+      <w:rPr>
+        <w:rFonts w:ascii="Wingdings" w:hAnsi="Wingdings" w:hint="default"/>
+        <w:sz w:val="20"/>
+      </w:rPr>
+    </w:lvl>
+    <w:lvl w:ilvl="3" w:tentative="1">
+      <w:start w:val="1"/>
+      <w:numFmt w:val="bullet"/>
+      <w:lvlText w:val=""/>
+      <w:lvlJc w:val="left"/>
+      <w:pPr>
+        <w:tabs>
+          <w:tab w:val="num" w:pos="2880"/>
+        </w:tabs>
+        <w:ind w:left="2880" w:hanging="360"/>
+      </w:pPr>
+      <w:rPr>
+        <w:rFonts w:ascii="Wingdings" w:hAnsi="Wingdings" w:hint="default"/>
+        <w:sz w:val="20"/>
+      </w:rPr>
+    </w:lvl>
+    <w:lvl w:ilvl="4" w:tentative="1">
+      <w:start w:val="1"/>
+      <w:numFmt w:val="bullet"/>
+      <w:lvlText w:val=""/>
+      <w:lvlJc w:val="left"/>
+      <w:pPr>
+        <w:tabs>
+          <w:tab w:val="num" w:pos="3600"/>
+        </w:tabs>
+        <w:ind w:left="3600" w:hanging="360"/>
+      </w:pPr>
+      <w:rPr>
+        <w:rFonts w:ascii="Wingdings" w:hAnsi="Wingdings" w:hint="default"/>
+        <w:sz w:val="20"/>
+      </w:rPr>
+    </w:lvl>
+    <w:lvl w:ilvl="5" w:tentative="1">
+      <w:start w:val="1"/>
+      <w:numFmt w:val="bullet"/>
+      <w:lvlText w:val=""/>
+      <w:lvlJc w:val="left"/>
+      <w:pPr>
+        <w:tabs>
+          <w:tab w:val="num" w:pos="4320"/>
+        </w:tabs>
+        <w:ind w:left="4320" w:hanging="360"/>
+      </w:pPr>
+      <w:rPr>
+        <w:rFonts w:ascii="Wingdings" w:hAnsi="Wingdings" w:hint="default"/>
+        <w:sz w:val="20"/>
+      </w:rPr>
+    </w:lvl>
+    <w:lvl w:ilvl="6" w:tentative="1">
+      <w:start w:val="1"/>
+      <w:numFmt w:val="bullet"/>
+      <w:lvlText w:val=""/>
+      <w:lvlJc w:val="left"/>
+      <w:pPr>
+        <w:tabs>
+          <w:tab w:val="num" w:pos="5040"/>
+        </w:tabs>
+        <w:ind w:left="5040" w:hanging="360"/>
+      </w:pPr>
+      <w:rPr>
+        <w:rFonts w:ascii="Wingdings" w:hAnsi="Wingdings" w:hint="default"/>
+        <w:sz w:val="20"/>
+      </w:rPr>
+    </w:lvl>
+    <w:lvl w:ilvl="7" w:tentative="1">
+      <w:start w:val="1"/>
+      <w:numFmt w:val="bullet"/>
+      <w:lvlText w:val=""/>
+      <w:lvlJc w:val="left"/>
+      <w:pPr>
+        <w:tabs>
+          <w:tab w:val="num" w:pos="5760"/>
+        </w:tabs>
+        <w:ind w:left="5760" w:hanging="360"/>
+      </w:pPr>
+      <w:rPr>
+        <w:rFonts w:ascii="Wingdings" w:hAnsi="Wingdings" w:hint="default"/>
+        <w:sz w:val="20"/>
+      </w:rPr>
+    </w:lvl>
+    <w:lvl w:ilvl="8" w:tentative="1">
+      <w:start w:val="1"/>
+      <w:numFmt w:val="bullet"/>
+      <w:lvlText w:val=""/>
+      <w:lvlJc w:val="left"/>
+      <w:pPr>
+        <w:tabs>
+          <w:tab w:val="num" w:pos="6480"/>
+        </w:tabs>
+        <w:ind w:left="6480" w:hanging="360"/>
+      </w:pPr>
+      <w:rPr>
+        <w:rFonts w:ascii="Wingdings" w:hAnsi="Wingdings" w:hint="default"/>
+        <w:sz w:val="20"/>
+      </w:rPr>
+    </w:lvl>
+  </w:abstractNum>
+  <w:abstractNum w:abstractNumId="4" w15:restartNumberingAfterBreak="0">
     <w:nsid w:val="143C7FE9"/>
     <w:multiLevelType w:val="hybridMultilevel"/>
     <w:tmpl w:val="B7108D2E"/>
@@ -1910,7 +3784,269 @@
       </w:rPr>
     </w:lvl>
   </w:abstractNum>
-  <w:abstractNum w:abstractNumId="3" w15:restartNumberingAfterBreak="0">
+  <w:abstractNum w:abstractNumId="5" w15:restartNumberingAfterBreak="0">
+    <w:nsid w:val="1B0F45D4"/>
+    <w:multiLevelType w:val="multilevel"/>
+    <w:tmpl w:val="2EB4267E"/>
+    <w:lvl w:ilvl="0">
+      <w:start w:val="1"/>
+      <w:numFmt w:val="bullet"/>
+      <w:lvlText w:val=""/>
+      <w:lvlJc w:val="left"/>
+      <w:pPr>
+        <w:tabs>
+          <w:tab w:val="num" w:pos="720"/>
+        </w:tabs>
+        <w:ind w:left="720" w:hanging="360"/>
+      </w:pPr>
+      <w:rPr>
+        <w:rFonts w:ascii="Symbol" w:hAnsi="Symbol" w:hint="default"/>
+        <w:sz w:val="20"/>
+      </w:rPr>
+    </w:lvl>
+    <w:lvl w:ilvl="1" w:tentative="1">
+      <w:start w:val="1"/>
+      <w:numFmt w:val="bullet"/>
+      <w:lvlText w:val="o"/>
+      <w:lvlJc w:val="left"/>
+      <w:pPr>
+        <w:tabs>
+          <w:tab w:val="num" w:pos="1440"/>
+        </w:tabs>
+        <w:ind w:left="1440" w:hanging="360"/>
+      </w:pPr>
+      <w:rPr>
+        <w:rFonts w:ascii="Courier New" w:hAnsi="Courier New" w:hint="default"/>
+        <w:sz w:val="20"/>
+      </w:rPr>
+    </w:lvl>
+    <w:lvl w:ilvl="2" w:tentative="1">
+      <w:start w:val="1"/>
+      <w:numFmt w:val="bullet"/>
+      <w:lvlText w:val=""/>
+      <w:lvlJc w:val="left"/>
+      <w:pPr>
+        <w:tabs>
+          <w:tab w:val="num" w:pos="2160"/>
+        </w:tabs>
+        <w:ind w:left="2160" w:hanging="360"/>
+      </w:pPr>
+      <w:rPr>
+        <w:rFonts w:ascii="Wingdings" w:hAnsi="Wingdings" w:hint="default"/>
+        <w:sz w:val="20"/>
+      </w:rPr>
+    </w:lvl>
+    <w:lvl w:ilvl="3" w:tentative="1">
+      <w:start w:val="1"/>
+      <w:numFmt w:val="bullet"/>
+      <w:lvlText w:val=""/>
+      <w:lvlJc w:val="left"/>
+      <w:pPr>
+        <w:tabs>
+          <w:tab w:val="num" w:pos="2880"/>
+        </w:tabs>
+        <w:ind w:left="2880" w:hanging="360"/>
+      </w:pPr>
+      <w:rPr>
+        <w:rFonts w:ascii="Wingdings" w:hAnsi="Wingdings" w:hint="default"/>
+        <w:sz w:val="20"/>
+      </w:rPr>
+    </w:lvl>
+    <w:lvl w:ilvl="4" w:tentative="1">
+      <w:start w:val="1"/>
+      <w:numFmt w:val="bullet"/>
+      <w:lvlText w:val=""/>
+      <w:lvlJc w:val="left"/>
+      <w:pPr>
+        <w:tabs>
+          <w:tab w:val="num" w:pos="3600"/>
+        </w:tabs>
+        <w:ind w:left="3600" w:hanging="360"/>
+      </w:pPr>
+      <w:rPr>
+        <w:rFonts w:ascii="Wingdings" w:hAnsi="Wingdings" w:hint="default"/>
+        <w:sz w:val="20"/>
+      </w:rPr>
+    </w:lvl>
+    <w:lvl w:ilvl="5" w:tentative="1">
+      <w:start w:val="1"/>
+      <w:numFmt w:val="bullet"/>
+      <w:lvlText w:val=""/>
+      <w:lvlJc w:val="left"/>
+      <w:pPr>
+        <w:tabs>
+          <w:tab w:val="num" w:pos="4320"/>
+        </w:tabs>
+        <w:ind w:left="4320" w:hanging="360"/>
+      </w:pPr>
+      <w:rPr>
+        <w:rFonts w:ascii="Wingdings" w:hAnsi="Wingdings" w:hint="default"/>
+        <w:sz w:val="20"/>
+      </w:rPr>
+    </w:lvl>
+    <w:lvl w:ilvl="6" w:tentative="1">
+      <w:start w:val="1"/>
+      <w:numFmt w:val="bullet"/>
+      <w:lvlText w:val=""/>
+      <w:lvlJc w:val="left"/>
+      <w:pPr>
+        <w:tabs>
+          <w:tab w:val="num" w:pos="5040"/>
+        </w:tabs>
+        <w:ind w:left="5040" w:hanging="360"/>
+      </w:pPr>
+      <w:rPr>
+        <w:rFonts w:ascii="Wingdings" w:hAnsi="Wingdings" w:hint="default"/>
+        <w:sz w:val="20"/>
+      </w:rPr>
+    </w:lvl>
+    <w:lvl w:ilvl="7" w:tentative="1">
+      <w:start w:val="1"/>
+      <w:numFmt w:val="bullet"/>
+      <w:lvlText w:val=""/>
+      <w:lvlJc w:val="left"/>
+      <w:pPr>
+        <w:tabs>
+          <w:tab w:val="num" w:pos="5760"/>
+        </w:tabs>
+        <w:ind w:left="5760" w:hanging="360"/>
+      </w:pPr>
+      <w:rPr>
+        <w:rFonts w:ascii="Wingdings" w:hAnsi="Wingdings" w:hint="default"/>
+        <w:sz w:val="20"/>
+      </w:rPr>
+    </w:lvl>
+    <w:lvl w:ilvl="8" w:tentative="1">
+      <w:start w:val="1"/>
+      <w:numFmt w:val="bullet"/>
+      <w:lvlText w:val=""/>
+      <w:lvlJc w:val="left"/>
+      <w:pPr>
+        <w:tabs>
+          <w:tab w:val="num" w:pos="6480"/>
+        </w:tabs>
+        <w:ind w:left="6480" w:hanging="360"/>
+      </w:pPr>
+      <w:rPr>
+        <w:rFonts w:ascii="Wingdings" w:hAnsi="Wingdings" w:hint="default"/>
+        <w:sz w:val="20"/>
+      </w:rPr>
+    </w:lvl>
+  </w:abstractNum>
+  <w:abstractNum w:abstractNumId="6" w15:restartNumberingAfterBreak="0">
+    <w:nsid w:val="2063346E"/>
+    <w:multiLevelType w:val="hybridMultilevel"/>
+    <w:tmpl w:val="479A50D2"/>
+    <w:lvl w:ilvl="0" w:tplc="04090001">
+      <w:start w:val="1"/>
+      <w:numFmt w:val="bullet"/>
+      <w:lvlText w:val=""/>
+      <w:lvlJc w:val="left"/>
+      <w:pPr>
+        <w:ind w:left="720" w:hanging="360"/>
+      </w:pPr>
+      <w:rPr>
+        <w:rFonts w:ascii="Symbol" w:hAnsi="Symbol" w:hint="default"/>
+      </w:rPr>
+    </w:lvl>
+    <w:lvl w:ilvl="1" w:tplc="04090003" w:tentative="1">
+      <w:start w:val="1"/>
+      <w:numFmt w:val="bullet"/>
+      <w:lvlText w:val="o"/>
+      <w:lvlJc w:val="left"/>
+      <w:pPr>
+        <w:ind w:left="1440" w:hanging="360"/>
+      </w:pPr>
+      <w:rPr>
+        <w:rFonts w:ascii="Courier New" w:hAnsi="Courier New" w:cs="Courier New" w:hint="default"/>
+      </w:rPr>
+    </w:lvl>
+    <w:lvl w:ilvl="2" w:tplc="04090005" w:tentative="1">
+      <w:start w:val="1"/>
+      <w:numFmt w:val="bullet"/>
+      <w:lvlText w:val=""/>
+      <w:lvlJc w:val="left"/>
+      <w:pPr>
+        <w:ind w:left="2160" w:hanging="360"/>
+      </w:pPr>
+      <w:rPr>
+        <w:rFonts w:ascii="Wingdings" w:hAnsi="Wingdings" w:hint="default"/>
+      </w:rPr>
+    </w:lvl>
+    <w:lvl w:ilvl="3" w:tplc="04090001" w:tentative="1">
+      <w:start w:val="1"/>
+      <w:numFmt w:val="bullet"/>
+      <w:lvlText w:val=""/>
+      <w:lvlJc w:val="left"/>
+      <w:pPr>
+        <w:ind w:left="2880" w:hanging="360"/>
+      </w:pPr>
+      <w:rPr>
+        <w:rFonts w:ascii="Symbol" w:hAnsi="Symbol" w:hint="default"/>
+      </w:rPr>
+    </w:lvl>
+    <w:lvl w:ilvl="4" w:tplc="04090003" w:tentative="1">
+      <w:start w:val="1"/>
+      <w:numFmt w:val="bullet"/>
+      <w:lvlText w:val="o"/>
+      <w:lvlJc w:val="left"/>
+      <w:pPr>
+        <w:ind w:left="3600" w:hanging="360"/>
+      </w:pPr>
+      <w:rPr>
+        <w:rFonts w:ascii="Courier New" w:hAnsi="Courier New" w:cs="Courier New" w:hint="default"/>
+      </w:rPr>
+    </w:lvl>
+    <w:lvl w:ilvl="5" w:tplc="04090005" w:tentative="1">
+      <w:start w:val="1"/>
+      <w:numFmt w:val="bullet"/>
+      <w:lvlText w:val=""/>
+      <w:lvlJc w:val="left"/>
+      <w:pPr>
+        <w:ind w:left="4320" w:hanging="360"/>
+      </w:pPr>
+      <w:rPr>
+        <w:rFonts w:ascii="Wingdings" w:hAnsi="Wingdings" w:hint="default"/>
+      </w:rPr>
+    </w:lvl>
+    <w:lvl w:ilvl="6" w:tplc="04090001" w:tentative="1">
+      <w:start w:val="1"/>
+      <w:numFmt w:val="bullet"/>
+      <w:lvlText w:val=""/>
+      <w:lvlJc w:val="left"/>
+      <w:pPr>
+        <w:ind w:left="5040" w:hanging="360"/>
+      </w:pPr>
+      <w:rPr>
+        <w:rFonts w:ascii="Symbol" w:hAnsi="Symbol" w:hint="default"/>
+      </w:rPr>
+    </w:lvl>
+    <w:lvl w:ilvl="7" w:tplc="04090003" w:tentative="1">
+      <w:start w:val="1"/>
+      <w:numFmt w:val="bullet"/>
+      <w:lvlText w:val="o"/>
+      <w:lvlJc w:val="left"/>
+      <w:pPr>
+        <w:ind w:left="5760" w:hanging="360"/>
+      </w:pPr>
+      <w:rPr>
+        <w:rFonts w:ascii="Courier New" w:hAnsi="Courier New" w:cs="Courier New" w:hint="default"/>
+      </w:rPr>
+    </w:lvl>
+    <w:lvl w:ilvl="8" w:tplc="04090005" w:tentative="1">
+      <w:start w:val="1"/>
+      <w:numFmt w:val="bullet"/>
+      <w:lvlText w:val=""/>
+      <w:lvlJc w:val="left"/>
+      <w:pPr>
+        <w:ind w:left="6480" w:hanging="360"/>
+      </w:pPr>
+      <w:rPr>
+        <w:rFonts w:ascii="Wingdings" w:hAnsi="Wingdings" w:hint="default"/>
+      </w:rPr>
+    </w:lvl>
+  </w:abstractNum>
+  <w:abstractNum w:abstractNumId="7" w15:restartNumberingAfterBreak="0">
     <w:nsid w:val="2DF26529"/>
     <w:multiLevelType w:val="multilevel"/>
     <w:tmpl w:val="4EAEE454"/>
@@ -2059,7 +4195,7 @@
       </w:rPr>
     </w:lvl>
   </w:abstractNum>
-  <w:abstractNum w:abstractNumId="4" w15:restartNumberingAfterBreak="0">
+  <w:abstractNum w:abstractNumId="8" w15:restartNumberingAfterBreak="0">
     <w:nsid w:val="2E1D4DD8"/>
     <w:multiLevelType w:val="hybridMultilevel"/>
     <w:tmpl w:val="4886A76E"/>
@@ -2172,7 +4308,7 @@
       </w:rPr>
     </w:lvl>
   </w:abstractNum>
-  <w:abstractNum w:abstractNumId="5" w15:restartNumberingAfterBreak="0">
+  <w:abstractNum w:abstractNumId="9" w15:restartNumberingAfterBreak="0">
     <w:nsid w:val="32772EAA"/>
     <w:multiLevelType w:val="multilevel"/>
     <w:tmpl w:val="EFF4F6B8"/>
@@ -2321,7 +4457,156 @@
       </w:rPr>
     </w:lvl>
   </w:abstractNum>
-  <w:abstractNum w:abstractNumId="6" w15:restartNumberingAfterBreak="0">
+  <w:abstractNum w:abstractNumId="10" w15:restartNumberingAfterBreak="0">
+    <w:nsid w:val="571A3DDE"/>
+    <w:multiLevelType w:val="multilevel"/>
+    <w:tmpl w:val="5490AA04"/>
+    <w:lvl w:ilvl="0">
+      <w:start w:val="1"/>
+      <w:numFmt w:val="bullet"/>
+      <w:lvlText w:val=""/>
+      <w:lvlJc w:val="left"/>
+      <w:pPr>
+        <w:tabs>
+          <w:tab w:val="num" w:pos="720"/>
+        </w:tabs>
+        <w:ind w:left="720" w:hanging="360"/>
+      </w:pPr>
+      <w:rPr>
+        <w:rFonts w:ascii="Symbol" w:hAnsi="Symbol" w:hint="default"/>
+        <w:sz w:val="20"/>
+      </w:rPr>
+    </w:lvl>
+    <w:lvl w:ilvl="1" w:tentative="1">
+      <w:start w:val="1"/>
+      <w:numFmt w:val="bullet"/>
+      <w:lvlText w:val="o"/>
+      <w:lvlJc w:val="left"/>
+      <w:pPr>
+        <w:tabs>
+          <w:tab w:val="num" w:pos="1440"/>
+        </w:tabs>
+        <w:ind w:left="1440" w:hanging="360"/>
+      </w:pPr>
+      <w:rPr>
+        <w:rFonts w:ascii="Courier New" w:hAnsi="Courier New" w:hint="default"/>
+        <w:sz w:val="20"/>
+      </w:rPr>
+    </w:lvl>
+    <w:lvl w:ilvl="2" w:tentative="1">
+      <w:start w:val="1"/>
+      <w:numFmt w:val="bullet"/>
+      <w:lvlText w:val=""/>
+      <w:lvlJc w:val="left"/>
+      <w:pPr>
+        <w:tabs>
+          <w:tab w:val="num" w:pos="2160"/>
+        </w:tabs>
+        <w:ind w:left="2160" w:hanging="360"/>
+      </w:pPr>
+      <w:rPr>
+        <w:rFonts w:ascii="Wingdings" w:hAnsi="Wingdings" w:hint="default"/>
+        <w:sz w:val="20"/>
+      </w:rPr>
+    </w:lvl>
+    <w:lvl w:ilvl="3" w:tentative="1">
+      <w:start w:val="1"/>
+      <w:numFmt w:val="bullet"/>
+      <w:lvlText w:val=""/>
+      <w:lvlJc w:val="left"/>
+      <w:pPr>
+        <w:tabs>
+          <w:tab w:val="num" w:pos="2880"/>
+        </w:tabs>
+        <w:ind w:left="2880" w:hanging="360"/>
+      </w:pPr>
+      <w:rPr>
+        <w:rFonts w:ascii="Wingdings" w:hAnsi="Wingdings" w:hint="default"/>
+        <w:sz w:val="20"/>
+      </w:rPr>
+    </w:lvl>
+    <w:lvl w:ilvl="4" w:tentative="1">
+      <w:start w:val="1"/>
+      <w:numFmt w:val="bullet"/>
+      <w:lvlText w:val=""/>
+      <w:lvlJc w:val="left"/>
+      <w:pPr>
+        <w:tabs>
+          <w:tab w:val="num" w:pos="3600"/>
+        </w:tabs>
+        <w:ind w:left="3600" w:hanging="360"/>
+      </w:pPr>
+      <w:rPr>
+        <w:rFonts w:ascii="Wingdings" w:hAnsi="Wingdings" w:hint="default"/>
+        <w:sz w:val="20"/>
+      </w:rPr>
+    </w:lvl>
+    <w:lvl w:ilvl="5" w:tentative="1">
+      <w:start w:val="1"/>
+      <w:numFmt w:val="bullet"/>
+      <w:lvlText w:val=""/>
+      <w:lvlJc w:val="left"/>
+      <w:pPr>
+        <w:tabs>
+          <w:tab w:val="num" w:pos="4320"/>
+        </w:tabs>
+        <w:ind w:left="4320" w:hanging="360"/>
+      </w:pPr>
+      <w:rPr>
+        <w:rFonts w:ascii="Wingdings" w:hAnsi="Wingdings" w:hint="default"/>
+        <w:sz w:val="20"/>
+      </w:rPr>
+    </w:lvl>
+    <w:lvl w:ilvl="6" w:tentative="1">
+      <w:start w:val="1"/>
+      <w:numFmt w:val="bullet"/>
+      <w:lvlText w:val=""/>
+      <w:lvlJc w:val="left"/>
+      <w:pPr>
+        <w:tabs>
+          <w:tab w:val="num" w:pos="5040"/>
+        </w:tabs>
+        <w:ind w:left="5040" w:hanging="360"/>
+      </w:pPr>
+      <w:rPr>
+        <w:rFonts w:ascii="Wingdings" w:hAnsi="Wingdings" w:hint="default"/>
+        <w:sz w:val="20"/>
+      </w:rPr>
+    </w:lvl>
+    <w:lvl w:ilvl="7" w:tentative="1">
+      <w:start w:val="1"/>
+      <w:numFmt w:val="bullet"/>
+      <w:lvlText w:val=""/>
+      <w:lvlJc w:val="left"/>
+      <w:pPr>
+        <w:tabs>
+          <w:tab w:val="num" w:pos="5760"/>
+        </w:tabs>
+        <w:ind w:left="5760" w:hanging="360"/>
+      </w:pPr>
+      <w:rPr>
+        <w:rFonts w:ascii="Wingdings" w:hAnsi="Wingdings" w:hint="default"/>
+        <w:sz w:val="20"/>
+      </w:rPr>
+    </w:lvl>
+    <w:lvl w:ilvl="8" w:tentative="1">
+      <w:start w:val="1"/>
+      <w:numFmt w:val="bullet"/>
+      <w:lvlText w:val=""/>
+      <w:lvlJc w:val="left"/>
+      <w:pPr>
+        <w:tabs>
+          <w:tab w:val="num" w:pos="6480"/>
+        </w:tabs>
+        <w:ind w:left="6480" w:hanging="360"/>
+      </w:pPr>
+      <w:rPr>
+        <w:rFonts w:ascii="Wingdings" w:hAnsi="Wingdings" w:hint="default"/>
+        <w:sz w:val="20"/>
+      </w:rPr>
+    </w:lvl>
+  </w:abstractNum>
+  <w:abstractNum w:abstractNumId="11" w15:restartNumberingAfterBreak="0">
     <w:nsid w:val="58A338BD"/>
     <w:multiLevelType w:val="multilevel"/>
     <w:tmpl w:val="B5AACCC8"/>
@@ -2470,7 +4755,120 @@
       </w:rPr>
     </w:lvl>
   </w:abstractNum>
-  <w:abstractNum w:abstractNumId="7" w15:restartNumberingAfterBreak="0">
+  <w:abstractNum w:abstractNumId="12" w15:restartNumberingAfterBreak="0">
+    <w:nsid w:val="69FC3340"/>
+    <w:multiLevelType w:val="hybridMultilevel"/>
+    <w:tmpl w:val="A0347AC2"/>
+    <w:lvl w:ilvl="0" w:tplc="04090001">
+      <w:start w:val="1"/>
+      <w:numFmt w:val="bullet"/>
+      <w:lvlText w:val=""/>
+      <w:lvlJc w:val="left"/>
+      <w:pPr>
+        <w:ind w:left="720" w:hanging="360"/>
+      </w:pPr>
+      <w:rPr>
+        <w:rFonts w:ascii="Symbol" w:hAnsi="Symbol" w:hint="default"/>
+      </w:rPr>
+    </w:lvl>
+    <w:lvl w:ilvl="1" w:tplc="04090003" w:tentative="1">
+      <w:start w:val="1"/>
+      <w:numFmt w:val="bullet"/>
+      <w:lvlText w:val="o"/>
+      <w:lvlJc w:val="left"/>
+      <w:pPr>
+        <w:ind w:left="1440" w:hanging="360"/>
+      </w:pPr>
+      <w:rPr>
+        <w:rFonts w:ascii="Courier New" w:hAnsi="Courier New" w:cs="Courier New" w:hint="default"/>
+      </w:rPr>
+    </w:lvl>
+    <w:lvl w:ilvl="2" w:tplc="04090005" w:tentative="1">
+      <w:start w:val="1"/>
+      <w:numFmt w:val="bullet"/>
+      <w:lvlText w:val=""/>
+      <w:lvlJc w:val="left"/>
+      <w:pPr>
+        <w:ind w:left="2160" w:hanging="360"/>
+      </w:pPr>
+      <w:rPr>
+        <w:rFonts w:ascii="Wingdings" w:hAnsi="Wingdings" w:hint="default"/>
+      </w:rPr>
+    </w:lvl>
+    <w:lvl w:ilvl="3" w:tplc="04090001" w:tentative="1">
+      <w:start w:val="1"/>
+      <w:numFmt w:val="bullet"/>
+      <w:lvlText w:val=""/>
+      <w:lvlJc w:val="left"/>
+      <w:pPr>
+        <w:ind w:left="2880" w:hanging="360"/>
+      </w:pPr>
+      <w:rPr>
+        <w:rFonts w:ascii="Symbol" w:hAnsi="Symbol" w:hint="default"/>
+      </w:rPr>
+    </w:lvl>
+    <w:lvl w:ilvl="4" w:tplc="04090003" w:tentative="1">
+      <w:start w:val="1"/>
+      <w:numFmt w:val="bullet"/>
+      <w:lvlText w:val="o"/>
+      <w:lvlJc w:val="left"/>
+      <w:pPr>
+        <w:ind w:left="3600" w:hanging="360"/>
+      </w:pPr>
+      <w:rPr>
+        <w:rFonts w:ascii="Courier New" w:hAnsi="Courier New" w:cs="Courier New" w:hint="default"/>
+      </w:rPr>
+    </w:lvl>
+    <w:lvl w:ilvl="5" w:tplc="04090005" w:tentative="1">
+      <w:start w:val="1"/>
+      <w:numFmt w:val="bullet"/>
+      <w:lvlText w:val=""/>
+      <w:lvlJc w:val="left"/>
+      <w:pPr>
+        <w:ind w:left="4320" w:hanging="360"/>
+      </w:pPr>
+      <w:rPr>
+        <w:rFonts w:ascii="Wingdings" w:hAnsi="Wingdings" w:hint="default"/>
+      </w:rPr>
+    </w:lvl>
+    <w:lvl w:ilvl="6" w:tplc="04090001" w:tentative="1">
+      <w:start w:val="1"/>
+      <w:numFmt w:val="bullet"/>
+      <w:lvlText w:val=""/>
+      <w:lvlJc w:val="left"/>
+      <w:pPr>
+        <w:ind w:left="5040" w:hanging="360"/>
+      </w:pPr>
+      <w:rPr>
+        <w:rFonts w:ascii="Symbol" w:hAnsi="Symbol" w:hint="default"/>
+      </w:rPr>
+    </w:lvl>
+    <w:lvl w:ilvl="7" w:tplc="04090003" w:tentative="1">
+      <w:start w:val="1"/>
+      <w:numFmt w:val="bullet"/>
+      <w:lvlText w:val="o"/>
+      <w:lvlJc w:val="left"/>
+      <w:pPr>
+        <w:ind w:left="5760" w:hanging="360"/>
+      </w:pPr>
+      <w:rPr>
+        <w:rFonts w:ascii="Courier New" w:hAnsi="Courier New" w:cs="Courier New" w:hint="default"/>
+      </w:rPr>
+    </w:lvl>
+    <w:lvl w:ilvl="8" w:tplc="04090005" w:tentative="1">
+      <w:start w:val="1"/>
+      <w:numFmt w:val="bullet"/>
+      <w:lvlText w:val=""/>
+      <w:lvlJc w:val="left"/>
+      <w:pPr>
+        <w:ind w:left="6480" w:hanging="360"/>
+      </w:pPr>
+      <w:rPr>
+        <w:rFonts w:ascii="Wingdings" w:hAnsi="Wingdings" w:hint="default"/>
+      </w:rPr>
+    </w:lvl>
+  </w:abstractNum>
+  <w:abstractNum w:abstractNumId="13" w15:restartNumberingAfterBreak="0">
     <w:nsid w:val="71FA675C"/>
     <w:multiLevelType w:val="multilevel"/>
     <w:tmpl w:val="20967906"/>
@@ -2619,7 +5017,7 @@
       </w:rPr>
     </w:lvl>
   </w:abstractNum>
-  <w:abstractNum w:abstractNumId="8" w15:restartNumberingAfterBreak="0">
+  <w:abstractNum w:abstractNumId="14" w15:restartNumberingAfterBreak="0">
     <w:nsid w:val="753552D5"/>
     <w:multiLevelType w:val="hybridMultilevel"/>
     <w:tmpl w:val="137A98C6"/>
@@ -2732,7 +5130,7 @@
       </w:rPr>
     </w:lvl>
   </w:abstractNum>
-  <w:abstractNum w:abstractNumId="9" w15:restartNumberingAfterBreak="0">
+  <w:abstractNum w:abstractNumId="15" w15:restartNumberingAfterBreak="0">
     <w:nsid w:val="7BE253B2"/>
     <w:multiLevelType w:val="hybridMultilevel"/>
     <w:tmpl w:val="2C540582"/>
@@ -2846,10 +5244,10 @@
     </w:lvl>
   </w:abstractNum>
   <w:num w:numId="1">
-    <w:abstractNumId w:val="8"/>
+    <w:abstractNumId w:val="14"/>
   </w:num>
   <w:num w:numId="2">
-    <w:abstractNumId w:val="5"/>
+    <w:abstractNumId w:val="9"/>
   </w:num>
   <w:num w:numId="3">
     <w:abstractNumId w:val="1"/>
@@ -2858,22 +5256,40 @@
     <w:abstractNumId w:val="0"/>
   </w:num>
   <w:num w:numId="5">
+    <w:abstractNumId w:val="11"/>
+  </w:num>
+  <w:num w:numId="6">
+    <w:abstractNumId w:val="4"/>
+  </w:num>
+  <w:num w:numId="7">
+    <w:abstractNumId w:val="7"/>
+  </w:num>
+  <w:num w:numId="8">
+    <w:abstractNumId w:val="8"/>
+  </w:num>
+  <w:num w:numId="9">
+    <w:abstractNumId w:val="13"/>
+  </w:num>
+  <w:num w:numId="10">
+    <w:abstractNumId w:val="15"/>
+  </w:num>
+  <w:num w:numId="11">
+    <w:abstractNumId w:val="10"/>
+  </w:num>
+  <w:num w:numId="12">
+    <w:abstractNumId w:val="3"/>
+  </w:num>
+  <w:num w:numId="13">
     <w:abstractNumId w:val="6"/>
   </w:num>
-  <w:num w:numId="6">
+  <w:num w:numId="14">
+    <w:abstractNumId w:val="5"/>
+  </w:num>
+  <w:num w:numId="15">
     <w:abstractNumId w:val="2"/>
   </w:num>
-  <w:num w:numId="7">
-    <w:abstractNumId w:val="3"/>
-  </w:num>
-  <w:num w:numId="8">
-    <w:abstractNumId w:val="4"/>
-  </w:num>
-  <w:num w:numId="9">
-    <w:abstractNumId w:val="7"/>
-  </w:num>
-  <w:num w:numId="10">
-    <w:abstractNumId w:val="9"/>
+  <w:num w:numId="16">
+    <w:abstractNumId w:val="12"/>
   </w:num>
 </w:numbering>
 </file>

</xml_diff>

<commit_message>
Added more HTML/11.Power Ranger.html, HTML/12.Google.html, HTML/13.Sign Up.html, HTML/14.RSVP.html, HTML/Project-2/Top 8.html and modified HTML/Task List.docx
</commit_message>
<xml_diff>
--- a/HTML/Task List.docx
+++ b/HTML/Task List.docx
@@ -673,21 +673,7 @@
         <w:rPr>
           <w:rFonts w:ascii="Times New Roman" w:hAnsi="Times New Roman" w:cs="Times New Roman"/>
         </w:rPr>
-        <w:t>Recreate the following passage in the same format in HTML using &lt;p&gt;, &lt;b&gt;, &lt;</w:t>
-      </w:r>
-      <w:proofErr w:type="spellStart"/>
-      <w:r>
-        <w:rPr>
-          <w:rFonts w:ascii="Times New Roman" w:hAnsi="Times New Roman" w:cs="Times New Roman"/>
-        </w:rPr>
-        <w:t>i</w:t>
-      </w:r>
-      <w:proofErr w:type="spellEnd"/>
-      <w:r>
-        <w:rPr>
-          <w:rFonts w:ascii="Times New Roman" w:hAnsi="Times New Roman" w:cs="Times New Roman"/>
-        </w:rPr>
-        <w:t>&gt;, &lt;s&gt; and &lt;u&gt; tags.</w:t>
+        <w:t>Recreate the following passage in the same format in HTML using &lt;p&gt;, &lt;b&gt;, &lt;i&gt;, &lt;s&gt; and &lt;u&gt; tags.</w:t>
       </w:r>
     </w:p>
     <w:p>
@@ -1346,21 +1332,7 @@
         <w:rPr>
           <w:rFonts w:ascii="Times New Roman" w:hAnsi="Times New Roman" w:cs="Times New Roman"/>
         </w:rPr>
-        <w:t>A webpage with your family members or any celebrity family tree using list elements such as &lt;</w:t>
-      </w:r>
-      <w:proofErr w:type="spellStart"/>
-      <w:r>
-        <w:rPr>
-          <w:rFonts w:ascii="Times New Roman" w:hAnsi="Times New Roman" w:cs="Times New Roman"/>
-        </w:rPr>
-        <w:t>ul</w:t>
-      </w:r>
-      <w:proofErr w:type="spellEnd"/>
-      <w:r>
-        <w:rPr>
-          <w:rFonts w:ascii="Times New Roman" w:hAnsi="Times New Roman" w:cs="Times New Roman"/>
-        </w:rPr>
-        <w:t>&gt; and &lt;li&gt; elements.</w:t>
+        <w:t>A webpage with your family members or any celebrity family tree using list elements such as &lt;ul&gt; and &lt;li&gt; elements.</w:t>
       </w:r>
     </w:p>
     <w:p>
@@ -1514,7 +1486,6 @@
           <w:szCs w:val="20"/>
         </w:rPr>
       </w:pPr>
-      <w:proofErr w:type="gramStart"/>
       <w:r>
         <w:rPr>
           <w:rFonts w:ascii="Consolas" w:eastAsia="Times New Roman" w:hAnsi="Consolas" w:cs="Times New Roman"/>
@@ -1522,40 +1493,39 @@
           <w:sz w:val="20"/>
           <w:szCs w:val="20"/>
         </w:rPr>
-        <w:t>&lt;!DOCTYPE</w:t>
-      </w:r>
-      <w:proofErr w:type="gramEnd"/>
-      <w:r>
+        <w:t>&lt;!DOCTYPE html&gt;</w:t>
+      </w:r>
+    </w:p>
+    <w:p>
+      <w:pPr>
+        <w:spacing w:after="0" w:line="285" w:lineRule="atLeast"/>
         <w:rPr>
           <w:rFonts w:ascii="Consolas" w:eastAsia="Times New Roman" w:hAnsi="Consolas" w:cs="Times New Roman"/>
           <w:color w:val="000000" w:themeColor="text1"/>
           <w:sz w:val="20"/>
           <w:szCs w:val="20"/>
         </w:rPr>
-        <w:t xml:space="preserve"> html&gt;</w:t>
-      </w:r>
-    </w:p>
-    <w:p>
-      <w:pPr>
-        <w:spacing w:after="0" w:line="285" w:lineRule="atLeast"/>
+      </w:pPr>
+      <w:r>
         <w:rPr>
           <w:rFonts w:ascii="Consolas" w:eastAsia="Times New Roman" w:hAnsi="Consolas" w:cs="Times New Roman"/>
           <w:color w:val="000000" w:themeColor="text1"/>
           <w:sz w:val="20"/>
           <w:szCs w:val="20"/>
         </w:rPr>
-      </w:pPr>
-      <w:r>
+        <w:t>&lt;html lang="en"&gt;</w:t>
+      </w:r>
+    </w:p>
+    <w:p>
+      <w:pPr>
+        <w:spacing w:after="0" w:line="285" w:lineRule="atLeast"/>
         <w:rPr>
           <w:rFonts w:ascii="Consolas" w:eastAsia="Times New Roman" w:hAnsi="Consolas" w:cs="Times New Roman"/>
           <w:color w:val="000000" w:themeColor="text1"/>
           <w:sz w:val="20"/>
           <w:szCs w:val="20"/>
         </w:rPr>
-        <w:t xml:space="preserve">&lt;html </w:t>
-      </w:r>
-      <w:proofErr w:type="spellStart"/>
-      <w:proofErr w:type="gramStart"/>
+      </w:pPr>
       <w:r>
         <w:rPr>
           <w:rFonts w:ascii="Consolas" w:eastAsia="Times New Roman" w:hAnsi="Consolas" w:cs="Times New Roman"/>
@@ -1563,20 +1533,19 @@
           <w:sz w:val="20"/>
           <w:szCs w:val="20"/>
         </w:rPr>
-        <w:t>lang</w:t>
-      </w:r>
-      <w:proofErr w:type="spellEnd"/>
-      <w:proofErr w:type="gramEnd"/>
-      <w:r>
+        <w:t>&lt;head&gt;</w:t>
+      </w:r>
+    </w:p>
+    <w:p>
+      <w:pPr>
+        <w:spacing w:after="0" w:line="285" w:lineRule="atLeast"/>
         <w:rPr>
           <w:rFonts w:ascii="Consolas" w:eastAsia="Times New Roman" w:hAnsi="Consolas" w:cs="Times New Roman"/>
           <w:color w:val="000000" w:themeColor="text1"/>
           <w:sz w:val="20"/>
           <w:szCs w:val="20"/>
         </w:rPr>
-        <w:t>="</w:t>
-      </w:r>
-      <w:proofErr w:type="spellStart"/>
+      </w:pPr>
       <w:r>
         <w:rPr>
           <w:rFonts w:ascii="Consolas" w:eastAsia="Times New Roman" w:hAnsi="Consolas" w:cs="Times New Roman"/>
@@ -1584,39 +1553,39 @@
           <w:sz w:val="20"/>
           <w:szCs w:val="20"/>
         </w:rPr>
-        <w:t>en</w:t>
-      </w:r>
-      <w:proofErr w:type="spellEnd"/>
-      <w:r>
+        <w:t>    &lt;meta charset="UTF-8"&gt;</w:t>
+      </w:r>
+    </w:p>
+    <w:p>
+      <w:pPr>
+        <w:spacing w:after="0" w:line="285" w:lineRule="atLeast"/>
         <w:rPr>
           <w:rFonts w:ascii="Consolas" w:eastAsia="Times New Roman" w:hAnsi="Consolas" w:cs="Times New Roman"/>
           <w:color w:val="000000" w:themeColor="text1"/>
           <w:sz w:val="20"/>
           <w:szCs w:val="20"/>
         </w:rPr>
-        <w:t>"&gt;</w:t>
-      </w:r>
-    </w:p>
-    <w:p>
-      <w:pPr>
-        <w:spacing w:after="0" w:line="285" w:lineRule="atLeast"/>
+      </w:pPr>
+      <w:r>
         <w:rPr>
           <w:rFonts w:ascii="Consolas" w:eastAsia="Times New Roman" w:hAnsi="Consolas" w:cs="Times New Roman"/>
           <w:color w:val="000000" w:themeColor="text1"/>
           <w:sz w:val="20"/>
           <w:szCs w:val="20"/>
         </w:rPr>
-      </w:pPr>
-      <w:r>
+        <w:t>    &lt;meta name="viewport" content="width=device-width, initial-scale=1.0"&gt;</w:t>
+      </w:r>
+    </w:p>
+    <w:p>
+      <w:pPr>
+        <w:spacing w:after="0" w:line="285" w:lineRule="atLeast"/>
         <w:rPr>
           <w:rFonts w:ascii="Consolas" w:eastAsia="Times New Roman" w:hAnsi="Consolas" w:cs="Times New Roman"/>
           <w:color w:val="000000" w:themeColor="text1"/>
           <w:sz w:val="20"/>
           <w:szCs w:val="20"/>
         </w:rPr>
-        <w:t>&lt;</w:t>
-      </w:r>
-      <w:proofErr w:type="gramStart"/>
+      </w:pPr>
       <w:r>
         <w:rPr>
           <w:rFonts w:ascii="Consolas" w:eastAsia="Times New Roman" w:hAnsi="Consolas" w:cs="Times New Roman"/>
@@ -1624,39 +1593,39 @@
           <w:sz w:val="20"/>
           <w:szCs w:val="20"/>
         </w:rPr>
-        <w:t>head</w:t>
-      </w:r>
-      <w:proofErr w:type="gramEnd"/>
-      <w:r>
+        <w:t>    &lt;!-- Hi, it’s Craig! Can you add “For Sale” in the title below? --&gt;</w:t>
+      </w:r>
+    </w:p>
+    <w:p>
+      <w:pPr>
+        <w:spacing w:after="0" w:line="285" w:lineRule="atLeast"/>
         <w:rPr>
           <w:rFonts w:ascii="Consolas" w:eastAsia="Times New Roman" w:hAnsi="Consolas" w:cs="Times New Roman"/>
           <w:color w:val="000000" w:themeColor="text1"/>
           <w:sz w:val="20"/>
           <w:szCs w:val="20"/>
         </w:rPr>
-        <w:t>&gt;</w:t>
-      </w:r>
-    </w:p>
-    <w:p>
-      <w:pPr>
-        <w:spacing w:after="0" w:line="285" w:lineRule="atLeast"/>
+      </w:pPr>
+      <w:r>
         <w:rPr>
           <w:rFonts w:ascii="Consolas" w:eastAsia="Times New Roman" w:hAnsi="Consolas" w:cs="Times New Roman"/>
           <w:color w:val="000000" w:themeColor="text1"/>
           <w:sz w:val="20"/>
           <w:szCs w:val="20"/>
         </w:rPr>
-      </w:pPr>
-      <w:r>
+        <w:t>    &lt;title&gt;Didgeridoo. Needs work&lt;/title&gt;</w:t>
+      </w:r>
+    </w:p>
+    <w:p>
+      <w:pPr>
+        <w:spacing w:after="0" w:line="285" w:lineRule="atLeast"/>
         <w:rPr>
           <w:rFonts w:ascii="Consolas" w:eastAsia="Times New Roman" w:hAnsi="Consolas" w:cs="Times New Roman"/>
           <w:color w:val="000000" w:themeColor="text1"/>
           <w:sz w:val="20"/>
           <w:szCs w:val="20"/>
         </w:rPr>
-        <w:t>    &lt;</w:t>
-      </w:r>
-      <w:proofErr w:type="gramStart"/>
+      </w:pPr>
       <w:r>
         <w:rPr>
           <w:rFonts w:ascii="Consolas" w:eastAsia="Times New Roman" w:hAnsi="Consolas" w:cs="Times New Roman"/>
@@ -1664,39 +1633,39 @@
           <w:sz w:val="20"/>
           <w:szCs w:val="20"/>
         </w:rPr>
-        <w:t>meta</w:t>
-      </w:r>
-      <w:proofErr w:type="gramEnd"/>
-      <w:r>
+        <w:t>&lt;/head&gt;</w:t>
+      </w:r>
+    </w:p>
+    <w:p>
+      <w:pPr>
+        <w:spacing w:after="0" w:line="285" w:lineRule="atLeast"/>
         <w:rPr>
           <w:rFonts w:ascii="Consolas" w:eastAsia="Times New Roman" w:hAnsi="Consolas" w:cs="Times New Roman"/>
           <w:color w:val="000000" w:themeColor="text1"/>
           <w:sz w:val="20"/>
           <w:szCs w:val="20"/>
         </w:rPr>
-        <w:t xml:space="preserve"> charset="UTF-8"&gt;</w:t>
-      </w:r>
-    </w:p>
-    <w:p>
-      <w:pPr>
-        <w:spacing w:after="0" w:line="285" w:lineRule="atLeast"/>
+      </w:pPr>
+      <w:r>
         <w:rPr>
           <w:rFonts w:ascii="Consolas" w:eastAsia="Times New Roman" w:hAnsi="Consolas" w:cs="Times New Roman"/>
           <w:color w:val="000000" w:themeColor="text1"/>
           <w:sz w:val="20"/>
           <w:szCs w:val="20"/>
         </w:rPr>
-      </w:pPr>
-      <w:r>
+        <w:t>&lt;body&gt;</w:t>
+      </w:r>
+    </w:p>
+    <w:p>
+      <w:pPr>
+        <w:spacing w:after="0" w:line="285" w:lineRule="atLeast"/>
         <w:rPr>
           <w:rFonts w:ascii="Consolas" w:eastAsia="Times New Roman" w:hAnsi="Consolas" w:cs="Times New Roman"/>
           <w:color w:val="000000" w:themeColor="text1"/>
           <w:sz w:val="20"/>
           <w:szCs w:val="20"/>
         </w:rPr>
-        <w:t>    &lt;</w:t>
-      </w:r>
-      <w:proofErr w:type="gramStart"/>
+      </w:pPr>
       <w:r>
         <w:rPr>
           <w:rFonts w:ascii="Consolas" w:eastAsia="Times New Roman" w:hAnsi="Consolas" w:cs="Times New Roman"/>
@@ -1704,39 +1673,39 @@
           <w:sz w:val="20"/>
           <w:szCs w:val="20"/>
         </w:rPr>
-        <w:t>meta</w:t>
-      </w:r>
-      <w:proofErr w:type="gramEnd"/>
-      <w:r>
+        <w:t>    &lt;!-- Add some comments below to document what each line means! --&gt;</w:t>
+      </w:r>
+    </w:p>
+    <w:p>
+      <w:pPr>
+        <w:spacing w:after="0" w:line="285" w:lineRule="atLeast"/>
         <w:rPr>
           <w:rFonts w:ascii="Consolas" w:eastAsia="Times New Roman" w:hAnsi="Consolas" w:cs="Times New Roman"/>
           <w:color w:val="000000" w:themeColor="text1"/>
           <w:sz w:val="20"/>
           <w:szCs w:val="20"/>
         </w:rPr>
-        <w:t xml:space="preserve"> name="viewport" content="width=device-width, initial-scale=1.0"&gt;</w:t>
-      </w:r>
-    </w:p>
-    <w:p>
-      <w:pPr>
-        <w:spacing w:after="0" w:line="285" w:lineRule="atLeast"/>
+      </w:pPr>
+      <w:r>
         <w:rPr>
           <w:rFonts w:ascii="Consolas" w:eastAsia="Times New Roman" w:hAnsi="Consolas" w:cs="Times New Roman"/>
           <w:color w:val="000000" w:themeColor="text1"/>
           <w:sz w:val="20"/>
           <w:szCs w:val="20"/>
         </w:rPr>
-      </w:pPr>
-      <w:r>
+        <w:t>    &lt;h2&gt;Didgeridoo. Needs work&lt;/h2&gt;</w:t>
+      </w:r>
+    </w:p>
+    <w:p>
+      <w:pPr>
+        <w:spacing w:after="0" w:line="285" w:lineRule="atLeast"/>
         <w:rPr>
           <w:rFonts w:ascii="Consolas" w:eastAsia="Times New Roman" w:hAnsi="Consolas" w:cs="Times New Roman"/>
           <w:color w:val="000000" w:themeColor="text1"/>
           <w:sz w:val="20"/>
           <w:szCs w:val="20"/>
         </w:rPr>
-        <w:t xml:space="preserve">    </w:t>
-      </w:r>
-      <w:proofErr w:type="gramStart"/>
+      </w:pPr>
       <w:r>
         <w:rPr>
           <w:rFonts w:ascii="Consolas" w:eastAsia="Times New Roman" w:hAnsi="Consolas" w:cs="Times New Roman"/>
@@ -1744,39 +1713,39 @@
           <w:sz w:val="20"/>
           <w:szCs w:val="20"/>
         </w:rPr>
-        <w:t>&lt;!--</w:t>
-      </w:r>
-      <w:proofErr w:type="gramEnd"/>
-      <w:r>
+        <w:t>    &lt;img src="https://i.imgur.com/TrXO7Sa.png" width="250"&gt;</w:t>
+      </w:r>
+    </w:p>
+    <w:p>
+      <w:pPr>
+        <w:spacing w:after="0" w:line="285" w:lineRule="atLeast"/>
         <w:rPr>
           <w:rFonts w:ascii="Consolas" w:eastAsia="Times New Roman" w:hAnsi="Consolas" w:cs="Times New Roman"/>
           <w:color w:val="000000" w:themeColor="text1"/>
           <w:sz w:val="20"/>
           <w:szCs w:val="20"/>
         </w:rPr>
-        <w:t xml:space="preserve"> Hi, it’s Craig! Can you add “For Sale” in the title below? --&gt;</w:t>
-      </w:r>
-    </w:p>
-    <w:p>
-      <w:pPr>
-        <w:spacing w:after="0" w:line="285" w:lineRule="atLeast"/>
+      </w:pPr>
+      <w:r>
         <w:rPr>
           <w:rFonts w:ascii="Consolas" w:eastAsia="Times New Roman" w:hAnsi="Consolas" w:cs="Times New Roman"/>
           <w:color w:val="000000" w:themeColor="text1"/>
           <w:sz w:val="20"/>
           <w:szCs w:val="20"/>
         </w:rPr>
-      </w:pPr>
-      <w:r>
+        <w:t>    &lt;p&gt;Australian Aboriginal Didgeridoo. Needs work. Free to good home&lt;/p&gt;</w:t>
+      </w:r>
+    </w:p>
+    <w:p>
+      <w:pPr>
+        <w:spacing w:after="0" w:line="285" w:lineRule="atLeast"/>
         <w:rPr>
           <w:rFonts w:ascii="Consolas" w:eastAsia="Times New Roman" w:hAnsi="Consolas" w:cs="Times New Roman"/>
           <w:color w:val="000000" w:themeColor="text1"/>
           <w:sz w:val="20"/>
           <w:szCs w:val="20"/>
         </w:rPr>
-        <w:t>    &lt;</w:t>
-      </w:r>
-      <w:proofErr w:type="gramStart"/>
+      </w:pPr>
       <w:r>
         <w:rPr>
           <w:rFonts w:ascii="Consolas" w:eastAsia="Times New Roman" w:hAnsi="Consolas" w:cs="Times New Roman"/>
@@ -1784,59 +1753,59 @@
           <w:sz w:val="20"/>
           <w:szCs w:val="20"/>
         </w:rPr>
-        <w:t>title&gt;</w:t>
-      </w:r>
-      <w:proofErr w:type="gramEnd"/>
-      <w:r>
+        <w:t>    &lt;!-- Add the bullet point in the picture and then uncomment the code below! --&gt;</w:t>
+      </w:r>
+    </w:p>
+    <w:p>
+      <w:pPr>
+        <w:spacing w:after="0" w:line="285" w:lineRule="atLeast"/>
         <w:rPr>
           <w:rFonts w:ascii="Consolas" w:eastAsia="Times New Roman" w:hAnsi="Consolas" w:cs="Times New Roman"/>
           <w:color w:val="000000" w:themeColor="text1"/>
           <w:sz w:val="20"/>
           <w:szCs w:val="20"/>
         </w:rPr>
-        <w:t>Didgeridoo. Needs work&lt;/title&gt;</w:t>
-      </w:r>
-    </w:p>
-    <w:p>
-      <w:pPr>
-        <w:spacing w:after="0" w:line="285" w:lineRule="atLeast"/>
+      </w:pPr>
+      <w:r>
         <w:rPr>
           <w:rFonts w:ascii="Consolas" w:eastAsia="Times New Roman" w:hAnsi="Consolas" w:cs="Times New Roman"/>
           <w:color w:val="000000" w:themeColor="text1"/>
           <w:sz w:val="20"/>
           <w:szCs w:val="20"/>
         </w:rPr>
-      </w:pPr>
-      <w:r>
+        <w:t>    &lt;!-- &lt;ul&gt;</w:t>
+      </w:r>
+    </w:p>
+    <w:p>
+      <w:pPr>
+        <w:spacing w:after="0" w:line="285" w:lineRule="atLeast"/>
         <w:rPr>
           <w:rFonts w:ascii="Consolas" w:eastAsia="Times New Roman" w:hAnsi="Consolas" w:cs="Times New Roman"/>
           <w:color w:val="000000" w:themeColor="text1"/>
           <w:sz w:val="20"/>
           <w:szCs w:val="20"/>
         </w:rPr>
-        <w:t>&lt;/head&gt;</w:t>
-      </w:r>
-    </w:p>
-    <w:p>
-      <w:pPr>
-        <w:spacing w:after="0" w:line="285" w:lineRule="atLeast"/>
+      </w:pPr>
+      <w:r>
         <w:rPr>
           <w:rFonts w:ascii="Consolas" w:eastAsia="Times New Roman" w:hAnsi="Consolas" w:cs="Times New Roman"/>
           <w:color w:val="000000" w:themeColor="text1"/>
           <w:sz w:val="20"/>
           <w:szCs w:val="20"/>
         </w:rPr>
-      </w:pPr>
-      <w:r>
+        <w:t>      &lt;li&gt;Something should go here&lt;/li&gt;</w:t>
+      </w:r>
+    </w:p>
+    <w:p>
+      <w:pPr>
+        <w:spacing w:after="0" w:line="285" w:lineRule="atLeast"/>
         <w:rPr>
           <w:rFonts w:ascii="Consolas" w:eastAsia="Times New Roman" w:hAnsi="Consolas" w:cs="Times New Roman"/>
           <w:color w:val="000000" w:themeColor="text1"/>
           <w:sz w:val="20"/>
           <w:szCs w:val="20"/>
         </w:rPr>
-        <w:t>&lt;</w:t>
-      </w:r>
-      <w:proofErr w:type="gramStart"/>
+      </w:pPr>
       <w:r>
         <w:rPr>
           <w:rFonts w:ascii="Consolas" w:eastAsia="Times New Roman" w:hAnsi="Consolas" w:cs="Times New Roman"/>
@@ -1844,337 +1813,7 @@
           <w:sz w:val="20"/>
           <w:szCs w:val="20"/>
         </w:rPr>
-        <w:t>body</w:t>
-      </w:r>
-      <w:proofErr w:type="gramEnd"/>
-      <w:r>
-        <w:rPr>
-          <w:rFonts w:ascii="Consolas" w:eastAsia="Times New Roman" w:hAnsi="Consolas" w:cs="Times New Roman"/>
-          <w:color w:val="000000" w:themeColor="text1"/>
-          <w:sz w:val="20"/>
-          <w:szCs w:val="20"/>
-        </w:rPr>
-        <w:t>&gt;</w:t>
-      </w:r>
-    </w:p>
-    <w:p>
-      <w:pPr>
-        <w:spacing w:after="0" w:line="285" w:lineRule="atLeast"/>
-        <w:rPr>
-          <w:rFonts w:ascii="Consolas" w:eastAsia="Times New Roman" w:hAnsi="Consolas" w:cs="Times New Roman"/>
-          <w:color w:val="000000" w:themeColor="text1"/>
-          <w:sz w:val="20"/>
-          <w:szCs w:val="20"/>
-        </w:rPr>
-      </w:pPr>
-      <w:r>
-        <w:rPr>
-          <w:rFonts w:ascii="Consolas" w:eastAsia="Times New Roman" w:hAnsi="Consolas" w:cs="Times New Roman"/>
-          <w:color w:val="000000" w:themeColor="text1"/>
-          <w:sz w:val="20"/>
-          <w:szCs w:val="20"/>
-        </w:rPr>
-        <w:t xml:space="preserve">    </w:t>
-      </w:r>
-      <w:proofErr w:type="gramStart"/>
-      <w:r>
-        <w:rPr>
-          <w:rFonts w:ascii="Consolas" w:eastAsia="Times New Roman" w:hAnsi="Consolas" w:cs="Times New Roman"/>
-          <w:color w:val="000000" w:themeColor="text1"/>
-          <w:sz w:val="20"/>
-          <w:szCs w:val="20"/>
-        </w:rPr>
-        <w:t>&lt;!--</w:t>
-      </w:r>
-      <w:proofErr w:type="gramEnd"/>
-      <w:r>
-        <w:rPr>
-          <w:rFonts w:ascii="Consolas" w:eastAsia="Times New Roman" w:hAnsi="Consolas" w:cs="Times New Roman"/>
-          <w:color w:val="000000" w:themeColor="text1"/>
-          <w:sz w:val="20"/>
-          <w:szCs w:val="20"/>
-        </w:rPr>
-        <w:t xml:space="preserve"> Add some comments below to document what each line means! --&gt;</w:t>
-      </w:r>
-    </w:p>
-    <w:p>
-      <w:pPr>
-        <w:spacing w:after="0" w:line="285" w:lineRule="atLeast"/>
-        <w:rPr>
-          <w:rFonts w:ascii="Consolas" w:eastAsia="Times New Roman" w:hAnsi="Consolas" w:cs="Times New Roman"/>
-          <w:color w:val="000000" w:themeColor="text1"/>
-          <w:sz w:val="20"/>
-          <w:szCs w:val="20"/>
-        </w:rPr>
-      </w:pPr>
-      <w:r>
-        <w:rPr>
-          <w:rFonts w:ascii="Consolas" w:eastAsia="Times New Roman" w:hAnsi="Consolas" w:cs="Times New Roman"/>
-          <w:color w:val="000000" w:themeColor="text1"/>
-          <w:sz w:val="20"/>
-          <w:szCs w:val="20"/>
-        </w:rPr>
-        <w:t>    &lt;h2&gt;Didgeridoo. Needs work&lt;/h2&gt;</w:t>
-      </w:r>
-    </w:p>
-    <w:p>
-      <w:pPr>
-        <w:spacing w:after="0" w:line="285" w:lineRule="atLeast"/>
-        <w:rPr>
-          <w:rFonts w:ascii="Consolas" w:eastAsia="Times New Roman" w:hAnsi="Consolas" w:cs="Times New Roman"/>
-          <w:color w:val="000000" w:themeColor="text1"/>
-          <w:sz w:val="20"/>
-          <w:szCs w:val="20"/>
-        </w:rPr>
-      </w:pPr>
-      <w:r>
-        <w:rPr>
-          <w:rFonts w:ascii="Consolas" w:eastAsia="Times New Roman" w:hAnsi="Consolas" w:cs="Times New Roman"/>
-          <w:color w:val="000000" w:themeColor="text1"/>
-          <w:sz w:val="20"/>
-          <w:szCs w:val="20"/>
-        </w:rPr>
-        <w:t>    &lt;</w:t>
-      </w:r>
-      <w:proofErr w:type="spellStart"/>
-      <w:r>
-        <w:rPr>
-          <w:rFonts w:ascii="Consolas" w:eastAsia="Times New Roman" w:hAnsi="Consolas" w:cs="Times New Roman"/>
-          <w:color w:val="000000" w:themeColor="text1"/>
-          <w:sz w:val="20"/>
-          <w:szCs w:val="20"/>
-        </w:rPr>
-        <w:t>img</w:t>
-      </w:r>
-      <w:proofErr w:type="spellEnd"/>
-      <w:r>
-        <w:rPr>
-          <w:rFonts w:ascii="Consolas" w:eastAsia="Times New Roman" w:hAnsi="Consolas" w:cs="Times New Roman"/>
-          <w:color w:val="000000" w:themeColor="text1"/>
-          <w:sz w:val="20"/>
-          <w:szCs w:val="20"/>
-        </w:rPr>
-        <w:t xml:space="preserve"> </w:t>
-      </w:r>
-      <w:proofErr w:type="spellStart"/>
-      <w:r>
-        <w:rPr>
-          <w:rFonts w:ascii="Consolas" w:eastAsia="Times New Roman" w:hAnsi="Consolas" w:cs="Times New Roman"/>
-          <w:color w:val="000000" w:themeColor="text1"/>
-          <w:sz w:val="20"/>
-          <w:szCs w:val="20"/>
-        </w:rPr>
-        <w:t>src</w:t>
-      </w:r>
-      <w:proofErr w:type="spellEnd"/>
-      <w:r>
-        <w:rPr>
-          <w:rFonts w:ascii="Consolas" w:eastAsia="Times New Roman" w:hAnsi="Consolas" w:cs="Times New Roman"/>
-          <w:color w:val="000000" w:themeColor="text1"/>
-          <w:sz w:val="20"/>
-          <w:szCs w:val="20"/>
-        </w:rPr>
-        <w:t>="https://i.imgur.com/TrXO7Sa.png" width="250"&gt;</w:t>
-      </w:r>
-    </w:p>
-    <w:p>
-      <w:pPr>
-        <w:spacing w:after="0" w:line="285" w:lineRule="atLeast"/>
-        <w:rPr>
-          <w:rFonts w:ascii="Consolas" w:eastAsia="Times New Roman" w:hAnsi="Consolas" w:cs="Times New Roman"/>
-          <w:color w:val="000000" w:themeColor="text1"/>
-          <w:sz w:val="20"/>
-          <w:szCs w:val="20"/>
-        </w:rPr>
-      </w:pPr>
-      <w:r>
-        <w:rPr>
-          <w:rFonts w:ascii="Consolas" w:eastAsia="Times New Roman" w:hAnsi="Consolas" w:cs="Times New Roman"/>
-          <w:color w:val="000000" w:themeColor="text1"/>
-          <w:sz w:val="20"/>
-          <w:szCs w:val="20"/>
-        </w:rPr>
-        <w:t>    &lt;p&gt;Australian Aboriginal Didgeridoo. Needs work. Free to good home&lt;/p&gt;</w:t>
-      </w:r>
-    </w:p>
-    <w:p>
-      <w:pPr>
-        <w:spacing w:after="0" w:line="285" w:lineRule="atLeast"/>
-        <w:rPr>
-          <w:rFonts w:ascii="Consolas" w:eastAsia="Times New Roman" w:hAnsi="Consolas" w:cs="Times New Roman"/>
-          <w:color w:val="000000" w:themeColor="text1"/>
-          <w:sz w:val="20"/>
-          <w:szCs w:val="20"/>
-        </w:rPr>
-      </w:pPr>
-      <w:r>
-        <w:rPr>
-          <w:rFonts w:ascii="Consolas" w:eastAsia="Times New Roman" w:hAnsi="Consolas" w:cs="Times New Roman"/>
-          <w:color w:val="000000" w:themeColor="text1"/>
-          <w:sz w:val="20"/>
-          <w:szCs w:val="20"/>
-        </w:rPr>
-        <w:t xml:space="preserve">    </w:t>
-      </w:r>
-      <w:proofErr w:type="gramStart"/>
-      <w:r>
-        <w:rPr>
-          <w:rFonts w:ascii="Consolas" w:eastAsia="Times New Roman" w:hAnsi="Consolas" w:cs="Times New Roman"/>
-          <w:color w:val="000000" w:themeColor="text1"/>
-          <w:sz w:val="20"/>
-          <w:szCs w:val="20"/>
-        </w:rPr>
-        <w:t>&lt;!--</w:t>
-      </w:r>
-      <w:proofErr w:type="gramEnd"/>
-      <w:r>
-        <w:rPr>
-          <w:rFonts w:ascii="Consolas" w:eastAsia="Times New Roman" w:hAnsi="Consolas" w:cs="Times New Roman"/>
-          <w:color w:val="000000" w:themeColor="text1"/>
-          <w:sz w:val="20"/>
-          <w:szCs w:val="20"/>
-        </w:rPr>
-        <w:t xml:space="preserve"> Add the bullet point in the picture and then uncomment the code below! --&gt;</w:t>
-      </w:r>
-    </w:p>
-    <w:p>
-      <w:pPr>
-        <w:spacing w:after="0" w:line="285" w:lineRule="atLeast"/>
-        <w:rPr>
-          <w:rFonts w:ascii="Consolas" w:eastAsia="Times New Roman" w:hAnsi="Consolas" w:cs="Times New Roman"/>
-          <w:color w:val="000000" w:themeColor="text1"/>
-          <w:sz w:val="20"/>
-          <w:szCs w:val="20"/>
-        </w:rPr>
-      </w:pPr>
-      <w:r>
-        <w:rPr>
-          <w:rFonts w:ascii="Consolas" w:eastAsia="Times New Roman" w:hAnsi="Consolas" w:cs="Times New Roman"/>
-          <w:color w:val="000000" w:themeColor="text1"/>
-          <w:sz w:val="20"/>
-          <w:szCs w:val="20"/>
-        </w:rPr>
-        <w:t xml:space="preserve">    </w:t>
-      </w:r>
-      <w:proofErr w:type="gramStart"/>
-      <w:r>
-        <w:rPr>
-          <w:rFonts w:ascii="Consolas" w:eastAsia="Times New Roman" w:hAnsi="Consolas" w:cs="Times New Roman"/>
-          <w:color w:val="000000" w:themeColor="text1"/>
-          <w:sz w:val="20"/>
-          <w:szCs w:val="20"/>
-        </w:rPr>
-        <w:t>&lt;!--</w:t>
-      </w:r>
-      <w:proofErr w:type="gramEnd"/>
-      <w:r>
-        <w:rPr>
-          <w:rFonts w:ascii="Consolas" w:eastAsia="Times New Roman" w:hAnsi="Consolas" w:cs="Times New Roman"/>
-          <w:color w:val="000000" w:themeColor="text1"/>
-          <w:sz w:val="20"/>
-          <w:szCs w:val="20"/>
-        </w:rPr>
-        <w:t xml:space="preserve"> &lt;</w:t>
-      </w:r>
-      <w:proofErr w:type="spellStart"/>
-      <w:r>
-        <w:rPr>
-          <w:rFonts w:ascii="Consolas" w:eastAsia="Times New Roman" w:hAnsi="Consolas" w:cs="Times New Roman"/>
-          <w:color w:val="000000" w:themeColor="text1"/>
-          <w:sz w:val="20"/>
-          <w:szCs w:val="20"/>
-        </w:rPr>
-        <w:t>ul</w:t>
-      </w:r>
-      <w:proofErr w:type="spellEnd"/>
-      <w:r>
-        <w:rPr>
-          <w:rFonts w:ascii="Consolas" w:eastAsia="Times New Roman" w:hAnsi="Consolas" w:cs="Times New Roman"/>
-          <w:color w:val="000000" w:themeColor="text1"/>
-          <w:sz w:val="20"/>
-          <w:szCs w:val="20"/>
-        </w:rPr>
-        <w:t>&gt;</w:t>
-      </w:r>
-    </w:p>
-    <w:p>
-      <w:pPr>
-        <w:spacing w:after="0" w:line="285" w:lineRule="atLeast"/>
-        <w:rPr>
-          <w:rFonts w:ascii="Consolas" w:eastAsia="Times New Roman" w:hAnsi="Consolas" w:cs="Times New Roman"/>
-          <w:color w:val="000000" w:themeColor="text1"/>
-          <w:sz w:val="20"/>
-          <w:szCs w:val="20"/>
-        </w:rPr>
-      </w:pPr>
-      <w:r>
-        <w:rPr>
-          <w:rFonts w:ascii="Consolas" w:eastAsia="Times New Roman" w:hAnsi="Consolas" w:cs="Times New Roman"/>
-          <w:color w:val="000000" w:themeColor="text1"/>
-          <w:sz w:val="20"/>
-          <w:szCs w:val="20"/>
-        </w:rPr>
-        <w:t>      &lt;</w:t>
-      </w:r>
-      <w:proofErr w:type="gramStart"/>
-      <w:r>
-        <w:rPr>
-          <w:rFonts w:ascii="Consolas" w:eastAsia="Times New Roman" w:hAnsi="Consolas" w:cs="Times New Roman"/>
-          <w:color w:val="000000" w:themeColor="text1"/>
-          <w:sz w:val="20"/>
-          <w:szCs w:val="20"/>
-        </w:rPr>
-        <w:t>li&gt;</w:t>
-      </w:r>
-      <w:proofErr w:type="gramEnd"/>
-      <w:r>
-        <w:rPr>
-          <w:rFonts w:ascii="Consolas" w:eastAsia="Times New Roman" w:hAnsi="Consolas" w:cs="Times New Roman"/>
-          <w:color w:val="000000" w:themeColor="text1"/>
-          <w:sz w:val="20"/>
-          <w:szCs w:val="20"/>
-        </w:rPr>
-        <w:t>Something should go here&lt;/li&gt;</w:t>
-      </w:r>
-    </w:p>
-    <w:p>
-      <w:pPr>
-        <w:spacing w:after="0" w:line="285" w:lineRule="atLeast"/>
-        <w:rPr>
-          <w:rFonts w:ascii="Consolas" w:eastAsia="Times New Roman" w:hAnsi="Consolas" w:cs="Times New Roman"/>
-          <w:color w:val="000000" w:themeColor="text1"/>
-          <w:sz w:val="20"/>
-          <w:szCs w:val="20"/>
-        </w:rPr>
-      </w:pPr>
-      <w:r>
-        <w:rPr>
-          <w:rFonts w:ascii="Consolas" w:eastAsia="Times New Roman" w:hAnsi="Consolas" w:cs="Times New Roman"/>
-          <w:color w:val="000000" w:themeColor="text1"/>
-          <w:sz w:val="20"/>
-          <w:szCs w:val="20"/>
-        </w:rPr>
-        <w:t>    &lt;/</w:t>
-      </w:r>
-      <w:proofErr w:type="spellStart"/>
-      <w:r>
-        <w:rPr>
-          <w:rFonts w:ascii="Consolas" w:eastAsia="Times New Roman" w:hAnsi="Consolas" w:cs="Times New Roman"/>
-          <w:color w:val="000000" w:themeColor="text1"/>
-          <w:sz w:val="20"/>
-          <w:szCs w:val="20"/>
-        </w:rPr>
-        <w:t>ul</w:t>
-      </w:r>
-      <w:proofErr w:type="spellEnd"/>
-      <w:r>
-        <w:rPr>
-          <w:rFonts w:ascii="Consolas" w:eastAsia="Times New Roman" w:hAnsi="Consolas" w:cs="Times New Roman"/>
-          <w:color w:val="000000" w:themeColor="text1"/>
-          <w:sz w:val="20"/>
-          <w:szCs w:val="20"/>
-        </w:rPr>
-        <w:t>&gt; --&gt;</w:t>
+        <w:t>    &lt;/ul&gt; --&gt;</w:t>
       </w:r>
     </w:p>
     <w:p>
@@ -2501,7 +2140,7 @@
           <w:szCs w:val="28"/>
         </w:rPr>
         <w:lastRenderedPageBreak/>
-        <w:t>Task-8</w:t>
+        <w:t>Task-9</w:t>
       </w:r>
       <w:r>
         <w:rPr>
@@ -2726,7 +2365,7 @@
           <w:szCs w:val="28"/>
         </w:rPr>
         <w:lastRenderedPageBreak/>
-        <w:t>T</w:t>
+        <w:t>Task-10</w:t>
       </w:r>
       <w:r>
         <w:rPr>
@@ -2734,14 +2373,6 @@
           <w:sz w:val="28"/>
           <w:szCs w:val="28"/>
         </w:rPr>
-        <w:t>ask-9</w:t>
-      </w:r>
-      <w:r>
-        <w:rPr>
-          <w:rFonts w:ascii="Times New Roman" w:hAnsi="Times New Roman" w:cs="Times New Roman"/>
-          <w:sz w:val="28"/>
-          <w:szCs w:val="28"/>
-        </w:rPr>
         <w:t>:</w:t>
       </w:r>
     </w:p>
@@ -2762,13 +2393,7 @@
         <w:rPr>
           <w:rFonts w:ascii="Times New Roman" w:hAnsi="Times New Roman" w:cs="Times New Roman"/>
         </w:rPr>
-        <w:t>Lorem Ipsum</w:t>
-      </w:r>
-      <w:r>
-        <w:rPr>
-          <w:rFonts w:ascii="Times New Roman" w:hAnsi="Times New Roman" w:cs="Times New Roman"/>
-        </w:rPr>
-        <w:t>.html</w:t>
+        <w:t>Lorem Ipsum.html</w:t>
       </w:r>
     </w:p>
     <w:p>
@@ -2815,21 +2440,7 @@
         <w:rPr>
           <w:rFonts w:ascii="Times New Roman" w:hAnsi="Times New Roman" w:cs="Times New Roman"/>
         </w:rPr>
-        <w:t xml:space="preserve">One with </w:t>
-      </w:r>
-      <w:proofErr w:type="spellStart"/>
-      <w:r>
-        <w:rPr>
-          <w:rFonts w:ascii="Times New Roman" w:hAnsi="Times New Roman" w:cs="Times New Roman"/>
-        </w:rPr>
-        <w:t>href</w:t>
-      </w:r>
-      <w:proofErr w:type="spellEnd"/>
-      <w:r>
-        <w:rPr>
-          <w:rFonts w:ascii="Times New Roman" w:hAnsi="Times New Roman" w:cs="Times New Roman"/>
-        </w:rPr>
-        <w:t xml:space="preserve"> attribute #heading-1 with text “Heading 1”</w:t>
+        <w:t>One with href attribute #heading-1 with text “Heading 1”</w:t>
       </w:r>
     </w:p>
     <w:p>
@@ -2848,39 +2459,7 @@
         <w:rPr>
           <w:rFonts w:ascii="Times New Roman" w:hAnsi="Times New Roman" w:cs="Times New Roman"/>
         </w:rPr>
-        <w:t xml:space="preserve">One with </w:t>
-      </w:r>
-      <w:proofErr w:type="spellStart"/>
-      <w:r>
-        <w:rPr>
-          <w:rFonts w:ascii="Times New Roman" w:hAnsi="Times New Roman" w:cs="Times New Roman"/>
-        </w:rPr>
-        <w:t>href</w:t>
-      </w:r>
-      <w:proofErr w:type="spellEnd"/>
-      <w:r>
-        <w:rPr>
-          <w:rFonts w:ascii="Times New Roman" w:hAnsi="Times New Roman" w:cs="Times New Roman"/>
-        </w:rPr>
-        <w:t xml:space="preserve"> attribute #heading-2</w:t>
-      </w:r>
-      <w:r>
-        <w:rPr>
-          <w:rFonts w:ascii="Times New Roman" w:hAnsi="Times New Roman" w:cs="Times New Roman"/>
-        </w:rPr>
-        <w:t xml:space="preserve"> with text </w:t>
-      </w:r>
-      <w:r>
-        <w:rPr>
-          <w:rFonts w:ascii="Times New Roman" w:hAnsi="Times New Roman" w:cs="Times New Roman"/>
-        </w:rPr>
-        <w:t>“Heading 2</w:t>
-      </w:r>
-      <w:r>
-        <w:rPr>
-          <w:rFonts w:ascii="Times New Roman" w:hAnsi="Times New Roman" w:cs="Times New Roman"/>
-        </w:rPr>
-        <w:t>”</w:t>
+        <w:t>One with href attribute #heading-2 with text “Heading 2”</w:t>
       </w:r>
     </w:p>
     <w:p>
@@ -3062,7 +2641,7 @@
         </w:rPr>
         <w:drawing>
           <wp:inline distT="0" distB="0" distL="0" distR="0" wp14:anchorId="73D02B97" wp14:editId="2275DE34">
-            <wp:extent cx="4743450" cy="4791075"/>
+            <wp:extent cx="5143500" cy="5248275"/>
             <wp:effectExtent l="0" t="0" r="0" b="9525"/>
             <wp:docPr id="10" name="Picture 10"/>
             <wp:cNvGraphicFramePr>
@@ -3084,7 +2663,2008 @@
                   <pic:spPr>
                     <a:xfrm>
                       <a:off x="0" y="0"/>
-                      <a:ext cx="4743450" cy="4791075"/>
+                      <a:ext cx="5143500" cy="5248275"/>
+                    </a:xfrm>
+                    <a:prstGeom prst="rect">
+                      <a:avLst/>
+                    </a:prstGeom>
+                  </pic:spPr>
+                </pic:pic>
+              </a:graphicData>
+            </a:graphic>
+          </wp:inline>
+        </w:drawing>
+      </w:r>
+    </w:p>
+    <w:p>
+      <w:pPr>
+        <w:spacing w:line="240" w:lineRule="auto"/>
+        <w:rPr>
+          <w:rFonts w:ascii="Times New Roman" w:hAnsi="Times New Roman" w:cs="Times New Roman"/>
+          <w:sz w:val="28"/>
+          <w:szCs w:val="28"/>
+        </w:rPr>
+      </w:pPr>
+      <w:r>
+        <w:rPr>
+          <w:rFonts w:ascii="Times New Roman" w:hAnsi="Times New Roman" w:cs="Times New Roman"/>
+          <w:sz w:val="28"/>
+          <w:szCs w:val="28"/>
+        </w:rPr>
+        <w:lastRenderedPageBreak/>
+        <w:t>Task-1</w:t>
+      </w:r>
+      <w:r>
+        <w:rPr>
+          <w:rFonts w:ascii="Times New Roman" w:hAnsi="Times New Roman" w:cs="Times New Roman"/>
+          <w:sz w:val="28"/>
+          <w:szCs w:val="28"/>
+        </w:rPr>
+        <w:t>1</w:t>
+      </w:r>
+      <w:r>
+        <w:rPr>
+          <w:rFonts w:ascii="Times New Roman" w:hAnsi="Times New Roman" w:cs="Times New Roman"/>
+          <w:sz w:val="28"/>
+          <w:szCs w:val="28"/>
+        </w:rPr>
+        <w:t>:</w:t>
+      </w:r>
+    </w:p>
+    <w:p>
+      <w:pPr>
+        <w:spacing w:line="240" w:lineRule="auto"/>
+        <w:rPr>
+          <w:rFonts w:ascii="Times New Roman" w:hAnsi="Times New Roman" w:cs="Times New Roman"/>
+        </w:rPr>
+      </w:pPr>
+      <w:r>
+        <w:rPr>
+          <w:rFonts w:ascii="Times New Roman" w:hAnsi="Times New Roman" w:cs="Times New Roman"/>
+        </w:rPr>
+        <w:t xml:space="preserve">Create </w:t>
+      </w:r>
+      <w:r>
+        <w:rPr>
+          <w:rFonts w:ascii="Times New Roman" w:hAnsi="Times New Roman" w:cs="Times New Roman"/>
+        </w:rPr>
+        <w:t>Power Rangers</w:t>
+      </w:r>
+      <w:r>
+        <w:rPr>
+          <w:rFonts w:ascii="Times New Roman" w:hAnsi="Times New Roman" w:cs="Times New Roman"/>
+        </w:rPr>
+        <w:t>.html</w:t>
+      </w:r>
+    </w:p>
+    <w:p>
+      <w:pPr>
+        <w:spacing w:line="240" w:lineRule="auto"/>
+        <w:rPr>
+          <w:rFonts w:ascii="Times New Roman" w:hAnsi="Times New Roman" w:cs="Times New Roman"/>
+        </w:rPr>
+      </w:pPr>
+      <w:r>
+        <w:rPr>
+          <w:rFonts w:ascii="Times New Roman" w:hAnsi="Times New Roman" w:cs="Times New Roman"/>
+        </w:rPr>
+        <w:t xml:space="preserve">Copy/paste this code in the </w:t>
+      </w:r>
+      <w:r>
+        <w:rPr>
+          <w:rStyle w:val="HTMLCode"/>
+          <w:rFonts w:ascii="Times New Roman" w:eastAsiaTheme="minorHAnsi" w:hAnsi="Times New Roman" w:cs="Times New Roman"/>
+          <w:sz w:val="22"/>
+          <w:szCs w:val="22"/>
+        </w:rPr>
+        <w:t>&lt;body</w:t>
+      </w:r>
+      <w:r>
+        <w:rPr>
+          <w:rStyle w:val="HTMLCode"/>
+          <w:rFonts w:ascii="Times New Roman" w:eastAsiaTheme="minorHAnsi" w:hAnsi="Times New Roman" w:cs="Times New Roman"/>
+          <w:sz w:val="22"/>
+          <w:szCs w:val="22"/>
+        </w:rPr>
+        <w:t>&gt; e</w:t>
+      </w:r>
+      <w:r>
+        <w:rPr>
+          <w:rFonts w:ascii="Times New Roman" w:hAnsi="Times New Roman" w:cs="Times New Roman"/>
+        </w:rPr>
+        <w:t>lement:</w:t>
+      </w:r>
+    </w:p>
+    <w:p>
+      <w:pPr>
+        <w:spacing w:line="240" w:lineRule="auto"/>
+        <w:rPr>
+          <w:rFonts w:ascii="Times New Roman" w:hAnsi="Times New Roman" w:cs="Times New Roman"/>
+        </w:rPr>
+      </w:pPr>
+      <w:r>
+        <w:rPr>
+          <w:rFonts w:ascii="Times New Roman" w:hAnsi="Times New Roman" w:cs="Times New Roman"/>
+        </w:rPr>
+        <w:t>&lt;div class="ranger-div" id="red-ranger"&gt;&lt;/div&gt;</w:t>
+      </w:r>
+    </w:p>
+    <w:p>
+      <w:pPr>
+        <w:spacing w:line="240" w:lineRule="auto"/>
+        <w:rPr>
+          <w:rFonts w:ascii="Times New Roman" w:hAnsi="Times New Roman" w:cs="Times New Roman"/>
+        </w:rPr>
+      </w:pPr>
+      <w:r>
+        <w:rPr>
+          <w:rFonts w:ascii="Times New Roman" w:hAnsi="Times New Roman" w:cs="Times New Roman"/>
+        </w:rPr>
+        <w:t>&lt;div class="ranger-div" id="blue-ranger"&gt;&lt;/div&gt;</w:t>
+      </w:r>
+    </w:p>
+    <w:p>
+      <w:pPr>
+        <w:spacing w:line="240" w:lineRule="auto"/>
+        <w:rPr>
+          <w:rFonts w:ascii="Times New Roman" w:hAnsi="Times New Roman" w:cs="Times New Roman"/>
+        </w:rPr>
+      </w:pPr>
+      <w:r>
+        <w:rPr>
+          <w:rFonts w:ascii="Times New Roman" w:hAnsi="Times New Roman" w:cs="Times New Roman"/>
+        </w:rPr>
+        <w:t>&lt;div class="ranger-div" id="black-ranger"&gt;&lt;/div&gt;</w:t>
+      </w:r>
+    </w:p>
+    <w:p>
+      <w:pPr>
+        <w:spacing w:line="240" w:lineRule="auto"/>
+        <w:rPr>
+          <w:rFonts w:ascii="Times New Roman" w:hAnsi="Times New Roman" w:cs="Times New Roman"/>
+        </w:rPr>
+      </w:pPr>
+      <w:r>
+        <w:rPr>
+          <w:rFonts w:ascii="Times New Roman" w:hAnsi="Times New Roman" w:cs="Times New Roman"/>
+        </w:rPr>
+        <w:t>&lt;div class="ranger-div" id="yellow-ranger"&gt;&lt;/div&gt;</w:t>
+      </w:r>
+    </w:p>
+    <w:p>
+      <w:pPr>
+        <w:spacing w:line="240" w:lineRule="auto"/>
+        <w:rPr>
+          <w:rFonts w:ascii="Times New Roman" w:hAnsi="Times New Roman" w:cs="Times New Roman"/>
+        </w:rPr>
+      </w:pPr>
+      <w:r>
+        <w:rPr>
+          <w:rFonts w:ascii="Times New Roman" w:hAnsi="Times New Roman" w:cs="Times New Roman"/>
+        </w:rPr>
+        <w:t>&lt;div class="ranger-div" id="pink-ranger"&gt;&lt;/div&gt;</w:t>
+      </w:r>
+    </w:p>
+    <w:p>
+      <w:pPr>
+        <w:spacing w:before="240" w:after="240" w:line="240" w:lineRule="auto"/>
+        <w:rPr>
+          <w:rFonts w:ascii="Times New Roman" w:eastAsia="Times New Roman" w:hAnsi="Times New Roman" w:cs="Times New Roman"/>
+        </w:rPr>
+      </w:pPr>
+      <w:r>
+        <w:rPr>
+          <w:rFonts w:ascii="Times New Roman" w:eastAsia="Times New Roman" w:hAnsi="Times New Roman" w:cs="Times New Roman"/>
+        </w:rPr>
+        <w:t>Insert a &lt;style&gt; element in the &lt;head&gt;. Then, apply the following styles in the &lt;style&gt; element:</w:t>
+      </w:r>
+    </w:p>
+    <w:p>
+      <w:pPr>
+        <w:numPr>
+          <w:ilvl w:val="0"/>
+          <w:numId w:val="17"/>
+        </w:numPr>
+        <w:spacing w:before="100" w:beforeAutospacing="1" w:after="100" w:afterAutospacing="1" w:line="240" w:lineRule="auto"/>
+        <w:rPr>
+          <w:rFonts w:ascii="Times New Roman" w:eastAsia="Times New Roman" w:hAnsi="Times New Roman" w:cs="Times New Roman"/>
+        </w:rPr>
+      </w:pPr>
+      <w:r>
+        <w:rPr>
+          <w:rFonts w:ascii="Times New Roman" w:eastAsia="Times New Roman" w:hAnsi="Times New Roman" w:cs="Times New Roman"/>
+        </w:rPr>
+        <w:t>A width of 50% and height of 100px for &lt;div&gt; divider elements with the ranger-div class.</w:t>
+      </w:r>
+    </w:p>
+    <w:p>
+      <w:pPr>
+        <w:numPr>
+          <w:ilvl w:val="0"/>
+          <w:numId w:val="17"/>
+        </w:numPr>
+        <w:spacing w:before="100" w:beforeAutospacing="1" w:after="100" w:afterAutospacing="1" w:line="240" w:lineRule="auto"/>
+        <w:rPr>
+          <w:rFonts w:ascii="Times New Roman" w:eastAsia="Times New Roman" w:hAnsi="Times New Roman" w:cs="Times New Roman"/>
+        </w:rPr>
+      </w:pPr>
+      <w:r>
+        <w:rPr>
+          <w:rFonts w:ascii="Times New Roman" w:eastAsia="Times New Roman" w:hAnsi="Times New Roman" w:cs="Times New Roman"/>
+        </w:rPr>
+        <w:t>A different background-color for each &lt;div&gt; divider element based on their id.</w:t>
+      </w:r>
+    </w:p>
+    <w:p>
+      <w:pPr>
+        <w:spacing w:line="240" w:lineRule="auto"/>
+        <w:rPr>
+          <w:rFonts w:ascii="Times New Roman" w:hAnsi="Times New Roman" w:cs="Times New Roman"/>
+          <w:sz w:val="28"/>
+          <w:szCs w:val="28"/>
+        </w:rPr>
+      </w:pPr>
+      <w:r>
+        <w:rPr>
+          <w:rFonts w:ascii="Times New Roman" w:hAnsi="Times New Roman" w:cs="Times New Roman"/>
+          <w:sz w:val="28"/>
+          <w:szCs w:val="28"/>
+        </w:rPr>
+        <w:t>Output:</w:t>
+      </w:r>
+    </w:p>
+    <w:p>
+      <w:pPr>
+        <w:spacing w:line="240" w:lineRule="auto"/>
+        <w:rPr>
+          <w:rFonts w:ascii="Times New Roman" w:hAnsi="Times New Roman" w:cs="Times New Roman"/>
+        </w:rPr>
+      </w:pPr>
+      <w:r>
+        <w:rPr>
+          <w:noProof/>
+        </w:rPr>
+        <w:drawing>
+          <wp:inline distT="0" distB="0" distL="0" distR="0" wp14:anchorId="7E19FE94" wp14:editId="23D39A3A">
+            <wp:extent cx="2571750" cy="2237643"/>
+            <wp:effectExtent l="0" t="0" r="0" b="0"/>
+            <wp:docPr id="11" name="Picture 11"/>
+            <wp:cNvGraphicFramePr>
+              <a:graphicFrameLocks xmlns:a="http://schemas.openxmlformats.org/drawingml/2006/main" noChangeAspect="1"/>
+            </wp:cNvGraphicFramePr>
+            <a:graphic xmlns:a="http://schemas.openxmlformats.org/drawingml/2006/main">
+              <a:graphicData uri="http://schemas.openxmlformats.org/drawingml/2006/picture">
+                <pic:pic xmlns:pic="http://schemas.openxmlformats.org/drawingml/2006/picture">
+                  <pic:nvPicPr>
+                    <pic:cNvPr id="1" name=""/>
+                    <pic:cNvPicPr/>
+                  </pic:nvPicPr>
+                  <pic:blipFill>
+                    <a:blip r:embed="rId16"/>
+                    <a:stretch>
+                      <a:fillRect/>
+                    </a:stretch>
+                  </pic:blipFill>
+                  <pic:spPr>
+                    <a:xfrm>
+                      <a:off x="0" y="0"/>
+                      <a:ext cx="2588042" cy="2251819"/>
+                    </a:xfrm>
+                    <a:prstGeom prst="rect">
+                      <a:avLst/>
+                    </a:prstGeom>
+                  </pic:spPr>
+                </pic:pic>
+              </a:graphicData>
+            </a:graphic>
+          </wp:inline>
+        </w:drawing>
+      </w:r>
+    </w:p>
+    <w:p>
+      <w:pPr>
+        <w:rPr>
+          <w:rFonts w:ascii="Times New Roman" w:hAnsi="Times New Roman" w:cs="Times New Roman"/>
+          <w:b/>
+          <w:sz w:val="28"/>
+          <w:szCs w:val="28"/>
+        </w:rPr>
+      </w:pPr>
+      <w:r>
+        <w:rPr>
+          <w:rFonts w:ascii="Times New Roman" w:hAnsi="Times New Roman" w:cs="Times New Roman"/>
+          <w:b/>
+          <w:sz w:val="28"/>
+          <w:szCs w:val="28"/>
+        </w:rPr>
+        <w:br w:type="page"/>
+      </w:r>
+    </w:p>
+    <w:p>
+      <w:pPr>
+        <w:spacing w:line="240" w:lineRule="auto"/>
+        <w:rPr>
+          <w:rFonts w:ascii="Times New Roman" w:hAnsi="Times New Roman" w:cs="Times New Roman"/>
+          <w:b/>
+          <w:sz w:val="28"/>
+          <w:szCs w:val="28"/>
+        </w:rPr>
+      </w:pPr>
+      <w:r>
+        <w:rPr>
+          <w:rFonts w:ascii="Times New Roman" w:hAnsi="Times New Roman" w:cs="Times New Roman"/>
+          <w:b/>
+          <w:sz w:val="28"/>
+          <w:szCs w:val="28"/>
+        </w:rPr>
+        <w:lastRenderedPageBreak/>
+        <w:t>Project-2</w:t>
+      </w:r>
+      <w:r>
+        <w:rPr>
+          <w:rFonts w:ascii="Times New Roman" w:hAnsi="Times New Roman" w:cs="Times New Roman"/>
+          <w:b/>
+          <w:sz w:val="28"/>
+          <w:szCs w:val="28"/>
+        </w:rPr>
+        <w:t>:</w:t>
+      </w:r>
+    </w:p>
+    <w:p>
+      <w:pPr>
+        <w:pStyle w:val="NormalWeb"/>
+        <w:spacing w:before="240" w:beforeAutospacing="0" w:after="240" w:afterAutospacing="0"/>
+        <w:rPr>
+          <w:sz w:val="22"/>
+          <w:szCs w:val="22"/>
+        </w:rPr>
+      </w:pPr>
+      <w:r>
+        <w:rPr>
+          <w:sz w:val="22"/>
+          <w:szCs w:val="22"/>
+        </w:rPr>
+        <w:t>For an entire generation, a website called </w:t>
+      </w:r>
+      <w:hyperlink r:id="rId17" w:history="1">
+        <w:r>
+          <w:rPr>
+            <w:rStyle w:val="Hyperlink"/>
+            <w:sz w:val="22"/>
+            <w:szCs w:val="22"/>
+          </w:rPr>
+          <w:t>My</w:t>
+        </w:r>
+        <w:r>
+          <w:rPr>
+            <w:rStyle w:val="Hyperlink"/>
+            <w:sz w:val="22"/>
+            <w:szCs w:val="22"/>
+          </w:rPr>
+          <w:t>S</w:t>
+        </w:r>
+        <w:r>
+          <w:rPr>
+            <w:rStyle w:val="Hyperlink"/>
+            <w:sz w:val="22"/>
+            <w:szCs w:val="22"/>
+          </w:rPr>
+          <w:t>pace</w:t>
+        </w:r>
+      </w:hyperlink>
+      <w:r>
+        <w:rPr>
+          <w:sz w:val="22"/>
+          <w:szCs w:val="22"/>
+        </w:rPr>
+        <w:t> was the entry to the world of social networks.</w:t>
+      </w:r>
+      <w:r>
+        <w:rPr>
+          <w:sz w:val="22"/>
+          <w:szCs w:val="22"/>
+        </w:rPr>
+        <w:t xml:space="preserve"> </w:t>
+      </w:r>
+      <w:r>
+        <w:rPr>
+          <w:sz w:val="22"/>
+          <w:szCs w:val="22"/>
+        </w:rPr>
+        <w:t>One of the iconic features of the MySpace era was the “Top 8", which allowed users to select eight friends to</w:t>
+      </w:r>
+      <w:r>
+        <w:rPr>
+          <w:sz w:val="22"/>
+          <w:szCs w:val="22"/>
+        </w:rPr>
+        <w:t xml:space="preserve"> display on their profile page.</w:t>
+      </w:r>
+    </w:p>
+    <w:p>
+      <w:pPr>
+        <w:pStyle w:val="NormalWeb"/>
+        <w:spacing w:before="240" w:beforeAutospacing="0" w:after="240" w:afterAutospacing="0"/>
+        <w:rPr>
+          <w:sz w:val="22"/>
+          <w:szCs w:val="22"/>
+        </w:rPr>
+      </w:pPr>
+      <w:r>
+        <w:rPr>
+          <w:sz w:val="22"/>
+          <w:szCs w:val="22"/>
+        </w:rPr>
+        <w:t>Let’s create your own MySpace Top 8 with HTML!</w:t>
+      </w:r>
+    </w:p>
+    <w:p>
+      <w:pPr>
+        <w:pStyle w:val="NormalWeb"/>
+        <w:spacing w:before="240" w:beforeAutospacing="0" w:after="240" w:afterAutospacing="0"/>
+        <w:rPr>
+          <w:sz w:val="22"/>
+          <w:szCs w:val="22"/>
+        </w:rPr>
+      </w:pPr>
+      <w:r>
+        <w:rPr>
+          <w:sz w:val="22"/>
+          <w:szCs w:val="22"/>
+        </w:rPr>
+        <w:t>Create</w:t>
+      </w:r>
+      <w:r>
+        <w:rPr>
+          <w:sz w:val="22"/>
+          <w:szCs w:val="22"/>
+        </w:rPr>
+        <w:t> </w:t>
+      </w:r>
+      <w:r>
+        <w:rPr>
+          <w:rStyle w:val="Strong"/>
+          <w:b w:val="0"/>
+          <w:sz w:val="22"/>
+          <w:szCs w:val="22"/>
+        </w:rPr>
+        <w:t xml:space="preserve">Top </w:t>
+      </w:r>
+      <w:r>
+        <w:rPr>
+          <w:rStyle w:val="Strong"/>
+          <w:b w:val="0"/>
+          <w:sz w:val="22"/>
+          <w:szCs w:val="22"/>
+        </w:rPr>
+        <w:t>8.html</w:t>
+      </w:r>
+      <w:r>
+        <w:rPr>
+          <w:sz w:val="22"/>
+          <w:szCs w:val="22"/>
+        </w:rPr>
+        <w:t xml:space="preserve"> and c</w:t>
+      </w:r>
+      <w:r>
+        <w:rPr>
+          <w:sz w:val="22"/>
+          <w:szCs w:val="22"/>
+        </w:rPr>
+        <w:t>opy/paste this</w:t>
+      </w:r>
+      <w:r>
+        <w:rPr>
+          <w:sz w:val="22"/>
+          <w:szCs w:val="22"/>
+        </w:rPr>
+        <w:t xml:space="preserve"> </w:t>
+      </w:r>
+      <w:r>
+        <w:rPr>
+          <w:rStyle w:val="HTMLCode"/>
+          <w:rFonts w:ascii="Times New Roman" w:hAnsi="Times New Roman" w:cs="Times New Roman"/>
+          <w:sz w:val="22"/>
+          <w:szCs w:val="22"/>
+        </w:rPr>
+        <w:t>&lt;style&gt;</w:t>
+      </w:r>
+      <w:r>
+        <w:rPr>
+          <w:sz w:val="22"/>
+          <w:szCs w:val="22"/>
+        </w:rPr>
+        <w:t> element</w:t>
+      </w:r>
+      <w:r>
+        <w:rPr>
+          <w:sz w:val="22"/>
+          <w:szCs w:val="22"/>
+        </w:rPr>
+        <w:t xml:space="preserve"> into the </w:t>
+      </w:r>
+      <w:r>
+        <w:rPr>
+          <w:rStyle w:val="HTMLCode"/>
+          <w:rFonts w:ascii="Times New Roman" w:hAnsi="Times New Roman" w:cs="Times New Roman"/>
+          <w:sz w:val="22"/>
+          <w:szCs w:val="22"/>
+        </w:rPr>
+        <w:t>&lt;head&gt;</w:t>
+      </w:r>
+      <w:r>
+        <w:rPr>
+          <w:sz w:val="22"/>
+          <w:szCs w:val="22"/>
+        </w:rPr>
+        <w:t> of your file.</w:t>
+      </w:r>
+    </w:p>
+    <w:p>
+      <w:pPr>
+        <w:spacing w:before="240" w:after="240" w:line="240" w:lineRule="auto"/>
+        <w:rPr>
+          <w:rFonts w:ascii="Times New Roman" w:eastAsia="Times New Roman" w:hAnsi="Times New Roman" w:cs="Times New Roman"/>
+        </w:rPr>
+      </w:pPr>
+      <w:r>
+        <w:rPr>
+          <w:rFonts w:ascii="Times New Roman" w:eastAsia="Times New Roman" w:hAnsi="Times New Roman" w:cs="Times New Roman"/>
+        </w:rPr>
+        <w:t>Next, let’s add the HTML.</w:t>
+      </w:r>
+    </w:p>
+    <w:p>
+      <w:pPr>
+        <w:numPr>
+          <w:ilvl w:val="0"/>
+          <w:numId w:val="19"/>
+        </w:numPr>
+        <w:spacing w:before="100" w:beforeAutospacing="1" w:after="100" w:afterAutospacing="1" w:line="240" w:lineRule="auto"/>
+        <w:rPr>
+          <w:rFonts w:ascii="Times New Roman" w:eastAsia="Times New Roman" w:hAnsi="Times New Roman" w:cs="Times New Roman"/>
+        </w:rPr>
+      </w:pPr>
+      <w:r>
+        <w:rPr>
+          <w:rFonts w:ascii="Times New Roman" w:eastAsia="Times New Roman" w:hAnsi="Times New Roman" w:cs="Times New Roman"/>
+        </w:rPr>
+        <w:t>Add a &lt;div&gt; element with an id of "top-8-wrapper".</w:t>
+      </w:r>
+    </w:p>
+    <w:p>
+      <w:pPr>
+        <w:numPr>
+          <w:ilvl w:val="0"/>
+          <w:numId w:val="19"/>
+        </w:numPr>
+        <w:spacing w:before="100" w:beforeAutospacing="1" w:after="100" w:afterAutospacing="1" w:line="240" w:lineRule="auto"/>
+        <w:rPr>
+          <w:rFonts w:ascii="Times New Roman" w:eastAsia="Times New Roman" w:hAnsi="Times New Roman" w:cs="Times New Roman"/>
+        </w:rPr>
+      </w:pPr>
+      <w:r>
+        <w:rPr>
+          <w:rFonts w:ascii="Times New Roman" w:eastAsia="Times New Roman" w:hAnsi="Times New Roman" w:cs="Times New Roman"/>
+        </w:rPr>
+        <w:t>Inside, add a &lt;h1&gt; heading element that says "My Top Friends!</w:t>
+      </w:r>
+      <w:r>
+        <w:rPr>
+          <w:rFonts w:ascii="Times New Roman" w:eastAsia="Times New Roman" w:hAnsi="Times New Roman" w:cs="Times New Roman"/>
+        </w:rPr>
+        <w:t>”</w:t>
+      </w:r>
+      <w:r>
+        <w:rPr>
+          <w:rFonts w:ascii="Times New Roman" w:eastAsia="Times New Roman" w:hAnsi="Times New Roman" w:cs="Times New Roman"/>
+        </w:rPr>
+        <w:t xml:space="preserve"> followed by two &lt;div&gt; elements with a class of "top-8-row".</w:t>
+      </w:r>
+    </w:p>
+    <w:p>
+      <w:pPr>
+        <w:numPr>
+          <w:ilvl w:val="0"/>
+          <w:numId w:val="19"/>
+        </w:numPr>
+        <w:spacing w:before="100" w:beforeAutospacing="1" w:after="100" w:afterAutospacing="1" w:line="240" w:lineRule="auto"/>
+        <w:rPr>
+          <w:rFonts w:ascii="Times New Roman" w:eastAsia="Times New Roman" w:hAnsi="Times New Roman" w:cs="Times New Roman"/>
+        </w:rPr>
+      </w:pPr>
+      <w:r>
+        <w:rPr>
+          <w:rFonts w:ascii="Times New Roman" w:eastAsia="Times New Roman" w:hAnsi="Times New Roman" w:cs="Times New Roman"/>
+        </w:rPr>
+        <w:t>Inside each &lt;div&gt; with a "top-8-row" class, add four more &lt;div&gt; elements that each have a class of "friend-card".</w:t>
+      </w:r>
+    </w:p>
+    <w:p>
+      <w:pPr>
+        <w:numPr>
+          <w:ilvl w:val="0"/>
+          <w:numId w:val="19"/>
+        </w:numPr>
+        <w:spacing w:before="100" w:beforeAutospacing="1" w:after="100" w:afterAutospacing="1" w:line="240" w:lineRule="auto"/>
+        <w:rPr>
+          <w:rFonts w:ascii="Times New Roman" w:eastAsia="Times New Roman" w:hAnsi="Times New Roman" w:cs="Times New Roman"/>
+        </w:rPr>
+      </w:pPr>
+      <w:r>
+        <w:rPr>
+          <w:rFonts w:ascii="Times New Roman" w:eastAsia="Times New Roman" w:hAnsi="Times New Roman" w:cs="Times New Roman"/>
+        </w:rPr>
+        <w:t>Inside each &lt;div&gt; with a "friend-card"</w:t>
+      </w:r>
+      <w:r>
+        <w:rPr>
+          <w:rFonts w:ascii="Times New Roman" w:eastAsia="Times New Roman" w:hAnsi="Times New Roman" w:cs="Times New Roman"/>
+        </w:rPr>
+        <w:t> class, add a</w:t>
+      </w:r>
+      <w:r>
+        <w:rPr>
+          <w:rFonts w:ascii="Times New Roman" w:eastAsia="Times New Roman" w:hAnsi="Times New Roman" w:cs="Times New Roman"/>
+        </w:rPr>
+        <w:t> </w:t>
+      </w:r>
+      <w:r>
+        <w:rPr>
+          <w:rFonts w:ascii="Times New Roman" w:eastAsia="Times New Roman" w:hAnsi="Times New Roman" w:cs="Times New Roman"/>
+        </w:rPr>
+        <w:t>&lt;h2&gt;</w:t>
+      </w:r>
+      <w:r>
+        <w:rPr>
+          <w:rFonts w:ascii="Times New Roman" w:eastAsia="Times New Roman" w:hAnsi="Times New Roman" w:cs="Times New Roman"/>
+        </w:rPr>
+        <w:t> header element with a </w:t>
+      </w:r>
+      <w:r>
+        <w:rPr>
+          <w:rFonts w:ascii="Times New Roman" w:eastAsia="Times New Roman" w:hAnsi="Times New Roman" w:cs="Times New Roman"/>
+        </w:rPr>
+        <w:t>"friend-name"</w:t>
+      </w:r>
+      <w:r>
+        <w:rPr>
+          <w:rFonts w:ascii="Times New Roman" w:eastAsia="Times New Roman" w:hAnsi="Times New Roman" w:cs="Times New Roman"/>
+        </w:rPr>
+        <w:t> class and th</w:t>
+      </w:r>
+      <w:r>
+        <w:rPr>
+          <w:rFonts w:ascii="Times New Roman" w:eastAsia="Times New Roman" w:hAnsi="Times New Roman" w:cs="Times New Roman"/>
+        </w:rPr>
+        <w:t>e friend's name inside the tags and a</w:t>
+      </w:r>
+      <w:r>
+        <w:rPr>
+          <w:rFonts w:ascii="Times New Roman" w:eastAsia="Times New Roman" w:hAnsi="Times New Roman" w:cs="Times New Roman"/>
+        </w:rPr>
+        <w:t>n </w:t>
+      </w:r>
+      <w:r>
+        <w:rPr>
+          <w:rFonts w:ascii="Times New Roman" w:eastAsia="Times New Roman" w:hAnsi="Times New Roman" w:cs="Times New Roman"/>
+        </w:rPr>
+        <w:t>&lt;img&gt;</w:t>
+      </w:r>
+      <w:r>
+        <w:rPr>
+          <w:rFonts w:ascii="Times New Roman" w:eastAsia="Times New Roman" w:hAnsi="Times New Roman" w:cs="Times New Roman"/>
+        </w:rPr>
+        <w:t> image element with a </w:t>
+      </w:r>
+      <w:r>
+        <w:rPr>
+          <w:rFonts w:ascii="Times New Roman" w:eastAsia="Times New Roman" w:hAnsi="Times New Roman" w:cs="Times New Roman"/>
+        </w:rPr>
+        <w:t>src</w:t>
+      </w:r>
+      <w:r>
+        <w:rPr>
+          <w:rFonts w:ascii="Times New Roman" w:eastAsia="Times New Roman" w:hAnsi="Times New Roman" w:cs="Times New Roman"/>
+        </w:rPr>
+        <w:t> and </w:t>
+      </w:r>
+      <w:r>
+        <w:rPr>
+          <w:rFonts w:ascii="Times New Roman" w:eastAsia="Times New Roman" w:hAnsi="Times New Roman" w:cs="Times New Roman"/>
+        </w:rPr>
+        <w:t>alt</w:t>
+      </w:r>
+      <w:r>
+        <w:rPr>
+          <w:rFonts w:ascii="Times New Roman" w:eastAsia="Times New Roman" w:hAnsi="Times New Roman" w:cs="Times New Roman"/>
+        </w:rPr>
+        <w:t> attribute.</w:t>
+      </w:r>
+    </w:p>
+    <w:p>
+      <w:pPr>
+        <w:spacing w:line="240" w:lineRule="auto"/>
+        <w:rPr>
+          <w:rFonts w:ascii="Times New Roman" w:hAnsi="Times New Roman" w:cs="Times New Roman"/>
+        </w:rPr>
+      </w:pPr>
+      <w:r>
+        <w:rPr>
+          <w:rFonts w:ascii="Times New Roman" w:hAnsi="Times New Roman" w:cs="Times New Roman"/>
+        </w:rPr>
+        <w:t>&lt;style&gt;</w:t>
+      </w:r>
+    </w:p>
+    <w:p>
+      <w:pPr>
+        <w:spacing w:line="240" w:lineRule="auto"/>
+        <w:rPr>
+          <w:rFonts w:ascii="Times New Roman" w:hAnsi="Times New Roman" w:cs="Times New Roman"/>
+        </w:rPr>
+      </w:pPr>
+      <w:r>
+        <w:rPr>
+          <w:rFonts w:ascii="Times New Roman" w:hAnsi="Times New Roman" w:cs="Times New Roman"/>
+        </w:rPr>
+        <w:t xml:space="preserve">  body {</w:t>
+      </w:r>
+    </w:p>
+    <w:p>
+      <w:pPr>
+        <w:spacing w:line="240" w:lineRule="auto"/>
+        <w:rPr>
+          <w:rFonts w:ascii="Times New Roman" w:hAnsi="Times New Roman" w:cs="Times New Roman"/>
+        </w:rPr>
+      </w:pPr>
+      <w:r>
+        <w:rPr>
+          <w:rFonts w:ascii="Times New Roman" w:hAnsi="Times New Roman" w:cs="Times New Roman"/>
+        </w:rPr>
+        <w:t xml:space="preserve">    width: 85%;</w:t>
+      </w:r>
+    </w:p>
+    <w:p>
+      <w:pPr>
+        <w:spacing w:line="240" w:lineRule="auto"/>
+        <w:rPr>
+          <w:rFonts w:ascii="Times New Roman" w:hAnsi="Times New Roman" w:cs="Times New Roman"/>
+        </w:rPr>
+      </w:pPr>
+      <w:r>
+        <w:rPr>
+          <w:rFonts w:ascii="Times New Roman" w:hAnsi="Times New Roman" w:cs="Times New Roman"/>
+        </w:rPr>
+        <w:t xml:space="preserve">    margin: auto;</w:t>
+      </w:r>
+    </w:p>
+    <w:p>
+      <w:pPr>
+        <w:spacing w:line="240" w:lineRule="auto"/>
+        <w:rPr>
+          <w:rFonts w:ascii="Times New Roman" w:hAnsi="Times New Roman" w:cs="Times New Roman"/>
+        </w:rPr>
+      </w:pPr>
+      <w:r>
+        <w:rPr>
+          <w:rFonts w:ascii="Times New Roman" w:hAnsi="Times New Roman" w:cs="Times New Roman"/>
+        </w:rPr>
+        <w:t xml:space="preserve">  }</w:t>
+      </w:r>
+    </w:p>
+    <w:p>
+      <w:pPr>
+        <w:spacing w:line="240" w:lineRule="auto"/>
+        <w:rPr>
+          <w:rFonts w:ascii="Times New Roman" w:hAnsi="Times New Roman" w:cs="Times New Roman"/>
+        </w:rPr>
+      </w:pPr>
+    </w:p>
+    <w:p>
+      <w:pPr>
+        <w:spacing w:line="240" w:lineRule="auto"/>
+        <w:rPr>
+          <w:rFonts w:ascii="Times New Roman" w:hAnsi="Times New Roman" w:cs="Times New Roman"/>
+        </w:rPr>
+      </w:pPr>
+      <w:r>
+        <w:rPr>
+          <w:rFonts w:ascii="Times New Roman" w:hAnsi="Times New Roman" w:cs="Times New Roman"/>
+        </w:rPr>
+        <w:t xml:space="preserve">  h1 {</w:t>
+      </w:r>
+    </w:p>
+    <w:p>
+      <w:pPr>
+        <w:spacing w:line="240" w:lineRule="auto"/>
+        <w:rPr>
+          <w:rFonts w:ascii="Times New Roman" w:hAnsi="Times New Roman" w:cs="Times New Roman"/>
+        </w:rPr>
+      </w:pPr>
+      <w:r>
+        <w:rPr>
+          <w:rFonts w:ascii="Times New Roman" w:hAnsi="Times New Roman" w:cs="Times New Roman"/>
+        </w:rPr>
+        <w:t xml:space="preserve">    text-align: left;</w:t>
+      </w:r>
+    </w:p>
+    <w:p>
+      <w:pPr>
+        <w:spacing w:line="240" w:lineRule="auto"/>
+        <w:rPr>
+          <w:rFonts w:ascii="Times New Roman" w:hAnsi="Times New Roman" w:cs="Times New Roman"/>
+        </w:rPr>
+      </w:pPr>
+      <w:r>
+        <w:rPr>
+          <w:rFonts w:ascii="Times New Roman" w:hAnsi="Times New Roman" w:cs="Times New Roman"/>
+        </w:rPr>
+        <w:t xml:space="preserve">  }</w:t>
+      </w:r>
+    </w:p>
+    <w:p>
+      <w:pPr>
+        <w:spacing w:line="240" w:lineRule="auto"/>
+        <w:rPr>
+          <w:rFonts w:ascii="Times New Roman" w:hAnsi="Times New Roman" w:cs="Times New Roman"/>
+        </w:rPr>
+      </w:pPr>
+    </w:p>
+    <w:p>
+      <w:pPr>
+        <w:spacing w:line="240" w:lineRule="auto"/>
+        <w:rPr>
+          <w:rFonts w:ascii="Times New Roman" w:hAnsi="Times New Roman" w:cs="Times New Roman"/>
+        </w:rPr>
+      </w:pPr>
+      <w:r>
+        <w:rPr>
+          <w:rFonts w:ascii="Times New Roman" w:hAnsi="Times New Roman" w:cs="Times New Roman"/>
+        </w:rPr>
+        <w:t xml:space="preserve">  img {</w:t>
+      </w:r>
+    </w:p>
+    <w:p>
+      <w:pPr>
+        <w:spacing w:line="240" w:lineRule="auto"/>
+        <w:rPr>
+          <w:rFonts w:ascii="Times New Roman" w:hAnsi="Times New Roman" w:cs="Times New Roman"/>
+        </w:rPr>
+      </w:pPr>
+      <w:r>
+        <w:rPr>
+          <w:rFonts w:ascii="Times New Roman" w:hAnsi="Times New Roman" w:cs="Times New Roman"/>
+        </w:rPr>
+        <w:t xml:space="preserve">    border: 3px solid blue;</w:t>
+      </w:r>
+    </w:p>
+    <w:p>
+      <w:pPr>
+        <w:spacing w:line="240" w:lineRule="auto"/>
+        <w:rPr>
+          <w:rFonts w:ascii="Times New Roman" w:hAnsi="Times New Roman" w:cs="Times New Roman"/>
+        </w:rPr>
+      </w:pPr>
+      <w:r>
+        <w:rPr>
+          <w:rFonts w:ascii="Times New Roman" w:hAnsi="Times New Roman" w:cs="Times New Roman"/>
+        </w:rPr>
+        <w:t xml:space="preserve">  }</w:t>
+      </w:r>
+    </w:p>
+    <w:p>
+      <w:pPr>
+        <w:spacing w:line="240" w:lineRule="auto"/>
+        <w:rPr>
+          <w:rFonts w:ascii="Times New Roman" w:hAnsi="Times New Roman" w:cs="Times New Roman"/>
+        </w:rPr>
+      </w:pPr>
+    </w:p>
+    <w:p>
+      <w:pPr>
+        <w:spacing w:line="240" w:lineRule="auto"/>
+        <w:rPr>
+          <w:rFonts w:ascii="Times New Roman" w:hAnsi="Times New Roman" w:cs="Times New Roman"/>
+        </w:rPr>
+      </w:pPr>
+      <w:r>
+        <w:rPr>
+          <w:rFonts w:ascii="Times New Roman" w:hAnsi="Times New Roman" w:cs="Times New Roman"/>
+        </w:rPr>
+        <w:t xml:space="preserve">  #top-8-wrapper {</w:t>
+      </w:r>
+    </w:p>
+    <w:p>
+      <w:pPr>
+        <w:spacing w:line="240" w:lineRule="auto"/>
+        <w:rPr>
+          <w:rFonts w:ascii="Times New Roman" w:hAnsi="Times New Roman" w:cs="Times New Roman"/>
+        </w:rPr>
+      </w:pPr>
+      <w:r>
+        <w:rPr>
+          <w:rFonts w:ascii="Times New Roman" w:hAnsi="Times New Roman" w:cs="Times New Roman"/>
+        </w:rPr>
+        <w:t xml:space="preserve">    text-align: center;</w:t>
+      </w:r>
+    </w:p>
+    <w:p>
+      <w:pPr>
+        <w:spacing w:line="240" w:lineRule="auto"/>
+        <w:rPr>
+          <w:rFonts w:ascii="Times New Roman" w:hAnsi="Times New Roman" w:cs="Times New Roman"/>
+        </w:rPr>
+      </w:pPr>
+      <w:r>
+        <w:rPr>
+          <w:rFonts w:ascii="Times New Roman" w:hAnsi="Times New Roman" w:cs="Times New Roman"/>
+        </w:rPr>
+        <w:t xml:space="preserve">  }</w:t>
+      </w:r>
+    </w:p>
+    <w:p>
+      <w:pPr>
+        <w:spacing w:line="240" w:lineRule="auto"/>
+        <w:rPr>
+          <w:rFonts w:ascii="Times New Roman" w:hAnsi="Times New Roman" w:cs="Times New Roman"/>
+        </w:rPr>
+      </w:pPr>
+    </w:p>
+    <w:p>
+      <w:pPr>
+        <w:spacing w:line="240" w:lineRule="auto"/>
+        <w:rPr>
+          <w:rFonts w:ascii="Times New Roman" w:hAnsi="Times New Roman" w:cs="Times New Roman"/>
+        </w:rPr>
+      </w:pPr>
+      <w:r>
+        <w:rPr>
+          <w:rFonts w:ascii="Times New Roman" w:hAnsi="Times New Roman" w:cs="Times New Roman"/>
+        </w:rPr>
+        <w:lastRenderedPageBreak/>
+        <w:t xml:space="preserve">  .friend-card {</w:t>
+      </w:r>
+    </w:p>
+    <w:p>
+      <w:pPr>
+        <w:spacing w:line="240" w:lineRule="auto"/>
+        <w:rPr>
+          <w:rFonts w:ascii="Times New Roman" w:hAnsi="Times New Roman" w:cs="Times New Roman"/>
+        </w:rPr>
+      </w:pPr>
+      <w:r>
+        <w:rPr>
+          <w:rFonts w:ascii="Times New Roman" w:hAnsi="Times New Roman" w:cs="Times New Roman"/>
+        </w:rPr>
+        <w:t xml:space="preserve">    display: inline-block;</w:t>
+      </w:r>
+    </w:p>
+    <w:p>
+      <w:pPr>
+        <w:spacing w:line="240" w:lineRule="auto"/>
+        <w:rPr>
+          <w:rFonts w:ascii="Times New Roman" w:hAnsi="Times New Roman" w:cs="Times New Roman"/>
+        </w:rPr>
+      </w:pPr>
+      <w:r>
+        <w:rPr>
+          <w:rFonts w:ascii="Times New Roman" w:hAnsi="Times New Roman" w:cs="Times New Roman"/>
+        </w:rPr>
+        <w:t xml:space="preserve">    margin: 1px;</w:t>
+      </w:r>
+    </w:p>
+    <w:p>
+      <w:pPr>
+        <w:spacing w:line="240" w:lineRule="auto"/>
+        <w:rPr>
+          <w:rFonts w:ascii="Times New Roman" w:hAnsi="Times New Roman" w:cs="Times New Roman"/>
+        </w:rPr>
+      </w:pPr>
+      <w:r>
+        <w:rPr>
+          <w:rFonts w:ascii="Times New Roman" w:hAnsi="Times New Roman" w:cs="Times New Roman"/>
+        </w:rPr>
+        <w:t xml:space="preserve">    text-align: center;</w:t>
+      </w:r>
+    </w:p>
+    <w:p>
+      <w:pPr>
+        <w:spacing w:line="240" w:lineRule="auto"/>
+        <w:rPr>
+          <w:rFonts w:ascii="Times New Roman" w:hAnsi="Times New Roman" w:cs="Times New Roman"/>
+        </w:rPr>
+      </w:pPr>
+      <w:r>
+        <w:rPr>
+          <w:rFonts w:ascii="Times New Roman" w:hAnsi="Times New Roman" w:cs="Times New Roman"/>
+        </w:rPr>
+        <w:t xml:space="preserve">  }</w:t>
+      </w:r>
+    </w:p>
+    <w:p>
+      <w:pPr>
+        <w:spacing w:line="240" w:lineRule="auto"/>
+        <w:rPr>
+          <w:rFonts w:ascii="Times New Roman" w:hAnsi="Times New Roman" w:cs="Times New Roman"/>
+        </w:rPr>
+      </w:pPr>
+    </w:p>
+    <w:p>
+      <w:pPr>
+        <w:spacing w:line="240" w:lineRule="auto"/>
+        <w:rPr>
+          <w:rFonts w:ascii="Times New Roman" w:hAnsi="Times New Roman" w:cs="Times New Roman"/>
+        </w:rPr>
+      </w:pPr>
+      <w:r>
+        <w:rPr>
+          <w:rFonts w:ascii="Times New Roman" w:hAnsi="Times New Roman" w:cs="Times New Roman"/>
+        </w:rPr>
+        <w:t xml:space="preserve">  .friend-name {</w:t>
+      </w:r>
+    </w:p>
+    <w:p>
+      <w:pPr>
+        <w:spacing w:line="240" w:lineRule="auto"/>
+        <w:rPr>
+          <w:rFonts w:ascii="Times New Roman" w:hAnsi="Times New Roman" w:cs="Times New Roman"/>
+        </w:rPr>
+      </w:pPr>
+      <w:r>
+        <w:rPr>
+          <w:rFonts w:ascii="Times New Roman" w:hAnsi="Times New Roman" w:cs="Times New Roman"/>
+        </w:rPr>
+        <w:t xml:space="preserve">    color: blue;</w:t>
+      </w:r>
+    </w:p>
+    <w:p>
+      <w:pPr>
+        <w:spacing w:line="240" w:lineRule="auto"/>
+        <w:rPr>
+          <w:rFonts w:ascii="Times New Roman" w:hAnsi="Times New Roman" w:cs="Times New Roman"/>
+        </w:rPr>
+      </w:pPr>
+      <w:r>
+        <w:rPr>
+          <w:rFonts w:ascii="Times New Roman" w:hAnsi="Times New Roman" w:cs="Times New Roman"/>
+        </w:rPr>
+        <w:t xml:space="preserve">  }</w:t>
+      </w:r>
+    </w:p>
+    <w:p>
+      <w:pPr>
+        <w:spacing w:line="240" w:lineRule="auto"/>
+        <w:rPr>
+          <w:rFonts w:ascii="Times New Roman" w:hAnsi="Times New Roman" w:cs="Times New Roman"/>
+        </w:rPr>
+      </w:pPr>
+      <w:r>
+        <w:rPr>
+          <w:rFonts w:ascii="Times New Roman" w:hAnsi="Times New Roman" w:cs="Times New Roman"/>
+        </w:rPr>
+        <w:t>&lt;/style&gt;</w:t>
+      </w:r>
+    </w:p>
+    <w:p>
+      <w:pPr>
+        <w:spacing w:line="240" w:lineRule="auto"/>
+        <w:rPr>
+          <w:rFonts w:ascii="Times New Roman" w:hAnsi="Times New Roman" w:cs="Times New Roman"/>
+          <w:sz w:val="28"/>
+          <w:szCs w:val="28"/>
+        </w:rPr>
+      </w:pPr>
+      <w:r>
+        <w:rPr>
+          <w:rFonts w:ascii="Times New Roman" w:hAnsi="Times New Roman" w:cs="Times New Roman"/>
+          <w:sz w:val="28"/>
+          <w:szCs w:val="28"/>
+        </w:rPr>
+        <w:t>Output:</w:t>
+      </w:r>
+    </w:p>
+    <w:p>
+      <w:pPr>
+        <w:spacing w:line="240" w:lineRule="auto"/>
+        <w:rPr>
+          <w:rFonts w:ascii="Times New Roman" w:hAnsi="Times New Roman" w:cs="Times New Roman"/>
+          <w:sz w:val="28"/>
+          <w:szCs w:val="28"/>
+        </w:rPr>
+      </w:pPr>
+      <w:r>
+        <w:rPr>
+          <w:noProof/>
+        </w:rPr>
+        <w:drawing>
+          <wp:inline distT="0" distB="0" distL="0" distR="0" wp14:anchorId="0D6072DA" wp14:editId="145E2394">
+            <wp:extent cx="5943600" cy="4617720"/>
+            <wp:effectExtent l="0" t="0" r="0" b="0"/>
+            <wp:docPr id="12" name="Picture 12"/>
+            <wp:cNvGraphicFramePr>
+              <a:graphicFrameLocks xmlns:a="http://schemas.openxmlformats.org/drawingml/2006/main" noChangeAspect="1"/>
+            </wp:cNvGraphicFramePr>
+            <a:graphic xmlns:a="http://schemas.openxmlformats.org/drawingml/2006/main">
+              <a:graphicData uri="http://schemas.openxmlformats.org/drawingml/2006/picture">
+                <pic:pic xmlns:pic="http://schemas.openxmlformats.org/drawingml/2006/picture">
+                  <pic:nvPicPr>
+                    <pic:cNvPr id="1" name=""/>
+                    <pic:cNvPicPr/>
+                  </pic:nvPicPr>
+                  <pic:blipFill>
+                    <a:blip r:embed="rId18"/>
+                    <a:stretch>
+                      <a:fillRect/>
+                    </a:stretch>
+                  </pic:blipFill>
+                  <pic:spPr>
+                    <a:xfrm>
+                      <a:off x="0" y="0"/>
+                      <a:ext cx="5943600" cy="4617720"/>
+                    </a:xfrm>
+                    <a:prstGeom prst="rect">
+                      <a:avLst/>
+                    </a:prstGeom>
+                  </pic:spPr>
+                </pic:pic>
+              </a:graphicData>
+            </a:graphic>
+          </wp:inline>
+        </w:drawing>
+      </w:r>
+      <w:r>
+        <w:rPr>
+          <w:rFonts w:ascii="Times New Roman" w:hAnsi="Times New Roman" w:cs="Times New Roman"/>
+          <w:sz w:val="28"/>
+          <w:szCs w:val="28"/>
+        </w:rPr>
+        <w:br w:type="page"/>
+      </w:r>
+    </w:p>
+    <w:p>
+      <w:pPr>
+        <w:spacing w:line="240" w:lineRule="auto"/>
+        <w:rPr>
+          <w:rFonts w:ascii="Times New Roman" w:hAnsi="Times New Roman" w:cs="Times New Roman"/>
+          <w:sz w:val="28"/>
+          <w:szCs w:val="28"/>
+        </w:rPr>
+      </w:pPr>
+      <w:r>
+        <w:rPr>
+          <w:rFonts w:ascii="Times New Roman" w:hAnsi="Times New Roman" w:cs="Times New Roman"/>
+          <w:sz w:val="28"/>
+          <w:szCs w:val="28"/>
+        </w:rPr>
+        <w:lastRenderedPageBreak/>
+        <w:t>Task-12</w:t>
+      </w:r>
+      <w:r>
+        <w:rPr>
+          <w:rFonts w:ascii="Times New Roman" w:hAnsi="Times New Roman" w:cs="Times New Roman"/>
+          <w:sz w:val="28"/>
+          <w:szCs w:val="28"/>
+        </w:rPr>
+        <w:t>:</w:t>
+      </w:r>
+    </w:p>
+    <w:p>
+      <w:pPr>
+        <w:spacing w:line="240" w:lineRule="auto"/>
+        <w:rPr>
+          <w:rFonts w:ascii="Times New Roman" w:hAnsi="Times New Roman" w:cs="Times New Roman"/>
+        </w:rPr>
+      </w:pPr>
+      <w:r>
+        <w:rPr>
+          <w:rFonts w:ascii="Times New Roman" w:hAnsi="Times New Roman" w:cs="Times New Roman"/>
+        </w:rPr>
+        <w:t xml:space="preserve">Create </w:t>
+      </w:r>
+      <w:r>
+        <w:rPr>
+          <w:rFonts w:ascii="Times New Roman" w:hAnsi="Times New Roman" w:cs="Times New Roman"/>
+        </w:rPr>
+        <w:t>Google</w:t>
+      </w:r>
+      <w:r>
+        <w:rPr>
+          <w:rFonts w:ascii="Times New Roman" w:hAnsi="Times New Roman" w:cs="Times New Roman"/>
+        </w:rPr>
+        <w:t>.html</w:t>
+      </w:r>
+    </w:p>
+    <w:p>
+      <w:pPr>
+        <w:spacing w:line="240" w:lineRule="auto"/>
+        <w:rPr>
+          <w:rFonts w:ascii="Times New Roman" w:hAnsi="Times New Roman" w:cs="Times New Roman"/>
+        </w:rPr>
+      </w:pPr>
+      <w:r>
+        <w:rPr>
+          <w:rFonts w:ascii="Times New Roman" w:hAnsi="Times New Roman" w:cs="Times New Roman"/>
+        </w:rPr>
+        <w:t>Create a google search engine bar using &lt;form&gt; element.</w:t>
+      </w:r>
+    </w:p>
+    <w:p>
+      <w:pPr>
+        <w:spacing w:line="240" w:lineRule="auto"/>
+        <w:rPr>
+          <w:rFonts w:ascii="Times New Roman" w:hAnsi="Times New Roman" w:cs="Times New Roman"/>
+        </w:rPr>
+      </w:pPr>
+      <w:r>
+        <w:rPr>
+          <w:rFonts w:ascii="Times New Roman" w:hAnsi="Times New Roman" w:cs="Times New Roman"/>
+        </w:rPr>
+        <w:t>Follow the below steps,</w:t>
+      </w:r>
+    </w:p>
+    <w:p>
+      <w:pPr>
+        <w:numPr>
+          <w:ilvl w:val="0"/>
+          <w:numId w:val="22"/>
+        </w:numPr>
+        <w:spacing w:before="100" w:beforeAutospacing="1" w:after="100" w:afterAutospacing="1" w:line="240" w:lineRule="auto"/>
+        <w:rPr>
+          <w:rFonts w:ascii="Times New Roman" w:eastAsia="Times New Roman" w:hAnsi="Times New Roman" w:cs="Times New Roman"/>
+        </w:rPr>
+      </w:pPr>
+      <w:r>
+        <w:rPr>
+          <w:rFonts w:ascii="Times New Roman" w:eastAsia="Times New Roman" w:hAnsi="Times New Roman" w:cs="Times New Roman"/>
+        </w:rPr>
+        <w:t>A &lt;p&gt; paragraph element that reads "Search the web using Google!</w:t>
+      </w:r>
+      <w:proofErr w:type="gramStart"/>
+      <w:r>
+        <w:rPr>
+          <w:rFonts w:ascii="Times New Roman" w:eastAsia="Times New Roman" w:hAnsi="Times New Roman" w:cs="Times New Roman"/>
+        </w:rPr>
+        <w:t>".</w:t>
+      </w:r>
+      <w:proofErr w:type="gramEnd"/>
+    </w:p>
+    <w:p>
+      <w:pPr>
+        <w:numPr>
+          <w:ilvl w:val="0"/>
+          <w:numId w:val="22"/>
+        </w:numPr>
+        <w:spacing w:before="100" w:beforeAutospacing="1" w:after="100" w:afterAutospacing="1" w:line="240" w:lineRule="auto"/>
+        <w:rPr>
+          <w:rFonts w:ascii="Times New Roman" w:eastAsia="Times New Roman" w:hAnsi="Times New Roman" w:cs="Times New Roman"/>
+        </w:rPr>
+      </w:pPr>
+      <w:r>
+        <w:rPr>
+          <w:rFonts w:ascii="Times New Roman" w:eastAsia="Times New Roman" w:hAnsi="Times New Roman" w:cs="Times New Roman"/>
+        </w:rPr>
+        <w:t>An &lt;input&gt; element with the type set to "text", followed by a &lt;</w:t>
+      </w:r>
+      <w:proofErr w:type="spellStart"/>
+      <w:r>
+        <w:rPr>
+          <w:rFonts w:ascii="Times New Roman" w:eastAsia="Times New Roman" w:hAnsi="Times New Roman" w:cs="Times New Roman"/>
+        </w:rPr>
+        <w:t>br</w:t>
+      </w:r>
+      <w:proofErr w:type="spellEnd"/>
+      <w:r>
+        <w:rPr>
+          <w:rFonts w:ascii="Times New Roman" w:eastAsia="Times New Roman" w:hAnsi="Times New Roman" w:cs="Times New Roman"/>
+        </w:rPr>
+        <w:t>&gt; line break element.</w:t>
+      </w:r>
+    </w:p>
+    <w:p>
+      <w:pPr>
+        <w:numPr>
+          <w:ilvl w:val="0"/>
+          <w:numId w:val="22"/>
+        </w:numPr>
+        <w:spacing w:before="100" w:beforeAutospacing="1" w:after="100" w:afterAutospacing="1" w:line="240" w:lineRule="auto"/>
+        <w:rPr>
+          <w:rFonts w:ascii="Times New Roman" w:eastAsia="Times New Roman" w:hAnsi="Times New Roman" w:cs="Times New Roman"/>
+        </w:rPr>
+      </w:pPr>
+      <w:r>
+        <w:rPr>
+          <w:rFonts w:ascii="Times New Roman" w:eastAsia="Times New Roman" w:hAnsi="Times New Roman" w:cs="Times New Roman"/>
+        </w:rPr>
+        <w:t>Another &lt;input&gt; element, but with this one's type is set to "submit" (its text should say "Google Search").</w:t>
+      </w:r>
+    </w:p>
+    <w:p>
+      <w:pPr>
+        <w:spacing w:line="240" w:lineRule="auto"/>
+        <w:rPr>
+          <w:rFonts w:ascii="Times New Roman" w:hAnsi="Times New Roman" w:cs="Times New Roman"/>
+          <w:sz w:val="28"/>
+          <w:szCs w:val="28"/>
+        </w:rPr>
+      </w:pPr>
+      <w:r>
+        <w:rPr>
+          <w:rFonts w:ascii="Times New Roman" w:hAnsi="Times New Roman" w:cs="Times New Roman"/>
+          <w:sz w:val="28"/>
+          <w:szCs w:val="28"/>
+        </w:rPr>
+        <w:t>Output:</w:t>
+      </w:r>
+    </w:p>
+    <w:p>
+      <w:pPr>
+        <w:spacing w:before="100" w:beforeAutospacing="1" w:after="100" w:afterAutospacing="1" w:line="240" w:lineRule="auto"/>
+        <w:rPr>
+          <w:rFonts w:ascii="Times New Roman" w:eastAsia="Times New Roman" w:hAnsi="Times New Roman" w:cs="Times New Roman"/>
+        </w:rPr>
+      </w:pPr>
+      <w:r>
+        <w:rPr>
+          <w:noProof/>
+        </w:rPr>
+        <w:drawing>
+          <wp:inline distT="0" distB="0" distL="0" distR="0" wp14:anchorId="13FC7D3A" wp14:editId="366C0727">
+            <wp:extent cx="2023150" cy="981075"/>
+            <wp:effectExtent l="0" t="0" r="0" b="0"/>
+            <wp:docPr id="13" name="Picture 13"/>
+            <wp:cNvGraphicFramePr>
+              <a:graphicFrameLocks xmlns:a="http://schemas.openxmlformats.org/drawingml/2006/main" noChangeAspect="1"/>
+            </wp:cNvGraphicFramePr>
+            <a:graphic xmlns:a="http://schemas.openxmlformats.org/drawingml/2006/main">
+              <a:graphicData uri="http://schemas.openxmlformats.org/drawingml/2006/picture">
+                <pic:pic xmlns:pic="http://schemas.openxmlformats.org/drawingml/2006/picture">
+                  <pic:nvPicPr>
+                    <pic:cNvPr id="1" name=""/>
+                    <pic:cNvPicPr/>
+                  </pic:nvPicPr>
+                  <pic:blipFill>
+                    <a:blip r:embed="rId19"/>
+                    <a:stretch>
+                      <a:fillRect/>
+                    </a:stretch>
+                  </pic:blipFill>
+                  <pic:spPr>
+                    <a:xfrm>
+                      <a:off x="0" y="0"/>
+                      <a:ext cx="2051418" cy="994783"/>
+                    </a:xfrm>
+                    <a:prstGeom prst="rect">
+                      <a:avLst/>
+                    </a:prstGeom>
+                  </pic:spPr>
+                </pic:pic>
+              </a:graphicData>
+            </a:graphic>
+          </wp:inline>
+        </w:drawing>
+      </w:r>
+    </w:p>
+    <w:p>
+      <w:pPr>
+        <w:spacing w:line="240" w:lineRule="auto"/>
+        <w:rPr>
+          <w:rFonts w:ascii="Times New Roman" w:hAnsi="Times New Roman" w:cs="Times New Roman"/>
+          <w:sz w:val="28"/>
+          <w:szCs w:val="28"/>
+        </w:rPr>
+      </w:pPr>
+      <w:r>
+        <w:rPr>
+          <w:rFonts w:ascii="Times New Roman" w:hAnsi="Times New Roman" w:cs="Times New Roman"/>
+          <w:sz w:val="28"/>
+          <w:szCs w:val="28"/>
+        </w:rPr>
+        <w:t>Task-13</w:t>
+      </w:r>
+      <w:r>
+        <w:rPr>
+          <w:rFonts w:ascii="Times New Roman" w:hAnsi="Times New Roman" w:cs="Times New Roman"/>
+          <w:sz w:val="28"/>
+          <w:szCs w:val="28"/>
+        </w:rPr>
+        <w:t>:</w:t>
+      </w:r>
+    </w:p>
+    <w:p>
+      <w:pPr>
+        <w:spacing w:line="240" w:lineRule="auto"/>
+        <w:rPr>
+          <w:rFonts w:ascii="Times New Roman" w:hAnsi="Times New Roman" w:cs="Times New Roman"/>
+        </w:rPr>
+      </w:pPr>
+      <w:r>
+        <w:rPr>
+          <w:rFonts w:ascii="Times New Roman" w:hAnsi="Times New Roman" w:cs="Times New Roman"/>
+        </w:rPr>
+        <w:t xml:space="preserve">Create </w:t>
+      </w:r>
+      <w:r>
+        <w:rPr>
+          <w:rFonts w:ascii="Times New Roman" w:hAnsi="Times New Roman" w:cs="Times New Roman"/>
+        </w:rPr>
+        <w:t>Sign</w:t>
+      </w:r>
+      <w:r>
+        <w:rPr>
+          <w:rFonts w:ascii="Times New Roman" w:hAnsi="Times New Roman" w:cs="Times New Roman"/>
+        </w:rPr>
+        <w:t xml:space="preserve"> U</w:t>
+      </w:r>
+      <w:r>
+        <w:rPr>
+          <w:rFonts w:ascii="Times New Roman" w:hAnsi="Times New Roman" w:cs="Times New Roman"/>
+        </w:rPr>
+        <w:t>p</w:t>
+      </w:r>
+      <w:r>
+        <w:rPr>
+          <w:rFonts w:ascii="Times New Roman" w:hAnsi="Times New Roman" w:cs="Times New Roman"/>
+        </w:rPr>
+        <w:t>.html</w:t>
+      </w:r>
+    </w:p>
+    <w:p>
+      <w:pPr>
+        <w:spacing w:line="240" w:lineRule="auto"/>
+        <w:rPr>
+          <w:rFonts w:ascii="Times New Roman" w:hAnsi="Times New Roman" w:cs="Times New Roman"/>
+        </w:rPr>
+      </w:pPr>
+      <w:r>
+        <w:rPr>
+          <w:rFonts w:ascii="Times New Roman" w:hAnsi="Times New Roman" w:cs="Times New Roman"/>
+        </w:rPr>
+        <w:t>Create a form</w:t>
+      </w:r>
+      <w:r>
+        <w:rPr>
+          <w:rFonts w:ascii="Times New Roman" w:hAnsi="Times New Roman" w:cs="Times New Roman"/>
+        </w:rPr>
+        <w:t xml:space="preserve"> with a &lt;h1&gt; that says Sign Up</w:t>
+      </w:r>
+      <w:r>
+        <w:rPr>
+          <w:rFonts w:ascii="Times New Roman" w:hAnsi="Times New Roman" w:cs="Times New Roman"/>
+        </w:rPr>
+        <w:t xml:space="preserve"> with following list of inputs:</w:t>
+      </w:r>
+    </w:p>
+    <w:p>
+      <w:pPr>
+        <w:numPr>
+          <w:ilvl w:val="0"/>
+          <w:numId w:val="23"/>
+        </w:numPr>
+        <w:spacing w:before="100" w:beforeAutospacing="1" w:after="100" w:afterAutospacing="1" w:line="240" w:lineRule="auto"/>
+        <w:rPr>
+          <w:rFonts w:ascii="Times New Roman" w:eastAsia="Times New Roman" w:hAnsi="Times New Roman" w:cs="Times New Roman"/>
+          <w:szCs w:val="24"/>
+        </w:rPr>
+      </w:pPr>
+      <w:r>
+        <w:rPr>
+          <w:rFonts w:ascii="Times New Roman" w:eastAsia="Times New Roman" w:hAnsi="Times New Roman" w:cs="Times New Roman"/>
+          <w:szCs w:val="24"/>
+        </w:rPr>
+        <w:t>A username</w:t>
+      </w:r>
+    </w:p>
+    <w:p>
+      <w:pPr>
+        <w:numPr>
+          <w:ilvl w:val="0"/>
+          <w:numId w:val="23"/>
+        </w:numPr>
+        <w:spacing w:before="100" w:beforeAutospacing="1" w:after="100" w:afterAutospacing="1" w:line="240" w:lineRule="auto"/>
+        <w:rPr>
+          <w:rFonts w:ascii="Times New Roman" w:eastAsia="Times New Roman" w:hAnsi="Times New Roman" w:cs="Times New Roman"/>
+          <w:szCs w:val="24"/>
+        </w:rPr>
+      </w:pPr>
+      <w:r>
+        <w:rPr>
+          <w:rFonts w:ascii="Times New Roman" w:eastAsia="Times New Roman" w:hAnsi="Times New Roman" w:cs="Times New Roman"/>
+          <w:szCs w:val="24"/>
+        </w:rPr>
+        <w:t>An email</w:t>
+      </w:r>
+    </w:p>
+    <w:p>
+      <w:pPr>
+        <w:numPr>
+          <w:ilvl w:val="0"/>
+          <w:numId w:val="23"/>
+        </w:numPr>
+        <w:spacing w:before="100" w:beforeAutospacing="1" w:after="100" w:afterAutospacing="1" w:line="240" w:lineRule="auto"/>
+        <w:rPr>
+          <w:rFonts w:ascii="Times New Roman" w:eastAsia="Times New Roman" w:hAnsi="Times New Roman" w:cs="Times New Roman"/>
+          <w:szCs w:val="24"/>
+        </w:rPr>
+      </w:pPr>
+      <w:r>
+        <w:rPr>
+          <w:rFonts w:ascii="Times New Roman" w:eastAsia="Times New Roman" w:hAnsi="Times New Roman" w:cs="Times New Roman"/>
+          <w:szCs w:val="24"/>
+        </w:rPr>
+        <w:t>A password</w:t>
+      </w:r>
+    </w:p>
+    <w:p>
+      <w:pPr>
+        <w:numPr>
+          <w:ilvl w:val="0"/>
+          <w:numId w:val="23"/>
+        </w:numPr>
+        <w:spacing w:before="100" w:beforeAutospacing="1" w:after="100" w:afterAutospacing="1" w:line="240" w:lineRule="auto"/>
+        <w:rPr>
+          <w:rFonts w:ascii="Times New Roman" w:eastAsia="Times New Roman" w:hAnsi="Times New Roman" w:cs="Times New Roman"/>
+          <w:szCs w:val="24"/>
+        </w:rPr>
+      </w:pPr>
+      <w:r>
+        <w:rPr>
+          <w:rFonts w:ascii="Times New Roman" w:eastAsia="Times New Roman" w:hAnsi="Times New Roman" w:cs="Times New Roman"/>
+          <w:szCs w:val="24"/>
+        </w:rPr>
+        <w:t>Password confirmation</w:t>
+      </w:r>
+    </w:p>
+    <w:p>
+      <w:pPr>
+        <w:numPr>
+          <w:ilvl w:val="0"/>
+          <w:numId w:val="23"/>
+        </w:numPr>
+        <w:spacing w:before="100" w:beforeAutospacing="1" w:after="100" w:afterAutospacing="1" w:line="240" w:lineRule="auto"/>
+        <w:rPr>
+          <w:rFonts w:ascii="Times New Roman" w:eastAsia="Times New Roman" w:hAnsi="Times New Roman" w:cs="Times New Roman"/>
+          <w:szCs w:val="24"/>
+        </w:rPr>
+      </w:pPr>
+      <w:r>
+        <w:rPr>
+          <w:rFonts w:ascii="Times New Roman" w:eastAsia="Times New Roman" w:hAnsi="Times New Roman" w:cs="Times New Roman"/>
+          <w:szCs w:val="24"/>
+        </w:rPr>
+        <w:t>A submit button</w:t>
+      </w:r>
+    </w:p>
+    <w:p>
+      <w:pPr>
+        <w:numPr>
+          <w:ilvl w:val="0"/>
+          <w:numId w:val="23"/>
+        </w:numPr>
+        <w:spacing w:before="100" w:beforeAutospacing="1" w:after="100" w:afterAutospacing="1" w:line="240" w:lineRule="auto"/>
+        <w:rPr>
+          <w:rFonts w:ascii="Times New Roman" w:eastAsia="Times New Roman" w:hAnsi="Times New Roman" w:cs="Times New Roman"/>
+        </w:rPr>
+      </w:pPr>
+      <w:r>
+        <w:rPr>
+          <w:rFonts w:ascii="Times New Roman" w:eastAsia="Times New Roman" w:hAnsi="Times New Roman" w:cs="Times New Roman"/>
+        </w:rPr>
+        <w:t>Make the &lt;input&gt; elements for the username, email, and password required.</w:t>
+      </w:r>
+    </w:p>
+    <w:p>
+      <w:pPr>
+        <w:numPr>
+          <w:ilvl w:val="0"/>
+          <w:numId w:val="23"/>
+        </w:numPr>
+        <w:spacing w:before="100" w:beforeAutospacing="1" w:after="100" w:afterAutospacing="1" w:line="240" w:lineRule="auto"/>
+        <w:rPr>
+          <w:rFonts w:ascii="Times New Roman" w:eastAsia="Times New Roman" w:hAnsi="Times New Roman" w:cs="Times New Roman"/>
+        </w:rPr>
+      </w:pPr>
+      <w:r>
+        <w:rPr>
+          <w:rFonts w:ascii="Times New Roman" w:eastAsia="Times New Roman" w:hAnsi="Times New Roman" w:cs="Times New Roman"/>
+        </w:rPr>
+        <w:t>Give the username and password inputs a </w:t>
+      </w:r>
+      <w:proofErr w:type="spellStart"/>
+      <w:r>
+        <w:rPr>
+          <w:rFonts w:ascii="Times New Roman" w:eastAsia="Times New Roman" w:hAnsi="Times New Roman" w:cs="Times New Roman"/>
+        </w:rPr>
+        <w:t>minlength</w:t>
+      </w:r>
+      <w:proofErr w:type="spellEnd"/>
+      <w:r>
+        <w:rPr>
+          <w:rFonts w:ascii="Times New Roman" w:eastAsia="Times New Roman" w:hAnsi="Times New Roman" w:cs="Times New Roman"/>
+        </w:rPr>
+        <w:t> of "4" and a </w:t>
+      </w:r>
+      <w:proofErr w:type="spellStart"/>
+      <w:r>
+        <w:rPr>
+          <w:rFonts w:ascii="Times New Roman" w:eastAsia="Times New Roman" w:hAnsi="Times New Roman" w:cs="Times New Roman"/>
+        </w:rPr>
+        <w:t>maxlength</w:t>
+      </w:r>
+      <w:proofErr w:type="spellEnd"/>
+      <w:r>
+        <w:rPr>
+          <w:rFonts w:ascii="Times New Roman" w:eastAsia="Times New Roman" w:hAnsi="Times New Roman" w:cs="Times New Roman"/>
+        </w:rPr>
+        <w:t> of "10".</w:t>
+      </w:r>
+    </w:p>
+    <w:p>
+      <w:pPr>
+        <w:spacing w:before="240" w:after="240" w:line="240" w:lineRule="auto"/>
+        <w:rPr>
+          <w:rFonts w:ascii="Times New Roman" w:eastAsia="Times New Roman" w:hAnsi="Times New Roman" w:cs="Times New Roman"/>
+        </w:rPr>
+      </w:pPr>
+      <w:r>
+        <w:rPr>
+          <w:rFonts w:ascii="Times New Roman" w:eastAsia="Times New Roman" w:hAnsi="Times New Roman" w:cs="Times New Roman"/>
+        </w:rPr>
+        <w:t>After finishing, try to submit the form with incomplete or incorrect inputs.</w:t>
+      </w:r>
+    </w:p>
+    <w:p>
+      <w:pPr>
+        <w:spacing w:line="240" w:lineRule="auto"/>
+        <w:rPr>
+          <w:rFonts w:ascii="Times New Roman" w:hAnsi="Times New Roman" w:cs="Times New Roman"/>
+          <w:sz w:val="28"/>
+          <w:szCs w:val="28"/>
+        </w:rPr>
+      </w:pPr>
+      <w:r>
+        <w:rPr>
+          <w:rFonts w:ascii="Times New Roman" w:hAnsi="Times New Roman" w:cs="Times New Roman"/>
+          <w:sz w:val="28"/>
+          <w:szCs w:val="28"/>
+        </w:rPr>
+        <w:t>Output:</w:t>
+      </w:r>
+    </w:p>
+    <w:p>
+      <w:pPr>
+        <w:spacing w:line="240" w:lineRule="auto"/>
+        <w:rPr>
+          <w:rFonts w:ascii="Times New Roman" w:hAnsi="Times New Roman" w:cs="Times New Roman"/>
+        </w:rPr>
+      </w:pPr>
+      <w:r>
+        <w:rPr>
+          <w:noProof/>
+        </w:rPr>
+        <w:drawing>
+          <wp:inline distT="0" distB="0" distL="0" distR="0" wp14:anchorId="6605EF7A" wp14:editId="000580FB">
+            <wp:extent cx="2089458" cy="1800225"/>
+            <wp:effectExtent l="0" t="0" r="6350" b="0"/>
+            <wp:docPr id="14" name="Picture 14"/>
+            <wp:cNvGraphicFramePr>
+              <a:graphicFrameLocks xmlns:a="http://schemas.openxmlformats.org/drawingml/2006/main" noChangeAspect="1"/>
+            </wp:cNvGraphicFramePr>
+            <a:graphic xmlns:a="http://schemas.openxmlformats.org/drawingml/2006/main">
+              <a:graphicData uri="http://schemas.openxmlformats.org/drawingml/2006/picture">
+                <pic:pic xmlns:pic="http://schemas.openxmlformats.org/drawingml/2006/picture">
+                  <pic:nvPicPr>
+                    <pic:cNvPr id="1" name=""/>
+                    <pic:cNvPicPr/>
+                  </pic:nvPicPr>
+                  <pic:blipFill>
+                    <a:blip r:embed="rId20"/>
+                    <a:stretch>
+                      <a:fillRect/>
+                    </a:stretch>
+                  </pic:blipFill>
+                  <pic:spPr>
+                    <a:xfrm>
+                      <a:off x="0" y="0"/>
+                      <a:ext cx="2168312" cy="1868163"/>
+                    </a:xfrm>
+                    <a:prstGeom prst="rect">
+                      <a:avLst/>
+                    </a:prstGeom>
+                  </pic:spPr>
+                </pic:pic>
+              </a:graphicData>
+            </a:graphic>
+          </wp:inline>
+        </w:drawing>
+      </w:r>
+    </w:p>
+    <w:p>
+      <w:pPr>
+        <w:spacing w:line="240" w:lineRule="auto"/>
+        <w:rPr>
+          <w:rFonts w:ascii="Times New Roman" w:hAnsi="Times New Roman" w:cs="Times New Roman"/>
+          <w:sz w:val="28"/>
+          <w:szCs w:val="28"/>
+        </w:rPr>
+      </w:pPr>
+      <w:r>
+        <w:rPr>
+          <w:rFonts w:ascii="Times New Roman" w:hAnsi="Times New Roman" w:cs="Times New Roman"/>
+          <w:sz w:val="28"/>
+          <w:szCs w:val="28"/>
+        </w:rPr>
+        <w:lastRenderedPageBreak/>
+        <w:t>Task-14</w:t>
+      </w:r>
+      <w:r>
+        <w:rPr>
+          <w:rFonts w:ascii="Times New Roman" w:hAnsi="Times New Roman" w:cs="Times New Roman"/>
+          <w:sz w:val="28"/>
+          <w:szCs w:val="28"/>
+        </w:rPr>
+        <w:t>:</w:t>
+      </w:r>
+    </w:p>
+    <w:p>
+      <w:pPr>
+        <w:spacing w:line="240" w:lineRule="auto"/>
+        <w:rPr>
+          <w:rFonts w:ascii="Times New Roman" w:hAnsi="Times New Roman" w:cs="Times New Roman"/>
+        </w:rPr>
+      </w:pPr>
+      <w:r>
+        <w:rPr>
+          <w:rFonts w:ascii="Times New Roman" w:hAnsi="Times New Roman" w:cs="Times New Roman"/>
+        </w:rPr>
+        <w:t xml:space="preserve">Create </w:t>
+      </w:r>
+      <w:r>
+        <w:rPr>
+          <w:rFonts w:ascii="Times New Roman" w:hAnsi="Times New Roman" w:cs="Times New Roman"/>
+        </w:rPr>
+        <w:t xml:space="preserve">RSVP.html </w:t>
+      </w:r>
+    </w:p>
+    <w:p>
+      <w:pPr>
+        <w:spacing w:line="240" w:lineRule="auto"/>
+        <w:rPr>
+          <w:rFonts w:ascii="Times New Roman" w:hAnsi="Times New Roman" w:cs="Times New Roman"/>
+        </w:rPr>
+      </w:pPr>
+      <w:r>
+        <w:rPr>
+          <w:rFonts w:ascii="Times New Roman" w:hAnsi="Times New Roman" w:cs="Times New Roman"/>
+        </w:rPr>
+        <w:t>Create a form with following queries,</w:t>
+      </w:r>
+    </w:p>
+    <w:p>
+      <w:pPr>
+        <w:pStyle w:val="ListParagraph"/>
+        <w:numPr>
+          <w:ilvl w:val="0"/>
+          <w:numId w:val="25"/>
+        </w:numPr>
+        <w:spacing w:line="240" w:lineRule="auto"/>
+        <w:rPr>
+          <w:rFonts w:ascii="Times New Roman" w:hAnsi="Times New Roman" w:cs="Times New Roman"/>
+        </w:rPr>
+      </w:pPr>
+      <w:r>
+        <w:rPr>
+          <w:rFonts w:ascii="Times New Roman" w:hAnsi="Times New Roman" w:cs="Times New Roman"/>
+        </w:rPr>
+        <w:t>First Name.</w:t>
+      </w:r>
+    </w:p>
+    <w:p>
+      <w:pPr>
+        <w:pStyle w:val="ListParagraph"/>
+        <w:numPr>
+          <w:ilvl w:val="0"/>
+          <w:numId w:val="25"/>
+        </w:numPr>
+        <w:spacing w:line="240" w:lineRule="auto"/>
+        <w:rPr>
+          <w:rFonts w:ascii="Times New Roman" w:hAnsi="Times New Roman" w:cs="Times New Roman"/>
+        </w:rPr>
+      </w:pPr>
+      <w:r>
+        <w:rPr>
+          <w:rFonts w:ascii="Times New Roman" w:hAnsi="Times New Roman" w:cs="Times New Roman"/>
+        </w:rPr>
+        <w:t>Last Name.</w:t>
+      </w:r>
+    </w:p>
+    <w:p>
+      <w:pPr>
+        <w:pStyle w:val="ListParagraph"/>
+        <w:numPr>
+          <w:ilvl w:val="0"/>
+          <w:numId w:val="25"/>
+        </w:numPr>
+        <w:spacing w:line="240" w:lineRule="auto"/>
+        <w:rPr>
+          <w:rFonts w:ascii="Times New Roman" w:hAnsi="Times New Roman" w:cs="Times New Roman"/>
+        </w:rPr>
+      </w:pPr>
+      <w:r>
+        <w:rPr>
+          <w:rFonts w:ascii="Times New Roman" w:hAnsi="Times New Roman" w:cs="Times New Roman"/>
+        </w:rPr>
+        <w:t>Are you coming?</w:t>
+      </w:r>
+    </w:p>
+    <w:p>
+      <w:pPr>
+        <w:pStyle w:val="ListParagraph"/>
+        <w:numPr>
+          <w:ilvl w:val="0"/>
+          <w:numId w:val="25"/>
+        </w:numPr>
+        <w:spacing w:line="240" w:lineRule="auto"/>
+        <w:rPr>
+          <w:rFonts w:ascii="Times New Roman" w:hAnsi="Times New Roman" w:cs="Times New Roman"/>
+        </w:rPr>
+      </w:pPr>
+      <w:r>
+        <w:rPr>
+          <w:rFonts w:ascii="Times New Roman" w:hAnsi="Times New Roman" w:cs="Times New Roman"/>
+        </w:rPr>
+        <w:t>Any dietary restriction for main course?</w:t>
+      </w:r>
+    </w:p>
+    <w:p>
+      <w:pPr>
+        <w:spacing w:line="240" w:lineRule="auto"/>
+        <w:rPr>
+          <w:rFonts w:ascii="Times New Roman" w:hAnsi="Times New Roman" w:cs="Times New Roman"/>
+        </w:rPr>
+      </w:pPr>
+      <w:r>
+        <w:rPr>
+          <w:rFonts w:ascii="Times New Roman" w:hAnsi="Times New Roman" w:cs="Times New Roman"/>
+        </w:rPr>
+        <w:t>And follow the below steps,</w:t>
+      </w:r>
+    </w:p>
+    <w:p>
+      <w:pPr>
+        <w:pStyle w:val="ListParagraph"/>
+        <w:numPr>
+          <w:ilvl w:val="0"/>
+          <w:numId w:val="25"/>
+        </w:numPr>
+        <w:spacing w:line="240" w:lineRule="auto"/>
+        <w:rPr>
+          <w:rFonts w:ascii="Times New Roman" w:hAnsi="Times New Roman" w:cs="Times New Roman"/>
+        </w:rPr>
+      </w:pPr>
+      <w:r>
+        <w:rPr>
+          <w:rFonts w:ascii="Times New Roman" w:eastAsia="Times New Roman" w:hAnsi="Times New Roman" w:cs="Times New Roman"/>
+        </w:rPr>
+        <w:t>Two text inputs for the first and last name.</w:t>
+      </w:r>
+    </w:p>
+    <w:p>
+      <w:pPr>
+        <w:pStyle w:val="ListParagraph"/>
+        <w:numPr>
+          <w:ilvl w:val="0"/>
+          <w:numId w:val="25"/>
+        </w:numPr>
+        <w:spacing w:line="240" w:lineRule="auto"/>
+        <w:rPr>
+          <w:rFonts w:ascii="Times New Roman" w:hAnsi="Times New Roman" w:cs="Times New Roman"/>
+        </w:rPr>
+      </w:pPr>
+      <w:r>
+        <w:rPr>
+          <w:rFonts w:ascii="Times New Roman" w:eastAsia="Times New Roman" w:hAnsi="Times New Roman" w:cs="Times New Roman"/>
+        </w:rPr>
+        <w:t>Three radio buttons labeled as "Yes", "No", and "Maybe" (with a matching name of "invite").</w:t>
+      </w:r>
+    </w:p>
+    <w:p>
+      <w:pPr>
+        <w:pStyle w:val="ListParagraph"/>
+        <w:numPr>
+          <w:ilvl w:val="0"/>
+          <w:numId w:val="25"/>
+        </w:numPr>
+        <w:spacing w:line="240" w:lineRule="auto"/>
+        <w:rPr>
+          <w:rFonts w:ascii="Times New Roman" w:hAnsi="Times New Roman" w:cs="Times New Roman"/>
+        </w:rPr>
+      </w:pPr>
+      <w:r>
+        <w:rPr>
+          <w:rFonts w:ascii="Times New Roman" w:eastAsia="Times New Roman" w:hAnsi="Times New Roman" w:cs="Times New Roman"/>
+        </w:rPr>
+        <w:t>Either three or five checkbox options to specify dietary restrictions like "Vegetarian" and "Gluten-free".</w:t>
+      </w:r>
+    </w:p>
+    <w:p>
+      <w:pPr>
+        <w:pStyle w:val="ListParagraph"/>
+        <w:numPr>
+          <w:ilvl w:val="0"/>
+          <w:numId w:val="25"/>
+        </w:numPr>
+        <w:spacing w:line="240" w:lineRule="auto"/>
+        <w:rPr>
+          <w:rFonts w:ascii="Times New Roman" w:hAnsi="Times New Roman" w:cs="Times New Roman"/>
+        </w:rPr>
+      </w:pPr>
+      <w:r>
+        <w:rPr>
+          <w:rFonts w:ascii="Times New Roman" w:eastAsia="Times New Roman" w:hAnsi="Times New Roman" w:cs="Times New Roman"/>
+        </w:rPr>
+        <w:t xml:space="preserve">An input to </w:t>
+      </w:r>
+      <w:r>
+        <w:rPr>
+          <w:rFonts w:ascii="Times New Roman" w:eastAsia="Times New Roman" w:hAnsi="Times New Roman" w:cs="Times New Roman"/>
+        </w:rPr>
+        <w:t>submit the form.</w:t>
+      </w:r>
+    </w:p>
+    <w:p>
+      <w:pPr>
+        <w:spacing w:line="240" w:lineRule="auto"/>
+        <w:rPr>
+          <w:rFonts w:ascii="Times New Roman" w:hAnsi="Times New Roman" w:cs="Times New Roman"/>
+          <w:sz w:val="28"/>
+          <w:szCs w:val="28"/>
+        </w:rPr>
+      </w:pPr>
+      <w:r>
+        <w:rPr>
+          <w:rFonts w:ascii="Times New Roman" w:hAnsi="Times New Roman" w:cs="Times New Roman"/>
+          <w:sz w:val="28"/>
+          <w:szCs w:val="28"/>
+        </w:rPr>
+        <w:t>Output:</w:t>
+      </w:r>
+    </w:p>
+    <w:p>
+      <w:pPr>
+        <w:spacing w:line="240" w:lineRule="auto"/>
+        <w:rPr>
+          <w:rFonts w:ascii="Times New Roman" w:hAnsi="Times New Roman" w:cs="Times New Roman"/>
+        </w:rPr>
+      </w:pPr>
+      <w:r>
+        <w:rPr>
+          <w:noProof/>
+        </w:rPr>
+        <w:drawing>
+          <wp:inline distT="0" distB="0" distL="0" distR="0" wp14:anchorId="78D52332" wp14:editId="23B41CCB">
+            <wp:extent cx="3386094" cy="4924425"/>
+            <wp:effectExtent l="0" t="0" r="5080" b="0"/>
+            <wp:docPr id="15" name="Picture 15"/>
+            <wp:cNvGraphicFramePr>
+              <a:graphicFrameLocks xmlns:a="http://schemas.openxmlformats.org/drawingml/2006/main" noChangeAspect="1"/>
+            </wp:cNvGraphicFramePr>
+            <a:graphic xmlns:a="http://schemas.openxmlformats.org/drawingml/2006/main">
+              <a:graphicData uri="http://schemas.openxmlformats.org/drawingml/2006/picture">
+                <pic:pic xmlns:pic="http://schemas.openxmlformats.org/drawingml/2006/picture">
+                  <pic:nvPicPr>
+                    <pic:cNvPr id="1" name=""/>
+                    <pic:cNvPicPr/>
+                  </pic:nvPicPr>
+                  <pic:blipFill>
+                    <a:blip r:embed="rId21"/>
+                    <a:stretch>
+                      <a:fillRect/>
+                    </a:stretch>
+                  </pic:blipFill>
+                  <pic:spPr>
+                    <a:xfrm>
+                      <a:off x="0" y="0"/>
+                      <a:ext cx="3398031" cy="4941785"/>
                     </a:xfrm>
                     <a:prstGeom prst="rect">
                       <a:avLst/>
@@ -3374,6 +4954,268 @@
     </w:lvl>
   </w:abstractNum>
   <w:abstractNum w:abstractNumId="2" w15:restartNumberingAfterBreak="0">
+    <w:nsid w:val="057A394A"/>
+    <w:multiLevelType w:val="hybridMultilevel"/>
+    <w:tmpl w:val="08E0DFFA"/>
+    <w:lvl w:ilvl="0" w:tplc="04090001">
+      <w:start w:val="1"/>
+      <w:numFmt w:val="bullet"/>
+      <w:lvlText w:val=""/>
+      <w:lvlJc w:val="left"/>
+      <w:pPr>
+        <w:ind w:left="720" w:hanging="360"/>
+      </w:pPr>
+      <w:rPr>
+        <w:rFonts w:ascii="Symbol" w:hAnsi="Symbol" w:hint="default"/>
+      </w:rPr>
+    </w:lvl>
+    <w:lvl w:ilvl="1" w:tplc="04090003" w:tentative="1">
+      <w:start w:val="1"/>
+      <w:numFmt w:val="bullet"/>
+      <w:lvlText w:val="o"/>
+      <w:lvlJc w:val="left"/>
+      <w:pPr>
+        <w:ind w:left="1440" w:hanging="360"/>
+      </w:pPr>
+      <w:rPr>
+        <w:rFonts w:ascii="Courier New" w:hAnsi="Courier New" w:cs="Courier New" w:hint="default"/>
+      </w:rPr>
+    </w:lvl>
+    <w:lvl w:ilvl="2" w:tplc="04090005" w:tentative="1">
+      <w:start w:val="1"/>
+      <w:numFmt w:val="bullet"/>
+      <w:lvlText w:val=""/>
+      <w:lvlJc w:val="left"/>
+      <w:pPr>
+        <w:ind w:left="2160" w:hanging="360"/>
+      </w:pPr>
+      <w:rPr>
+        <w:rFonts w:ascii="Wingdings" w:hAnsi="Wingdings" w:hint="default"/>
+      </w:rPr>
+    </w:lvl>
+    <w:lvl w:ilvl="3" w:tplc="04090001" w:tentative="1">
+      <w:start w:val="1"/>
+      <w:numFmt w:val="bullet"/>
+      <w:lvlText w:val=""/>
+      <w:lvlJc w:val="left"/>
+      <w:pPr>
+        <w:ind w:left="2880" w:hanging="360"/>
+      </w:pPr>
+      <w:rPr>
+        <w:rFonts w:ascii="Symbol" w:hAnsi="Symbol" w:hint="default"/>
+      </w:rPr>
+    </w:lvl>
+    <w:lvl w:ilvl="4" w:tplc="04090003" w:tentative="1">
+      <w:start w:val="1"/>
+      <w:numFmt w:val="bullet"/>
+      <w:lvlText w:val="o"/>
+      <w:lvlJc w:val="left"/>
+      <w:pPr>
+        <w:ind w:left="3600" w:hanging="360"/>
+      </w:pPr>
+      <w:rPr>
+        <w:rFonts w:ascii="Courier New" w:hAnsi="Courier New" w:cs="Courier New" w:hint="default"/>
+      </w:rPr>
+    </w:lvl>
+    <w:lvl w:ilvl="5" w:tplc="04090005" w:tentative="1">
+      <w:start w:val="1"/>
+      <w:numFmt w:val="bullet"/>
+      <w:lvlText w:val=""/>
+      <w:lvlJc w:val="left"/>
+      <w:pPr>
+        <w:ind w:left="4320" w:hanging="360"/>
+      </w:pPr>
+      <w:rPr>
+        <w:rFonts w:ascii="Wingdings" w:hAnsi="Wingdings" w:hint="default"/>
+      </w:rPr>
+    </w:lvl>
+    <w:lvl w:ilvl="6" w:tplc="04090001" w:tentative="1">
+      <w:start w:val="1"/>
+      <w:numFmt w:val="bullet"/>
+      <w:lvlText w:val=""/>
+      <w:lvlJc w:val="left"/>
+      <w:pPr>
+        <w:ind w:left="5040" w:hanging="360"/>
+      </w:pPr>
+      <w:rPr>
+        <w:rFonts w:ascii="Symbol" w:hAnsi="Symbol" w:hint="default"/>
+      </w:rPr>
+    </w:lvl>
+    <w:lvl w:ilvl="7" w:tplc="04090003" w:tentative="1">
+      <w:start w:val="1"/>
+      <w:numFmt w:val="bullet"/>
+      <w:lvlText w:val="o"/>
+      <w:lvlJc w:val="left"/>
+      <w:pPr>
+        <w:ind w:left="5760" w:hanging="360"/>
+      </w:pPr>
+      <w:rPr>
+        <w:rFonts w:ascii="Courier New" w:hAnsi="Courier New" w:cs="Courier New" w:hint="default"/>
+      </w:rPr>
+    </w:lvl>
+    <w:lvl w:ilvl="8" w:tplc="04090005" w:tentative="1">
+      <w:start w:val="1"/>
+      <w:numFmt w:val="bullet"/>
+      <w:lvlText w:val=""/>
+      <w:lvlJc w:val="left"/>
+      <w:pPr>
+        <w:ind w:left="6480" w:hanging="360"/>
+      </w:pPr>
+      <w:rPr>
+        <w:rFonts w:ascii="Wingdings" w:hAnsi="Wingdings" w:hint="default"/>
+      </w:rPr>
+    </w:lvl>
+  </w:abstractNum>
+  <w:abstractNum w:abstractNumId="3" w15:restartNumberingAfterBreak="0">
+    <w:nsid w:val="07F203C5"/>
+    <w:multiLevelType w:val="multilevel"/>
+    <w:tmpl w:val="A88ECA98"/>
+    <w:lvl w:ilvl="0">
+      <w:start w:val="1"/>
+      <w:numFmt w:val="bullet"/>
+      <w:lvlText w:val=""/>
+      <w:lvlJc w:val="left"/>
+      <w:pPr>
+        <w:tabs>
+          <w:tab w:val="num" w:pos="720"/>
+        </w:tabs>
+        <w:ind w:left="720" w:hanging="360"/>
+      </w:pPr>
+      <w:rPr>
+        <w:rFonts w:ascii="Symbol" w:hAnsi="Symbol" w:hint="default"/>
+        <w:sz w:val="20"/>
+      </w:rPr>
+    </w:lvl>
+    <w:lvl w:ilvl="1" w:tentative="1">
+      <w:start w:val="1"/>
+      <w:numFmt w:val="bullet"/>
+      <w:lvlText w:val="o"/>
+      <w:lvlJc w:val="left"/>
+      <w:pPr>
+        <w:tabs>
+          <w:tab w:val="num" w:pos="1440"/>
+        </w:tabs>
+        <w:ind w:left="1440" w:hanging="360"/>
+      </w:pPr>
+      <w:rPr>
+        <w:rFonts w:ascii="Courier New" w:hAnsi="Courier New" w:hint="default"/>
+        <w:sz w:val="20"/>
+      </w:rPr>
+    </w:lvl>
+    <w:lvl w:ilvl="2" w:tentative="1">
+      <w:start w:val="1"/>
+      <w:numFmt w:val="bullet"/>
+      <w:lvlText w:val=""/>
+      <w:lvlJc w:val="left"/>
+      <w:pPr>
+        <w:tabs>
+          <w:tab w:val="num" w:pos="2160"/>
+        </w:tabs>
+        <w:ind w:left="2160" w:hanging="360"/>
+      </w:pPr>
+      <w:rPr>
+        <w:rFonts w:ascii="Wingdings" w:hAnsi="Wingdings" w:hint="default"/>
+        <w:sz w:val="20"/>
+      </w:rPr>
+    </w:lvl>
+    <w:lvl w:ilvl="3" w:tentative="1">
+      <w:start w:val="1"/>
+      <w:numFmt w:val="bullet"/>
+      <w:lvlText w:val=""/>
+      <w:lvlJc w:val="left"/>
+      <w:pPr>
+        <w:tabs>
+          <w:tab w:val="num" w:pos="2880"/>
+        </w:tabs>
+        <w:ind w:left="2880" w:hanging="360"/>
+      </w:pPr>
+      <w:rPr>
+        <w:rFonts w:ascii="Wingdings" w:hAnsi="Wingdings" w:hint="default"/>
+        <w:sz w:val="20"/>
+      </w:rPr>
+    </w:lvl>
+    <w:lvl w:ilvl="4" w:tentative="1">
+      <w:start w:val="1"/>
+      <w:numFmt w:val="bullet"/>
+      <w:lvlText w:val=""/>
+      <w:lvlJc w:val="left"/>
+      <w:pPr>
+        <w:tabs>
+          <w:tab w:val="num" w:pos="3600"/>
+        </w:tabs>
+        <w:ind w:left="3600" w:hanging="360"/>
+      </w:pPr>
+      <w:rPr>
+        <w:rFonts w:ascii="Wingdings" w:hAnsi="Wingdings" w:hint="default"/>
+        <w:sz w:val="20"/>
+      </w:rPr>
+    </w:lvl>
+    <w:lvl w:ilvl="5" w:tentative="1">
+      <w:start w:val="1"/>
+      <w:numFmt w:val="bullet"/>
+      <w:lvlText w:val=""/>
+      <w:lvlJc w:val="left"/>
+      <w:pPr>
+        <w:tabs>
+          <w:tab w:val="num" w:pos="4320"/>
+        </w:tabs>
+        <w:ind w:left="4320" w:hanging="360"/>
+      </w:pPr>
+      <w:rPr>
+        <w:rFonts w:ascii="Wingdings" w:hAnsi="Wingdings" w:hint="default"/>
+        <w:sz w:val="20"/>
+      </w:rPr>
+    </w:lvl>
+    <w:lvl w:ilvl="6" w:tentative="1">
+      <w:start w:val="1"/>
+      <w:numFmt w:val="bullet"/>
+      <w:lvlText w:val=""/>
+      <w:lvlJc w:val="left"/>
+      <w:pPr>
+        <w:tabs>
+          <w:tab w:val="num" w:pos="5040"/>
+        </w:tabs>
+        <w:ind w:left="5040" w:hanging="360"/>
+      </w:pPr>
+      <w:rPr>
+        <w:rFonts w:ascii="Wingdings" w:hAnsi="Wingdings" w:hint="default"/>
+        <w:sz w:val="20"/>
+      </w:rPr>
+    </w:lvl>
+    <w:lvl w:ilvl="7" w:tentative="1">
+      <w:start w:val="1"/>
+      <w:numFmt w:val="bullet"/>
+      <w:lvlText w:val=""/>
+      <w:lvlJc w:val="left"/>
+      <w:pPr>
+        <w:tabs>
+          <w:tab w:val="num" w:pos="5760"/>
+        </w:tabs>
+        <w:ind w:left="5760" w:hanging="360"/>
+      </w:pPr>
+      <w:rPr>
+        <w:rFonts w:ascii="Wingdings" w:hAnsi="Wingdings" w:hint="default"/>
+        <w:sz w:val="20"/>
+      </w:rPr>
+    </w:lvl>
+    <w:lvl w:ilvl="8" w:tentative="1">
+      <w:start w:val="1"/>
+      <w:numFmt w:val="bullet"/>
+      <w:lvlText w:val=""/>
+      <w:lvlJc w:val="left"/>
+      <w:pPr>
+        <w:tabs>
+          <w:tab w:val="num" w:pos="6480"/>
+        </w:tabs>
+        <w:ind w:left="6480" w:hanging="360"/>
+      </w:pPr>
+      <w:rPr>
+        <w:rFonts w:ascii="Wingdings" w:hAnsi="Wingdings" w:hint="default"/>
+        <w:sz w:val="20"/>
+      </w:rPr>
+    </w:lvl>
+  </w:abstractNum>
+  <w:abstractNum w:abstractNumId="4" w15:restartNumberingAfterBreak="0">
     <w:nsid w:val="0CA842C1"/>
     <w:multiLevelType w:val="multilevel"/>
     <w:tmpl w:val="51522242"/>
@@ -3522,7 +5364,7 @@
       </w:rPr>
     </w:lvl>
   </w:abstractNum>
-  <w:abstractNum w:abstractNumId="3" w15:restartNumberingAfterBreak="0">
+  <w:abstractNum w:abstractNumId="5" w15:restartNumberingAfterBreak="0">
     <w:nsid w:val="11BA3C01"/>
     <w:multiLevelType w:val="multilevel"/>
     <w:tmpl w:val="71A41CFA"/>
@@ -3671,7 +5513,7 @@
       </w:rPr>
     </w:lvl>
   </w:abstractNum>
-  <w:abstractNum w:abstractNumId="4" w15:restartNumberingAfterBreak="0">
+  <w:abstractNum w:abstractNumId="6" w15:restartNumberingAfterBreak="0">
     <w:nsid w:val="143C7FE9"/>
     <w:multiLevelType w:val="hybridMultilevel"/>
     <w:tmpl w:val="B7108D2E"/>
@@ -3784,7 +5626,7 @@
       </w:rPr>
     </w:lvl>
   </w:abstractNum>
-  <w:abstractNum w:abstractNumId="5" w15:restartNumberingAfterBreak="0">
+  <w:abstractNum w:abstractNumId="7" w15:restartNumberingAfterBreak="0">
     <w:nsid w:val="1B0F45D4"/>
     <w:multiLevelType w:val="multilevel"/>
     <w:tmpl w:val="2EB4267E"/>
@@ -3933,7 +5775,7 @@
       </w:rPr>
     </w:lvl>
   </w:abstractNum>
-  <w:abstractNum w:abstractNumId="6" w15:restartNumberingAfterBreak="0">
+  <w:abstractNum w:abstractNumId="8" w15:restartNumberingAfterBreak="0">
     <w:nsid w:val="2063346E"/>
     <w:multiLevelType w:val="hybridMultilevel"/>
     <w:tmpl w:val="479A50D2"/>
@@ -4046,7 +5888,454 @@
       </w:rPr>
     </w:lvl>
   </w:abstractNum>
-  <w:abstractNum w:abstractNumId="7" w15:restartNumberingAfterBreak="0">
+  <w:abstractNum w:abstractNumId="9" w15:restartNumberingAfterBreak="0">
+    <w:nsid w:val="21B25FA7"/>
+    <w:multiLevelType w:val="multilevel"/>
+    <w:tmpl w:val="C99013D6"/>
+    <w:lvl w:ilvl="0">
+      <w:start w:val="1"/>
+      <w:numFmt w:val="bullet"/>
+      <w:lvlText w:val=""/>
+      <w:lvlJc w:val="left"/>
+      <w:pPr>
+        <w:tabs>
+          <w:tab w:val="num" w:pos="720"/>
+        </w:tabs>
+        <w:ind w:left="720" w:hanging="360"/>
+      </w:pPr>
+      <w:rPr>
+        <w:rFonts w:ascii="Symbol" w:hAnsi="Symbol" w:hint="default"/>
+        <w:sz w:val="20"/>
+      </w:rPr>
+    </w:lvl>
+    <w:lvl w:ilvl="1" w:tentative="1">
+      <w:start w:val="1"/>
+      <w:numFmt w:val="bullet"/>
+      <w:lvlText w:val="o"/>
+      <w:lvlJc w:val="left"/>
+      <w:pPr>
+        <w:tabs>
+          <w:tab w:val="num" w:pos="1440"/>
+        </w:tabs>
+        <w:ind w:left="1440" w:hanging="360"/>
+      </w:pPr>
+      <w:rPr>
+        <w:rFonts w:ascii="Courier New" w:hAnsi="Courier New" w:hint="default"/>
+        <w:sz w:val="20"/>
+      </w:rPr>
+    </w:lvl>
+    <w:lvl w:ilvl="2" w:tentative="1">
+      <w:start w:val="1"/>
+      <w:numFmt w:val="bullet"/>
+      <w:lvlText w:val=""/>
+      <w:lvlJc w:val="left"/>
+      <w:pPr>
+        <w:tabs>
+          <w:tab w:val="num" w:pos="2160"/>
+        </w:tabs>
+        <w:ind w:left="2160" w:hanging="360"/>
+      </w:pPr>
+      <w:rPr>
+        <w:rFonts w:ascii="Wingdings" w:hAnsi="Wingdings" w:hint="default"/>
+        <w:sz w:val="20"/>
+      </w:rPr>
+    </w:lvl>
+    <w:lvl w:ilvl="3" w:tentative="1">
+      <w:start w:val="1"/>
+      <w:numFmt w:val="bullet"/>
+      <w:lvlText w:val=""/>
+      <w:lvlJc w:val="left"/>
+      <w:pPr>
+        <w:tabs>
+          <w:tab w:val="num" w:pos="2880"/>
+        </w:tabs>
+        <w:ind w:left="2880" w:hanging="360"/>
+      </w:pPr>
+      <w:rPr>
+        <w:rFonts w:ascii="Wingdings" w:hAnsi="Wingdings" w:hint="default"/>
+        <w:sz w:val="20"/>
+      </w:rPr>
+    </w:lvl>
+    <w:lvl w:ilvl="4" w:tentative="1">
+      <w:start w:val="1"/>
+      <w:numFmt w:val="bullet"/>
+      <w:lvlText w:val=""/>
+      <w:lvlJc w:val="left"/>
+      <w:pPr>
+        <w:tabs>
+          <w:tab w:val="num" w:pos="3600"/>
+        </w:tabs>
+        <w:ind w:left="3600" w:hanging="360"/>
+      </w:pPr>
+      <w:rPr>
+        <w:rFonts w:ascii="Wingdings" w:hAnsi="Wingdings" w:hint="default"/>
+        <w:sz w:val="20"/>
+      </w:rPr>
+    </w:lvl>
+    <w:lvl w:ilvl="5" w:tentative="1">
+      <w:start w:val="1"/>
+      <w:numFmt w:val="bullet"/>
+      <w:lvlText w:val=""/>
+      <w:lvlJc w:val="left"/>
+      <w:pPr>
+        <w:tabs>
+          <w:tab w:val="num" w:pos="4320"/>
+        </w:tabs>
+        <w:ind w:left="4320" w:hanging="360"/>
+      </w:pPr>
+      <w:rPr>
+        <w:rFonts w:ascii="Wingdings" w:hAnsi="Wingdings" w:hint="default"/>
+        <w:sz w:val="20"/>
+      </w:rPr>
+    </w:lvl>
+    <w:lvl w:ilvl="6" w:tentative="1">
+      <w:start w:val="1"/>
+      <w:numFmt w:val="bullet"/>
+      <w:lvlText w:val=""/>
+      <w:lvlJc w:val="left"/>
+      <w:pPr>
+        <w:tabs>
+          <w:tab w:val="num" w:pos="5040"/>
+        </w:tabs>
+        <w:ind w:left="5040" w:hanging="360"/>
+      </w:pPr>
+      <w:rPr>
+        <w:rFonts w:ascii="Wingdings" w:hAnsi="Wingdings" w:hint="default"/>
+        <w:sz w:val="20"/>
+      </w:rPr>
+    </w:lvl>
+    <w:lvl w:ilvl="7" w:tentative="1">
+      <w:start w:val="1"/>
+      <w:numFmt w:val="bullet"/>
+      <w:lvlText w:val=""/>
+      <w:lvlJc w:val="left"/>
+      <w:pPr>
+        <w:tabs>
+          <w:tab w:val="num" w:pos="5760"/>
+        </w:tabs>
+        <w:ind w:left="5760" w:hanging="360"/>
+      </w:pPr>
+      <w:rPr>
+        <w:rFonts w:ascii="Wingdings" w:hAnsi="Wingdings" w:hint="default"/>
+        <w:sz w:val="20"/>
+      </w:rPr>
+    </w:lvl>
+    <w:lvl w:ilvl="8" w:tentative="1">
+      <w:start w:val="1"/>
+      <w:numFmt w:val="bullet"/>
+      <w:lvlText w:val=""/>
+      <w:lvlJc w:val="left"/>
+      <w:pPr>
+        <w:tabs>
+          <w:tab w:val="num" w:pos="6480"/>
+        </w:tabs>
+        <w:ind w:left="6480" w:hanging="360"/>
+      </w:pPr>
+      <w:rPr>
+        <w:rFonts w:ascii="Wingdings" w:hAnsi="Wingdings" w:hint="default"/>
+        <w:sz w:val="20"/>
+      </w:rPr>
+    </w:lvl>
+  </w:abstractNum>
+  <w:abstractNum w:abstractNumId="10" w15:restartNumberingAfterBreak="0">
+    <w:nsid w:val="2AF81FDB"/>
+    <w:multiLevelType w:val="multilevel"/>
+    <w:tmpl w:val="AB5C6B84"/>
+    <w:lvl w:ilvl="0">
+      <w:start w:val="1"/>
+      <w:numFmt w:val="bullet"/>
+      <w:lvlText w:val=""/>
+      <w:lvlJc w:val="left"/>
+      <w:pPr>
+        <w:tabs>
+          <w:tab w:val="num" w:pos="720"/>
+        </w:tabs>
+        <w:ind w:left="720" w:hanging="360"/>
+      </w:pPr>
+      <w:rPr>
+        <w:rFonts w:ascii="Symbol" w:hAnsi="Symbol" w:hint="default"/>
+        <w:sz w:val="20"/>
+      </w:rPr>
+    </w:lvl>
+    <w:lvl w:ilvl="1" w:tentative="1">
+      <w:start w:val="1"/>
+      <w:numFmt w:val="bullet"/>
+      <w:lvlText w:val="o"/>
+      <w:lvlJc w:val="left"/>
+      <w:pPr>
+        <w:tabs>
+          <w:tab w:val="num" w:pos="1440"/>
+        </w:tabs>
+        <w:ind w:left="1440" w:hanging="360"/>
+      </w:pPr>
+      <w:rPr>
+        <w:rFonts w:ascii="Courier New" w:hAnsi="Courier New" w:hint="default"/>
+        <w:sz w:val="20"/>
+      </w:rPr>
+    </w:lvl>
+    <w:lvl w:ilvl="2" w:tentative="1">
+      <w:start w:val="1"/>
+      <w:numFmt w:val="bullet"/>
+      <w:lvlText w:val=""/>
+      <w:lvlJc w:val="left"/>
+      <w:pPr>
+        <w:tabs>
+          <w:tab w:val="num" w:pos="2160"/>
+        </w:tabs>
+        <w:ind w:left="2160" w:hanging="360"/>
+      </w:pPr>
+      <w:rPr>
+        <w:rFonts w:ascii="Wingdings" w:hAnsi="Wingdings" w:hint="default"/>
+        <w:sz w:val="20"/>
+      </w:rPr>
+    </w:lvl>
+    <w:lvl w:ilvl="3" w:tentative="1">
+      <w:start w:val="1"/>
+      <w:numFmt w:val="bullet"/>
+      <w:lvlText w:val=""/>
+      <w:lvlJc w:val="left"/>
+      <w:pPr>
+        <w:tabs>
+          <w:tab w:val="num" w:pos="2880"/>
+        </w:tabs>
+        <w:ind w:left="2880" w:hanging="360"/>
+      </w:pPr>
+      <w:rPr>
+        <w:rFonts w:ascii="Wingdings" w:hAnsi="Wingdings" w:hint="default"/>
+        <w:sz w:val="20"/>
+      </w:rPr>
+    </w:lvl>
+    <w:lvl w:ilvl="4" w:tentative="1">
+      <w:start w:val="1"/>
+      <w:numFmt w:val="bullet"/>
+      <w:lvlText w:val=""/>
+      <w:lvlJc w:val="left"/>
+      <w:pPr>
+        <w:tabs>
+          <w:tab w:val="num" w:pos="3600"/>
+        </w:tabs>
+        <w:ind w:left="3600" w:hanging="360"/>
+      </w:pPr>
+      <w:rPr>
+        <w:rFonts w:ascii="Wingdings" w:hAnsi="Wingdings" w:hint="default"/>
+        <w:sz w:val="20"/>
+      </w:rPr>
+    </w:lvl>
+    <w:lvl w:ilvl="5" w:tentative="1">
+      <w:start w:val="1"/>
+      <w:numFmt w:val="bullet"/>
+      <w:lvlText w:val=""/>
+      <w:lvlJc w:val="left"/>
+      <w:pPr>
+        <w:tabs>
+          <w:tab w:val="num" w:pos="4320"/>
+        </w:tabs>
+        <w:ind w:left="4320" w:hanging="360"/>
+      </w:pPr>
+      <w:rPr>
+        <w:rFonts w:ascii="Wingdings" w:hAnsi="Wingdings" w:hint="default"/>
+        <w:sz w:val="20"/>
+      </w:rPr>
+    </w:lvl>
+    <w:lvl w:ilvl="6" w:tentative="1">
+      <w:start w:val="1"/>
+      <w:numFmt w:val="bullet"/>
+      <w:lvlText w:val=""/>
+      <w:lvlJc w:val="left"/>
+      <w:pPr>
+        <w:tabs>
+          <w:tab w:val="num" w:pos="5040"/>
+        </w:tabs>
+        <w:ind w:left="5040" w:hanging="360"/>
+      </w:pPr>
+      <w:rPr>
+        <w:rFonts w:ascii="Wingdings" w:hAnsi="Wingdings" w:hint="default"/>
+        <w:sz w:val="20"/>
+      </w:rPr>
+    </w:lvl>
+    <w:lvl w:ilvl="7" w:tentative="1">
+      <w:start w:val="1"/>
+      <w:numFmt w:val="bullet"/>
+      <w:lvlText w:val=""/>
+      <w:lvlJc w:val="left"/>
+      <w:pPr>
+        <w:tabs>
+          <w:tab w:val="num" w:pos="5760"/>
+        </w:tabs>
+        <w:ind w:left="5760" w:hanging="360"/>
+      </w:pPr>
+      <w:rPr>
+        <w:rFonts w:ascii="Wingdings" w:hAnsi="Wingdings" w:hint="default"/>
+        <w:sz w:val="20"/>
+      </w:rPr>
+    </w:lvl>
+    <w:lvl w:ilvl="8" w:tentative="1">
+      <w:start w:val="1"/>
+      <w:numFmt w:val="bullet"/>
+      <w:lvlText w:val=""/>
+      <w:lvlJc w:val="left"/>
+      <w:pPr>
+        <w:tabs>
+          <w:tab w:val="num" w:pos="6480"/>
+        </w:tabs>
+        <w:ind w:left="6480" w:hanging="360"/>
+      </w:pPr>
+      <w:rPr>
+        <w:rFonts w:ascii="Wingdings" w:hAnsi="Wingdings" w:hint="default"/>
+        <w:sz w:val="20"/>
+      </w:rPr>
+    </w:lvl>
+  </w:abstractNum>
+  <w:abstractNum w:abstractNumId="11" w15:restartNumberingAfterBreak="0">
+    <w:nsid w:val="2CD80B04"/>
+    <w:multiLevelType w:val="multilevel"/>
+    <w:tmpl w:val="77022572"/>
+    <w:lvl w:ilvl="0">
+      <w:start w:val="1"/>
+      <w:numFmt w:val="bullet"/>
+      <w:lvlText w:val=""/>
+      <w:lvlJc w:val="left"/>
+      <w:pPr>
+        <w:tabs>
+          <w:tab w:val="num" w:pos="720"/>
+        </w:tabs>
+        <w:ind w:left="720" w:hanging="360"/>
+      </w:pPr>
+      <w:rPr>
+        <w:rFonts w:ascii="Symbol" w:hAnsi="Symbol" w:hint="default"/>
+        <w:sz w:val="20"/>
+      </w:rPr>
+    </w:lvl>
+    <w:lvl w:ilvl="1" w:tentative="1">
+      <w:start w:val="1"/>
+      <w:numFmt w:val="bullet"/>
+      <w:lvlText w:val="o"/>
+      <w:lvlJc w:val="left"/>
+      <w:pPr>
+        <w:tabs>
+          <w:tab w:val="num" w:pos="1440"/>
+        </w:tabs>
+        <w:ind w:left="1440" w:hanging="360"/>
+      </w:pPr>
+      <w:rPr>
+        <w:rFonts w:ascii="Courier New" w:hAnsi="Courier New" w:hint="default"/>
+        <w:sz w:val="20"/>
+      </w:rPr>
+    </w:lvl>
+    <w:lvl w:ilvl="2" w:tentative="1">
+      <w:start w:val="1"/>
+      <w:numFmt w:val="bullet"/>
+      <w:lvlText w:val=""/>
+      <w:lvlJc w:val="left"/>
+      <w:pPr>
+        <w:tabs>
+          <w:tab w:val="num" w:pos="2160"/>
+        </w:tabs>
+        <w:ind w:left="2160" w:hanging="360"/>
+      </w:pPr>
+      <w:rPr>
+        <w:rFonts w:ascii="Wingdings" w:hAnsi="Wingdings" w:hint="default"/>
+        <w:sz w:val="20"/>
+      </w:rPr>
+    </w:lvl>
+    <w:lvl w:ilvl="3" w:tentative="1">
+      <w:start w:val="1"/>
+      <w:numFmt w:val="bullet"/>
+      <w:lvlText w:val=""/>
+      <w:lvlJc w:val="left"/>
+      <w:pPr>
+        <w:tabs>
+          <w:tab w:val="num" w:pos="2880"/>
+        </w:tabs>
+        <w:ind w:left="2880" w:hanging="360"/>
+      </w:pPr>
+      <w:rPr>
+        <w:rFonts w:ascii="Wingdings" w:hAnsi="Wingdings" w:hint="default"/>
+        <w:sz w:val="20"/>
+      </w:rPr>
+    </w:lvl>
+    <w:lvl w:ilvl="4" w:tentative="1">
+      <w:start w:val="1"/>
+      <w:numFmt w:val="bullet"/>
+      <w:lvlText w:val=""/>
+      <w:lvlJc w:val="left"/>
+      <w:pPr>
+        <w:tabs>
+          <w:tab w:val="num" w:pos="3600"/>
+        </w:tabs>
+        <w:ind w:left="3600" w:hanging="360"/>
+      </w:pPr>
+      <w:rPr>
+        <w:rFonts w:ascii="Wingdings" w:hAnsi="Wingdings" w:hint="default"/>
+        <w:sz w:val="20"/>
+      </w:rPr>
+    </w:lvl>
+    <w:lvl w:ilvl="5" w:tentative="1">
+      <w:start w:val="1"/>
+      <w:numFmt w:val="bullet"/>
+      <w:lvlText w:val=""/>
+      <w:lvlJc w:val="left"/>
+      <w:pPr>
+        <w:tabs>
+          <w:tab w:val="num" w:pos="4320"/>
+        </w:tabs>
+        <w:ind w:left="4320" w:hanging="360"/>
+      </w:pPr>
+      <w:rPr>
+        <w:rFonts w:ascii="Wingdings" w:hAnsi="Wingdings" w:hint="default"/>
+        <w:sz w:val="20"/>
+      </w:rPr>
+    </w:lvl>
+    <w:lvl w:ilvl="6" w:tentative="1">
+      <w:start w:val="1"/>
+      <w:numFmt w:val="bullet"/>
+      <w:lvlText w:val=""/>
+      <w:lvlJc w:val="left"/>
+      <w:pPr>
+        <w:tabs>
+          <w:tab w:val="num" w:pos="5040"/>
+        </w:tabs>
+        <w:ind w:left="5040" w:hanging="360"/>
+      </w:pPr>
+      <w:rPr>
+        <w:rFonts w:ascii="Wingdings" w:hAnsi="Wingdings" w:hint="default"/>
+        <w:sz w:val="20"/>
+      </w:rPr>
+    </w:lvl>
+    <w:lvl w:ilvl="7" w:tentative="1">
+      <w:start w:val="1"/>
+      <w:numFmt w:val="bullet"/>
+      <w:lvlText w:val=""/>
+      <w:lvlJc w:val="left"/>
+      <w:pPr>
+        <w:tabs>
+          <w:tab w:val="num" w:pos="5760"/>
+        </w:tabs>
+        <w:ind w:left="5760" w:hanging="360"/>
+      </w:pPr>
+      <w:rPr>
+        <w:rFonts w:ascii="Wingdings" w:hAnsi="Wingdings" w:hint="default"/>
+        <w:sz w:val="20"/>
+      </w:rPr>
+    </w:lvl>
+    <w:lvl w:ilvl="8" w:tentative="1">
+      <w:start w:val="1"/>
+      <w:numFmt w:val="bullet"/>
+      <w:lvlText w:val=""/>
+      <w:lvlJc w:val="left"/>
+      <w:pPr>
+        <w:tabs>
+          <w:tab w:val="num" w:pos="6480"/>
+        </w:tabs>
+        <w:ind w:left="6480" w:hanging="360"/>
+      </w:pPr>
+      <w:rPr>
+        <w:rFonts w:ascii="Wingdings" w:hAnsi="Wingdings" w:hint="default"/>
+        <w:sz w:val="20"/>
+      </w:rPr>
+    </w:lvl>
+  </w:abstractNum>
+  <w:abstractNum w:abstractNumId="12" w15:restartNumberingAfterBreak="0">
     <w:nsid w:val="2DF26529"/>
     <w:multiLevelType w:val="multilevel"/>
     <w:tmpl w:val="4EAEE454"/>
@@ -4195,7 +6484,7 @@
       </w:rPr>
     </w:lvl>
   </w:abstractNum>
-  <w:abstractNum w:abstractNumId="8" w15:restartNumberingAfterBreak="0">
+  <w:abstractNum w:abstractNumId="13" w15:restartNumberingAfterBreak="0">
     <w:nsid w:val="2E1D4DD8"/>
     <w:multiLevelType w:val="hybridMultilevel"/>
     <w:tmpl w:val="4886A76E"/>
@@ -4308,7 +6597,156 @@
       </w:rPr>
     </w:lvl>
   </w:abstractNum>
-  <w:abstractNum w:abstractNumId="9" w15:restartNumberingAfterBreak="0">
+  <w:abstractNum w:abstractNumId="14" w15:restartNumberingAfterBreak="0">
+    <w:nsid w:val="320B180F"/>
+    <w:multiLevelType w:val="multilevel"/>
+    <w:tmpl w:val="5ABA2858"/>
+    <w:lvl w:ilvl="0">
+      <w:start w:val="1"/>
+      <w:numFmt w:val="bullet"/>
+      <w:lvlText w:val=""/>
+      <w:lvlJc w:val="left"/>
+      <w:pPr>
+        <w:tabs>
+          <w:tab w:val="num" w:pos="720"/>
+        </w:tabs>
+        <w:ind w:left="720" w:hanging="360"/>
+      </w:pPr>
+      <w:rPr>
+        <w:rFonts w:ascii="Symbol" w:hAnsi="Symbol" w:hint="default"/>
+        <w:sz w:val="20"/>
+      </w:rPr>
+    </w:lvl>
+    <w:lvl w:ilvl="1" w:tentative="1">
+      <w:start w:val="1"/>
+      <w:numFmt w:val="bullet"/>
+      <w:lvlText w:val="o"/>
+      <w:lvlJc w:val="left"/>
+      <w:pPr>
+        <w:tabs>
+          <w:tab w:val="num" w:pos="1440"/>
+        </w:tabs>
+        <w:ind w:left="1440" w:hanging="360"/>
+      </w:pPr>
+      <w:rPr>
+        <w:rFonts w:ascii="Courier New" w:hAnsi="Courier New" w:hint="default"/>
+        <w:sz w:val="20"/>
+      </w:rPr>
+    </w:lvl>
+    <w:lvl w:ilvl="2" w:tentative="1">
+      <w:start w:val="1"/>
+      <w:numFmt w:val="bullet"/>
+      <w:lvlText w:val=""/>
+      <w:lvlJc w:val="left"/>
+      <w:pPr>
+        <w:tabs>
+          <w:tab w:val="num" w:pos="2160"/>
+        </w:tabs>
+        <w:ind w:left="2160" w:hanging="360"/>
+      </w:pPr>
+      <w:rPr>
+        <w:rFonts w:ascii="Wingdings" w:hAnsi="Wingdings" w:hint="default"/>
+        <w:sz w:val="20"/>
+      </w:rPr>
+    </w:lvl>
+    <w:lvl w:ilvl="3" w:tentative="1">
+      <w:start w:val="1"/>
+      <w:numFmt w:val="bullet"/>
+      <w:lvlText w:val=""/>
+      <w:lvlJc w:val="left"/>
+      <w:pPr>
+        <w:tabs>
+          <w:tab w:val="num" w:pos="2880"/>
+        </w:tabs>
+        <w:ind w:left="2880" w:hanging="360"/>
+      </w:pPr>
+      <w:rPr>
+        <w:rFonts w:ascii="Wingdings" w:hAnsi="Wingdings" w:hint="default"/>
+        <w:sz w:val="20"/>
+      </w:rPr>
+    </w:lvl>
+    <w:lvl w:ilvl="4" w:tentative="1">
+      <w:start w:val="1"/>
+      <w:numFmt w:val="bullet"/>
+      <w:lvlText w:val=""/>
+      <w:lvlJc w:val="left"/>
+      <w:pPr>
+        <w:tabs>
+          <w:tab w:val="num" w:pos="3600"/>
+        </w:tabs>
+        <w:ind w:left="3600" w:hanging="360"/>
+      </w:pPr>
+      <w:rPr>
+        <w:rFonts w:ascii="Wingdings" w:hAnsi="Wingdings" w:hint="default"/>
+        <w:sz w:val="20"/>
+      </w:rPr>
+    </w:lvl>
+    <w:lvl w:ilvl="5" w:tentative="1">
+      <w:start w:val="1"/>
+      <w:numFmt w:val="bullet"/>
+      <w:lvlText w:val=""/>
+      <w:lvlJc w:val="left"/>
+      <w:pPr>
+        <w:tabs>
+          <w:tab w:val="num" w:pos="4320"/>
+        </w:tabs>
+        <w:ind w:left="4320" w:hanging="360"/>
+      </w:pPr>
+      <w:rPr>
+        <w:rFonts w:ascii="Wingdings" w:hAnsi="Wingdings" w:hint="default"/>
+        <w:sz w:val="20"/>
+      </w:rPr>
+    </w:lvl>
+    <w:lvl w:ilvl="6" w:tentative="1">
+      <w:start w:val="1"/>
+      <w:numFmt w:val="bullet"/>
+      <w:lvlText w:val=""/>
+      <w:lvlJc w:val="left"/>
+      <w:pPr>
+        <w:tabs>
+          <w:tab w:val="num" w:pos="5040"/>
+        </w:tabs>
+        <w:ind w:left="5040" w:hanging="360"/>
+      </w:pPr>
+      <w:rPr>
+        <w:rFonts w:ascii="Wingdings" w:hAnsi="Wingdings" w:hint="default"/>
+        <w:sz w:val="20"/>
+      </w:rPr>
+    </w:lvl>
+    <w:lvl w:ilvl="7" w:tentative="1">
+      <w:start w:val="1"/>
+      <w:numFmt w:val="bullet"/>
+      <w:lvlText w:val=""/>
+      <w:lvlJc w:val="left"/>
+      <w:pPr>
+        <w:tabs>
+          <w:tab w:val="num" w:pos="5760"/>
+        </w:tabs>
+        <w:ind w:left="5760" w:hanging="360"/>
+      </w:pPr>
+      <w:rPr>
+        <w:rFonts w:ascii="Wingdings" w:hAnsi="Wingdings" w:hint="default"/>
+        <w:sz w:val="20"/>
+      </w:rPr>
+    </w:lvl>
+    <w:lvl w:ilvl="8" w:tentative="1">
+      <w:start w:val="1"/>
+      <w:numFmt w:val="bullet"/>
+      <w:lvlText w:val=""/>
+      <w:lvlJc w:val="left"/>
+      <w:pPr>
+        <w:tabs>
+          <w:tab w:val="num" w:pos="6480"/>
+        </w:tabs>
+        <w:ind w:left="6480" w:hanging="360"/>
+      </w:pPr>
+      <w:rPr>
+        <w:rFonts w:ascii="Wingdings" w:hAnsi="Wingdings" w:hint="default"/>
+        <w:sz w:val="20"/>
+      </w:rPr>
+    </w:lvl>
+  </w:abstractNum>
+  <w:abstractNum w:abstractNumId="15" w15:restartNumberingAfterBreak="0">
     <w:nsid w:val="32772EAA"/>
     <w:multiLevelType w:val="multilevel"/>
     <w:tmpl w:val="EFF4F6B8"/>
@@ -4457,7 +6895,269 @@
       </w:rPr>
     </w:lvl>
   </w:abstractNum>
-  <w:abstractNum w:abstractNumId="10" w15:restartNumberingAfterBreak="0">
+  <w:abstractNum w:abstractNumId="16" w15:restartNumberingAfterBreak="0">
+    <w:nsid w:val="34E03554"/>
+    <w:multiLevelType w:val="hybridMultilevel"/>
+    <w:tmpl w:val="1CC881BE"/>
+    <w:lvl w:ilvl="0" w:tplc="04090001">
+      <w:start w:val="1"/>
+      <w:numFmt w:val="bullet"/>
+      <w:lvlText w:val=""/>
+      <w:lvlJc w:val="left"/>
+      <w:pPr>
+        <w:ind w:left="720" w:hanging="360"/>
+      </w:pPr>
+      <w:rPr>
+        <w:rFonts w:ascii="Symbol" w:hAnsi="Symbol" w:hint="default"/>
+      </w:rPr>
+    </w:lvl>
+    <w:lvl w:ilvl="1" w:tplc="04090003" w:tentative="1">
+      <w:start w:val="1"/>
+      <w:numFmt w:val="bullet"/>
+      <w:lvlText w:val="o"/>
+      <w:lvlJc w:val="left"/>
+      <w:pPr>
+        <w:ind w:left="1440" w:hanging="360"/>
+      </w:pPr>
+      <w:rPr>
+        <w:rFonts w:ascii="Courier New" w:hAnsi="Courier New" w:cs="Courier New" w:hint="default"/>
+      </w:rPr>
+    </w:lvl>
+    <w:lvl w:ilvl="2" w:tplc="04090005" w:tentative="1">
+      <w:start w:val="1"/>
+      <w:numFmt w:val="bullet"/>
+      <w:lvlText w:val=""/>
+      <w:lvlJc w:val="left"/>
+      <w:pPr>
+        <w:ind w:left="2160" w:hanging="360"/>
+      </w:pPr>
+      <w:rPr>
+        <w:rFonts w:ascii="Wingdings" w:hAnsi="Wingdings" w:hint="default"/>
+      </w:rPr>
+    </w:lvl>
+    <w:lvl w:ilvl="3" w:tplc="04090001" w:tentative="1">
+      <w:start w:val="1"/>
+      <w:numFmt w:val="bullet"/>
+      <w:lvlText w:val=""/>
+      <w:lvlJc w:val="left"/>
+      <w:pPr>
+        <w:ind w:left="2880" w:hanging="360"/>
+      </w:pPr>
+      <w:rPr>
+        <w:rFonts w:ascii="Symbol" w:hAnsi="Symbol" w:hint="default"/>
+      </w:rPr>
+    </w:lvl>
+    <w:lvl w:ilvl="4" w:tplc="04090003" w:tentative="1">
+      <w:start w:val="1"/>
+      <w:numFmt w:val="bullet"/>
+      <w:lvlText w:val="o"/>
+      <w:lvlJc w:val="left"/>
+      <w:pPr>
+        <w:ind w:left="3600" w:hanging="360"/>
+      </w:pPr>
+      <w:rPr>
+        <w:rFonts w:ascii="Courier New" w:hAnsi="Courier New" w:cs="Courier New" w:hint="default"/>
+      </w:rPr>
+    </w:lvl>
+    <w:lvl w:ilvl="5" w:tplc="04090005" w:tentative="1">
+      <w:start w:val="1"/>
+      <w:numFmt w:val="bullet"/>
+      <w:lvlText w:val=""/>
+      <w:lvlJc w:val="left"/>
+      <w:pPr>
+        <w:ind w:left="4320" w:hanging="360"/>
+      </w:pPr>
+      <w:rPr>
+        <w:rFonts w:ascii="Wingdings" w:hAnsi="Wingdings" w:hint="default"/>
+      </w:rPr>
+    </w:lvl>
+    <w:lvl w:ilvl="6" w:tplc="04090001" w:tentative="1">
+      <w:start w:val="1"/>
+      <w:numFmt w:val="bullet"/>
+      <w:lvlText w:val=""/>
+      <w:lvlJc w:val="left"/>
+      <w:pPr>
+        <w:ind w:left="5040" w:hanging="360"/>
+      </w:pPr>
+      <w:rPr>
+        <w:rFonts w:ascii="Symbol" w:hAnsi="Symbol" w:hint="default"/>
+      </w:rPr>
+    </w:lvl>
+    <w:lvl w:ilvl="7" w:tplc="04090003" w:tentative="1">
+      <w:start w:val="1"/>
+      <w:numFmt w:val="bullet"/>
+      <w:lvlText w:val="o"/>
+      <w:lvlJc w:val="left"/>
+      <w:pPr>
+        <w:ind w:left="5760" w:hanging="360"/>
+      </w:pPr>
+      <w:rPr>
+        <w:rFonts w:ascii="Courier New" w:hAnsi="Courier New" w:cs="Courier New" w:hint="default"/>
+      </w:rPr>
+    </w:lvl>
+    <w:lvl w:ilvl="8" w:tplc="04090005" w:tentative="1">
+      <w:start w:val="1"/>
+      <w:numFmt w:val="bullet"/>
+      <w:lvlText w:val=""/>
+      <w:lvlJc w:val="left"/>
+      <w:pPr>
+        <w:ind w:left="6480" w:hanging="360"/>
+      </w:pPr>
+      <w:rPr>
+        <w:rFonts w:ascii="Wingdings" w:hAnsi="Wingdings" w:hint="default"/>
+      </w:rPr>
+    </w:lvl>
+  </w:abstractNum>
+  <w:abstractNum w:abstractNumId="17" w15:restartNumberingAfterBreak="0">
+    <w:nsid w:val="528329B6"/>
+    <w:multiLevelType w:val="multilevel"/>
+    <w:tmpl w:val="F1D4D26E"/>
+    <w:lvl w:ilvl="0">
+      <w:start w:val="1"/>
+      <w:numFmt w:val="bullet"/>
+      <w:lvlText w:val=""/>
+      <w:lvlJc w:val="left"/>
+      <w:pPr>
+        <w:tabs>
+          <w:tab w:val="num" w:pos="720"/>
+        </w:tabs>
+        <w:ind w:left="720" w:hanging="360"/>
+      </w:pPr>
+      <w:rPr>
+        <w:rFonts w:ascii="Symbol" w:hAnsi="Symbol" w:hint="default"/>
+        <w:sz w:val="20"/>
+      </w:rPr>
+    </w:lvl>
+    <w:lvl w:ilvl="1" w:tentative="1">
+      <w:start w:val="1"/>
+      <w:numFmt w:val="bullet"/>
+      <w:lvlText w:val="o"/>
+      <w:lvlJc w:val="left"/>
+      <w:pPr>
+        <w:tabs>
+          <w:tab w:val="num" w:pos="1440"/>
+        </w:tabs>
+        <w:ind w:left="1440" w:hanging="360"/>
+      </w:pPr>
+      <w:rPr>
+        <w:rFonts w:ascii="Courier New" w:hAnsi="Courier New" w:hint="default"/>
+        <w:sz w:val="20"/>
+      </w:rPr>
+    </w:lvl>
+    <w:lvl w:ilvl="2" w:tentative="1">
+      <w:start w:val="1"/>
+      <w:numFmt w:val="bullet"/>
+      <w:lvlText w:val=""/>
+      <w:lvlJc w:val="left"/>
+      <w:pPr>
+        <w:tabs>
+          <w:tab w:val="num" w:pos="2160"/>
+        </w:tabs>
+        <w:ind w:left="2160" w:hanging="360"/>
+      </w:pPr>
+      <w:rPr>
+        <w:rFonts w:ascii="Wingdings" w:hAnsi="Wingdings" w:hint="default"/>
+        <w:sz w:val="20"/>
+      </w:rPr>
+    </w:lvl>
+    <w:lvl w:ilvl="3" w:tentative="1">
+      <w:start w:val="1"/>
+      <w:numFmt w:val="bullet"/>
+      <w:lvlText w:val=""/>
+      <w:lvlJc w:val="left"/>
+      <w:pPr>
+        <w:tabs>
+          <w:tab w:val="num" w:pos="2880"/>
+        </w:tabs>
+        <w:ind w:left="2880" w:hanging="360"/>
+      </w:pPr>
+      <w:rPr>
+        <w:rFonts w:ascii="Wingdings" w:hAnsi="Wingdings" w:hint="default"/>
+        <w:sz w:val="20"/>
+      </w:rPr>
+    </w:lvl>
+    <w:lvl w:ilvl="4" w:tentative="1">
+      <w:start w:val="1"/>
+      <w:numFmt w:val="bullet"/>
+      <w:lvlText w:val=""/>
+      <w:lvlJc w:val="left"/>
+      <w:pPr>
+        <w:tabs>
+          <w:tab w:val="num" w:pos="3600"/>
+        </w:tabs>
+        <w:ind w:left="3600" w:hanging="360"/>
+      </w:pPr>
+      <w:rPr>
+        <w:rFonts w:ascii="Wingdings" w:hAnsi="Wingdings" w:hint="default"/>
+        <w:sz w:val="20"/>
+      </w:rPr>
+    </w:lvl>
+    <w:lvl w:ilvl="5" w:tentative="1">
+      <w:start w:val="1"/>
+      <w:numFmt w:val="bullet"/>
+      <w:lvlText w:val=""/>
+      <w:lvlJc w:val="left"/>
+      <w:pPr>
+        <w:tabs>
+          <w:tab w:val="num" w:pos="4320"/>
+        </w:tabs>
+        <w:ind w:left="4320" w:hanging="360"/>
+      </w:pPr>
+      <w:rPr>
+        <w:rFonts w:ascii="Wingdings" w:hAnsi="Wingdings" w:hint="default"/>
+        <w:sz w:val="20"/>
+      </w:rPr>
+    </w:lvl>
+    <w:lvl w:ilvl="6" w:tentative="1">
+      <w:start w:val="1"/>
+      <w:numFmt w:val="bullet"/>
+      <w:lvlText w:val=""/>
+      <w:lvlJc w:val="left"/>
+      <w:pPr>
+        <w:tabs>
+          <w:tab w:val="num" w:pos="5040"/>
+        </w:tabs>
+        <w:ind w:left="5040" w:hanging="360"/>
+      </w:pPr>
+      <w:rPr>
+        <w:rFonts w:ascii="Wingdings" w:hAnsi="Wingdings" w:hint="default"/>
+        <w:sz w:val="20"/>
+      </w:rPr>
+    </w:lvl>
+    <w:lvl w:ilvl="7" w:tentative="1">
+      <w:start w:val="1"/>
+      <w:numFmt w:val="bullet"/>
+      <w:lvlText w:val=""/>
+      <w:lvlJc w:val="left"/>
+      <w:pPr>
+        <w:tabs>
+          <w:tab w:val="num" w:pos="5760"/>
+        </w:tabs>
+        <w:ind w:left="5760" w:hanging="360"/>
+      </w:pPr>
+      <w:rPr>
+        <w:rFonts w:ascii="Wingdings" w:hAnsi="Wingdings" w:hint="default"/>
+        <w:sz w:val="20"/>
+      </w:rPr>
+    </w:lvl>
+    <w:lvl w:ilvl="8" w:tentative="1">
+      <w:start w:val="1"/>
+      <w:numFmt w:val="bullet"/>
+      <w:lvlText w:val=""/>
+      <w:lvlJc w:val="left"/>
+      <w:pPr>
+        <w:tabs>
+          <w:tab w:val="num" w:pos="6480"/>
+        </w:tabs>
+        <w:ind w:left="6480" w:hanging="360"/>
+      </w:pPr>
+      <w:rPr>
+        <w:rFonts w:ascii="Wingdings" w:hAnsi="Wingdings" w:hint="default"/>
+        <w:sz w:val="20"/>
+      </w:rPr>
+    </w:lvl>
+  </w:abstractNum>
+  <w:abstractNum w:abstractNumId="18" w15:restartNumberingAfterBreak="0">
     <w:nsid w:val="571A3DDE"/>
     <w:multiLevelType w:val="multilevel"/>
     <w:tmpl w:val="5490AA04"/>
@@ -4606,7 +7306,7 @@
       </w:rPr>
     </w:lvl>
   </w:abstractNum>
-  <w:abstractNum w:abstractNumId="11" w15:restartNumberingAfterBreak="0">
+  <w:abstractNum w:abstractNumId="19" w15:restartNumberingAfterBreak="0">
     <w:nsid w:val="58A338BD"/>
     <w:multiLevelType w:val="multilevel"/>
     <w:tmpl w:val="B5AACCC8"/>
@@ -4755,7 +7455,7 @@
       </w:rPr>
     </w:lvl>
   </w:abstractNum>
-  <w:abstractNum w:abstractNumId="12" w15:restartNumberingAfterBreak="0">
+  <w:abstractNum w:abstractNumId="20" w15:restartNumberingAfterBreak="0">
     <w:nsid w:val="69FC3340"/>
     <w:multiLevelType w:val="hybridMultilevel"/>
     <w:tmpl w:val="A0347AC2"/>
@@ -4868,7 +7568,156 @@
       </w:rPr>
     </w:lvl>
   </w:abstractNum>
-  <w:abstractNum w:abstractNumId="13" w15:restartNumberingAfterBreak="0">
+  <w:abstractNum w:abstractNumId="21" w15:restartNumberingAfterBreak="0">
+    <w:nsid w:val="6FB676A3"/>
+    <w:multiLevelType w:val="multilevel"/>
+    <w:tmpl w:val="1B04DCCA"/>
+    <w:lvl w:ilvl="0">
+      <w:start w:val="1"/>
+      <w:numFmt w:val="bullet"/>
+      <w:lvlText w:val=""/>
+      <w:lvlJc w:val="left"/>
+      <w:pPr>
+        <w:tabs>
+          <w:tab w:val="num" w:pos="720"/>
+        </w:tabs>
+        <w:ind w:left="720" w:hanging="360"/>
+      </w:pPr>
+      <w:rPr>
+        <w:rFonts w:ascii="Symbol" w:hAnsi="Symbol" w:hint="default"/>
+        <w:sz w:val="20"/>
+      </w:rPr>
+    </w:lvl>
+    <w:lvl w:ilvl="1" w:tentative="1">
+      <w:start w:val="1"/>
+      <w:numFmt w:val="bullet"/>
+      <w:lvlText w:val="o"/>
+      <w:lvlJc w:val="left"/>
+      <w:pPr>
+        <w:tabs>
+          <w:tab w:val="num" w:pos="1440"/>
+        </w:tabs>
+        <w:ind w:left="1440" w:hanging="360"/>
+      </w:pPr>
+      <w:rPr>
+        <w:rFonts w:ascii="Courier New" w:hAnsi="Courier New" w:hint="default"/>
+        <w:sz w:val="20"/>
+      </w:rPr>
+    </w:lvl>
+    <w:lvl w:ilvl="2" w:tentative="1">
+      <w:start w:val="1"/>
+      <w:numFmt w:val="bullet"/>
+      <w:lvlText w:val=""/>
+      <w:lvlJc w:val="left"/>
+      <w:pPr>
+        <w:tabs>
+          <w:tab w:val="num" w:pos="2160"/>
+        </w:tabs>
+        <w:ind w:left="2160" w:hanging="360"/>
+      </w:pPr>
+      <w:rPr>
+        <w:rFonts w:ascii="Wingdings" w:hAnsi="Wingdings" w:hint="default"/>
+        <w:sz w:val="20"/>
+      </w:rPr>
+    </w:lvl>
+    <w:lvl w:ilvl="3" w:tentative="1">
+      <w:start w:val="1"/>
+      <w:numFmt w:val="bullet"/>
+      <w:lvlText w:val=""/>
+      <w:lvlJc w:val="left"/>
+      <w:pPr>
+        <w:tabs>
+          <w:tab w:val="num" w:pos="2880"/>
+        </w:tabs>
+        <w:ind w:left="2880" w:hanging="360"/>
+      </w:pPr>
+      <w:rPr>
+        <w:rFonts w:ascii="Wingdings" w:hAnsi="Wingdings" w:hint="default"/>
+        <w:sz w:val="20"/>
+      </w:rPr>
+    </w:lvl>
+    <w:lvl w:ilvl="4" w:tentative="1">
+      <w:start w:val="1"/>
+      <w:numFmt w:val="bullet"/>
+      <w:lvlText w:val=""/>
+      <w:lvlJc w:val="left"/>
+      <w:pPr>
+        <w:tabs>
+          <w:tab w:val="num" w:pos="3600"/>
+        </w:tabs>
+        <w:ind w:left="3600" w:hanging="360"/>
+      </w:pPr>
+      <w:rPr>
+        <w:rFonts w:ascii="Wingdings" w:hAnsi="Wingdings" w:hint="default"/>
+        <w:sz w:val="20"/>
+      </w:rPr>
+    </w:lvl>
+    <w:lvl w:ilvl="5" w:tentative="1">
+      <w:start w:val="1"/>
+      <w:numFmt w:val="bullet"/>
+      <w:lvlText w:val=""/>
+      <w:lvlJc w:val="left"/>
+      <w:pPr>
+        <w:tabs>
+          <w:tab w:val="num" w:pos="4320"/>
+        </w:tabs>
+        <w:ind w:left="4320" w:hanging="360"/>
+      </w:pPr>
+      <w:rPr>
+        <w:rFonts w:ascii="Wingdings" w:hAnsi="Wingdings" w:hint="default"/>
+        <w:sz w:val="20"/>
+      </w:rPr>
+    </w:lvl>
+    <w:lvl w:ilvl="6" w:tentative="1">
+      <w:start w:val="1"/>
+      <w:numFmt w:val="bullet"/>
+      <w:lvlText w:val=""/>
+      <w:lvlJc w:val="left"/>
+      <w:pPr>
+        <w:tabs>
+          <w:tab w:val="num" w:pos="5040"/>
+        </w:tabs>
+        <w:ind w:left="5040" w:hanging="360"/>
+      </w:pPr>
+      <w:rPr>
+        <w:rFonts w:ascii="Wingdings" w:hAnsi="Wingdings" w:hint="default"/>
+        <w:sz w:val="20"/>
+      </w:rPr>
+    </w:lvl>
+    <w:lvl w:ilvl="7" w:tentative="1">
+      <w:start w:val="1"/>
+      <w:numFmt w:val="bullet"/>
+      <w:lvlText w:val=""/>
+      <w:lvlJc w:val="left"/>
+      <w:pPr>
+        <w:tabs>
+          <w:tab w:val="num" w:pos="5760"/>
+        </w:tabs>
+        <w:ind w:left="5760" w:hanging="360"/>
+      </w:pPr>
+      <w:rPr>
+        <w:rFonts w:ascii="Wingdings" w:hAnsi="Wingdings" w:hint="default"/>
+        <w:sz w:val="20"/>
+      </w:rPr>
+    </w:lvl>
+    <w:lvl w:ilvl="8" w:tentative="1">
+      <w:start w:val="1"/>
+      <w:numFmt w:val="bullet"/>
+      <w:lvlText w:val=""/>
+      <w:lvlJc w:val="left"/>
+      <w:pPr>
+        <w:tabs>
+          <w:tab w:val="num" w:pos="6480"/>
+        </w:tabs>
+        <w:ind w:left="6480" w:hanging="360"/>
+      </w:pPr>
+      <w:rPr>
+        <w:rFonts w:ascii="Wingdings" w:hAnsi="Wingdings" w:hint="default"/>
+        <w:sz w:val="20"/>
+      </w:rPr>
+    </w:lvl>
+  </w:abstractNum>
+  <w:abstractNum w:abstractNumId="22" w15:restartNumberingAfterBreak="0">
     <w:nsid w:val="71FA675C"/>
     <w:multiLevelType w:val="multilevel"/>
     <w:tmpl w:val="20967906"/>
@@ -5017,7 +7866,7 @@
       </w:rPr>
     </w:lvl>
   </w:abstractNum>
-  <w:abstractNum w:abstractNumId="14" w15:restartNumberingAfterBreak="0">
+  <w:abstractNum w:abstractNumId="23" w15:restartNumberingAfterBreak="0">
     <w:nsid w:val="753552D5"/>
     <w:multiLevelType w:val="hybridMultilevel"/>
     <w:tmpl w:val="137A98C6"/>
@@ -5130,7 +7979,7 @@
       </w:rPr>
     </w:lvl>
   </w:abstractNum>
-  <w:abstractNum w:abstractNumId="15" w15:restartNumberingAfterBreak="0">
+  <w:abstractNum w:abstractNumId="24" w15:restartNumberingAfterBreak="0">
     <w:nsid w:val="7BE253B2"/>
     <w:multiLevelType w:val="hybridMultilevel"/>
     <w:tmpl w:val="2C540582"/>
@@ -5243,11 +8092,124 @@
       </w:rPr>
     </w:lvl>
   </w:abstractNum>
+  <w:abstractNum w:abstractNumId="25" w15:restartNumberingAfterBreak="0">
+    <w:nsid w:val="7D4F1732"/>
+    <w:multiLevelType w:val="multilevel"/>
+    <w:tmpl w:val="FBC68430"/>
+    <w:lvl w:ilvl="0">
+      <w:start w:val="1"/>
+      <w:numFmt w:val="decimal"/>
+      <w:lvlText w:val="%1."/>
+      <w:lvlJc w:val="left"/>
+      <w:pPr>
+        <w:tabs>
+          <w:tab w:val="num" w:pos="720"/>
+        </w:tabs>
+        <w:ind w:left="720" w:hanging="360"/>
+      </w:pPr>
+    </w:lvl>
+    <w:lvl w:ilvl="1" w:tentative="1">
+      <w:start w:val="1"/>
+      <w:numFmt w:val="decimal"/>
+      <w:lvlText w:val="%2."/>
+      <w:lvlJc w:val="left"/>
+      <w:pPr>
+        <w:tabs>
+          <w:tab w:val="num" w:pos="1440"/>
+        </w:tabs>
+        <w:ind w:left="1440" w:hanging="360"/>
+      </w:pPr>
+    </w:lvl>
+    <w:lvl w:ilvl="2" w:tentative="1">
+      <w:start w:val="1"/>
+      <w:numFmt w:val="decimal"/>
+      <w:lvlText w:val="%3."/>
+      <w:lvlJc w:val="left"/>
+      <w:pPr>
+        <w:tabs>
+          <w:tab w:val="num" w:pos="2160"/>
+        </w:tabs>
+        <w:ind w:left="2160" w:hanging="360"/>
+      </w:pPr>
+    </w:lvl>
+    <w:lvl w:ilvl="3" w:tentative="1">
+      <w:start w:val="1"/>
+      <w:numFmt w:val="decimal"/>
+      <w:lvlText w:val="%4."/>
+      <w:lvlJc w:val="left"/>
+      <w:pPr>
+        <w:tabs>
+          <w:tab w:val="num" w:pos="2880"/>
+        </w:tabs>
+        <w:ind w:left="2880" w:hanging="360"/>
+      </w:pPr>
+    </w:lvl>
+    <w:lvl w:ilvl="4" w:tentative="1">
+      <w:start w:val="1"/>
+      <w:numFmt w:val="decimal"/>
+      <w:lvlText w:val="%5."/>
+      <w:lvlJc w:val="left"/>
+      <w:pPr>
+        <w:tabs>
+          <w:tab w:val="num" w:pos="3600"/>
+        </w:tabs>
+        <w:ind w:left="3600" w:hanging="360"/>
+      </w:pPr>
+    </w:lvl>
+    <w:lvl w:ilvl="5" w:tentative="1">
+      <w:start w:val="1"/>
+      <w:numFmt w:val="decimal"/>
+      <w:lvlText w:val="%6."/>
+      <w:lvlJc w:val="left"/>
+      <w:pPr>
+        <w:tabs>
+          <w:tab w:val="num" w:pos="4320"/>
+        </w:tabs>
+        <w:ind w:left="4320" w:hanging="360"/>
+      </w:pPr>
+    </w:lvl>
+    <w:lvl w:ilvl="6" w:tentative="1">
+      <w:start w:val="1"/>
+      <w:numFmt w:val="decimal"/>
+      <w:lvlText w:val="%7."/>
+      <w:lvlJc w:val="left"/>
+      <w:pPr>
+        <w:tabs>
+          <w:tab w:val="num" w:pos="5040"/>
+        </w:tabs>
+        <w:ind w:left="5040" w:hanging="360"/>
+      </w:pPr>
+    </w:lvl>
+    <w:lvl w:ilvl="7" w:tentative="1">
+      <w:start w:val="1"/>
+      <w:numFmt w:val="decimal"/>
+      <w:lvlText w:val="%8."/>
+      <w:lvlJc w:val="left"/>
+      <w:pPr>
+        <w:tabs>
+          <w:tab w:val="num" w:pos="5760"/>
+        </w:tabs>
+        <w:ind w:left="5760" w:hanging="360"/>
+      </w:pPr>
+    </w:lvl>
+    <w:lvl w:ilvl="8" w:tentative="1">
+      <w:start w:val="1"/>
+      <w:numFmt w:val="decimal"/>
+      <w:lvlText w:val="%9."/>
+      <w:lvlJc w:val="left"/>
+      <w:pPr>
+        <w:tabs>
+          <w:tab w:val="num" w:pos="6480"/>
+        </w:tabs>
+        <w:ind w:left="6480" w:hanging="360"/>
+      </w:pPr>
+    </w:lvl>
+  </w:abstractNum>
   <w:num w:numId="1">
-    <w:abstractNumId w:val="14"/>
+    <w:abstractNumId w:val="23"/>
   </w:num>
   <w:num w:numId="2">
-    <w:abstractNumId w:val="9"/>
+    <w:abstractNumId w:val="15"/>
   </w:num>
   <w:num w:numId="3">
     <w:abstractNumId w:val="1"/>
@@ -5256,40 +8218,70 @@
     <w:abstractNumId w:val="0"/>
   </w:num>
   <w:num w:numId="5">
+    <w:abstractNumId w:val="19"/>
+  </w:num>
+  <w:num w:numId="6">
+    <w:abstractNumId w:val="6"/>
+  </w:num>
+  <w:num w:numId="7">
+    <w:abstractNumId w:val="12"/>
+  </w:num>
+  <w:num w:numId="8">
+    <w:abstractNumId w:val="13"/>
+  </w:num>
+  <w:num w:numId="9">
+    <w:abstractNumId w:val="22"/>
+  </w:num>
+  <w:num w:numId="10">
+    <w:abstractNumId w:val="24"/>
+  </w:num>
+  <w:num w:numId="11">
+    <w:abstractNumId w:val="18"/>
+  </w:num>
+  <w:num w:numId="12">
+    <w:abstractNumId w:val="5"/>
+  </w:num>
+  <w:num w:numId="13">
+    <w:abstractNumId w:val="8"/>
+  </w:num>
+  <w:num w:numId="14">
+    <w:abstractNumId w:val="7"/>
+  </w:num>
+  <w:num w:numId="15">
+    <w:abstractNumId w:val="4"/>
+  </w:num>
+  <w:num w:numId="16">
+    <w:abstractNumId w:val="20"/>
+  </w:num>
+  <w:num w:numId="17">
+    <w:abstractNumId w:val="10"/>
+  </w:num>
+  <w:num w:numId="18">
+    <w:abstractNumId w:val="21"/>
+  </w:num>
+  <w:num w:numId="19">
+    <w:abstractNumId w:val="25"/>
+  </w:num>
+  <w:num w:numId="20">
+    <w:abstractNumId w:val="17"/>
+  </w:num>
+  <w:num w:numId="21">
+    <w:abstractNumId w:val="16"/>
+  </w:num>
+  <w:num w:numId="22">
+    <w:abstractNumId w:val="14"/>
+  </w:num>
+  <w:num w:numId="23">
+    <w:abstractNumId w:val="3"/>
+  </w:num>
+  <w:num w:numId="24">
     <w:abstractNumId w:val="11"/>
   </w:num>
-  <w:num w:numId="6">
-    <w:abstractNumId w:val="4"/>
-  </w:num>
-  <w:num w:numId="7">
-    <w:abstractNumId w:val="7"/>
-  </w:num>
-  <w:num w:numId="8">
-    <w:abstractNumId w:val="8"/>
-  </w:num>
-  <w:num w:numId="9">
-    <w:abstractNumId w:val="13"/>
-  </w:num>
-  <w:num w:numId="10">
-    <w:abstractNumId w:val="15"/>
-  </w:num>
-  <w:num w:numId="11">
-    <w:abstractNumId w:val="10"/>
-  </w:num>
-  <w:num w:numId="12">
-    <w:abstractNumId w:val="3"/>
-  </w:num>
-  <w:num w:numId="13">
-    <w:abstractNumId w:val="6"/>
-  </w:num>
-  <w:num w:numId="14">
-    <w:abstractNumId w:val="5"/>
-  </w:num>
-  <w:num w:numId="15">
+  <w:num w:numId="25">
     <w:abstractNumId w:val="2"/>
   </w:num>
-  <w:num w:numId="16">
-    <w:abstractNumId w:val="12"/>
+  <w:num w:numId="26">
+    <w:abstractNumId w:val="9"/>
   </w:num>
 </w:numbering>
 </file>
@@ -5730,7 +8722,6 @@
     <w:name w:val="Normal (Web)"/>
     <w:basedOn w:val="Normal"/>
     <w:uiPriority w:val="99"/>
-    <w:semiHidden/>
     <w:unhideWhenUsed/>
     <w:rsid w:val="003B46A4"/>
     <w:pPr>
@@ -5775,6 +8766,29 @@
       <w:rFonts w:ascii="Courier New" w:eastAsia="Times New Roman" w:hAnsi="Courier New" w:cs="Courier New"/>
       <w:sz w:val="20"/>
       <w:szCs w:val="20"/>
+    </w:rPr>
+  </w:style>
+  <w:style w:type="character" w:styleId="Emphasis">
+    <w:name w:val="Emphasis"/>
+    <w:basedOn w:val="DefaultParagraphFont"/>
+    <w:uiPriority w:val="20"/>
+    <w:qFormat/>
+    <w:rsid w:val="00BB018A"/>
+    <w:rPr>
+      <w:i/>
+      <w:iCs/>
+    </w:rPr>
+  </w:style>
+  <w:style w:type="character" w:styleId="FollowedHyperlink">
+    <w:name w:val="FollowedHyperlink"/>
+    <w:basedOn w:val="DefaultParagraphFont"/>
+    <w:uiPriority w:val="99"/>
+    <w:semiHidden/>
+    <w:unhideWhenUsed/>
+    <w:rsid w:val="00BB018A"/>
+    <w:rPr>
+      <w:color w:val="954F72" w:themeColor="followedHyperlink"/>
+      <w:u w:val="single"/>
     </w:rPr>
   </w:style>
 </w:styles>

</xml_diff>

<commit_message>
Added a HTML/15.Contact Us.html, HTML/Project-3/Review Form.html, HTML/Project-4/My Blog.html and modified HTML/Task List.docx
</commit_message>
<xml_diff>
--- a/HTML/Task List.docx
+++ b/HTML/Task List.docx
@@ -2728,13 +2728,7 @@
         <w:rPr>
           <w:rFonts w:ascii="Times New Roman" w:hAnsi="Times New Roman" w:cs="Times New Roman"/>
         </w:rPr>
-        <w:t>Power Rangers</w:t>
-      </w:r>
-      <w:r>
-        <w:rPr>
-          <w:rFonts w:ascii="Times New Roman" w:hAnsi="Times New Roman" w:cs="Times New Roman"/>
-        </w:rPr>
-        <w:t>.html</w:t>
+        <w:t>Power Rangers.html</w:t>
       </w:r>
     </w:p>
     <w:p>
@@ -2757,16 +2751,7 @@
           <w:sz w:val="22"/>
           <w:szCs w:val="22"/>
         </w:rPr>
-        <w:t>&lt;body</w:t>
-      </w:r>
-      <w:r>
-        <w:rPr>
-          <w:rStyle w:val="HTMLCode"/>
-          <w:rFonts w:ascii="Times New Roman" w:eastAsiaTheme="minorHAnsi" w:hAnsi="Times New Roman" w:cs="Times New Roman"/>
-          <w:sz w:val="22"/>
-          <w:szCs w:val="22"/>
-        </w:rPr>
-        <w:t>&gt; e</w:t>
+        <w:t>&lt;body&gt; e</w:t>
       </w:r>
       <w:r>
         <w:rPr>
@@ -3033,23 +3018,7 @@
             <w:sz w:val="22"/>
             <w:szCs w:val="22"/>
           </w:rPr>
-          <w:t>My</w:t>
-        </w:r>
-        <w:r>
-          <w:rPr>
-            <w:rStyle w:val="Hyperlink"/>
-            <w:sz w:val="22"/>
-            <w:szCs w:val="22"/>
-          </w:rPr>
-          <w:t>S</w:t>
-        </w:r>
-        <w:r>
-          <w:rPr>
-            <w:rStyle w:val="Hyperlink"/>
-            <w:sz w:val="22"/>
-            <w:szCs w:val="22"/>
-          </w:rPr>
-          <w:t>pace</w:t>
+          <w:t>MySpace</w:t>
         </w:r>
       </w:hyperlink>
       <w:r>
@@ -3865,13 +3834,7 @@
         <w:rPr>
           <w:rFonts w:ascii="Times New Roman" w:hAnsi="Times New Roman" w:cs="Times New Roman"/>
         </w:rPr>
-        <w:t>Google</w:t>
-      </w:r>
-      <w:r>
-        <w:rPr>
-          <w:rFonts w:ascii="Times New Roman" w:hAnsi="Times New Roman" w:cs="Times New Roman"/>
-        </w:rPr>
-        <w:t>.html</w:t>
+        <w:t>Google.html</w:t>
       </w:r>
     </w:p>
     <w:p>
@@ -3917,16 +3880,8 @@
         <w:rPr>
           <w:rFonts w:ascii="Times New Roman" w:eastAsia="Times New Roman" w:hAnsi="Times New Roman" w:cs="Times New Roman"/>
         </w:rPr>
-        <w:t>A &lt;p&gt; paragraph element that reads "Search the web using Google!</w:t>
-      </w:r>
-      <w:proofErr w:type="gramStart"/>
-      <w:r>
-        <w:rPr>
-          <w:rFonts w:ascii="Times New Roman" w:eastAsia="Times New Roman" w:hAnsi="Times New Roman" w:cs="Times New Roman"/>
-        </w:rPr>
-        <w:t>".</w:t>
-      </w:r>
-      <w:proofErr w:type="gramEnd"/>
+        <w:t>A &lt;p&gt; paragraph element that reads "Search the web using Google!".</w:t>
+      </w:r>
     </w:p>
     <w:p>
       <w:pPr>
@@ -3943,21 +3898,7 @@
         <w:rPr>
           <w:rFonts w:ascii="Times New Roman" w:eastAsia="Times New Roman" w:hAnsi="Times New Roman" w:cs="Times New Roman"/>
         </w:rPr>
-        <w:t>An &lt;input&gt; element with the type set to "text", followed by a &lt;</w:t>
-      </w:r>
-      <w:proofErr w:type="spellStart"/>
-      <w:r>
-        <w:rPr>
-          <w:rFonts w:ascii="Times New Roman" w:eastAsia="Times New Roman" w:hAnsi="Times New Roman" w:cs="Times New Roman"/>
-        </w:rPr>
-        <w:t>br</w:t>
-      </w:r>
-      <w:proofErr w:type="spellEnd"/>
-      <w:r>
-        <w:rPr>
-          <w:rFonts w:ascii="Times New Roman" w:eastAsia="Times New Roman" w:hAnsi="Times New Roman" w:cs="Times New Roman"/>
-        </w:rPr>
-        <w:t>&gt; line break element.</w:t>
+        <w:t>An &lt;input&gt; element with the type set to "text", followed by a &lt;br&gt; line break element.</w:t>
       </w:r>
     </w:p>
     <w:p>
@@ -4267,35 +4208,7 @@
         <w:rPr>
           <w:rFonts w:ascii="Times New Roman" w:eastAsia="Times New Roman" w:hAnsi="Times New Roman" w:cs="Times New Roman"/>
         </w:rPr>
-        <w:t>Give the username and password inputs a </w:t>
-      </w:r>
-      <w:proofErr w:type="spellStart"/>
-      <w:r>
-        <w:rPr>
-          <w:rFonts w:ascii="Times New Roman" w:eastAsia="Times New Roman" w:hAnsi="Times New Roman" w:cs="Times New Roman"/>
-        </w:rPr>
-        <w:t>minlength</w:t>
-      </w:r>
-      <w:proofErr w:type="spellEnd"/>
-      <w:r>
-        <w:rPr>
-          <w:rFonts w:ascii="Times New Roman" w:eastAsia="Times New Roman" w:hAnsi="Times New Roman" w:cs="Times New Roman"/>
-        </w:rPr>
-        <w:t> of "4" and a </w:t>
-      </w:r>
-      <w:proofErr w:type="spellStart"/>
-      <w:r>
-        <w:rPr>
-          <w:rFonts w:ascii="Times New Roman" w:eastAsia="Times New Roman" w:hAnsi="Times New Roman" w:cs="Times New Roman"/>
-        </w:rPr>
-        <w:t>maxlength</w:t>
-      </w:r>
-      <w:proofErr w:type="spellEnd"/>
-      <w:r>
-        <w:rPr>
-          <w:rFonts w:ascii="Times New Roman" w:eastAsia="Times New Roman" w:hAnsi="Times New Roman" w:cs="Times New Roman"/>
-        </w:rPr>
-        <w:t> of "10".</w:t>
+        <w:t>Give the username and password inputs a minlength of "4" and a maxlength of "10".</w:t>
       </w:r>
     </w:p>
     <w:p>
@@ -4676,8 +4589,1016 @@
           </wp:inline>
         </w:drawing>
       </w:r>
+    </w:p>
+    <w:p>
+      <w:pPr>
+        <w:spacing w:line="240" w:lineRule="auto"/>
+        <w:rPr>
+          <w:rFonts w:ascii="Times New Roman" w:hAnsi="Times New Roman" w:cs="Times New Roman"/>
+          <w:sz w:val="28"/>
+          <w:szCs w:val="28"/>
+        </w:rPr>
+      </w:pPr>
+      <w:r>
+        <w:rPr>
+          <w:rFonts w:ascii="Times New Roman" w:hAnsi="Times New Roman" w:cs="Times New Roman"/>
+          <w:sz w:val="28"/>
+          <w:szCs w:val="28"/>
+        </w:rPr>
+        <w:lastRenderedPageBreak/>
+        <w:t>Task-15</w:t>
+      </w:r>
+      <w:r>
+        <w:rPr>
+          <w:rFonts w:ascii="Times New Roman" w:hAnsi="Times New Roman" w:cs="Times New Roman"/>
+          <w:sz w:val="28"/>
+          <w:szCs w:val="28"/>
+        </w:rPr>
+        <w:t>:</w:t>
+      </w:r>
+    </w:p>
+    <w:p>
+      <w:pPr>
+        <w:spacing w:line="240" w:lineRule="auto"/>
+        <w:rPr>
+          <w:rFonts w:ascii="Times New Roman" w:hAnsi="Times New Roman" w:cs="Times New Roman"/>
+        </w:rPr>
+      </w:pPr>
+      <w:r>
+        <w:rPr>
+          <w:rFonts w:ascii="Times New Roman" w:hAnsi="Times New Roman" w:cs="Times New Roman"/>
+        </w:rPr>
+        <w:t xml:space="preserve">Create </w:t>
+      </w:r>
+      <w:r>
+        <w:rPr>
+          <w:rFonts w:ascii="Times New Roman" w:hAnsi="Times New Roman" w:cs="Times New Roman"/>
+        </w:rPr>
+        <w:t>Contact Us.html</w:t>
+      </w:r>
+    </w:p>
+    <w:p>
+      <w:pPr>
+        <w:spacing w:line="240" w:lineRule="auto"/>
+        <w:rPr>
+          <w:rFonts w:ascii="Times New Roman" w:hAnsi="Times New Roman" w:cs="Times New Roman"/>
+        </w:rPr>
+      </w:pPr>
+      <w:r>
+        <w:rPr>
+          <w:rFonts w:ascii="Times New Roman" w:hAnsi="Times New Roman" w:cs="Times New Roman"/>
+        </w:rPr>
+        <w:t>Follow the instruction to create a simple contact us form.</w:t>
+      </w:r>
+    </w:p>
+    <w:p>
+      <w:pPr>
+        <w:numPr>
+          <w:ilvl w:val="0"/>
+          <w:numId w:val="27"/>
+        </w:numPr>
+        <w:spacing w:before="100" w:beforeAutospacing="1" w:after="100" w:afterAutospacing="1" w:line="240" w:lineRule="auto"/>
+        <w:rPr>
+          <w:rFonts w:ascii="Times New Roman" w:eastAsia="Times New Roman" w:hAnsi="Times New Roman" w:cs="Times New Roman"/>
+        </w:rPr>
+      </w:pPr>
+      <w:r>
+        <w:rPr>
+          <w:rFonts w:ascii="Times New Roman" w:eastAsia="Times New Roman" w:hAnsi="Times New Roman" w:cs="Times New Roman"/>
+        </w:rPr>
+        <w:t>A &lt;label&gt; and text &lt;input&gt; element for a name.</w:t>
+      </w:r>
+    </w:p>
+    <w:p>
+      <w:pPr>
+        <w:numPr>
+          <w:ilvl w:val="0"/>
+          <w:numId w:val="27"/>
+        </w:numPr>
+        <w:spacing w:before="100" w:beforeAutospacing="1" w:after="100" w:afterAutospacing="1" w:line="240" w:lineRule="auto"/>
+        <w:rPr>
+          <w:rFonts w:ascii="Times New Roman" w:eastAsia="Times New Roman" w:hAnsi="Times New Roman" w:cs="Times New Roman"/>
+        </w:rPr>
+      </w:pPr>
+      <w:r>
+        <w:rPr>
+          <w:rFonts w:ascii="Times New Roman" w:eastAsia="Times New Roman" w:hAnsi="Times New Roman" w:cs="Times New Roman"/>
+        </w:rPr>
+        <w:t>Another &lt;label&gt; element that says "Comments and suggestions:".</w:t>
+      </w:r>
+    </w:p>
+    <w:p>
+      <w:pPr>
+        <w:numPr>
+          <w:ilvl w:val="0"/>
+          <w:numId w:val="27"/>
+        </w:numPr>
+        <w:spacing w:before="100" w:beforeAutospacing="1" w:after="100" w:afterAutospacing="1" w:line="240" w:lineRule="auto"/>
+        <w:rPr>
+          <w:rFonts w:ascii="Times New Roman" w:eastAsia="Times New Roman" w:hAnsi="Times New Roman" w:cs="Times New Roman"/>
+        </w:rPr>
+      </w:pPr>
+      <w:r>
+        <w:rPr>
+          <w:rFonts w:ascii="Times New Roman" w:eastAsia="Times New Roman" w:hAnsi="Times New Roman" w:cs="Times New Roman"/>
+        </w:rPr>
+        <w:t>A &lt;textarea&gt; element.</w:t>
+      </w:r>
+    </w:p>
+    <w:p>
+      <w:pPr>
+        <w:numPr>
+          <w:ilvl w:val="0"/>
+          <w:numId w:val="27"/>
+        </w:numPr>
+        <w:spacing w:before="100" w:beforeAutospacing="1" w:after="100" w:afterAutospacing="1" w:line="240" w:lineRule="auto"/>
+        <w:rPr>
+          <w:rFonts w:ascii="Times New Roman" w:eastAsia="Times New Roman" w:hAnsi="Times New Roman" w:cs="Times New Roman"/>
+        </w:rPr>
+      </w:pPr>
+      <w:r>
+        <w:rPr>
+          <w:rFonts w:ascii="Times New Roman" w:eastAsia="Times New Roman" w:hAnsi="Times New Roman" w:cs="Times New Roman"/>
+        </w:rPr>
+        <w:t>An &lt;input&gt; element to submit the contact form.</w:t>
+      </w:r>
+    </w:p>
+    <w:p>
+      <w:pPr>
+        <w:spacing w:line="240" w:lineRule="auto"/>
+        <w:rPr>
+          <w:rFonts w:ascii="Times New Roman" w:hAnsi="Times New Roman" w:cs="Times New Roman"/>
+          <w:sz w:val="28"/>
+          <w:szCs w:val="28"/>
+        </w:rPr>
+      </w:pPr>
+      <w:r>
+        <w:rPr>
+          <w:rFonts w:ascii="Times New Roman" w:hAnsi="Times New Roman" w:cs="Times New Roman"/>
+          <w:sz w:val="28"/>
+          <w:szCs w:val="28"/>
+        </w:rPr>
+        <w:t>Output:</w:t>
+      </w:r>
+    </w:p>
+    <w:p>
+      <w:pPr>
+        <w:spacing w:line="240" w:lineRule="auto"/>
+        <w:rPr>
+          <w:rFonts w:ascii="Times New Roman" w:hAnsi="Times New Roman" w:cs="Times New Roman"/>
+        </w:rPr>
+      </w:pPr>
+      <w:r>
+        <w:rPr>
+          <w:noProof/>
+        </w:rPr>
+        <w:drawing>
+          <wp:inline distT="0" distB="0" distL="0" distR="0" wp14:anchorId="2124ABA3" wp14:editId="0ED5C081">
+            <wp:extent cx="3200400" cy="2799456"/>
+            <wp:effectExtent l="0" t="0" r="0" b="1270"/>
+            <wp:docPr id="16" name="Picture 16"/>
+            <wp:cNvGraphicFramePr>
+              <a:graphicFrameLocks xmlns:a="http://schemas.openxmlformats.org/drawingml/2006/main" noChangeAspect="1"/>
+            </wp:cNvGraphicFramePr>
+            <a:graphic xmlns:a="http://schemas.openxmlformats.org/drawingml/2006/main">
+              <a:graphicData uri="http://schemas.openxmlformats.org/drawingml/2006/picture">
+                <pic:pic xmlns:pic="http://schemas.openxmlformats.org/drawingml/2006/picture">
+                  <pic:nvPicPr>
+                    <pic:cNvPr id="1" name=""/>
+                    <pic:cNvPicPr/>
+                  </pic:nvPicPr>
+                  <pic:blipFill>
+                    <a:blip r:embed="rId22"/>
+                    <a:stretch>
+                      <a:fillRect/>
+                    </a:stretch>
+                  </pic:blipFill>
+                  <pic:spPr>
+                    <a:xfrm>
+                      <a:off x="0" y="0"/>
+                      <a:ext cx="3245985" cy="2839330"/>
+                    </a:xfrm>
+                    <a:prstGeom prst="rect">
+                      <a:avLst/>
+                    </a:prstGeom>
+                  </pic:spPr>
+                </pic:pic>
+              </a:graphicData>
+            </a:graphic>
+          </wp:inline>
+        </w:drawing>
+      </w:r>
+    </w:p>
+    <w:p>
+      <w:pPr>
+        <w:rPr>
+          <w:rFonts w:ascii="Times New Roman" w:hAnsi="Times New Roman" w:cs="Times New Roman"/>
+          <w:b/>
+          <w:sz w:val="28"/>
+          <w:szCs w:val="28"/>
+        </w:rPr>
+      </w:pPr>
+      <w:r>
+        <w:rPr>
+          <w:rFonts w:ascii="Times New Roman" w:hAnsi="Times New Roman" w:cs="Times New Roman"/>
+          <w:b/>
+          <w:sz w:val="28"/>
+          <w:szCs w:val="28"/>
+        </w:rPr>
+        <w:br w:type="page"/>
+      </w:r>
+    </w:p>
+    <w:p>
+      <w:pPr>
+        <w:spacing w:line="240" w:lineRule="auto"/>
+        <w:rPr>
+          <w:rFonts w:ascii="Times New Roman" w:hAnsi="Times New Roman" w:cs="Times New Roman"/>
+          <w:b/>
+          <w:sz w:val="28"/>
+          <w:szCs w:val="28"/>
+        </w:rPr>
+      </w:pPr>
+      <w:r>
+        <w:rPr>
+          <w:rFonts w:ascii="Times New Roman" w:hAnsi="Times New Roman" w:cs="Times New Roman"/>
+          <w:b/>
+          <w:sz w:val="28"/>
+          <w:szCs w:val="28"/>
+        </w:rPr>
+        <w:lastRenderedPageBreak/>
+        <w:t>Project-3</w:t>
+      </w:r>
+      <w:r>
+        <w:rPr>
+          <w:rFonts w:ascii="Times New Roman" w:hAnsi="Times New Roman" w:cs="Times New Roman"/>
+          <w:b/>
+          <w:sz w:val="28"/>
+          <w:szCs w:val="28"/>
+        </w:rPr>
+        <w:t>:</w:t>
+      </w:r>
+    </w:p>
+    <w:p>
+      <w:pPr>
+        <w:spacing w:before="240" w:after="240" w:line="240" w:lineRule="auto"/>
+        <w:rPr>
+          <w:rFonts w:ascii="Times New Roman" w:eastAsia="Times New Roman" w:hAnsi="Times New Roman" w:cs="Times New Roman"/>
+        </w:rPr>
+      </w:pPr>
+      <w:r>
+        <w:rPr>
+          <w:rFonts w:ascii="Times New Roman" w:eastAsia="Times New Roman" w:hAnsi="Times New Roman" w:cs="Times New Roman"/>
+        </w:rPr>
+        <w:t>Create a new file called</w:t>
+      </w:r>
+      <w:r>
+        <w:rPr>
+          <w:rFonts w:ascii="Times New Roman" w:eastAsia="Times New Roman" w:hAnsi="Times New Roman" w:cs="Times New Roman"/>
+        </w:rPr>
+        <w:t xml:space="preserve"> </w:t>
+      </w:r>
+      <w:r>
+        <w:rPr>
+          <w:rFonts w:ascii="Times New Roman" w:eastAsia="Times New Roman" w:hAnsi="Times New Roman" w:cs="Times New Roman"/>
+        </w:rPr>
+        <w:t xml:space="preserve">Review </w:t>
+      </w:r>
+      <w:r>
+        <w:rPr>
+          <w:rFonts w:ascii="Times New Roman" w:eastAsia="Times New Roman" w:hAnsi="Times New Roman" w:cs="Times New Roman"/>
+          <w:bCs/>
+        </w:rPr>
+        <w:t>Form.html</w:t>
+      </w:r>
+    </w:p>
+    <w:p>
+      <w:pPr>
+        <w:spacing w:before="240" w:after="240" w:line="240" w:lineRule="auto"/>
+        <w:rPr>
+          <w:rFonts w:ascii="Times New Roman" w:eastAsia="Times New Roman" w:hAnsi="Times New Roman" w:cs="Times New Roman"/>
+        </w:rPr>
+      </w:pPr>
+      <w:r>
+        <w:rPr>
+          <w:rFonts w:ascii="Times New Roman" w:eastAsia="Times New Roman" w:hAnsi="Times New Roman" w:cs="Times New Roman"/>
+        </w:rPr>
+        <w:t>Let's include this information (in order):</w:t>
+      </w:r>
+    </w:p>
+    <w:p>
+      <w:pPr>
+        <w:numPr>
+          <w:ilvl w:val="0"/>
+          <w:numId w:val="28"/>
+        </w:numPr>
+        <w:spacing w:before="100" w:beforeAutospacing="1" w:after="100" w:afterAutospacing="1" w:line="240" w:lineRule="auto"/>
+        <w:rPr>
+          <w:rFonts w:ascii="Times New Roman" w:eastAsia="Times New Roman" w:hAnsi="Times New Roman" w:cs="Times New Roman"/>
+        </w:rPr>
+      </w:pPr>
+      <w:r>
+        <w:rPr>
+          <w:rFonts w:ascii="Times New Roman" w:eastAsia="Times New Roman" w:hAnsi="Times New Roman" w:cs="Times New Roman"/>
+        </w:rPr>
+        <w:t>The reviewer's name (first, last, nickname, doesn't matter).*</w:t>
+      </w:r>
+    </w:p>
+    <w:p>
+      <w:pPr>
+        <w:numPr>
+          <w:ilvl w:val="0"/>
+          <w:numId w:val="28"/>
+        </w:numPr>
+        <w:spacing w:before="100" w:beforeAutospacing="1" w:after="100" w:afterAutospacing="1" w:line="240" w:lineRule="auto"/>
+        <w:rPr>
+          <w:rFonts w:ascii="Times New Roman" w:eastAsia="Times New Roman" w:hAnsi="Times New Roman" w:cs="Times New Roman"/>
+        </w:rPr>
+      </w:pPr>
+      <w:r>
+        <w:rPr>
+          <w:rFonts w:ascii="Times New Roman" w:eastAsia="Times New Roman" w:hAnsi="Times New Roman" w:cs="Times New Roman"/>
+        </w:rPr>
+        <w:t>The name of what they're reviewing (film name, book title, etc.).*</w:t>
+      </w:r>
+    </w:p>
+    <w:p>
+      <w:pPr>
+        <w:numPr>
+          <w:ilvl w:val="0"/>
+          <w:numId w:val="28"/>
+        </w:numPr>
+        <w:spacing w:before="100" w:beforeAutospacing="1" w:after="100" w:afterAutospacing="1" w:line="240" w:lineRule="auto"/>
+        <w:rPr>
+          <w:rFonts w:ascii="Times New Roman" w:eastAsia="Times New Roman" w:hAnsi="Times New Roman" w:cs="Times New Roman"/>
+        </w:rPr>
+      </w:pPr>
+      <w:r>
+        <w:rPr>
+          <w:rFonts w:ascii="Times New Roman" w:eastAsia="Times New Roman" w:hAnsi="Times New Roman" w:cs="Times New Roman"/>
+        </w:rPr>
+        <w:t>Three "radio" buttons that ask if the reviewer would try again.</w:t>
+      </w:r>
+    </w:p>
+    <w:p>
+      <w:pPr>
+        <w:numPr>
+          <w:ilvl w:val="0"/>
+          <w:numId w:val="28"/>
+        </w:numPr>
+        <w:spacing w:before="100" w:beforeAutospacing="1" w:after="100" w:afterAutospacing="1" w:line="240" w:lineRule="auto"/>
+        <w:rPr>
+          <w:rFonts w:ascii="Times New Roman" w:eastAsia="Times New Roman" w:hAnsi="Times New Roman" w:cs="Times New Roman"/>
+        </w:rPr>
+      </w:pPr>
+      <w:r>
+        <w:rPr>
+          <w:rFonts w:ascii="Times New Roman" w:eastAsia="Times New Roman" w:hAnsi="Times New Roman" w:cs="Times New Roman"/>
+        </w:rPr>
+        <w:t>An &lt;input&gt; to offer a rating (1 out of 5).*</w:t>
+      </w:r>
+    </w:p>
+    <w:p>
+      <w:pPr>
+        <w:numPr>
+          <w:ilvl w:val="0"/>
+          <w:numId w:val="28"/>
+        </w:numPr>
+        <w:spacing w:before="100" w:beforeAutospacing="1" w:after="100" w:afterAutospacing="1" w:line="240" w:lineRule="auto"/>
+        <w:rPr>
+          <w:rFonts w:ascii="Times New Roman" w:eastAsia="Times New Roman" w:hAnsi="Times New Roman" w:cs="Times New Roman"/>
+        </w:rPr>
+      </w:pPr>
+      <w:r>
+        <w:rPr>
+          <w:rFonts w:ascii="Times New Roman" w:eastAsia="Times New Roman" w:hAnsi="Times New Roman" w:cs="Times New Roman"/>
+        </w:rPr>
+        <w:t>A &lt;textarea&gt; element for the reviewer to write comments (no more than 250 characters).</w:t>
+      </w:r>
+    </w:p>
+    <w:p>
+      <w:pPr>
+        <w:numPr>
+          <w:ilvl w:val="0"/>
+          <w:numId w:val="28"/>
+        </w:numPr>
+        <w:spacing w:before="100" w:beforeAutospacing="1" w:after="100" w:afterAutospacing="1" w:line="240" w:lineRule="auto"/>
+        <w:rPr>
+          <w:rFonts w:ascii="Times New Roman" w:eastAsia="Times New Roman" w:hAnsi="Times New Roman" w:cs="Times New Roman"/>
+        </w:rPr>
+      </w:pPr>
+      <w:r>
+        <w:rPr>
+          <w:rFonts w:ascii="Times New Roman" w:eastAsia="Times New Roman" w:hAnsi="Times New Roman" w:cs="Times New Roman"/>
+        </w:rPr>
+        <w:t>An input type of "submit" that says "Submit Review".</w:t>
+      </w:r>
+    </w:p>
+    <w:p>
+      <w:pPr>
+        <w:numPr>
+          <w:ilvl w:val="0"/>
+          <w:numId w:val="28"/>
+        </w:numPr>
+        <w:spacing w:before="100" w:beforeAutospacing="1" w:after="100" w:afterAutospacing="1" w:line="240" w:lineRule="auto"/>
+        <w:rPr>
+          <w:rFonts w:ascii="Times New Roman" w:eastAsia="Times New Roman" w:hAnsi="Times New Roman" w:cs="Times New Roman"/>
+        </w:rPr>
+      </w:pPr>
+      <w:r>
+        <w:rPr>
+          <w:rFonts w:ascii="Times New Roman" w:eastAsia="Times New Roman" w:hAnsi="Times New Roman" w:cs="Times New Roman"/>
+        </w:rPr>
+        <w:t>The inputs with * are required.</w:t>
+      </w:r>
+    </w:p>
+    <w:p>
+      <w:pPr>
+        <w:numPr>
+          <w:ilvl w:val="0"/>
+          <w:numId w:val="28"/>
+        </w:numPr>
+        <w:spacing w:before="100" w:beforeAutospacing="1" w:after="100" w:afterAutospacing="1" w:line="240" w:lineRule="auto"/>
+        <w:rPr>
+          <w:rFonts w:ascii="Times New Roman" w:eastAsia="Times New Roman" w:hAnsi="Times New Roman" w:cs="Times New Roman"/>
+        </w:rPr>
+      </w:pPr>
+      <w:r>
+        <w:rPr>
+          <w:rFonts w:ascii="Times New Roman" w:eastAsia="Times New Roman" w:hAnsi="Times New Roman" w:cs="Times New Roman"/>
+        </w:rPr>
+        <w:t>Use your creativity and implement your ideas.</w:t>
+      </w:r>
+    </w:p>
+    <w:p>
+      <w:pPr>
+        <w:numPr>
+          <w:ilvl w:val="0"/>
+          <w:numId w:val="28"/>
+        </w:numPr>
+        <w:spacing w:before="100" w:beforeAutospacing="1" w:after="100" w:afterAutospacing="1" w:line="240" w:lineRule="auto"/>
+        <w:rPr>
+          <w:rFonts w:ascii="Times New Roman" w:eastAsia="Times New Roman" w:hAnsi="Times New Roman" w:cs="Times New Roman"/>
+        </w:rPr>
+      </w:pPr>
+      <w:r>
+        <w:rPr>
+          <w:rFonts w:ascii="Times New Roman" w:eastAsia="Times New Roman" w:hAnsi="Times New Roman" w:cs="Times New Roman"/>
+        </w:rPr>
+        <w:t>Make sure to add labels and validate the inputs!</w:t>
+      </w:r>
+    </w:p>
+    <w:p>
+      <w:pPr>
+        <w:spacing w:line="240" w:lineRule="auto"/>
+        <w:rPr>
+          <w:rFonts w:ascii="Times New Roman" w:hAnsi="Times New Roman" w:cs="Times New Roman"/>
+          <w:sz w:val="28"/>
+          <w:szCs w:val="28"/>
+        </w:rPr>
+      </w:pPr>
+      <w:r>
+        <w:rPr>
+          <w:rFonts w:ascii="Times New Roman" w:hAnsi="Times New Roman" w:cs="Times New Roman"/>
+          <w:sz w:val="28"/>
+          <w:szCs w:val="28"/>
+        </w:rPr>
+        <w:t>Output:</w:t>
+      </w:r>
+    </w:p>
+    <w:p>
+      <w:pPr>
+        <w:spacing w:line="240" w:lineRule="auto"/>
+        <w:rPr>
+          <w:rFonts w:ascii="Times New Roman" w:hAnsi="Times New Roman" w:cs="Times New Roman"/>
+          <w:sz w:val="28"/>
+          <w:szCs w:val="28"/>
+        </w:rPr>
+      </w:pPr>
+      <w:r>
+        <w:rPr>
+          <w:noProof/>
+        </w:rPr>
+        <w:drawing>
+          <wp:inline distT="0" distB="0" distL="0" distR="0" wp14:anchorId="6D61D52F" wp14:editId="3E8E8172">
+            <wp:extent cx="4524375" cy="4132685"/>
+            <wp:effectExtent l="0" t="0" r="0" b="1270"/>
+            <wp:docPr id="17" name="Picture 17"/>
+            <wp:cNvGraphicFramePr>
+              <a:graphicFrameLocks xmlns:a="http://schemas.openxmlformats.org/drawingml/2006/main" noChangeAspect="1"/>
+            </wp:cNvGraphicFramePr>
+            <a:graphic xmlns:a="http://schemas.openxmlformats.org/drawingml/2006/main">
+              <a:graphicData uri="http://schemas.openxmlformats.org/drawingml/2006/picture">
+                <pic:pic xmlns:pic="http://schemas.openxmlformats.org/drawingml/2006/picture">
+                  <pic:nvPicPr>
+                    <pic:cNvPr id="1" name=""/>
+                    <pic:cNvPicPr/>
+                  </pic:nvPicPr>
+                  <pic:blipFill>
+                    <a:blip r:embed="rId23"/>
+                    <a:stretch>
+                      <a:fillRect/>
+                    </a:stretch>
+                  </pic:blipFill>
+                  <pic:spPr>
+                    <a:xfrm>
+                      <a:off x="0" y="0"/>
+                      <a:ext cx="4594719" cy="4196939"/>
+                    </a:xfrm>
+                    <a:prstGeom prst="rect">
+                      <a:avLst/>
+                    </a:prstGeom>
+                  </pic:spPr>
+                </pic:pic>
+              </a:graphicData>
+            </a:graphic>
+          </wp:inline>
+        </w:drawing>
+      </w:r>
+    </w:p>
+    <w:p>
+      <w:pPr>
+        <w:rPr>
+          <w:rFonts w:ascii="Times New Roman" w:hAnsi="Times New Roman" w:cs="Times New Roman"/>
+          <w:sz w:val="28"/>
+          <w:szCs w:val="28"/>
+        </w:rPr>
+      </w:pPr>
+      <w:r>
+        <w:rPr>
+          <w:rFonts w:ascii="Times New Roman" w:hAnsi="Times New Roman" w:cs="Times New Roman"/>
+          <w:sz w:val="28"/>
+          <w:szCs w:val="28"/>
+        </w:rPr>
+        <w:br w:type="page"/>
+      </w:r>
+    </w:p>
+    <w:p>
+      <w:pPr>
+        <w:spacing w:line="240" w:lineRule="auto"/>
+        <w:rPr>
+          <w:rFonts w:ascii="Times New Roman" w:hAnsi="Times New Roman" w:cs="Times New Roman"/>
+          <w:b/>
+          <w:sz w:val="28"/>
+          <w:szCs w:val="28"/>
+        </w:rPr>
+      </w:pPr>
+      <w:r>
+        <w:rPr>
+          <w:rFonts w:ascii="Times New Roman" w:hAnsi="Times New Roman" w:cs="Times New Roman"/>
+          <w:b/>
+          <w:sz w:val="28"/>
+          <w:szCs w:val="28"/>
+        </w:rPr>
+        <w:lastRenderedPageBreak/>
+        <w:t>Project-4</w:t>
+      </w:r>
+      <w:r>
+        <w:rPr>
+          <w:rFonts w:ascii="Times New Roman" w:hAnsi="Times New Roman" w:cs="Times New Roman"/>
+          <w:b/>
+          <w:sz w:val="28"/>
+          <w:szCs w:val="28"/>
+        </w:rPr>
+        <w:t>:</w:t>
+      </w:r>
+    </w:p>
+    <w:p>
+      <w:pPr>
+        <w:spacing w:line="240" w:lineRule="auto"/>
+        <w:rPr>
+          <w:rFonts w:ascii="Times New Roman" w:hAnsi="Times New Roman" w:cs="Times New Roman"/>
+        </w:rPr>
+      </w:pPr>
+      <w:r>
+        <w:rPr>
+          <w:rFonts w:ascii="Times New Roman" w:hAnsi="Times New Roman" w:cs="Times New Roman"/>
+        </w:rPr>
+        <w:t xml:space="preserve">Create </w:t>
+      </w:r>
+      <w:r>
+        <w:rPr>
+          <w:rFonts w:ascii="Times New Roman" w:hAnsi="Times New Roman" w:cs="Times New Roman"/>
+        </w:rPr>
+        <w:t>My Blog.html</w:t>
+      </w:r>
+    </w:p>
+    <w:p>
+      <w:pPr>
+        <w:spacing w:line="240" w:lineRule="auto"/>
+        <w:rPr>
+          <w:rFonts w:ascii="Times New Roman" w:hAnsi="Times New Roman" w:cs="Times New Roman"/>
+        </w:rPr>
+      </w:pPr>
+      <w:r>
+        <w:rPr>
+          <w:rFonts w:ascii="Times New Roman" w:hAnsi="Times New Roman" w:cs="Times New Roman"/>
+        </w:rPr>
+        <w:t>Follow the instruction to create a blog page.</w:t>
+      </w:r>
+    </w:p>
+    <w:p>
+      <w:pPr>
+        <w:numPr>
+          <w:ilvl w:val="0"/>
+          <w:numId w:val="29"/>
+        </w:numPr>
+        <w:spacing w:before="100" w:beforeAutospacing="1" w:after="100" w:afterAutospacing="1" w:line="240" w:lineRule="auto"/>
+        <w:rPr>
+          <w:rFonts w:ascii="Times New Roman" w:eastAsia="Times New Roman" w:hAnsi="Times New Roman" w:cs="Times New Roman"/>
+        </w:rPr>
+      </w:pPr>
+      <w:r>
+        <w:rPr>
+          <w:rFonts w:ascii="Times New Roman" w:eastAsia="Times New Roman" w:hAnsi="Times New Roman" w:cs="Times New Roman"/>
+        </w:rPr>
+        <w:t>An &lt;h1&gt; heading element for your blog, featuring its title.</w:t>
+      </w:r>
+    </w:p>
+    <w:p>
+      <w:pPr>
+        <w:numPr>
+          <w:ilvl w:val="0"/>
+          <w:numId w:val="29"/>
+        </w:numPr>
+        <w:spacing w:before="100" w:beforeAutospacing="1" w:after="100" w:afterAutospacing="1" w:line="240" w:lineRule="auto"/>
+        <w:rPr>
+          <w:rFonts w:ascii="Times New Roman" w:eastAsia="Times New Roman" w:hAnsi="Times New Roman" w:cs="Times New Roman"/>
+        </w:rPr>
+      </w:pPr>
+      <w:r>
+        <w:rPr>
+          <w:rFonts w:ascii="Times New Roman" w:eastAsia="Times New Roman" w:hAnsi="Times New Roman" w:cs="Times New Roman"/>
+        </w:rPr>
+        <w:t>An unordered list of 2 links; one for "About" and one for "Stories".</w:t>
+      </w:r>
+    </w:p>
+    <w:p>
+      <w:pPr>
+        <w:numPr>
+          <w:ilvl w:val="0"/>
+          <w:numId w:val="29"/>
+        </w:numPr>
+        <w:spacing w:before="100" w:beforeAutospacing="1" w:after="100" w:afterAutospacing="1" w:line="240" w:lineRule="auto"/>
+        <w:rPr>
+          <w:rFonts w:ascii="Times New Roman" w:eastAsia="Times New Roman" w:hAnsi="Times New Roman" w:cs="Times New Roman"/>
+        </w:rPr>
+      </w:pPr>
+      <w:r>
+        <w:rPr>
+          <w:rFonts w:ascii="Times New Roman" w:hAnsi="Times New Roman" w:cs="Times New Roman"/>
+        </w:rPr>
+        <w:t xml:space="preserve">Add a </w:t>
+      </w:r>
+      <w:r>
+        <w:rPr>
+          <w:rStyle w:val="HTMLCode"/>
+          <w:rFonts w:ascii="Times New Roman" w:eastAsiaTheme="minorHAnsi" w:hAnsi="Times New Roman" w:cs="Times New Roman"/>
+          <w:sz w:val="22"/>
+          <w:szCs w:val="22"/>
+        </w:rPr>
+        <w:t>&lt;main</w:t>
+      </w:r>
+      <w:r>
+        <w:rPr>
+          <w:rStyle w:val="HTMLCode"/>
+          <w:rFonts w:ascii="Times New Roman" w:eastAsiaTheme="minorHAnsi" w:hAnsi="Times New Roman" w:cs="Times New Roman"/>
+          <w:sz w:val="22"/>
+          <w:szCs w:val="22"/>
+        </w:rPr>
+        <w:t xml:space="preserve">&gt; </w:t>
+      </w:r>
+      <w:r>
+        <w:rPr>
+          <w:rFonts w:ascii="Times New Roman" w:hAnsi="Times New Roman" w:cs="Times New Roman"/>
+        </w:rPr>
+        <w:t>element beneath the </w:t>
+      </w:r>
+      <w:r>
+        <w:rPr>
+          <w:rStyle w:val="HTMLCode"/>
+          <w:rFonts w:ascii="Times New Roman" w:eastAsiaTheme="minorHAnsi" w:hAnsi="Times New Roman" w:cs="Times New Roman"/>
+          <w:sz w:val="22"/>
+          <w:szCs w:val="22"/>
+        </w:rPr>
+        <w:t>&lt;header</w:t>
+      </w:r>
+      <w:r>
+        <w:rPr>
+          <w:rStyle w:val="HTMLCode"/>
+          <w:rFonts w:ascii="Times New Roman" w:eastAsiaTheme="minorHAnsi" w:hAnsi="Times New Roman" w:cs="Times New Roman"/>
+          <w:sz w:val="22"/>
+          <w:szCs w:val="22"/>
+        </w:rPr>
+        <w:t xml:space="preserve">&gt; </w:t>
+      </w:r>
+      <w:r>
+        <w:rPr>
+          <w:rFonts w:ascii="Times New Roman" w:hAnsi="Times New Roman" w:cs="Times New Roman"/>
+        </w:rPr>
+        <w:t>element.</w:t>
+      </w:r>
+    </w:p>
+    <w:p>
+      <w:pPr>
+        <w:numPr>
+          <w:ilvl w:val="0"/>
+          <w:numId w:val="29"/>
+        </w:numPr>
+        <w:spacing w:before="100" w:beforeAutospacing="1" w:after="100" w:afterAutospacing="1" w:line="240" w:lineRule="auto"/>
+        <w:rPr>
+          <w:rFonts w:ascii="Times New Roman" w:eastAsia="Times New Roman" w:hAnsi="Times New Roman" w:cs="Times New Roman"/>
+        </w:rPr>
+      </w:pPr>
+      <w:r>
+        <w:rPr>
+          <w:rFonts w:ascii="Times New Roman" w:eastAsia="Times New Roman" w:hAnsi="Times New Roman" w:cs="Times New Roman"/>
+        </w:rPr>
+        <w:t>Then, insert a &lt;h2&gt; heading element inside the &lt;main&gt; element, to display your blog title.</w:t>
+      </w:r>
+    </w:p>
+    <w:p>
+      <w:pPr>
+        <w:numPr>
+          <w:ilvl w:val="0"/>
+          <w:numId w:val="29"/>
+        </w:numPr>
+        <w:spacing w:before="100" w:beforeAutospacing="1" w:after="100" w:afterAutospacing="1" w:line="240" w:lineRule="auto"/>
+        <w:rPr>
+          <w:rFonts w:ascii="Times New Roman" w:eastAsia="Times New Roman" w:hAnsi="Times New Roman" w:cs="Times New Roman"/>
+        </w:rPr>
+      </w:pPr>
+      <w:r>
+        <w:rPr>
+          <w:rFonts w:ascii="Times New Roman" w:eastAsia="Times New Roman" w:hAnsi="Times New Roman" w:cs="Times New Roman"/>
+        </w:rPr>
+        <w:t>Next, add a &lt;footer&gt; element below the &lt;main&gt; element.</w:t>
+      </w:r>
+    </w:p>
+    <w:p>
+      <w:pPr>
+        <w:numPr>
+          <w:ilvl w:val="0"/>
+          <w:numId w:val="29"/>
+        </w:numPr>
+        <w:spacing w:before="100" w:beforeAutospacing="1" w:after="100" w:afterAutospacing="1" w:line="240" w:lineRule="auto"/>
+        <w:rPr>
+          <w:rFonts w:ascii="Times New Roman" w:eastAsia="Times New Roman" w:hAnsi="Times New Roman" w:cs="Times New Roman"/>
+        </w:rPr>
+      </w:pPr>
+      <w:r>
+        <w:rPr>
+          <w:rFonts w:ascii="Times New Roman" w:eastAsia="Times New Roman" w:hAnsi="Times New Roman" w:cs="Times New Roman"/>
+        </w:rPr>
+        <w:t>An &lt;ul&gt; unordered list element.</w:t>
+      </w:r>
+    </w:p>
+    <w:p>
+      <w:pPr>
+        <w:numPr>
+          <w:ilvl w:val="0"/>
+          <w:numId w:val="29"/>
+        </w:numPr>
+        <w:spacing w:before="100" w:beforeAutospacing="1" w:after="100" w:afterAutospacing="1" w:line="240" w:lineRule="auto"/>
+        <w:rPr>
+          <w:rFonts w:ascii="Times New Roman" w:eastAsia="Times New Roman" w:hAnsi="Times New Roman" w:cs="Times New Roman"/>
+        </w:rPr>
+      </w:pPr>
+      <w:r>
+        <w:rPr>
+          <w:rFonts w:ascii="Times New Roman" w:eastAsia="Times New Roman" w:hAnsi="Times New Roman" w:cs="Times New Roman"/>
+        </w:rPr>
+        <w:t>Two or three &lt;li&gt; list elements of common footer links ("Archive", "Legal", etc.)</w:t>
+      </w:r>
+    </w:p>
+    <w:p>
+      <w:pPr>
+        <w:numPr>
+          <w:ilvl w:val="0"/>
+          <w:numId w:val="29"/>
+        </w:numPr>
+        <w:spacing w:before="100" w:beforeAutospacing="1" w:after="100" w:afterAutospacing="1" w:line="240" w:lineRule="auto"/>
+        <w:rPr>
+          <w:rFonts w:ascii="Times New Roman" w:eastAsia="Times New Roman" w:hAnsi="Times New Roman" w:cs="Times New Roman"/>
+        </w:rPr>
+      </w:pPr>
+      <w:r>
+        <w:rPr>
+          <w:rFonts w:ascii="Times New Roman" w:eastAsia="Times New Roman" w:hAnsi="Times New Roman" w:cs="Times New Roman"/>
+        </w:rPr>
+        <w:t>Insert two &lt;section&gt; elements, each with an &lt;h2&gt; heading element for "About" and "Stories".</w:t>
+      </w:r>
+    </w:p>
+    <w:p>
+      <w:pPr>
+        <w:numPr>
+          <w:ilvl w:val="0"/>
+          <w:numId w:val="29"/>
+        </w:numPr>
+        <w:spacing w:before="100" w:beforeAutospacing="1" w:after="100" w:afterAutospacing="1" w:line="240" w:lineRule="auto"/>
+        <w:rPr>
+          <w:rFonts w:ascii="Times New Roman" w:eastAsia="Times New Roman" w:hAnsi="Times New Roman" w:cs="Times New Roman"/>
+        </w:rPr>
+      </w:pPr>
+      <w:r>
+        <w:rPr>
+          <w:rFonts w:ascii="Times New Roman" w:eastAsia="Times New Roman" w:hAnsi="Times New Roman" w:cs="Times New Roman"/>
+        </w:rPr>
+        <w:t>Place an &lt;article&gt; element in the "About" section and write a 2-3 sentence bio of you, the blogger.</w:t>
+      </w:r>
+    </w:p>
+    <w:p>
+      <w:pPr>
+        <w:numPr>
+          <w:ilvl w:val="0"/>
+          <w:numId w:val="29"/>
+        </w:numPr>
+        <w:spacing w:before="100" w:beforeAutospacing="1" w:after="100" w:afterAutospacing="1" w:line="240" w:lineRule="auto"/>
+        <w:rPr>
+          <w:rFonts w:ascii="Times New Roman" w:eastAsia="Times New Roman" w:hAnsi="Times New Roman" w:cs="Times New Roman"/>
+        </w:rPr>
+      </w:pPr>
+      <w:r>
+        <w:rPr>
+          <w:rFonts w:ascii="Times New Roman" w:eastAsia="Times New Roman" w:hAnsi="Times New Roman" w:cs="Times New Roman"/>
+        </w:rPr>
+        <w:t>Place 2-3 &lt;article&gt; elements in the "Stories" section. Each one represents a single blog post.</w:t>
+      </w:r>
+    </w:p>
+    <w:p>
+      <w:pPr>
+        <w:numPr>
+          <w:ilvl w:val="0"/>
+          <w:numId w:val="29"/>
+        </w:numPr>
+        <w:spacing w:before="100" w:beforeAutospacing="1" w:after="100" w:afterAutospacing="1" w:line="240" w:lineRule="auto"/>
+        <w:rPr>
+          <w:rFonts w:ascii="Times New Roman" w:eastAsia="Times New Roman" w:hAnsi="Times New Roman" w:cs="Times New Roman"/>
+        </w:rPr>
+      </w:pPr>
+      <w:r>
+        <w:rPr>
+          <w:rFonts w:ascii="Times New Roman" w:eastAsia="Times New Roman" w:hAnsi="Times New Roman" w:cs="Times New Roman"/>
+        </w:rPr>
+        <w:t>Feel free to be creative with the content of each post, but make sure to include an &lt;h3&gt; heading title and a &lt;p&gt; paragraph element of 2-3 sentences.</w:t>
+      </w:r>
+    </w:p>
+    <w:p>
+      <w:pPr>
+        <w:numPr>
+          <w:ilvl w:val="0"/>
+          <w:numId w:val="29"/>
+        </w:numPr>
+        <w:spacing w:before="100" w:beforeAutospacing="1" w:after="100" w:afterAutospacing="1" w:line="240" w:lineRule="auto"/>
+        <w:rPr>
+          <w:rFonts w:ascii="Times New Roman" w:eastAsia="Times New Roman" w:hAnsi="Times New Roman" w:cs="Times New Roman"/>
+        </w:rPr>
+      </w:pPr>
+      <w:r>
+        <w:rPr>
+          <w:rFonts w:ascii="Times New Roman" w:eastAsia="Times New Roman" w:hAnsi="Times New Roman" w:cs="Times New Roman"/>
+        </w:rPr>
+        <w:t>An &lt;img&gt; image element that goes with a blog post. Make sure to include alt text.</w:t>
+      </w:r>
+    </w:p>
+    <w:p>
+      <w:pPr>
+        <w:numPr>
+          <w:ilvl w:val="0"/>
+          <w:numId w:val="29"/>
+        </w:numPr>
+        <w:spacing w:before="100" w:beforeAutospacing="1" w:after="100" w:afterAutospacing="1" w:line="240" w:lineRule="auto"/>
+        <w:rPr>
+          <w:rFonts w:ascii="Times New Roman" w:eastAsia="Times New Roman" w:hAnsi="Times New Roman" w:cs="Times New Roman"/>
+        </w:rPr>
+      </w:pPr>
+      <w:r>
+        <w:rPr>
+          <w:rFonts w:ascii="Times New Roman" w:eastAsia="Times New Roman" w:hAnsi="Times New Roman" w:cs="Times New Roman"/>
+        </w:rPr>
+        <w:t>A &lt;figcaption&gt; element that renders text that describes the image above it.</w:t>
+      </w:r>
+    </w:p>
+    <w:p>
+      <w:pPr>
+        <w:numPr>
+          <w:ilvl w:val="0"/>
+          <w:numId w:val="29"/>
+        </w:numPr>
+        <w:spacing w:before="100" w:beforeAutospacing="1" w:after="100" w:afterAutospacing="1" w:line="240" w:lineRule="auto"/>
+        <w:rPr>
+          <w:rFonts w:ascii="Times New Roman" w:eastAsia="Times New Roman" w:hAnsi="Times New Roman" w:cs="Times New Roman"/>
+        </w:rPr>
+      </w:pPr>
+      <w:r>
+        <w:rPr>
+          <w:rFonts w:ascii="Times New Roman" w:eastAsia="Times New Roman" w:hAnsi="Times New Roman" w:cs="Times New Roman"/>
+        </w:rPr>
+        <w:t>First, in between each &lt;article&gt; element:</w:t>
+      </w:r>
+    </w:p>
+    <w:p>
+      <w:pPr>
+        <w:numPr>
+          <w:ilvl w:val="1"/>
+          <w:numId w:val="29"/>
+        </w:numPr>
+        <w:spacing w:before="100" w:beforeAutospacing="1" w:after="100" w:afterAutospacing="1" w:line="240" w:lineRule="auto"/>
+        <w:rPr>
+          <w:rFonts w:ascii="Times New Roman" w:eastAsia="Times New Roman" w:hAnsi="Times New Roman" w:cs="Times New Roman"/>
+        </w:rPr>
+      </w:pPr>
+      <w:r>
+        <w:rPr>
+          <w:rFonts w:ascii="Times New Roman" w:eastAsia="Times New Roman" w:hAnsi="Times New Roman" w:cs="Times New Roman"/>
+        </w:rPr>
+        <w:t>Add a &lt;</w:t>
+      </w:r>
+      <w:proofErr w:type="spellStart"/>
+      <w:r>
+        <w:rPr>
+          <w:rFonts w:ascii="Times New Roman" w:eastAsia="Times New Roman" w:hAnsi="Times New Roman" w:cs="Times New Roman"/>
+        </w:rPr>
+        <w:t>br</w:t>
+      </w:r>
+      <w:proofErr w:type="spellEnd"/>
+      <w:r>
+        <w:rPr>
+          <w:rFonts w:ascii="Times New Roman" w:eastAsia="Times New Roman" w:hAnsi="Times New Roman" w:cs="Times New Roman"/>
+        </w:rPr>
+        <w:t>/&gt; line break element.</w:t>
+      </w:r>
+    </w:p>
+    <w:p>
+      <w:pPr>
+        <w:numPr>
+          <w:ilvl w:val="1"/>
+          <w:numId w:val="29"/>
+        </w:numPr>
+        <w:spacing w:before="100" w:beforeAutospacing="1" w:after="100" w:afterAutospacing="1" w:line="240" w:lineRule="auto"/>
+        <w:rPr>
+          <w:rFonts w:ascii="Times New Roman" w:eastAsia="Times New Roman" w:hAnsi="Times New Roman" w:cs="Times New Roman"/>
+        </w:rPr>
+      </w:pPr>
+      <w:r>
+        <w:rPr>
+          <w:rFonts w:ascii="Times New Roman" w:eastAsia="Times New Roman" w:hAnsi="Times New Roman" w:cs="Times New Roman"/>
+        </w:rPr>
+        <w:t>Then, add a &lt;hr/&gt; horizontal line element.</w:t>
+      </w:r>
+    </w:p>
+    <w:p>
+      <w:pPr>
+        <w:numPr>
+          <w:ilvl w:val="1"/>
+          <w:numId w:val="29"/>
+        </w:numPr>
+        <w:spacing w:before="100" w:beforeAutospacing="1" w:after="100" w:afterAutospacing="1" w:line="240" w:lineRule="auto"/>
+        <w:rPr>
+          <w:rFonts w:ascii="Times New Roman" w:eastAsia="Times New Roman" w:hAnsi="Times New Roman" w:cs="Times New Roman"/>
+        </w:rPr>
+      </w:pPr>
+      <w:r>
+        <w:rPr>
+          <w:rFonts w:ascii="Times New Roman" w:eastAsia="Times New Roman" w:hAnsi="Times New Roman" w:cs="Times New Roman"/>
+        </w:rPr>
+        <w:t>Add a style attribute to the &lt;hr&gt; element and set its width to 95%.</w:t>
+      </w:r>
+    </w:p>
+    <w:p>
+      <w:pPr>
+        <w:numPr>
+          <w:ilvl w:val="1"/>
+          <w:numId w:val="29"/>
+        </w:numPr>
+        <w:spacing w:before="100" w:beforeAutospacing="1" w:after="100" w:afterAutospacing="1" w:line="240" w:lineRule="auto"/>
+        <w:rPr>
+          <w:rFonts w:ascii="Times New Roman" w:eastAsia="Times New Roman" w:hAnsi="Times New Roman" w:cs="Times New Roman"/>
+        </w:rPr>
+      </w:pPr>
+      <w:r>
+        <w:rPr>
+          <w:rFonts w:ascii="Times New Roman" w:eastAsia="Times New Roman" w:hAnsi="Times New Roman" w:cs="Times New Roman"/>
+        </w:rPr>
+        <w:t>Add another &lt;br/&gt; line break element.</w:t>
+      </w:r>
       <w:bookmarkStart w:id="0" w:name="_GoBack"/>
       <w:bookmarkEnd w:id="0"/>
+    </w:p>
+    <w:p>
+      <w:pPr>
+        <w:spacing w:before="100" w:beforeAutospacing="1" w:after="100" w:afterAutospacing="1" w:line="240" w:lineRule="auto"/>
+        <w:rPr>
+          <w:rFonts w:ascii="Times New Roman" w:eastAsia="Times New Roman" w:hAnsi="Times New Roman" w:cs="Times New Roman"/>
+        </w:rPr>
+      </w:pPr>
+    </w:p>
+    <w:p>
+      <w:pPr>
+        <w:spacing w:before="100" w:beforeAutospacing="1" w:after="100" w:afterAutospacing="1" w:line="240" w:lineRule="auto"/>
+        <w:rPr>
+          <w:rFonts w:ascii="Times New Roman" w:eastAsia="Times New Roman" w:hAnsi="Times New Roman" w:cs="Times New Roman"/>
+        </w:rPr>
+      </w:pPr>
     </w:p>
     <w:sectPr>
       <w:pgSz w:w="12240" w:h="15840"/>
@@ -5627,6 +6548,155 @@
     </w:lvl>
   </w:abstractNum>
   <w:abstractNum w:abstractNumId="7" w15:restartNumberingAfterBreak="0">
+    <w:nsid w:val="182A2B42"/>
+    <w:multiLevelType w:val="multilevel"/>
+    <w:tmpl w:val="67163788"/>
+    <w:lvl w:ilvl="0">
+      <w:start w:val="1"/>
+      <w:numFmt w:val="bullet"/>
+      <w:lvlText w:val=""/>
+      <w:lvlJc w:val="left"/>
+      <w:pPr>
+        <w:tabs>
+          <w:tab w:val="num" w:pos="720"/>
+        </w:tabs>
+        <w:ind w:left="720" w:hanging="360"/>
+      </w:pPr>
+      <w:rPr>
+        <w:rFonts w:ascii="Symbol" w:hAnsi="Symbol" w:hint="default"/>
+        <w:sz w:val="20"/>
+      </w:rPr>
+    </w:lvl>
+    <w:lvl w:ilvl="1" w:tentative="1">
+      <w:start w:val="1"/>
+      <w:numFmt w:val="bullet"/>
+      <w:lvlText w:val="o"/>
+      <w:lvlJc w:val="left"/>
+      <w:pPr>
+        <w:tabs>
+          <w:tab w:val="num" w:pos="1440"/>
+        </w:tabs>
+        <w:ind w:left="1440" w:hanging="360"/>
+      </w:pPr>
+      <w:rPr>
+        <w:rFonts w:ascii="Courier New" w:hAnsi="Courier New" w:hint="default"/>
+        <w:sz w:val="20"/>
+      </w:rPr>
+    </w:lvl>
+    <w:lvl w:ilvl="2" w:tentative="1">
+      <w:start w:val="1"/>
+      <w:numFmt w:val="bullet"/>
+      <w:lvlText w:val=""/>
+      <w:lvlJc w:val="left"/>
+      <w:pPr>
+        <w:tabs>
+          <w:tab w:val="num" w:pos="2160"/>
+        </w:tabs>
+        <w:ind w:left="2160" w:hanging="360"/>
+      </w:pPr>
+      <w:rPr>
+        <w:rFonts w:ascii="Wingdings" w:hAnsi="Wingdings" w:hint="default"/>
+        <w:sz w:val="20"/>
+      </w:rPr>
+    </w:lvl>
+    <w:lvl w:ilvl="3" w:tentative="1">
+      <w:start w:val="1"/>
+      <w:numFmt w:val="bullet"/>
+      <w:lvlText w:val=""/>
+      <w:lvlJc w:val="left"/>
+      <w:pPr>
+        <w:tabs>
+          <w:tab w:val="num" w:pos="2880"/>
+        </w:tabs>
+        <w:ind w:left="2880" w:hanging="360"/>
+      </w:pPr>
+      <w:rPr>
+        <w:rFonts w:ascii="Wingdings" w:hAnsi="Wingdings" w:hint="default"/>
+        <w:sz w:val="20"/>
+      </w:rPr>
+    </w:lvl>
+    <w:lvl w:ilvl="4" w:tentative="1">
+      <w:start w:val="1"/>
+      <w:numFmt w:val="bullet"/>
+      <w:lvlText w:val=""/>
+      <w:lvlJc w:val="left"/>
+      <w:pPr>
+        <w:tabs>
+          <w:tab w:val="num" w:pos="3600"/>
+        </w:tabs>
+        <w:ind w:left="3600" w:hanging="360"/>
+      </w:pPr>
+      <w:rPr>
+        <w:rFonts w:ascii="Wingdings" w:hAnsi="Wingdings" w:hint="default"/>
+        <w:sz w:val="20"/>
+      </w:rPr>
+    </w:lvl>
+    <w:lvl w:ilvl="5" w:tentative="1">
+      <w:start w:val="1"/>
+      <w:numFmt w:val="bullet"/>
+      <w:lvlText w:val=""/>
+      <w:lvlJc w:val="left"/>
+      <w:pPr>
+        <w:tabs>
+          <w:tab w:val="num" w:pos="4320"/>
+        </w:tabs>
+        <w:ind w:left="4320" w:hanging="360"/>
+      </w:pPr>
+      <w:rPr>
+        <w:rFonts w:ascii="Wingdings" w:hAnsi="Wingdings" w:hint="default"/>
+        <w:sz w:val="20"/>
+      </w:rPr>
+    </w:lvl>
+    <w:lvl w:ilvl="6" w:tentative="1">
+      <w:start w:val="1"/>
+      <w:numFmt w:val="bullet"/>
+      <w:lvlText w:val=""/>
+      <w:lvlJc w:val="left"/>
+      <w:pPr>
+        <w:tabs>
+          <w:tab w:val="num" w:pos="5040"/>
+        </w:tabs>
+        <w:ind w:left="5040" w:hanging="360"/>
+      </w:pPr>
+      <w:rPr>
+        <w:rFonts w:ascii="Wingdings" w:hAnsi="Wingdings" w:hint="default"/>
+        <w:sz w:val="20"/>
+      </w:rPr>
+    </w:lvl>
+    <w:lvl w:ilvl="7" w:tentative="1">
+      <w:start w:val="1"/>
+      <w:numFmt w:val="bullet"/>
+      <w:lvlText w:val=""/>
+      <w:lvlJc w:val="left"/>
+      <w:pPr>
+        <w:tabs>
+          <w:tab w:val="num" w:pos="5760"/>
+        </w:tabs>
+        <w:ind w:left="5760" w:hanging="360"/>
+      </w:pPr>
+      <w:rPr>
+        <w:rFonts w:ascii="Wingdings" w:hAnsi="Wingdings" w:hint="default"/>
+        <w:sz w:val="20"/>
+      </w:rPr>
+    </w:lvl>
+    <w:lvl w:ilvl="8" w:tentative="1">
+      <w:start w:val="1"/>
+      <w:numFmt w:val="bullet"/>
+      <w:lvlText w:val=""/>
+      <w:lvlJc w:val="left"/>
+      <w:pPr>
+        <w:tabs>
+          <w:tab w:val="num" w:pos="6480"/>
+        </w:tabs>
+        <w:ind w:left="6480" w:hanging="360"/>
+      </w:pPr>
+      <w:rPr>
+        <w:rFonts w:ascii="Wingdings" w:hAnsi="Wingdings" w:hint="default"/>
+        <w:sz w:val="20"/>
+      </w:rPr>
+    </w:lvl>
+  </w:abstractNum>
+  <w:abstractNum w:abstractNumId="8" w15:restartNumberingAfterBreak="0">
     <w:nsid w:val="1B0F45D4"/>
     <w:multiLevelType w:val="multilevel"/>
     <w:tmpl w:val="2EB4267E"/>
@@ -5775,7 +6845,156 @@
       </w:rPr>
     </w:lvl>
   </w:abstractNum>
-  <w:abstractNum w:abstractNumId="8" w15:restartNumberingAfterBreak="0">
+  <w:abstractNum w:abstractNumId="9" w15:restartNumberingAfterBreak="0">
+    <w:nsid w:val="1E8C2AAE"/>
+    <w:multiLevelType w:val="multilevel"/>
+    <w:tmpl w:val="2968EAE6"/>
+    <w:lvl w:ilvl="0">
+      <w:start w:val="1"/>
+      <w:numFmt w:val="bullet"/>
+      <w:lvlText w:val=""/>
+      <w:lvlJc w:val="left"/>
+      <w:pPr>
+        <w:tabs>
+          <w:tab w:val="num" w:pos="720"/>
+        </w:tabs>
+        <w:ind w:left="720" w:hanging="360"/>
+      </w:pPr>
+      <w:rPr>
+        <w:rFonts w:ascii="Symbol" w:hAnsi="Symbol" w:hint="default"/>
+        <w:sz w:val="20"/>
+      </w:rPr>
+    </w:lvl>
+    <w:lvl w:ilvl="1" w:tentative="1">
+      <w:start w:val="1"/>
+      <w:numFmt w:val="bullet"/>
+      <w:lvlText w:val="o"/>
+      <w:lvlJc w:val="left"/>
+      <w:pPr>
+        <w:tabs>
+          <w:tab w:val="num" w:pos="1440"/>
+        </w:tabs>
+        <w:ind w:left="1440" w:hanging="360"/>
+      </w:pPr>
+      <w:rPr>
+        <w:rFonts w:ascii="Courier New" w:hAnsi="Courier New" w:hint="default"/>
+        <w:sz w:val="20"/>
+      </w:rPr>
+    </w:lvl>
+    <w:lvl w:ilvl="2" w:tentative="1">
+      <w:start w:val="1"/>
+      <w:numFmt w:val="bullet"/>
+      <w:lvlText w:val=""/>
+      <w:lvlJc w:val="left"/>
+      <w:pPr>
+        <w:tabs>
+          <w:tab w:val="num" w:pos="2160"/>
+        </w:tabs>
+        <w:ind w:left="2160" w:hanging="360"/>
+      </w:pPr>
+      <w:rPr>
+        <w:rFonts w:ascii="Wingdings" w:hAnsi="Wingdings" w:hint="default"/>
+        <w:sz w:val="20"/>
+      </w:rPr>
+    </w:lvl>
+    <w:lvl w:ilvl="3" w:tentative="1">
+      <w:start w:val="1"/>
+      <w:numFmt w:val="bullet"/>
+      <w:lvlText w:val=""/>
+      <w:lvlJc w:val="left"/>
+      <w:pPr>
+        <w:tabs>
+          <w:tab w:val="num" w:pos="2880"/>
+        </w:tabs>
+        <w:ind w:left="2880" w:hanging="360"/>
+      </w:pPr>
+      <w:rPr>
+        <w:rFonts w:ascii="Wingdings" w:hAnsi="Wingdings" w:hint="default"/>
+        <w:sz w:val="20"/>
+      </w:rPr>
+    </w:lvl>
+    <w:lvl w:ilvl="4" w:tentative="1">
+      <w:start w:val="1"/>
+      <w:numFmt w:val="bullet"/>
+      <w:lvlText w:val=""/>
+      <w:lvlJc w:val="left"/>
+      <w:pPr>
+        <w:tabs>
+          <w:tab w:val="num" w:pos="3600"/>
+        </w:tabs>
+        <w:ind w:left="3600" w:hanging="360"/>
+      </w:pPr>
+      <w:rPr>
+        <w:rFonts w:ascii="Wingdings" w:hAnsi="Wingdings" w:hint="default"/>
+        <w:sz w:val="20"/>
+      </w:rPr>
+    </w:lvl>
+    <w:lvl w:ilvl="5" w:tentative="1">
+      <w:start w:val="1"/>
+      <w:numFmt w:val="bullet"/>
+      <w:lvlText w:val=""/>
+      <w:lvlJc w:val="left"/>
+      <w:pPr>
+        <w:tabs>
+          <w:tab w:val="num" w:pos="4320"/>
+        </w:tabs>
+        <w:ind w:left="4320" w:hanging="360"/>
+      </w:pPr>
+      <w:rPr>
+        <w:rFonts w:ascii="Wingdings" w:hAnsi="Wingdings" w:hint="default"/>
+        <w:sz w:val="20"/>
+      </w:rPr>
+    </w:lvl>
+    <w:lvl w:ilvl="6" w:tentative="1">
+      <w:start w:val="1"/>
+      <w:numFmt w:val="bullet"/>
+      <w:lvlText w:val=""/>
+      <w:lvlJc w:val="left"/>
+      <w:pPr>
+        <w:tabs>
+          <w:tab w:val="num" w:pos="5040"/>
+        </w:tabs>
+        <w:ind w:left="5040" w:hanging="360"/>
+      </w:pPr>
+      <w:rPr>
+        <w:rFonts w:ascii="Wingdings" w:hAnsi="Wingdings" w:hint="default"/>
+        <w:sz w:val="20"/>
+      </w:rPr>
+    </w:lvl>
+    <w:lvl w:ilvl="7" w:tentative="1">
+      <w:start w:val="1"/>
+      <w:numFmt w:val="bullet"/>
+      <w:lvlText w:val=""/>
+      <w:lvlJc w:val="left"/>
+      <w:pPr>
+        <w:tabs>
+          <w:tab w:val="num" w:pos="5760"/>
+        </w:tabs>
+        <w:ind w:left="5760" w:hanging="360"/>
+      </w:pPr>
+      <w:rPr>
+        <w:rFonts w:ascii="Wingdings" w:hAnsi="Wingdings" w:hint="default"/>
+        <w:sz w:val="20"/>
+      </w:rPr>
+    </w:lvl>
+    <w:lvl w:ilvl="8" w:tentative="1">
+      <w:start w:val="1"/>
+      <w:numFmt w:val="bullet"/>
+      <w:lvlText w:val=""/>
+      <w:lvlJc w:val="left"/>
+      <w:pPr>
+        <w:tabs>
+          <w:tab w:val="num" w:pos="6480"/>
+        </w:tabs>
+        <w:ind w:left="6480" w:hanging="360"/>
+      </w:pPr>
+      <w:rPr>
+        <w:rFonts w:ascii="Wingdings" w:hAnsi="Wingdings" w:hint="default"/>
+        <w:sz w:val="20"/>
+      </w:rPr>
+    </w:lvl>
+  </w:abstractNum>
+  <w:abstractNum w:abstractNumId="10" w15:restartNumberingAfterBreak="0">
     <w:nsid w:val="2063346E"/>
     <w:multiLevelType w:val="hybridMultilevel"/>
     <w:tmpl w:val="479A50D2"/>
@@ -5888,7 +7107,7 @@
       </w:rPr>
     </w:lvl>
   </w:abstractNum>
-  <w:abstractNum w:abstractNumId="9" w15:restartNumberingAfterBreak="0">
+  <w:abstractNum w:abstractNumId="11" w15:restartNumberingAfterBreak="0">
     <w:nsid w:val="21B25FA7"/>
     <w:multiLevelType w:val="multilevel"/>
     <w:tmpl w:val="C99013D6"/>
@@ -6037,7 +7256,7 @@
       </w:rPr>
     </w:lvl>
   </w:abstractNum>
-  <w:abstractNum w:abstractNumId="10" w15:restartNumberingAfterBreak="0">
+  <w:abstractNum w:abstractNumId="12" w15:restartNumberingAfterBreak="0">
     <w:nsid w:val="2AF81FDB"/>
     <w:multiLevelType w:val="multilevel"/>
     <w:tmpl w:val="AB5C6B84"/>
@@ -6186,7 +7405,120 @@
       </w:rPr>
     </w:lvl>
   </w:abstractNum>
-  <w:abstractNum w:abstractNumId="11" w15:restartNumberingAfterBreak="0">
+  <w:abstractNum w:abstractNumId="13" w15:restartNumberingAfterBreak="0">
+    <w:nsid w:val="2C4E5901"/>
+    <w:multiLevelType w:val="multilevel"/>
+    <w:tmpl w:val="6C789936"/>
+    <w:lvl w:ilvl="0">
+      <w:start w:val="1"/>
+      <w:numFmt w:val="decimal"/>
+      <w:lvlText w:val="%1."/>
+      <w:lvlJc w:val="left"/>
+      <w:pPr>
+        <w:tabs>
+          <w:tab w:val="num" w:pos="720"/>
+        </w:tabs>
+        <w:ind w:left="720" w:hanging="360"/>
+      </w:pPr>
+    </w:lvl>
+    <w:lvl w:ilvl="1" w:tentative="1">
+      <w:start w:val="1"/>
+      <w:numFmt w:val="decimal"/>
+      <w:lvlText w:val="%2."/>
+      <w:lvlJc w:val="left"/>
+      <w:pPr>
+        <w:tabs>
+          <w:tab w:val="num" w:pos="1440"/>
+        </w:tabs>
+        <w:ind w:left="1440" w:hanging="360"/>
+      </w:pPr>
+    </w:lvl>
+    <w:lvl w:ilvl="2" w:tentative="1">
+      <w:start w:val="1"/>
+      <w:numFmt w:val="decimal"/>
+      <w:lvlText w:val="%3."/>
+      <w:lvlJc w:val="left"/>
+      <w:pPr>
+        <w:tabs>
+          <w:tab w:val="num" w:pos="2160"/>
+        </w:tabs>
+        <w:ind w:left="2160" w:hanging="360"/>
+      </w:pPr>
+    </w:lvl>
+    <w:lvl w:ilvl="3" w:tentative="1">
+      <w:start w:val="1"/>
+      <w:numFmt w:val="decimal"/>
+      <w:lvlText w:val="%4."/>
+      <w:lvlJc w:val="left"/>
+      <w:pPr>
+        <w:tabs>
+          <w:tab w:val="num" w:pos="2880"/>
+        </w:tabs>
+        <w:ind w:left="2880" w:hanging="360"/>
+      </w:pPr>
+    </w:lvl>
+    <w:lvl w:ilvl="4" w:tentative="1">
+      <w:start w:val="1"/>
+      <w:numFmt w:val="decimal"/>
+      <w:lvlText w:val="%5."/>
+      <w:lvlJc w:val="left"/>
+      <w:pPr>
+        <w:tabs>
+          <w:tab w:val="num" w:pos="3600"/>
+        </w:tabs>
+        <w:ind w:left="3600" w:hanging="360"/>
+      </w:pPr>
+    </w:lvl>
+    <w:lvl w:ilvl="5" w:tentative="1">
+      <w:start w:val="1"/>
+      <w:numFmt w:val="decimal"/>
+      <w:lvlText w:val="%6."/>
+      <w:lvlJc w:val="left"/>
+      <w:pPr>
+        <w:tabs>
+          <w:tab w:val="num" w:pos="4320"/>
+        </w:tabs>
+        <w:ind w:left="4320" w:hanging="360"/>
+      </w:pPr>
+    </w:lvl>
+    <w:lvl w:ilvl="6" w:tentative="1">
+      <w:start w:val="1"/>
+      <w:numFmt w:val="decimal"/>
+      <w:lvlText w:val="%7."/>
+      <w:lvlJc w:val="left"/>
+      <w:pPr>
+        <w:tabs>
+          <w:tab w:val="num" w:pos="5040"/>
+        </w:tabs>
+        <w:ind w:left="5040" w:hanging="360"/>
+      </w:pPr>
+    </w:lvl>
+    <w:lvl w:ilvl="7" w:tentative="1">
+      <w:start w:val="1"/>
+      <w:numFmt w:val="decimal"/>
+      <w:lvlText w:val="%8."/>
+      <w:lvlJc w:val="left"/>
+      <w:pPr>
+        <w:tabs>
+          <w:tab w:val="num" w:pos="5760"/>
+        </w:tabs>
+        <w:ind w:left="5760" w:hanging="360"/>
+      </w:pPr>
+    </w:lvl>
+    <w:lvl w:ilvl="8" w:tentative="1">
+      <w:start w:val="1"/>
+      <w:numFmt w:val="decimal"/>
+      <w:lvlText w:val="%9."/>
+      <w:lvlJc w:val="left"/>
+      <w:pPr>
+        <w:tabs>
+          <w:tab w:val="num" w:pos="6480"/>
+        </w:tabs>
+        <w:ind w:left="6480" w:hanging="360"/>
+      </w:pPr>
+    </w:lvl>
+  </w:abstractNum>
+  <w:abstractNum w:abstractNumId="14" w15:restartNumberingAfterBreak="0">
     <w:nsid w:val="2CD80B04"/>
     <w:multiLevelType w:val="multilevel"/>
     <w:tmpl w:val="77022572"/>
@@ -6335,7 +7667,156 @@
       </w:rPr>
     </w:lvl>
   </w:abstractNum>
-  <w:abstractNum w:abstractNumId="12" w15:restartNumberingAfterBreak="0">
+  <w:abstractNum w:abstractNumId="15" w15:restartNumberingAfterBreak="0">
+    <w:nsid w:val="2DCB08D7"/>
+    <w:multiLevelType w:val="multilevel"/>
+    <w:tmpl w:val="ABF683D6"/>
+    <w:lvl w:ilvl="0">
+      <w:start w:val="1"/>
+      <w:numFmt w:val="bullet"/>
+      <w:lvlText w:val=""/>
+      <w:lvlJc w:val="left"/>
+      <w:pPr>
+        <w:tabs>
+          <w:tab w:val="num" w:pos="720"/>
+        </w:tabs>
+        <w:ind w:left="720" w:hanging="360"/>
+      </w:pPr>
+      <w:rPr>
+        <w:rFonts w:ascii="Symbol" w:hAnsi="Symbol" w:hint="default"/>
+        <w:sz w:val="20"/>
+      </w:rPr>
+    </w:lvl>
+    <w:lvl w:ilvl="1" w:tentative="1">
+      <w:start w:val="1"/>
+      <w:numFmt w:val="bullet"/>
+      <w:lvlText w:val="o"/>
+      <w:lvlJc w:val="left"/>
+      <w:pPr>
+        <w:tabs>
+          <w:tab w:val="num" w:pos="1440"/>
+        </w:tabs>
+        <w:ind w:left="1440" w:hanging="360"/>
+      </w:pPr>
+      <w:rPr>
+        <w:rFonts w:ascii="Courier New" w:hAnsi="Courier New" w:hint="default"/>
+        <w:sz w:val="20"/>
+      </w:rPr>
+    </w:lvl>
+    <w:lvl w:ilvl="2" w:tentative="1">
+      <w:start w:val="1"/>
+      <w:numFmt w:val="bullet"/>
+      <w:lvlText w:val=""/>
+      <w:lvlJc w:val="left"/>
+      <w:pPr>
+        <w:tabs>
+          <w:tab w:val="num" w:pos="2160"/>
+        </w:tabs>
+        <w:ind w:left="2160" w:hanging="360"/>
+      </w:pPr>
+      <w:rPr>
+        <w:rFonts w:ascii="Wingdings" w:hAnsi="Wingdings" w:hint="default"/>
+        <w:sz w:val="20"/>
+      </w:rPr>
+    </w:lvl>
+    <w:lvl w:ilvl="3" w:tentative="1">
+      <w:start w:val="1"/>
+      <w:numFmt w:val="bullet"/>
+      <w:lvlText w:val=""/>
+      <w:lvlJc w:val="left"/>
+      <w:pPr>
+        <w:tabs>
+          <w:tab w:val="num" w:pos="2880"/>
+        </w:tabs>
+        <w:ind w:left="2880" w:hanging="360"/>
+      </w:pPr>
+      <w:rPr>
+        <w:rFonts w:ascii="Wingdings" w:hAnsi="Wingdings" w:hint="default"/>
+        <w:sz w:val="20"/>
+      </w:rPr>
+    </w:lvl>
+    <w:lvl w:ilvl="4" w:tentative="1">
+      <w:start w:val="1"/>
+      <w:numFmt w:val="bullet"/>
+      <w:lvlText w:val=""/>
+      <w:lvlJc w:val="left"/>
+      <w:pPr>
+        <w:tabs>
+          <w:tab w:val="num" w:pos="3600"/>
+        </w:tabs>
+        <w:ind w:left="3600" w:hanging="360"/>
+      </w:pPr>
+      <w:rPr>
+        <w:rFonts w:ascii="Wingdings" w:hAnsi="Wingdings" w:hint="default"/>
+        <w:sz w:val="20"/>
+      </w:rPr>
+    </w:lvl>
+    <w:lvl w:ilvl="5" w:tentative="1">
+      <w:start w:val="1"/>
+      <w:numFmt w:val="bullet"/>
+      <w:lvlText w:val=""/>
+      <w:lvlJc w:val="left"/>
+      <w:pPr>
+        <w:tabs>
+          <w:tab w:val="num" w:pos="4320"/>
+        </w:tabs>
+        <w:ind w:left="4320" w:hanging="360"/>
+      </w:pPr>
+      <w:rPr>
+        <w:rFonts w:ascii="Wingdings" w:hAnsi="Wingdings" w:hint="default"/>
+        <w:sz w:val="20"/>
+      </w:rPr>
+    </w:lvl>
+    <w:lvl w:ilvl="6" w:tentative="1">
+      <w:start w:val="1"/>
+      <w:numFmt w:val="bullet"/>
+      <w:lvlText w:val=""/>
+      <w:lvlJc w:val="left"/>
+      <w:pPr>
+        <w:tabs>
+          <w:tab w:val="num" w:pos="5040"/>
+        </w:tabs>
+        <w:ind w:left="5040" w:hanging="360"/>
+      </w:pPr>
+      <w:rPr>
+        <w:rFonts w:ascii="Wingdings" w:hAnsi="Wingdings" w:hint="default"/>
+        <w:sz w:val="20"/>
+      </w:rPr>
+    </w:lvl>
+    <w:lvl w:ilvl="7" w:tentative="1">
+      <w:start w:val="1"/>
+      <w:numFmt w:val="bullet"/>
+      <w:lvlText w:val=""/>
+      <w:lvlJc w:val="left"/>
+      <w:pPr>
+        <w:tabs>
+          <w:tab w:val="num" w:pos="5760"/>
+        </w:tabs>
+        <w:ind w:left="5760" w:hanging="360"/>
+      </w:pPr>
+      <w:rPr>
+        <w:rFonts w:ascii="Wingdings" w:hAnsi="Wingdings" w:hint="default"/>
+        <w:sz w:val="20"/>
+      </w:rPr>
+    </w:lvl>
+    <w:lvl w:ilvl="8" w:tentative="1">
+      <w:start w:val="1"/>
+      <w:numFmt w:val="bullet"/>
+      <w:lvlText w:val=""/>
+      <w:lvlJc w:val="left"/>
+      <w:pPr>
+        <w:tabs>
+          <w:tab w:val="num" w:pos="6480"/>
+        </w:tabs>
+        <w:ind w:left="6480" w:hanging="360"/>
+      </w:pPr>
+      <w:rPr>
+        <w:rFonts w:ascii="Wingdings" w:hAnsi="Wingdings" w:hint="default"/>
+        <w:sz w:val="20"/>
+      </w:rPr>
+    </w:lvl>
+  </w:abstractNum>
+  <w:abstractNum w:abstractNumId="16" w15:restartNumberingAfterBreak="0">
     <w:nsid w:val="2DF26529"/>
     <w:multiLevelType w:val="multilevel"/>
     <w:tmpl w:val="4EAEE454"/>
@@ -6484,7 +7965,7 @@
       </w:rPr>
     </w:lvl>
   </w:abstractNum>
-  <w:abstractNum w:abstractNumId="13" w15:restartNumberingAfterBreak="0">
+  <w:abstractNum w:abstractNumId="17" w15:restartNumberingAfterBreak="0">
     <w:nsid w:val="2E1D4DD8"/>
     <w:multiLevelType w:val="hybridMultilevel"/>
     <w:tmpl w:val="4886A76E"/>
@@ -6597,7 +8078,7 @@
       </w:rPr>
     </w:lvl>
   </w:abstractNum>
-  <w:abstractNum w:abstractNumId="14" w15:restartNumberingAfterBreak="0">
+  <w:abstractNum w:abstractNumId="18" w15:restartNumberingAfterBreak="0">
     <w:nsid w:val="320B180F"/>
     <w:multiLevelType w:val="multilevel"/>
     <w:tmpl w:val="5ABA2858"/>
@@ -6746,7 +8227,7 @@
       </w:rPr>
     </w:lvl>
   </w:abstractNum>
-  <w:abstractNum w:abstractNumId="15" w15:restartNumberingAfterBreak="0">
+  <w:abstractNum w:abstractNumId="19" w15:restartNumberingAfterBreak="0">
     <w:nsid w:val="32772EAA"/>
     <w:multiLevelType w:val="multilevel"/>
     <w:tmpl w:val="EFF4F6B8"/>
@@ -6895,7 +8376,7 @@
       </w:rPr>
     </w:lvl>
   </w:abstractNum>
-  <w:abstractNum w:abstractNumId="16" w15:restartNumberingAfterBreak="0">
+  <w:abstractNum w:abstractNumId="20" w15:restartNumberingAfterBreak="0">
     <w:nsid w:val="34E03554"/>
     <w:multiLevelType w:val="hybridMultilevel"/>
     <w:tmpl w:val="1CC881BE"/>
@@ -7008,7 +8489,156 @@
       </w:rPr>
     </w:lvl>
   </w:abstractNum>
-  <w:abstractNum w:abstractNumId="17" w15:restartNumberingAfterBreak="0">
+  <w:abstractNum w:abstractNumId="21" w15:restartNumberingAfterBreak="0">
+    <w:nsid w:val="51E27ED7"/>
+    <w:multiLevelType w:val="multilevel"/>
+    <w:tmpl w:val="7ED4F8D2"/>
+    <w:lvl w:ilvl="0">
+      <w:start w:val="1"/>
+      <w:numFmt w:val="bullet"/>
+      <w:lvlText w:val=""/>
+      <w:lvlJc w:val="left"/>
+      <w:pPr>
+        <w:tabs>
+          <w:tab w:val="num" w:pos="720"/>
+        </w:tabs>
+        <w:ind w:left="720" w:hanging="360"/>
+      </w:pPr>
+      <w:rPr>
+        <w:rFonts w:ascii="Symbol" w:hAnsi="Symbol" w:hint="default"/>
+        <w:sz w:val="20"/>
+      </w:rPr>
+    </w:lvl>
+    <w:lvl w:ilvl="1">
+      <w:start w:val="1"/>
+      <w:numFmt w:val="bullet"/>
+      <w:lvlText w:val="o"/>
+      <w:lvlJc w:val="left"/>
+      <w:pPr>
+        <w:tabs>
+          <w:tab w:val="num" w:pos="1440"/>
+        </w:tabs>
+        <w:ind w:left="1440" w:hanging="360"/>
+      </w:pPr>
+      <w:rPr>
+        <w:rFonts w:ascii="Courier New" w:hAnsi="Courier New" w:hint="default"/>
+        <w:sz w:val="20"/>
+      </w:rPr>
+    </w:lvl>
+    <w:lvl w:ilvl="2" w:tentative="1">
+      <w:start w:val="1"/>
+      <w:numFmt w:val="bullet"/>
+      <w:lvlText w:val=""/>
+      <w:lvlJc w:val="left"/>
+      <w:pPr>
+        <w:tabs>
+          <w:tab w:val="num" w:pos="2160"/>
+        </w:tabs>
+        <w:ind w:left="2160" w:hanging="360"/>
+      </w:pPr>
+      <w:rPr>
+        <w:rFonts w:ascii="Wingdings" w:hAnsi="Wingdings" w:hint="default"/>
+        <w:sz w:val="20"/>
+      </w:rPr>
+    </w:lvl>
+    <w:lvl w:ilvl="3" w:tentative="1">
+      <w:start w:val="1"/>
+      <w:numFmt w:val="bullet"/>
+      <w:lvlText w:val=""/>
+      <w:lvlJc w:val="left"/>
+      <w:pPr>
+        <w:tabs>
+          <w:tab w:val="num" w:pos="2880"/>
+        </w:tabs>
+        <w:ind w:left="2880" w:hanging="360"/>
+      </w:pPr>
+      <w:rPr>
+        <w:rFonts w:ascii="Wingdings" w:hAnsi="Wingdings" w:hint="default"/>
+        <w:sz w:val="20"/>
+      </w:rPr>
+    </w:lvl>
+    <w:lvl w:ilvl="4" w:tentative="1">
+      <w:start w:val="1"/>
+      <w:numFmt w:val="bullet"/>
+      <w:lvlText w:val=""/>
+      <w:lvlJc w:val="left"/>
+      <w:pPr>
+        <w:tabs>
+          <w:tab w:val="num" w:pos="3600"/>
+        </w:tabs>
+        <w:ind w:left="3600" w:hanging="360"/>
+      </w:pPr>
+      <w:rPr>
+        <w:rFonts w:ascii="Wingdings" w:hAnsi="Wingdings" w:hint="default"/>
+        <w:sz w:val="20"/>
+      </w:rPr>
+    </w:lvl>
+    <w:lvl w:ilvl="5" w:tentative="1">
+      <w:start w:val="1"/>
+      <w:numFmt w:val="bullet"/>
+      <w:lvlText w:val=""/>
+      <w:lvlJc w:val="left"/>
+      <w:pPr>
+        <w:tabs>
+          <w:tab w:val="num" w:pos="4320"/>
+        </w:tabs>
+        <w:ind w:left="4320" w:hanging="360"/>
+      </w:pPr>
+      <w:rPr>
+        <w:rFonts w:ascii="Wingdings" w:hAnsi="Wingdings" w:hint="default"/>
+        <w:sz w:val="20"/>
+      </w:rPr>
+    </w:lvl>
+    <w:lvl w:ilvl="6" w:tentative="1">
+      <w:start w:val="1"/>
+      <w:numFmt w:val="bullet"/>
+      <w:lvlText w:val=""/>
+      <w:lvlJc w:val="left"/>
+      <w:pPr>
+        <w:tabs>
+          <w:tab w:val="num" w:pos="5040"/>
+        </w:tabs>
+        <w:ind w:left="5040" w:hanging="360"/>
+      </w:pPr>
+      <w:rPr>
+        <w:rFonts w:ascii="Wingdings" w:hAnsi="Wingdings" w:hint="default"/>
+        <w:sz w:val="20"/>
+      </w:rPr>
+    </w:lvl>
+    <w:lvl w:ilvl="7" w:tentative="1">
+      <w:start w:val="1"/>
+      <w:numFmt w:val="bullet"/>
+      <w:lvlText w:val=""/>
+      <w:lvlJc w:val="left"/>
+      <w:pPr>
+        <w:tabs>
+          <w:tab w:val="num" w:pos="5760"/>
+        </w:tabs>
+        <w:ind w:left="5760" w:hanging="360"/>
+      </w:pPr>
+      <w:rPr>
+        <w:rFonts w:ascii="Wingdings" w:hAnsi="Wingdings" w:hint="default"/>
+        <w:sz w:val="20"/>
+      </w:rPr>
+    </w:lvl>
+    <w:lvl w:ilvl="8" w:tentative="1">
+      <w:start w:val="1"/>
+      <w:numFmt w:val="bullet"/>
+      <w:lvlText w:val=""/>
+      <w:lvlJc w:val="left"/>
+      <w:pPr>
+        <w:tabs>
+          <w:tab w:val="num" w:pos="6480"/>
+        </w:tabs>
+        <w:ind w:left="6480" w:hanging="360"/>
+      </w:pPr>
+      <w:rPr>
+        <w:rFonts w:ascii="Wingdings" w:hAnsi="Wingdings" w:hint="default"/>
+        <w:sz w:val="20"/>
+      </w:rPr>
+    </w:lvl>
+  </w:abstractNum>
+  <w:abstractNum w:abstractNumId="22" w15:restartNumberingAfterBreak="0">
     <w:nsid w:val="528329B6"/>
     <w:multiLevelType w:val="multilevel"/>
     <w:tmpl w:val="F1D4D26E"/>
@@ -7157,7 +8787,120 @@
       </w:rPr>
     </w:lvl>
   </w:abstractNum>
-  <w:abstractNum w:abstractNumId="18" w15:restartNumberingAfterBreak="0">
+  <w:abstractNum w:abstractNumId="23" w15:restartNumberingAfterBreak="0">
+    <w:nsid w:val="55C2319F"/>
+    <w:multiLevelType w:val="multilevel"/>
+    <w:tmpl w:val="CC4E580C"/>
+    <w:lvl w:ilvl="0">
+      <w:start w:val="1"/>
+      <w:numFmt w:val="decimal"/>
+      <w:lvlText w:val="%1."/>
+      <w:lvlJc w:val="left"/>
+      <w:pPr>
+        <w:tabs>
+          <w:tab w:val="num" w:pos="720"/>
+        </w:tabs>
+        <w:ind w:left="720" w:hanging="360"/>
+      </w:pPr>
+    </w:lvl>
+    <w:lvl w:ilvl="1" w:tentative="1">
+      <w:start w:val="1"/>
+      <w:numFmt w:val="decimal"/>
+      <w:lvlText w:val="%2."/>
+      <w:lvlJc w:val="left"/>
+      <w:pPr>
+        <w:tabs>
+          <w:tab w:val="num" w:pos="1440"/>
+        </w:tabs>
+        <w:ind w:left="1440" w:hanging="360"/>
+      </w:pPr>
+    </w:lvl>
+    <w:lvl w:ilvl="2" w:tentative="1">
+      <w:start w:val="1"/>
+      <w:numFmt w:val="decimal"/>
+      <w:lvlText w:val="%3."/>
+      <w:lvlJc w:val="left"/>
+      <w:pPr>
+        <w:tabs>
+          <w:tab w:val="num" w:pos="2160"/>
+        </w:tabs>
+        <w:ind w:left="2160" w:hanging="360"/>
+      </w:pPr>
+    </w:lvl>
+    <w:lvl w:ilvl="3" w:tentative="1">
+      <w:start w:val="1"/>
+      <w:numFmt w:val="decimal"/>
+      <w:lvlText w:val="%4."/>
+      <w:lvlJc w:val="left"/>
+      <w:pPr>
+        <w:tabs>
+          <w:tab w:val="num" w:pos="2880"/>
+        </w:tabs>
+        <w:ind w:left="2880" w:hanging="360"/>
+      </w:pPr>
+    </w:lvl>
+    <w:lvl w:ilvl="4" w:tentative="1">
+      <w:start w:val="1"/>
+      <w:numFmt w:val="decimal"/>
+      <w:lvlText w:val="%5."/>
+      <w:lvlJc w:val="left"/>
+      <w:pPr>
+        <w:tabs>
+          <w:tab w:val="num" w:pos="3600"/>
+        </w:tabs>
+        <w:ind w:left="3600" w:hanging="360"/>
+      </w:pPr>
+    </w:lvl>
+    <w:lvl w:ilvl="5" w:tentative="1">
+      <w:start w:val="1"/>
+      <w:numFmt w:val="decimal"/>
+      <w:lvlText w:val="%6."/>
+      <w:lvlJc w:val="left"/>
+      <w:pPr>
+        <w:tabs>
+          <w:tab w:val="num" w:pos="4320"/>
+        </w:tabs>
+        <w:ind w:left="4320" w:hanging="360"/>
+      </w:pPr>
+    </w:lvl>
+    <w:lvl w:ilvl="6" w:tentative="1">
+      <w:start w:val="1"/>
+      <w:numFmt w:val="decimal"/>
+      <w:lvlText w:val="%7."/>
+      <w:lvlJc w:val="left"/>
+      <w:pPr>
+        <w:tabs>
+          <w:tab w:val="num" w:pos="5040"/>
+        </w:tabs>
+        <w:ind w:left="5040" w:hanging="360"/>
+      </w:pPr>
+    </w:lvl>
+    <w:lvl w:ilvl="7" w:tentative="1">
+      <w:start w:val="1"/>
+      <w:numFmt w:val="decimal"/>
+      <w:lvlText w:val="%8."/>
+      <w:lvlJc w:val="left"/>
+      <w:pPr>
+        <w:tabs>
+          <w:tab w:val="num" w:pos="5760"/>
+        </w:tabs>
+        <w:ind w:left="5760" w:hanging="360"/>
+      </w:pPr>
+    </w:lvl>
+    <w:lvl w:ilvl="8" w:tentative="1">
+      <w:start w:val="1"/>
+      <w:numFmt w:val="decimal"/>
+      <w:lvlText w:val="%9."/>
+      <w:lvlJc w:val="left"/>
+      <w:pPr>
+        <w:tabs>
+          <w:tab w:val="num" w:pos="6480"/>
+        </w:tabs>
+        <w:ind w:left="6480" w:hanging="360"/>
+      </w:pPr>
+    </w:lvl>
+  </w:abstractNum>
+  <w:abstractNum w:abstractNumId="24" w15:restartNumberingAfterBreak="0">
     <w:nsid w:val="571A3DDE"/>
     <w:multiLevelType w:val="multilevel"/>
     <w:tmpl w:val="5490AA04"/>
@@ -7306,7 +9049,7 @@
       </w:rPr>
     </w:lvl>
   </w:abstractNum>
-  <w:abstractNum w:abstractNumId="19" w15:restartNumberingAfterBreak="0">
+  <w:abstractNum w:abstractNumId="25" w15:restartNumberingAfterBreak="0">
     <w:nsid w:val="58A338BD"/>
     <w:multiLevelType w:val="multilevel"/>
     <w:tmpl w:val="B5AACCC8"/>
@@ -7455,7 +9198,7 @@
       </w:rPr>
     </w:lvl>
   </w:abstractNum>
-  <w:abstractNum w:abstractNumId="20" w15:restartNumberingAfterBreak="0">
+  <w:abstractNum w:abstractNumId="26" w15:restartNumberingAfterBreak="0">
     <w:nsid w:val="69FC3340"/>
     <w:multiLevelType w:val="hybridMultilevel"/>
     <w:tmpl w:val="A0347AC2"/>
@@ -7568,7 +9311,7 @@
       </w:rPr>
     </w:lvl>
   </w:abstractNum>
-  <w:abstractNum w:abstractNumId="21" w15:restartNumberingAfterBreak="0">
+  <w:abstractNum w:abstractNumId="27" w15:restartNumberingAfterBreak="0">
     <w:nsid w:val="6FB676A3"/>
     <w:multiLevelType w:val="multilevel"/>
     <w:tmpl w:val="1B04DCCA"/>
@@ -7717,7 +9460,7 @@
       </w:rPr>
     </w:lvl>
   </w:abstractNum>
-  <w:abstractNum w:abstractNumId="22" w15:restartNumberingAfterBreak="0">
+  <w:abstractNum w:abstractNumId="28" w15:restartNumberingAfterBreak="0">
     <w:nsid w:val="71FA675C"/>
     <w:multiLevelType w:val="multilevel"/>
     <w:tmpl w:val="20967906"/>
@@ -7866,7 +9609,7 @@
       </w:rPr>
     </w:lvl>
   </w:abstractNum>
-  <w:abstractNum w:abstractNumId="23" w15:restartNumberingAfterBreak="0">
+  <w:abstractNum w:abstractNumId="29" w15:restartNumberingAfterBreak="0">
     <w:nsid w:val="753552D5"/>
     <w:multiLevelType w:val="hybridMultilevel"/>
     <w:tmpl w:val="137A98C6"/>
@@ -7979,7 +9722,156 @@
       </w:rPr>
     </w:lvl>
   </w:abstractNum>
-  <w:abstractNum w:abstractNumId="24" w15:restartNumberingAfterBreak="0">
+  <w:abstractNum w:abstractNumId="30" w15:restartNumberingAfterBreak="0">
+    <w:nsid w:val="7B7463BA"/>
+    <w:multiLevelType w:val="multilevel"/>
+    <w:tmpl w:val="3A8A29F0"/>
+    <w:lvl w:ilvl="0">
+      <w:start w:val="1"/>
+      <w:numFmt w:val="bullet"/>
+      <w:lvlText w:val=""/>
+      <w:lvlJc w:val="left"/>
+      <w:pPr>
+        <w:tabs>
+          <w:tab w:val="num" w:pos="720"/>
+        </w:tabs>
+        <w:ind w:left="720" w:hanging="360"/>
+      </w:pPr>
+      <w:rPr>
+        <w:rFonts w:ascii="Symbol" w:hAnsi="Symbol" w:hint="default"/>
+        <w:sz w:val="20"/>
+      </w:rPr>
+    </w:lvl>
+    <w:lvl w:ilvl="1" w:tentative="1">
+      <w:start w:val="1"/>
+      <w:numFmt w:val="bullet"/>
+      <w:lvlText w:val="o"/>
+      <w:lvlJc w:val="left"/>
+      <w:pPr>
+        <w:tabs>
+          <w:tab w:val="num" w:pos="1440"/>
+        </w:tabs>
+        <w:ind w:left="1440" w:hanging="360"/>
+      </w:pPr>
+      <w:rPr>
+        <w:rFonts w:ascii="Courier New" w:hAnsi="Courier New" w:hint="default"/>
+        <w:sz w:val="20"/>
+      </w:rPr>
+    </w:lvl>
+    <w:lvl w:ilvl="2" w:tentative="1">
+      <w:start w:val="1"/>
+      <w:numFmt w:val="bullet"/>
+      <w:lvlText w:val=""/>
+      <w:lvlJc w:val="left"/>
+      <w:pPr>
+        <w:tabs>
+          <w:tab w:val="num" w:pos="2160"/>
+        </w:tabs>
+        <w:ind w:left="2160" w:hanging="360"/>
+      </w:pPr>
+      <w:rPr>
+        <w:rFonts w:ascii="Wingdings" w:hAnsi="Wingdings" w:hint="default"/>
+        <w:sz w:val="20"/>
+      </w:rPr>
+    </w:lvl>
+    <w:lvl w:ilvl="3" w:tentative="1">
+      <w:start w:val="1"/>
+      <w:numFmt w:val="bullet"/>
+      <w:lvlText w:val=""/>
+      <w:lvlJc w:val="left"/>
+      <w:pPr>
+        <w:tabs>
+          <w:tab w:val="num" w:pos="2880"/>
+        </w:tabs>
+        <w:ind w:left="2880" w:hanging="360"/>
+      </w:pPr>
+      <w:rPr>
+        <w:rFonts w:ascii="Wingdings" w:hAnsi="Wingdings" w:hint="default"/>
+        <w:sz w:val="20"/>
+      </w:rPr>
+    </w:lvl>
+    <w:lvl w:ilvl="4" w:tentative="1">
+      <w:start w:val="1"/>
+      <w:numFmt w:val="bullet"/>
+      <w:lvlText w:val=""/>
+      <w:lvlJc w:val="left"/>
+      <w:pPr>
+        <w:tabs>
+          <w:tab w:val="num" w:pos="3600"/>
+        </w:tabs>
+        <w:ind w:left="3600" w:hanging="360"/>
+      </w:pPr>
+      <w:rPr>
+        <w:rFonts w:ascii="Wingdings" w:hAnsi="Wingdings" w:hint="default"/>
+        <w:sz w:val="20"/>
+      </w:rPr>
+    </w:lvl>
+    <w:lvl w:ilvl="5" w:tentative="1">
+      <w:start w:val="1"/>
+      <w:numFmt w:val="bullet"/>
+      <w:lvlText w:val=""/>
+      <w:lvlJc w:val="left"/>
+      <w:pPr>
+        <w:tabs>
+          <w:tab w:val="num" w:pos="4320"/>
+        </w:tabs>
+        <w:ind w:left="4320" w:hanging="360"/>
+      </w:pPr>
+      <w:rPr>
+        <w:rFonts w:ascii="Wingdings" w:hAnsi="Wingdings" w:hint="default"/>
+        <w:sz w:val="20"/>
+      </w:rPr>
+    </w:lvl>
+    <w:lvl w:ilvl="6" w:tentative="1">
+      <w:start w:val="1"/>
+      <w:numFmt w:val="bullet"/>
+      <w:lvlText w:val=""/>
+      <w:lvlJc w:val="left"/>
+      <w:pPr>
+        <w:tabs>
+          <w:tab w:val="num" w:pos="5040"/>
+        </w:tabs>
+        <w:ind w:left="5040" w:hanging="360"/>
+      </w:pPr>
+      <w:rPr>
+        <w:rFonts w:ascii="Wingdings" w:hAnsi="Wingdings" w:hint="default"/>
+        <w:sz w:val="20"/>
+      </w:rPr>
+    </w:lvl>
+    <w:lvl w:ilvl="7" w:tentative="1">
+      <w:start w:val="1"/>
+      <w:numFmt w:val="bullet"/>
+      <w:lvlText w:val=""/>
+      <w:lvlJc w:val="left"/>
+      <w:pPr>
+        <w:tabs>
+          <w:tab w:val="num" w:pos="5760"/>
+        </w:tabs>
+        <w:ind w:left="5760" w:hanging="360"/>
+      </w:pPr>
+      <w:rPr>
+        <w:rFonts w:ascii="Wingdings" w:hAnsi="Wingdings" w:hint="default"/>
+        <w:sz w:val="20"/>
+      </w:rPr>
+    </w:lvl>
+    <w:lvl w:ilvl="8" w:tentative="1">
+      <w:start w:val="1"/>
+      <w:numFmt w:val="bullet"/>
+      <w:lvlText w:val=""/>
+      <w:lvlJc w:val="left"/>
+      <w:pPr>
+        <w:tabs>
+          <w:tab w:val="num" w:pos="6480"/>
+        </w:tabs>
+        <w:ind w:left="6480" w:hanging="360"/>
+      </w:pPr>
+      <w:rPr>
+        <w:rFonts w:ascii="Wingdings" w:hAnsi="Wingdings" w:hint="default"/>
+        <w:sz w:val="20"/>
+      </w:rPr>
+    </w:lvl>
+  </w:abstractNum>
+  <w:abstractNum w:abstractNumId="31" w15:restartNumberingAfterBreak="0">
     <w:nsid w:val="7BE253B2"/>
     <w:multiLevelType w:val="hybridMultilevel"/>
     <w:tmpl w:val="2C540582"/>
@@ -8092,7 +9984,7 @@
       </w:rPr>
     </w:lvl>
   </w:abstractNum>
-  <w:abstractNum w:abstractNumId="25" w15:restartNumberingAfterBreak="0">
+  <w:abstractNum w:abstractNumId="32" w15:restartNumberingAfterBreak="0">
     <w:nsid w:val="7D4F1732"/>
     <w:multiLevelType w:val="multilevel"/>
     <w:tmpl w:val="FBC68430"/>
@@ -8206,10 +10098,10 @@
     </w:lvl>
   </w:abstractNum>
   <w:num w:numId="1">
-    <w:abstractNumId w:val="23"/>
+    <w:abstractNumId w:val="29"/>
   </w:num>
   <w:num w:numId="2">
-    <w:abstractNumId w:val="15"/>
+    <w:abstractNumId w:val="19"/>
   </w:num>
   <w:num w:numId="3">
     <w:abstractNumId w:val="1"/>
@@ -8218,70 +10110,91 @@
     <w:abstractNumId w:val="0"/>
   </w:num>
   <w:num w:numId="5">
-    <w:abstractNumId w:val="19"/>
+    <w:abstractNumId w:val="25"/>
   </w:num>
   <w:num w:numId="6">
     <w:abstractNumId w:val="6"/>
   </w:num>
   <w:num w:numId="7">
-    <w:abstractNumId w:val="12"/>
+    <w:abstractNumId w:val="16"/>
   </w:num>
   <w:num w:numId="8">
-    <w:abstractNumId w:val="13"/>
+    <w:abstractNumId w:val="17"/>
   </w:num>
   <w:num w:numId="9">
-    <w:abstractNumId w:val="22"/>
+    <w:abstractNumId w:val="28"/>
   </w:num>
   <w:num w:numId="10">
-    <w:abstractNumId w:val="24"/>
+    <w:abstractNumId w:val="31"/>
   </w:num>
   <w:num w:numId="11">
-    <w:abstractNumId w:val="18"/>
+    <w:abstractNumId w:val="24"/>
   </w:num>
   <w:num w:numId="12">
     <w:abstractNumId w:val="5"/>
   </w:num>
   <w:num w:numId="13">
-    <w:abstractNumId w:val="8"/>
+    <w:abstractNumId w:val="10"/>
   </w:num>
   <w:num w:numId="14">
-    <w:abstractNumId w:val="7"/>
+    <w:abstractNumId w:val="8"/>
   </w:num>
   <w:num w:numId="15">
     <w:abstractNumId w:val="4"/>
   </w:num>
   <w:num w:numId="16">
+    <w:abstractNumId w:val="26"/>
+  </w:num>
+  <w:num w:numId="17">
+    <w:abstractNumId w:val="12"/>
+  </w:num>
+  <w:num w:numId="18">
+    <w:abstractNumId w:val="27"/>
+  </w:num>
+  <w:num w:numId="19">
+    <w:abstractNumId w:val="32"/>
+  </w:num>
+  <w:num w:numId="20">
+    <w:abstractNumId w:val="22"/>
+  </w:num>
+  <w:num w:numId="21">
     <w:abstractNumId w:val="20"/>
   </w:num>
-  <w:num w:numId="17">
-    <w:abstractNumId w:val="10"/>
-  </w:num>
-  <w:num w:numId="18">
-    <w:abstractNumId w:val="21"/>
-  </w:num>
-  <w:num w:numId="19">
-    <w:abstractNumId w:val="25"/>
-  </w:num>
-  <w:num w:numId="20">
-    <w:abstractNumId w:val="17"/>
-  </w:num>
-  <w:num w:numId="21">
-    <w:abstractNumId w:val="16"/>
-  </w:num>
   <w:num w:numId="22">
-    <w:abstractNumId w:val="14"/>
+    <w:abstractNumId w:val="18"/>
   </w:num>
   <w:num w:numId="23">
     <w:abstractNumId w:val="3"/>
   </w:num>
   <w:num w:numId="24">
-    <w:abstractNumId w:val="11"/>
+    <w:abstractNumId w:val="14"/>
   </w:num>
   <w:num w:numId="25">
     <w:abstractNumId w:val="2"/>
   </w:num>
   <w:num w:numId="26">
+    <w:abstractNumId w:val="11"/>
+  </w:num>
+  <w:num w:numId="27">
     <w:abstractNumId w:val="9"/>
+  </w:num>
+  <w:num w:numId="28">
+    <w:abstractNumId w:val="7"/>
+  </w:num>
+  <w:num w:numId="29">
+    <w:abstractNumId w:val="21"/>
+  </w:num>
+  <w:num w:numId="30">
+    <w:abstractNumId w:val="15"/>
+  </w:num>
+  <w:num w:numId="31">
+    <w:abstractNumId w:val="23"/>
+  </w:num>
+  <w:num w:numId="32">
+    <w:abstractNumId w:val="30"/>
+  </w:num>
+  <w:num w:numId="33">
+    <w:abstractNumId w:val="13"/>
   </w:num>
 </w:numbering>
 </file>

</xml_diff>

<commit_message>
Added HTML/Project-5/Restaurant Menu.html and modified HTML/Task List.docx
</commit_message>
<xml_diff>
--- a/HTML/Task List.docx
+++ b/HTML/Task List.docx
@@ -5579,10 +5579,907 @@
         <w:rPr>
           <w:rFonts w:ascii="Times New Roman" w:eastAsia="Times New Roman" w:hAnsi="Times New Roman" w:cs="Times New Roman"/>
         </w:rPr>
-        <w:t>Add another &lt;br/&gt; line break element.</w:t>
-      </w:r>
+        <w:t>Add another &lt;</w:t>
+      </w:r>
+      <w:proofErr w:type="spellStart"/>
+      <w:r>
+        <w:rPr>
+          <w:rFonts w:ascii="Times New Roman" w:eastAsia="Times New Roman" w:hAnsi="Times New Roman" w:cs="Times New Roman"/>
+        </w:rPr>
+        <w:t>br</w:t>
+      </w:r>
+      <w:proofErr w:type="spellEnd"/>
+      <w:r>
+        <w:rPr>
+          <w:rFonts w:ascii="Times New Roman" w:eastAsia="Times New Roman" w:hAnsi="Times New Roman" w:cs="Times New Roman"/>
+        </w:rPr>
+        <w:t>/&gt; line break element.</w:t>
+      </w:r>
+    </w:p>
+    <w:p>
+      <w:pPr>
+        <w:spacing w:line="240" w:lineRule="auto"/>
+        <w:rPr>
+          <w:rFonts w:ascii="Times New Roman" w:hAnsi="Times New Roman" w:cs="Times New Roman"/>
+          <w:b/>
+          <w:sz w:val="28"/>
+          <w:szCs w:val="28"/>
+        </w:rPr>
+      </w:pPr>
+      <w:r>
+        <w:rPr>
+          <w:rFonts w:ascii="Times New Roman" w:hAnsi="Times New Roman" w:cs="Times New Roman"/>
+          <w:b/>
+          <w:sz w:val="28"/>
+          <w:szCs w:val="28"/>
+        </w:rPr>
+        <w:t>Project-4:</w:t>
+      </w:r>
+    </w:p>
+    <w:p>
+      <w:pPr>
+        <w:spacing w:line="240" w:lineRule="auto"/>
+        <w:rPr>
+          <w:rFonts w:ascii="Times New Roman" w:hAnsi="Times New Roman" w:cs="Times New Roman"/>
+        </w:rPr>
+      </w:pPr>
+      <w:r>
+        <w:rPr>
+          <w:rFonts w:ascii="Times New Roman" w:hAnsi="Times New Roman" w:cs="Times New Roman"/>
+        </w:rPr>
+        <w:t xml:space="preserve">Create </w:t>
+      </w:r>
+      <w:r>
+        <w:rPr>
+          <w:rFonts w:ascii="Times New Roman" w:hAnsi="Times New Roman" w:cs="Times New Roman"/>
+        </w:rPr>
+        <w:t>Restaurant Menu</w:t>
+      </w:r>
+      <w:r>
+        <w:rPr>
+          <w:rFonts w:ascii="Times New Roman" w:hAnsi="Times New Roman" w:cs="Times New Roman"/>
+        </w:rPr>
+        <w:t>.html</w:t>
+      </w:r>
+    </w:p>
+    <w:p>
+      <w:pPr>
+        <w:pStyle w:val="NormalWeb"/>
+        <w:spacing w:before="240" w:beforeAutospacing="0" w:after="240" w:afterAutospacing="0"/>
+        <w:rPr>
+          <w:sz w:val="22"/>
+          <w:szCs w:val="22"/>
+        </w:rPr>
+      </w:pPr>
+      <w:r>
+        <w:rPr>
+          <w:sz w:val="22"/>
+          <w:szCs w:val="22"/>
+        </w:rPr>
+        <w:t>You can be as creative as you want with the name and menu items for the restaurant; it can be real or fictional. However, you should include the following:</w:t>
+      </w:r>
+    </w:p>
+    <w:p>
+      <w:pPr>
+        <w:pStyle w:val="NormalWeb"/>
+        <w:numPr>
+          <w:ilvl w:val="0"/>
+          <w:numId w:val="34"/>
+        </w:numPr>
+        <w:spacing w:before="240" w:beforeAutospacing="0" w:after="240" w:afterAutospacing="0"/>
+        <w:rPr>
+          <w:sz w:val="22"/>
+          <w:szCs w:val="22"/>
+        </w:rPr>
+      </w:pPr>
+      <w:r>
+        <w:rPr>
+          <w:sz w:val="22"/>
+          <w:szCs w:val="22"/>
+        </w:rPr>
+        <w:t>The HTML file</w:t>
+      </w:r>
+      <w:r>
+        <w:rPr>
+          <w:sz w:val="22"/>
+          <w:szCs w:val="22"/>
+        </w:rPr>
+        <w:t xml:space="preserve"> should be properly structured.</w:t>
+      </w:r>
+    </w:p>
+    <w:p>
+      <w:pPr>
+        <w:pStyle w:val="NormalWeb"/>
+        <w:numPr>
+          <w:ilvl w:val="0"/>
+          <w:numId w:val="34"/>
+        </w:numPr>
+        <w:spacing w:before="240" w:beforeAutospacing="0" w:after="240" w:afterAutospacing="0"/>
+        <w:rPr>
+          <w:sz w:val="22"/>
+          <w:szCs w:val="22"/>
+        </w:rPr>
+      </w:pPr>
       <w:bookmarkStart w:id="0" w:name="_GoBack"/>
       <w:bookmarkEnd w:id="0"/>
+      <w:r>
+        <w:rPr>
+          <w:sz w:val="22"/>
+          <w:szCs w:val="22"/>
+        </w:rPr>
+        <w:t>A </w:t>
+      </w:r>
+      <w:r>
+        <w:rPr>
+          <w:rStyle w:val="HTMLCode"/>
+          <w:rFonts w:ascii="Times New Roman" w:hAnsi="Times New Roman" w:cs="Times New Roman"/>
+          <w:sz w:val="22"/>
+          <w:szCs w:val="22"/>
+        </w:rPr>
+        <w:t>&lt;title&gt;</w:t>
+      </w:r>
+      <w:r>
+        <w:rPr>
+          <w:sz w:val="22"/>
+          <w:szCs w:val="22"/>
+        </w:rPr>
+        <w:t> element with the restaurant name should be included in the </w:t>
+      </w:r>
+      <w:r>
+        <w:rPr>
+          <w:rStyle w:val="HTMLCode"/>
+          <w:rFonts w:ascii="Times New Roman" w:hAnsi="Times New Roman" w:cs="Times New Roman"/>
+          <w:sz w:val="22"/>
+          <w:szCs w:val="22"/>
+        </w:rPr>
+        <w:t>&lt;head&gt;</w:t>
+      </w:r>
+      <w:r>
+        <w:rPr>
+          <w:sz w:val="22"/>
+          <w:szCs w:val="22"/>
+        </w:rPr>
+        <w:t> element.</w:t>
+      </w:r>
+    </w:p>
+    <w:p>
+      <w:pPr>
+        <w:pStyle w:val="NormalWeb"/>
+        <w:numPr>
+          <w:ilvl w:val="0"/>
+          <w:numId w:val="34"/>
+        </w:numPr>
+        <w:spacing w:before="240" w:beforeAutospacing="0" w:after="240" w:afterAutospacing="0"/>
+        <w:rPr>
+          <w:sz w:val="22"/>
+          <w:szCs w:val="22"/>
+        </w:rPr>
+      </w:pPr>
+      <w:r>
+        <w:rPr>
+          <w:sz w:val="22"/>
+          <w:szCs w:val="22"/>
+        </w:rPr>
+        <w:t>A header section that features:</w:t>
+      </w:r>
+    </w:p>
+    <w:p>
+      <w:pPr>
+        <w:numPr>
+          <w:ilvl w:val="1"/>
+          <w:numId w:val="34"/>
+        </w:numPr>
+        <w:spacing w:before="100" w:beforeAutospacing="1" w:after="100" w:afterAutospacing="1" w:line="240" w:lineRule="auto"/>
+        <w:rPr>
+          <w:rFonts w:ascii="Times New Roman" w:hAnsi="Times New Roman" w:cs="Times New Roman"/>
+        </w:rPr>
+      </w:pPr>
+      <w:r>
+        <w:rPr>
+          <w:rFonts w:ascii="Times New Roman" w:hAnsi="Times New Roman" w:cs="Times New Roman"/>
+        </w:rPr>
+        <w:t>An image with an </w:t>
+      </w:r>
+      <w:r>
+        <w:rPr>
+          <w:rStyle w:val="HTMLCode"/>
+          <w:rFonts w:ascii="Times New Roman" w:eastAsiaTheme="minorHAnsi" w:hAnsi="Times New Roman" w:cs="Times New Roman"/>
+          <w:sz w:val="22"/>
+          <w:szCs w:val="22"/>
+        </w:rPr>
+        <w:t>id</w:t>
+      </w:r>
+      <w:r>
+        <w:rPr>
+          <w:rFonts w:ascii="Times New Roman" w:hAnsi="Times New Roman" w:cs="Times New Roman"/>
+        </w:rPr>
+        <w:t> of "header-</w:t>
+      </w:r>
+      <w:proofErr w:type="spellStart"/>
+      <w:r>
+        <w:rPr>
+          <w:rFonts w:ascii="Times New Roman" w:hAnsi="Times New Roman" w:cs="Times New Roman"/>
+        </w:rPr>
+        <w:t>img</w:t>
+      </w:r>
+      <w:proofErr w:type="spellEnd"/>
+      <w:r>
+        <w:rPr>
+          <w:rFonts w:ascii="Times New Roman" w:hAnsi="Times New Roman" w:cs="Times New Roman"/>
+        </w:rPr>
+        <w:t>".</w:t>
+      </w:r>
+    </w:p>
+    <w:p>
+      <w:pPr>
+        <w:numPr>
+          <w:ilvl w:val="1"/>
+          <w:numId w:val="34"/>
+        </w:numPr>
+        <w:spacing w:before="100" w:beforeAutospacing="1" w:after="100" w:afterAutospacing="1" w:line="240" w:lineRule="auto"/>
+        <w:rPr>
+          <w:rFonts w:ascii="Times New Roman" w:hAnsi="Times New Roman" w:cs="Times New Roman"/>
+        </w:rPr>
+      </w:pPr>
+      <w:r>
+        <w:rPr>
+          <w:rFonts w:ascii="Times New Roman" w:hAnsi="Times New Roman" w:cs="Times New Roman"/>
+        </w:rPr>
+        <w:t>A </w:t>
+      </w:r>
+      <w:r>
+        <w:rPr>
+          <w:rStyle w:val="HTMLCode"/>
+          <w:rFonts w:ascii="Times New Roman" w:eastAsiaTheme="minorHAnsi" w:hAnsi="Times New Roman" w:cs="Times New Roman"/>
+          <w:sz w:val="22"/>
+          <w:szCs w:val="22"/>
+        </w:rPr>
+        <w:t>&lt;h1&gt;</w:t>
+      </w:r>
+      <w:r>
+        <w:rPr>
+          <w:rFonts w:ascii="Times New Roman" w:hAnsi="Times New Roman" w:cs="Times New Roman"/>
+        </w:rPr>
+        <w:t> heading element with the name of the restaurant.</w:t>
+      </w:r>
+    </w:p>
+    <w:p>
+      <w:pPr>
+        <w:numPr>
+          <w:ilvl w:val="1"/>
+          <w:numId w:val="34"/>
+        </w:numPr>
+        <w:spacing w:before="100" w:beforeAutospacing="1" w:after="100" w:afterAutospacing="1" w:line="240" w:lineRule="auto"/>
+        <w:rPr>
+          <w:rFonts w:ascii="Times New Roman" w:hAnsi="Times New Roman" w:cs="Times New Roman"/>
+        </w:rPr>
+      </w:pPr>
+      <w:r>
+        <w:rPr>
+          <w:rFonts w:ascii="Times New Roman" w:hAnsi="Times New Roman" w:cs="Times New Roman"/>
+        </w:rPr>
+        <w:t>A navigation section with two headings for </w:t>
+      </w:r>
+      <w:r>
+        <w:rPr>
+          <w:rStyle w:val="HTMLCode"/>
+          <w:rFonts w:ascii="Times New Roman" w:eastAsiaTheme="minorHAnsi" w:hAnsi="Times New Roman" w:cs="Times New Roman"/>
+          <w:sz w:val="22"/>
+          <w:szCs w:val="22"/>
+        </w:rPr>
+        <w:t>"#menu"</w:t>
+      </w:r>
+      <w:r>
+        <w:rPr>
+          <w:rFonts w:ascii="Times New Roman" w:hAnsi="Times New Roman" w:cs="Times New Roman"/>
+        </w:rPr>
+        <w:t> and </w:t>
+      </w:r>
+      <w:r>
+        <w:rPr>
+          <w:rStyle w:val="HTMLCode"/>
+          <w:rFonts w:ascii="Times New Roman" w:eastAsiaTheme="minorHAnsi" w:hAnsi="Times New Roman" w:cs="Times New Roman"/>
+          <w:sz w:val="22"/>
+          <w:szCs w:val="22"/>
+        </w:rPr>
+        <w:t>"#order-form"</w:t>
+      </w:r>
+      <w:r>
+        <w:rPr>
+          <w:rFonts w:ascii="Times New Roman" w:hAnsi="Times New Roman" w:cs="Times New Roman"/>
+        </w:rPr>
+        <w:t>.</w:t>
+      </w:r>
+    </w:p>
+    <w:p>
+      <w:pPr>
+        <w:pStyle w:val="NormalWeb"/>
+        <w:numPr>
+          <w:ilvl w:val="0"/>
+          <w:numId w:val="34"/>
+        </w:numPr>
+        <w:spacing w:before="240" w:beforeAutospacing="0" w:after="240" w:afterAutospacing="0"/>
+        <w:rPr>
+          <w:sz w:val="22"/>
+          <w:szCs w:val="22"/>
+        </w:rPr>
+      </w:pPr>
+      <w:r>
+        <w:rPr>
+          <w:sz w:val="22"/>
+          <w:szCs w:val="22"/>
+        </w:rPr>
+        <w:t>A main section for the menu and order form, featuring:</w:t>
+      </w:r>
+    </w:p>
+    <w:p>
+      <w:pPr>
+        <w:numPr>
+          <w:ilvl w:val="1"/>
+          <w:numId w:val="34"/>
+        </w:numPr>
+        <w:spacing w:before="100" w:beforeAutospacing="1" w:after="100" w:afterAutospacing="1" w:line="240" w:lineRule="auto"/>
+        <w:rPr>
+          <w:rFonts w:ascii="Times New Roman" w:hAnsi="Times New Roman" w:cs="Times New Roman"/>
+        </w:rPr>
+      </w:pPr>
+      <w:r>
+        <w:rPr>
+          <w:rFonts w:ascii="Times New Roman" w:hAnsi="Times New Roman" w:cs="Times New Roman"/>
+        </w:rPr>
+        <w:t>Two sections, each with a </w:t>
+      </w:r>
+      <w:r>
+        <w:rPr>
+          <w:rStyle w:val="HTMLCode"/>
+          <w:rFonts w:ascii="Times New Roman" w:eastAsiaTheme="minorHAnsi" w:hAnsi="Times New Roman" w:cs="Times New Roman"/>
+          <w:sz w:val="22"/>
+          <w:szCs w:val="22"/>
+        </w:rPr>
+        <w:t>&lt;h2&gt;</w:t>
+      </w:r>
+      <w:r>
+        <w:rPr>
+          <w:rFonts w:ascii="Times New Roman" w:hAnsi="Times New Roman" w:cs="Times New Roman"/>
+        </w:rPr>
+        <w:t> heading that says "Menu" and "Place Your Order".</w:t>
+      </w:r>
+    </w:p>
+    <w:p>
+      <w:pPr>
+        <w:numPr>
+          <w:ilvl w:val="1"/>
+          <w:numId w:val="34"/>
+        </w:numPr>
+        <w:spacing w:before="100" w:beforeAutospacing="1" w:after="100" w:afterAutospacing="1" w:line="240" w:lineRule="auto"/>
+        <w:rPr>
+          <w:rFonts w:ascii="Times New Roman" w:hAnsi="Times New Roman" w:cs="Times New Roman"/>
+        </w:rPr>
+      </w:pPr>
+      <w:r>
+        <w:rPr>
+          <w:rFonts w:ascii="Times New Roman" w:hAnsi="Times New Roman" w:cs="Times New Roman"/>
+        </w:rPr>
+        <w:t>The "Menu" section should have at least </w:t>
+      </w:r>
+      <w:r>
+        <w:rPr>
+          <w:rStyle w:val="Strong"/>
+          <w:rFonts w:ascii="Times New Roman" w:hAnsi="Times New Roman" w:cs="Times New Roman"/>
+        </w:rPr>
+        <w:t>three</w:t>
+      </w:r>
+      <w:r>
+        <w:rPr>
+          <w:rFonts w:ascii="Times New Roman" w:hAnsi="Times New Roman" w:cs="Times New Roman"/>
+        </w:rPr>
+        <w:t> </w:t>
+      </w:r>
+      <w:r>
+        <w:rPr>
+          <w:rStyle w:val="HTMLCode"/>
+          <w:rFonts w:ascii="Times New Roman" w:eastAsiaTheme="minorHAnsi" w:hAnsi="Times New Roman" w:cs="Times New Roman"/>
+          <w:sz w:val="22"/>
+          <w:szCs w:val="22"/>
+        </w:rPr>
+        <w:t>&lt;article&gt;</w:t>
+      </w:r>
+      <w:r>
+        <w:rPr>
+          <w:rFonts w:ascii="Times New Roman" w:hAnsi="Times New Roman" w:cs="Times New Roman"/>
+        </w:rPr>
+        <w:t> elements for the menu items that use the following elements:</w:t>
+      </w:r>
+    </w:p>
+    <w:p>
+      <w:pPr>
+        <w:numPr>
+          <w:ilvl w:val="2"/>
+          <w:numId w:val="34"/>
+        </w:numPr>
+        <w:spacing w:before="100" w:beforeAutospacing="1" w:after="100" w:afterAutospacing="1" w:line="240" w:lineRule="auto"/>
+        <w:rPr>
+          <w:rFonts w:ascii="Times New Roman" w:hAnsi="Times New Roman" w:cs="Times New Roman"/>
+        </w:rPr>
+      </w:pPr>
+      <w:r>
+        <w:rPr>
+          <w:rFonts w:ascii="Times New Roman" w:hAnsi="Times New Roman" w:cs="Times New Roman"/>
+        </w:rPr>
+        <w:t>An </w:t>
+      </w:r>
+      <w:r>
+        <w:rPr>
+          <w:rStyle w:val="HTMLCode"/>
+          <w:rFonts w:ascii="Times New Roman" w:eastAsiaTheme="minorHAnsi" w:hAnsi="Times New Roman" w:cs="Times New Roman"/>
+          <w:sz w:val="22"/>
+          <w:szCs w:val="22"/>
+        </w:rPr>
+        <w:t>&lt;</w:t>
+      </w:r>
+      <w:proofErr w:type="spellStart"/>
+      <w:r>
+        <w:rPr>
+          <w:rStyle w:val="HTMLCode"/>
+          <w:rFonts w:ascii="Times New Roman" w:eastAsiaTheme="minorHAnsi" w:hAnsi="Times New Roman" w:cs="Times New Roman"/>
+          <w:sz w:val="22"/>
+          <w:szCs w:val="22"/>
+        </w:rPr>
+        <w:t>img</w:t>
+      </w:r>
+      <w:proofErr w:type="spellEnd"/>
+      <w:r>
+        <w:rPr>
+          <w:rStyle w:val="HTMLCode"/>
+          <w:rFonts w:ascii="Times New Roman" w:eastAsiaTheme="minorHAnsi" w:hAnsi="Times New Roman" w:cs="Times New Roman"/>
+          <w:sz w:val="22"/>
+          <w:szCs w:val="22"/>
+        </w:rPr>
+        <w:t>&gt;</w:t>
+      </w:r>
+      <w:r>
+        <w:rPr>
+          <w:rFonts w:ascii="Times New Roman" w:hAnsi="Times New Roman" w:cs="Times New Roman"/>
+        </w:rPr>
+        <w:t> image element.</w:t>
+      </w:r>
+    </w:p>
+    <w:p>
+      <w:pPr>
+        <w:numPr>
+          <w:ilvl w:val="2"/>
+          <w:numId w:val="34"/>
+        </w:numPr>
+        <w:spacing w:before="100" w:beforeAutospacing="1" w:after="100" w:afterAutospacing="1" w:line="240" w:lineRule="auto"/>
+        <w:rPr>
+          <w:rFonts w:ascii="Times New Roman" w:hAnsi="Times New Roman" w:cs="Times New Roman"/>
+        </w:rPr>
+      </w:pPr>
+      <w:r>
+        <w:rPr>
+          <w:rFonts w:ascii="Times New Roman" w:hAnsi="Times New Roman" w:cs="Times New Roman"/>
+        </w:rPr>
+        <w:t>A </w:t>
+      </w:r>
+      <w:r>
+        <w:rPr>
+          <w:rStyle w:val="HTMLCode"/>
+          <w:rFonts w:ascii="Times New Roman" w:eastAsiaTheme="minorHAnsi" w:hAnsi="Times New Roman" w:cs="Times New Roman"/>
+          <w:sz w:val="22"/>
+          <w:szCs w:val="22"/>
+        </w:rPr>
+        <w:t>&lt;h3&gt;</w:t>
+      </w:r>
+      <w:r>
+        <w:rPr>
+          <w:rFonts w:ascii="Times New Roman" w:hAnsi="Times New Roman" w:cs="Times New Roman"/>
+        </w:rPr>
+        <w:t> element for the name of the menu item.</w:t>
+      </w:r>
+    </w:p>
+    <w:p>
+      <w:pPr>
+        <w:numPr>
+          <w:ilvl w:val="2"/>
+          <w:numId w:val="34"/>
+        </w:numPr>
+        <w:spacing w:before="100" w:beforeAutospacing="1" w:after="100" w:afterAutospacing="1" w:line="240" w:lineRule="auto"/>
+        <w:rPr>
+          <w:rFonts w:ascii="Times New Roman" w:hAnsi="Times New Roman" w:cs="Times New Roman"/>
+        </w:rPr>
+      </w:pPr>
+      <w:r>
+        <w:rPr>
+          <w:rFonts w:ascii="Times New Roman" w:hAnsi="Times New Roman" w:cs="Times New Roman"/>
+        </w:rPr>
+        <w:lastRenderedPageBreak/>
+        <w:t>A </w:t>
+      </w:r>
+      <w:r>
+        <w:rPr>
+          <w:rStyle w:val="HTMLCode"/>
+          <w:rFonts w:ascii="Times New Roman" w:eastAsiaTheme="minorHAnsi" w:hAnsi="Times New Roman" w:cs="Times New Roman"/>
+          <w:sz w:val="22"/>
+          <w:szCs w:val="22"/>
+        </w:rPr>
+        <w:t>&lt;p&gt;</w:t>
+      </w:r>
+      <w:r>
+        <w:rPr>
+          <w:rFonts w:ascii="Times New Roman" w:hAnsi="Times New Roman" w:cs="Times New Roman"/>
+        </w:rPr>
+        <w:t> paragraph element that briefly describes the item (1-2 sentences) and includes price information (italicized).</w:t>
+      </w:r>
+    </w:p>
+    <w:p>
+      <w:pPr>
+        <w:numPr>
+          <w:ilvl w:val="1"/>
+          <w:numId w:val="34"/>
+        </w:numPr>
+        <w:spacing w:before="100" w:beforeAutospacing="1" w:after="100" w:afterAutospacing="1" w:line="240" w:lineRule="auto"/>
+        <w:rPr>
+          <w:rFonts w:ascii="Times New Roman" w:hAnsi="Times New Roman" w:cs="Times New Roman"/>
+        </w:rPr>
+      </w:pPr>
+      <w:r>
+        <w:rPr>
+          <w:rFonts w:ascii="Times New Roman" w:hAnsi="Times New Roman" w:cs="Times New Roman"/>
+        </w:rPr>
+        <w:t>The "Place Your Order" section must include a </w:t>
+      </w:r>
+      <w:r>
+        <w:rPr>
+          <w:rStyle w:val="HTMLCode"/>
+          <w:rFonts w:ascii="Times New Roman" w:eastAsiaTheme="minorHAnsi" w:hAnsi="Times New Roman" w:cs="Times New Roman"/>
+          <w:sz w:val="22"/>
+          <w:szCs w:val="22"/>
+        </w:rPr>
+        <w:t>&lt;form&gt;</w:t>
+      </w:r>
+      <w:r>
+        <w:rPr>
+          <w:rFonts w:ascii="Times New Roman" w:hAnsi="Times New Roman" w:cs="Times New Roman"/>
+        </w:rPr>
+        <w:t> element with the following inputs:</w:t>
+      </w:r>
+    </w:p>
+    <w:p>
+      <w:pPr>
+        <w:numPr>
+          <w:ilvl w:val="2"/>
+          <w:numId w:val="34"/>
+        </w:numPr>
+        <w:spacing w:before="100" w:beforeAutospacing="1" w:after="100" w:afterAutospacing="1" w:line="240" w:lineRule="auto"/>
+        <w:rPr>
+          <w:rFonts w:ascii="Times New Roman" w:hAnsi="Times New Roman" w:cs="Times New Roman"/>
+        </w:rPr>
+      </w:pPr>
+      <w:r>
+        <w:rPr>
+          <w:rFonts w:ascii="Times New Roman" w:hAnsi="Times New Roman" w:cs="Times New Roman"/>
+        </w:rPr>
+        <w:t>Number inputs for each menu item (make sure to validate input with a minimum of 0).</w:t>
+      </w:r>
+    </w:p>
+    <w:p>
+      <w:pPr>
+        <w:numPr>
+          <w:ilvl w:val="2"/>
+          <w:numId w:val="34"/>
+        </w:numPr>
+        <w:spacing w:before="100" w:beforeAutospacing="1" w:after="100" w:afterAutospacing="1" w:line="240" w:lineRule="auto"/>
+        <w:rPr>
+          <w:rFonts w:ascii="Times New Roman" w:hAnsi="Times New Roman" w:cs="Times New Roman"/>
+        </w:rPr>
+      </w:pPr>
+      <w:r>
+        <w:rPr>
+          <w:rFonts w:ascii="Times New Roman" w:hAnsi="Times New Roman" w:cs="Times New Roman"/>
+        </w:rPr>
+        <w:t>Radio and/or checkbox inputs for things like sides and add-ons.</w:t>
+      </w:r>
+    </w:p>
+    <w:p>
+      <w:pPr>
+        <w:numPr>
+          <w:ilvl w:val="2"/>
+          <w:numId w:val="34"/>
+        </w:numPr>
+        <w:spacing w:before="100" w:beforeAutospacing="1" w:after="100" w:afterAutospacing="1" w:line="240" w:lineRule="auto"/>
+        <w:rPr>
+          <w:rFonts w:ascii="Times New Roman" w:hAnsi="Times New Roman" w:cs="Times New Roman"/>
+        </w:rPr>
+      </w:pPr>
+      <w:r>
+        <w:rPr>
+          <w:rFonts w:ascii="Times New Roman" w:hAnsi="Times New Roman" w:cs="Times New Roman"/>
+        </w:rPr>
+        <w:t>At least one </w:t>
+      </w:r>
+      <w:r>
+        <w:rPr>
+          <w:rStyle w:val="HTMLCode"/>
+          <w:rFonts w:ascii="Times New Roman" w:eastAsiaTheme="minorHAnsi" w:hAnsi="Times New Roman" w:cs="Times New Roman"/>
+          <w:sz w:val="22"/>
+          <w:szCs w:val="22"/>
+        </w:rPr>
+        <w:t>&lt;</w:t>
+      </w:r>
+      <w:proofErr w:type="spellStart"/>
+      <w:r>
+        <w:rPr>
+          <w:rStyle w:val="HTMLCode"/>
+          <w:rFonts w:ascii="Times New Roman" w:eastAsiaTheme="minorHAnsi" w:hAnsi="Times New Roman" w:cs="Times New Roman"/>
+          <w:sz w:val="22"/>
+          <w:szCs w:val="22"/>
+        </w:rPr>
+        <w:t>textarea</w:t>
+      </w:r>
+      <w:proofErr w:type="spellEnd"/>
+      <w:r>
+        <w:rPr>
+          <w:rStyle w:val="HTMLCode"/>
+          <w:rFonts w:ascii="Times New Roman" w:eastAsiaTheme="minorHAnsi" w:hAnsi="Times New Roman" w:cs="Times New Roman"/>
+          <w:sz w:val="22"/>
+          <w:szCs w:val="22"/>
+        </w:rPr>
+        <w:t>&gt;</w:t>
+      </w:r>
+      <w:r>
+        <w:rPr>
+          <w:rFonts w:ascii="Times New Roman" w:hAnsi="Times New Roman" w:cs="Times New Roman"/>
+        </w:rPr>
+        <w:t> element for one of the items (for special requests).</w:t>
+      </w:r>
+    </w:p>
+    <w:p>
+      <w:pPr>
+        <w:numPr>
+          <w:ilvl w:val="2"/>
+          <w:numId w:val="34"/>
+        </w:numPr>
+        <w:spacing w:before="100" w:beforeAutospacing="1" w:after="100" w:afterAutospacing="1" w:line="240" w:lineRule="auto"/>
+        <w:rPr>
+          <w:rFonts w:ascii="Times New Roman" w:hAnsi="Times New Roman" w:cs="Times New Roman"/>
+        </w:rPr>
+      </w:pPr>
+      <w:r>
+        <w:rPr>
+          <w:rFonts w:ascii="Times New Roman" w:hAnsi="Times New Roman" w:cs="Times New Roman"/>
+        </w:rPr>
+        <w:t xml:space="preserve">A submit input that says "Go </w:t>
+      </w:r>
+      <w:proofErr w:type="gramStart"/>
+      <w:r>
+        <w:rPr>
+          <w:rFonts w:ascii="Times New Roman" w:hAnsi="Times New Roman" w:cs="Times New Roman"/>
+        </w:rPr>
+        <w:t>To</w:t>
+      </w:r>
+      <w:proofErr w:type="gramEnd"/>
+      <w:r>
+        <w:rPr>
+          <w:rFonts w:ascii="Times New Roman" w:hAnsi="Times New Roman" w:cs="Times New Roman"/>
+        </w:rPr>
+        <w:t xml:space="preserve"> Checkout".</w:t>
+      </w:r>
+    </w:p>
+    <w:p>
+      <w:pPr>
+        <w:numPr>
+          <w:ilvl w:val="2"/>
+          <w:numId w:val="34"/>
+        </w:numPr>
+        <w:spacing w:before="100" w:beforeAutospacing="1" w:after="100" w:afterAutospacing="1" w:line="240" w:lineRule="auto"/>
+        <w:rPr>
+          <w:rFonts w:ascii="Times New Roman" w:hAnsi="Times New Roman" w:cs="Times New Roman"/>
+        </w:rPr>
+      </w:pPr>
+      <w:r>
+        <w:rPr>
+          <w:rStyle w:val="Strong"/>
+          <w:rFonts w:ascii="Times New Roman" w:hAnsi="Times New Roman" w:cs="Times New Roman"/>
+        </w:rPr>
+        <w:t>Note:</w:t>
+      </w:r>
+      <w:r>
+        <w:rPr>
+          <w:rFonts w:ascii="Times New Roman" w:hAnsi="Times New Roman" w:cs="Times New Roman"/>
+        </w:rPr>
+        <w:t> Make sure to include a </w:t>
+      </w:r>
+      <w:r>
+        <w:rPr>
+          <w:rStyle w:val="HTMLCode"/>
+          <w:rFonts w:ascii="Times New Roman" w:eastAsiaTheme="minorHAnsi" w:hAnsi="Times New Roman" w:cs="Times New Roman"/>
+          <w:sz w:val="22"/>
+          <w:szCs w:val="22"/>
+        </w:rPr>
+        <w:t>&lt;label&gt;</w:t>
+      </w:r>
+      <w:r>
+        <w:rPr>
+          <w:rFonts w:ascii="Times New Roman" w:hAnsi="Times New Roman" w:cs="Times New Roman"/>
+        </w:rPr>
+        <w:t> element for each </w:t>
+      </w:r>
+      <w:r>
+        <w:rPr>
+          <w:rStyle w:val="HTMLCode"/>
+          <w:rFonts w:ascii="Times New Roman" w:eastAsiaTheme="minorHAnsi" w:hAnsi="Times New Roman" w:cs="Times New Roman"/>
+          <w:sz w:val="22"/>
+          <w:szCs w:val="22"/>
+        </w:rPr>
+        <w:t>&lt;input&gt;</w:t>
+      </w:r>
+      <w:r>
+        <w:rPr>
+          <w:rFonts w:ascii="Times New Roman" w:hAnsi="Times New Roman" w:cs="Times New Roman"/>
+        </w:rPr>
+        <w:t> element.</w:t>
+      </w:r>
+    </w:p>
+    <w:p>
+      <w:pPr>
+        <w:pStyle w:val="NormalWeb"/>
+        <w:numPr>
+          <w:ilvl w:val="0"/>
+          <w:numId w:val="34"/>
+        </w:numPr>
+        <w:spacing w:before="240" w:beforeAutospacing="0" w:after="240" w:afterAutospacing="0"/>
+        <w:rPr>
+          <w:sz w:val="22"/>
+          <w:szCs w:val="22"/>
+        </w:rPr>
+      </w:pPr>
+      <w:r>
+        <w:rPr>
+          <w:sz w:val="22"/>
+          <w:szCs w:val="22"/>
+        </w:rPr>
+        <w:t>A footer that includes a </w:t>
+      </w:r>
+      <w:r>
+        <w:rPr>
+          <w:rStyle w:val="HTMLCode"/>
+          <w:rFonts w:ascii="Times New Roman" w:hAnsi="Times New Roman" w:cs="Times New Roman"/>
+          <w:sz w:val="22"/>
+          <w:szCs w:val="22"/>
+        </w:rPr>
+        <w:t>&lt;p&gt;</w:t>
+      </w:r>
+      <w:r>
+        <w:rPr>
+          <w:sz w:val="22"/>
+          <w:szCs w:val="22"/>
+        </w:rPr>
+        <w:t xml:space="preserve"> paragraph element that reads "Made with love </w:t>
+      </w:r>
+      <w:proofErr w:type="gramStart"/>
+      <w:r>
+        <w:rPr>
+          <w:sz w:val="22"/>
+          <w:szCs w:val="22"/>
+        </w:rPr>
+        <w:t>by "</w:t>
+      </w:r>
+      <w:proofErr w:type="gramEnd"/>
+      <w:r>
+        <w:rPr>
+          <w:sz w:val="22"/>
+          <w:szCs w:val="22"/>
+        </w:rPr>
+        <w:t xml:space="preserve"> followed by your </w:t>
+      </w:r>
+      <w:proofErr w:type="spellStart"/>
+      <w:r>
+        <w:rPr>
+          <w:sz w:val="22"/>
+          <w:szCs w:val="22"/>
+        </w:rPr>
+        <w:t>Codédex</w:t>
+      </w:r>
+      <w:proofErr w:type="spellEnd"/>
+      <w:r>
+        <w:rPr>
+          <w:sz w:val="22"/>
+          <w:szCs w:val="22"/>
+        </w:rPr>
+        <w:t xml:space="preserve"> username.</w:t>
+      </w:r>
+    </w:p>
+    <w:p>
+      <w:pPr>
+        <w:pStyle w:val="NormalWeb"/>
+        <w:spacing w:before="240" w:beforeAutospacing="0" w:after="240" w:afterAutospacing="0"/>
+        <w:rPr>
+          <w:rFonts w:ascii="Arial" w:hAnsi="Arial" w:cs="Arial"/>
+          <w:color w:val="FFFFFF"/>
+        </w:rPr>
+      </w:pPr>
+      <w:r>
+        <w:rPr>
+          <w:rStyle w:val="Strong"/>
+          <w:sz w:val="22"/>
+          <w:szCs w:val="22"/>
+        </w:rPr>
+        <w:t>Bonus:</w:t>
+      </w:r>
+      <w:r>
+        <w:rPr>
+          <w:sz w:val="22"/>
+          <w:szCs w:val="22"/>
+        </w:rPr>
+        <w:t> Please feel free to use the </w:t>
+      </w:r>
+      <w:r>
+        <w:rPr>
+          <w:rStyle w:val="HTMLCode"/>
+          <w:rFonts w:ascii="Times New Roman" w:hAnsi="Times New Roman" w:cs="Times New Roman"/>
+          <w:sz w:val="22"/>
+          <w:szCs w:val="22"/>
+        </w:rPr>
+        <w:t>style</w:t>
+      </w:r>
+      <w:r>
+        <w:rPr>
+          <w:sz w:val="22"/>
+          <w:szCs w:val="22"/>
+        </w:rPr>
+        <w:t> attribute or </w:t>
+      </w:r>
+      <w:r>
+        <w:rPr>
+          <w:rStyle w:val="HTMLCode"/>
+          <w:rFonts w:ascii="Times New Roman" w:hAnsi="Times New Roman" w:cs="Times New Roman"/>
+          <w:sz w:val="22"/>
+          <w:szCs w:val="22"/>
+        </w:rPr>
+        <w:t>&lt;style&gt;</w:t>
+      </w:r>
+      <w:r>
+        <w:rPr>
+          <w:sz w:val="22"/>
+          <w:szCs w:val="22"/>
+        </w:rPr>
+        <w:t> element to give your menu some flair! Revisit the </w:t>
+      </w:r>
+      <w:hyperlink r:id="rId24" w:history="1">
+        <w:r>
+          <w:rPr>
+            <w:rStyle w:val="Hyperlink"/>
+            <w:color w:val="auto"/>
+            <w:sz w:val="22"/>
+            <w:szCs w:val="22"/>
+            <w:u w:val="none"/>
+          </w:rPr>
+          <w:t>"Power Rangers" challenge</w:t>
+        </w:r>
+      </w:hyperlink>
+      <w:r>
+        <w:rPr>
+          <w:sz w:val="22"/>
+          <w:szCs w:val="22"/>
+        </w:rPr>
+        <w:t> for a refresher.</w:t>
+      </w:r>
+    </w:p>
+    <w:p>
+      <w:pPr>
+        <w:spacing w:line="240" w:lineRule="auto"/>
+        <w:rPr>
+          <w:rFonts w:ascii="Times New Roman" w:hAnsi="Times New Roman" w:cs="Times New Roman"/>
+        </w:rPr>
+      </w:pPr>
+    </w:p>
+    <w:p>
+      <w:pPr>
+        <w:spacing w:before="100" w:beforeAutospacing="1" w:after="100" w:afterAutospacing="1" w:line="240" w:lineRule="auto"/>
+        <w:rPr>
+          <w:rFonts w:ascii="Times New Roman" w:eastAsia="Times New Roman" w:hAnsi="Times New Roman" w:cs="Times New Roman"/>
+        </w:rPr>
+      </w:pPr>
     </w:p>
     <w:p>
       <w:pPr>
@@ -7257,6 +8154,155 @@
     </w:lvl>
   </w:abstractNum>
   <w:abstractNum w:abstractNumId="12" w15:restartNumberingAfterBreak="0">
+    <w:nsid w:val="24A91A30"/>
+    <w:multiLevelType w:val="multilevel"/>
+    <w:tmpl w:val="9D648AC2"/>
+    <w:lvl w:ilvl="0">
+      <w:start w:val="1"/>
+      <w:numFmt w:val="bullet"/>
+      <w:lvlText w:val=""/>
+      <w:lvlJc w:val="left"/>
+      <w:pPr>
+        <w:tabs>
+          <w:tab w:val="num" w:pos="720"/>
+        </w:tabs>
+        <w:ind w:left="720" w:hanging="360"/>
+      </w:pPr>
+      <w:rPr>
+        <w:rFonts w:ascii="Symbol" w:hAnsi="Symbol" w:hint="default"/>
+        <w:sz w:val="20"/>
+      </w:rPr>
+    </w:lvl>
+    <w:lvl w:ilvl="1">
+      <w:start w:val="1"/>
+      <w:numFmt w:val="bullet"/>
+      <w:lvlText w:val="o"/>
+      <w:lvlJc w:val="left"/>
+      <w:pPr>
+        <w:tabs>
+          <w:tab w:val="num" w:pos="1440"/>
+        </w:tabs>
+        <w:ind w:left="1440" w:hanging="360"/>
+      </w:pPr>
+      <w:rPr>
+        <w:rFonts w:ascii="Courier New" w:hAnsi="Courier New" w:hint="default"/>
+        <w:sz w:val="20"/>
+      </w:rPr>
+    </w:lvl>
+    <w:lvl w:ilvl="2">
+      <w:start w:val="1"/>
+      <w:numFmt w:val="bullet"/>
+      <w:lvlText w:val=""/>
+      <w:lvlJc w:val="left"/>
+      <w:pPr>
+        <w:tabs>
+          <w:tab w:val="num" w:pos="2160"/>
+        </w:tabs>
+        <w:ind w:left="2160" w:hanging="360"/>
+      </w:pPr>
+      <w:rPr>
+        <w:rFonts w:ascii="Wingdings" w:hAnsi="Wingdings" w:hint="default"/>
+        <w:sz w:val="20"/>
+      </w:rPr>
+    </w:lvl>
+    <w:lvl w:ilvl="3" w:tentative="1">
+      <w:start w:val="1"/>
+      <w:numFmt w:val="bullet"/>
+      <w:lvlText w:val=""/>
+      <w:lvlJc w:val="left"/>
+      <w:pPr>
+        <w:tabs>
+          <w:tab w:val="num" w:pos="2880"/>
+        </w:tabs>
+        <w:ind w:left="2880" w:hanging="360"/>
+      </w:pPr>
+      <w:rPr>
+        <w:rFonts w:ascii="Wingdings" w:hAnsi="Wingdings" w:hint="default"/>
+        <w:sz w:val="20"/>
+      </w:rPr>
+    </w:lvl>
+    <w:lvl w:ilvl="4" w:tentative="1">
+      <w:start w:val="1"/>
+      <w:numFmt w:val="bullet"/>
+      <w:lvlText w:val=""/>
+      <w:lvlJc w:val="left"/>
+      <w:pPr>
+        <w:tabs>
+          <w:tab w:val="num" w:pos="3600"/>
+        </w:tabs>
+        <w:ind w:left="3600" w:hanging="360"/>
+      </w:pPr>
+      <w:rPr>
+        <w:rFonts w:ascii="Wingdings" w:hAnsi="Wingdings" w:hint="default"/>
+        <w:sz w:val="20"/>
+      </w:rPr>
+    </w:lvl>
+    <w:lvl w:ilvl="5" w:tentative="1">
+      <w:start w:val="1"/>
+      <w:numFmt w:val="bullet"/>
+      <w:lvlText w:val=""/>
+      <w:lvlJc w:val="left"/>
+      <w:pPr>
+        <w:tabs>
+          <w:tab w:val="num" w:pos="4320"/>
+        </w:tabs>
+        <w:ind w:left="4320" w:hanging="360"/>
+      </w:pPr>
+      <w:rPr>
+        <w:rFonts w:ascii="Wingdings" w:hAnsi="Wingdings" w:hint="default"/>
+        <w:sz w:val="20"/>
+      </w:rPr>
+    </w:lvl>
+    <w:lvl w:ilvl="6" w:tentative="1">
+      <w:start w:val="1"/>
+      <w:numFmt w:val="bullet"/>
+      <w:lvlText w:val=""/>
+      <w:lvlJc w:val="left"/>
+      <w:pPr>
+        <w:tabs>
+          <w:tab w:val="num" w:pos="5040"/>
+        </w:tabs>
+        <w:ind w:left="5040" w:hanging="360"/>
+      </w:pPr>
+      <w:rPr>
+        <w:rFonts w:ascii="Wingdings" w:hAnsi="Wingdings" w:hint="default"/>
+        <w:sz w:val="20"/>
+      </w:rPr>
+    </w:lvl>
+    <w:lvl w:ilvl="7" w:tentative="1">
+      <w:start w:val="1"/>
+      <w:numFmt w:val="bullet"/>
+      <w:lvlText w:val=""/>
+      <w:lvlJc w:val="left"/>
+      <w:pPr>
+        <w:tabs>
+          <w:tab w:val="num" w:pos="5760"/>
+        </w:tabs>
+        <w:ind w:left="5760" w:hanging="360"/>
+      </w:pPr>
+      <w:rPr>
+        <w:rFonts w:ascii="Wingdings" w:hAnsi="Wingdings" w:hint="default"/>
+        <w:sz w:val="20"/>
+      </w:rPr>
+    </w:lvl>
+    <w:lvl w:ilvl="8" w:tentative="1">
+      <w:start w:val="1"/>
+      <w:numFmt w:val="bullet"/>
+      <w:lvlText w:val=""/>
+      <w:lvlJc w:val="left"/>
+      <w:pPr>
+        <w:tabs>
+          <w:tab w:val="num" w:pos="6480"/>
+        </w:tabs>
+        <w:ind w:left="6480" w:hanging="360"/>
+      </w:pPr>
+      <w:rPr>
+        <w:rFonts w:ascii="Wingdings" w:hAnsi="Wingdings" w:hint="default"/>
+        <w:sz w:val="20"/>
+      </w:rPr>
+    </w:lvl>
+  </w:abstractNum>
+  <w:abstractNum w:abstractNumId="13" w15:restartNumberingAfterBreak="0">
     <w:nsid w:val="2AF81FDB"/>
     <w:multiLevelType w:val="multilevel"/>
     <w:tmpl w:val="AB5C6B84"/>
@@ -7405,7 +8451,7 @@
       </w:rPr>
     </w:lvl>
   </w:abstractNum>
-  <w:abstractNum w:abstractNumId="13" w15:restartNumberingAfterBreak="0">
+  <w:abstractNum w:abstractNumId="14" w15:restartNumberingAfterBreak="0">
     <w:nsid w:val="2C4E5901"/>
     <w:multiLevelType w:val="multilevel"/>
     <w:tmpl w:val="6C789936"/>
@@ -7518,7 +8564,7 @@
       </w:pPr>
     </w:lvl>
   </w:abstractNum>
-  <w:abstractNum w:abstractNumId="14" w15:restartNumberingAfterBreak="0">
+  <w:abstractNum w:abstractNumId="15" w15:restartNumberingAfterBreak="0">
     <w:nsid w:val="2CD80B04"/>
     <w:multiLevelType w:val="multilevel"/>
     <w:tmpl w:val="77022572"/>
@@ -7667,7 +8713,7 @@
       </w:rPr>
     </w:lvl>
   </w:abstractNum>
-  <w:abstractNum w:abstractNumId="15" w15:restartNumberingAfterBreak="0">
+  <w:abstractNum w:abstractNumId="16" w15:restartNumberingAfterBreak="0">
     <w:nsid w:val="2DCB08D7"/>
     <w:multiLevelType w:val="multilevel"/>
     <w:tmpl w:val="ABF683D6"/>
@@ -7816,7 +8862,7 @@
       </w:rPr>
     </w:lvl>
   </w:abstractNum>
-  <w:abstractNum w:abstractNumId="16" w15:restartNumberingAfterBreak="0">
+  <w:abstractNum w:abstractNumId="17" w15:restartNumberingAfterBreak="0">
     <w:nsid w:val="2DF26529"/>
     <w:multiLevelType w:val="multilevel"/>
     <w:tmpl w:val="4EAEE454"/>
@@ -7965,7 +9011,7 @@
       </w:rPr>
     </w:lvl>
   </w:abstractNum>
-  <w:abstractNum w:abstractNumId="17" w15:restartNumberingAfterBreak="0">
+  <w:abstractNum w:abstractNumId="18" w15:restartNumberingAfterBreak="0">
     <w:nsid w:val="2E1D4DD8"/>
     <w:multiLevelType w:val="hybridMultilevel"/>
     <w:tmpl w:val="4886A76E"/>
@@ -8078,7 +9124,7 @@
       </w:rPr>
     </w:lvl>
   </w:abstractNum>
-  <w:abstractNum w:abstractNumId="18" w15:restartNumberingAfterBreak="0">
+  <w:abstractNum w:abstractNumId="19" w15:restartNumberingAfterBreak="0">
     <w:nsid w:val="320B180F"/>
     <w:multiLevelType w:val="multilevel"/>
     <w:tmpl w:val="5ABA2858"/>
@@ -8227,7 +9273,7 @@
       </w:rPr>
     </w:lvl>
   </w:abstractNum>
-  <w:abstractNum w:abstractNumId="19" w15:restartNumberingAfterBreak="0">
+  <w:abstractNum w:abstractNumId="20" w15:restartNumberingAfterBreak="0">
     <w:nsid w:val="32772EAA"/>
     <w:multiLevelType w:val="multilevel"/>
     <w:tmpl w:val="EFF4F6B8"/>
@@ -8376,7 +9422,7 @@
       </w:rPr>
     </w:lvl>
   </w:abstractNum>
-  <w:abstractNum w:abstractNumId="20" w15:restartNumberingAfterBreak="0">
+  <w:abstractNum w:abstractNumId="21" w15:restartNumberingAfterBreak="0">
     <w:nsid w:val="34E03554"/>
     <w:multiLevelType w:val="hybridMultilevel"/>
     <w:tmpl w:val="1CC881BE"/>
@@ -8489,7 +9535,7 @@
       </w:rPr>
     </w:lvl>
   </w:abstractNum>
-  <w:abstractNum w:abstractNumId="21" w15:restartNumberingAfterBreak="0">
+  <w:abstractNum w:abstractNumId="22" w15:restartNumberingAfterBreak="0">
     <w:nsid w:val="51E27ED7"/>
     <w:multiLevelType w:val="multilevel"/>
     <w:tmpl w:val="7ED4F8D2"/>
@@ -8638,7 +9684,7 @@
       </w:rPr>
     </w:lvl>
   </w:abstractNum>
-  <w:abstractNum w:abstractNumId="22" w15:restartNumberingAfterBreak="0">
+  <w:abstractNum w:abstractNumId="23" w15:restartNumberingAfterBreak="0">
     <w:nsid w:val="528329B6"/>
     <w:multiLevelType w:val="multilevel"/>
     <w:tmpl w:val="F1D4D26E"/>
@@ -8787,7 +9833,7 @@
       </w:rPr>
     </w:lvl>
   </w:abstractNum>
-  <w:abstractNum w:abstractNumId="23" w15:restartNumberingAfterBreak="0">
+  <w:abstractNum w:abstractNumId="24" w15:restartNumberingAfterBreak="0">
     <w:nsid w:val="55C2319F"/>
     <w:multiLevelType w:val="multilevel"/>
     <w:tmpl w:val="CC4E580C"/>
@@ -8900,7 +9946,7 @@
       </w:pPr>
     </w:lvl>
   </w:abstractNum>
-  <w:abstractNum w:abstractNumId="24" w15:restartNumberingAfterBreak="0">
+  <w:abstractNum w:abstractNumId="25" w15:restartNumberingAfterBreak="0">
     <w:nsid w:val="571A3DDE"/>
     <w:multiLevelType w:val="multilevel"/>
     <w:tmpl w:val="5490AA04"/>
@@ -9049,7 +10095,7 @@
       </w:rPr>
     </w:lvl>
   </w:abstractNum>
-  <w:abstractNum w:abstractNumId="25" w15:restartNumberingAfterBreak="0">
+  <w:abstractNum w:abstractNumId="26" w15:restartNumberingAfterBreak="0">
     <w:nsid w:val="58A338BD"/>
     <w:multiLevelType w:val="multilevel"/>
     <w:tmpl w:val="B5AACCC8"/>
@@ -9198,7 +10244,7 @@
       </w:rPr>
     </w:lvl>
   </w:abstractNum>
-  <w:abstractNum w:abstractNumId="26" w15:restartNumberingAfterBreak="0">
+  <w:abstractNum w:abstractNumId="27" w15:restartNumberingAfterBreak="0">
     <w:nsid w:val="69FC3340"/>
     <w:multiLevelType w:val="hybridMultilevel"/>
     <w:tmpl w:val="A0347AC2"/>
@@ -9311,7 +10357,7 @@
       </w:rPr>
     </w:lvl>
   </w:abstractNum>
-  <w:abstractNum w:abstractNumId="27" w15:restartNumberingAfterBreak="0">
+  <w:abstractNum w:abstractNumId="28" w15:restartNumberingAfterBreak="0">
     <w:nsid w:val="6FB676A3"/>
     <w:multiLevelType w:val="multilevel"/>
     <w:tmpl w:val="1B04DCCA"/>
@@ -9460,7 +10506,7 @@
       </w:rPr>
     </w:lvl>
   </w:abstractNum>
-  <w:abstractNum w:abstractNumId="28" w15:restartNumberingAfterBreak="0">
+  <w:abstractNum w:abstractNumId="29" w15:restartNumberingAfterBreak="0">
     <w:nsid w:val="71FA675C"/>
     <w:multiLevelType w:val="multilevel"/>
     <w:tmpl w:val="20967906"/>
@@ -9609,7 +10655,7 @@
       </w:rPr>
     </w:lvl>
   </w:abstractNum>
-  <w:abstractNum w:abstractNumId="29" w15:restartNumberingAfterBreak="0">
+  <w:abstractNum w:abstractNumId="30" w15:restartNumberingAfterBreak="0">
     <w:nsid w:val="753552D5"/>
     <w:multiLevelType w:val="hybridMultilevel"/>
     <w:tmpl w:val="137A98C6"/>
@@ -9722,7 +10768,7 @@
       </w:rPr>
     </w:lvl>
   </w:abstractNum>
-  <w:abstractNum w:abstractNumId="30" w15:restartNumberingAfterBreak="0">
+  <w:abstractNum w:abstractNumId="31" w15:restartNumberingAfterBreak="0">
     <w:nsid w:val="7B7463BA"/>
     <w:multiLevelType w:val="multilevel"/>
     <w:tmpl w:val="3A8A29F0"/>
@@ -9871,7 +10917,7 @@
       </w:rPr>
     </w:lvl>
   </w:abstractNum>
-  <w:abstractNum w:abstractNumId="31" w15:restartNumberingAfterBreak="0">
+  <w:abstractNum w:abstractNumId="32" w15:restartNumberingAfterBreak="0">
     <w:nsid w:val="7BE253B2"/>
     <w:multiLevelType w:val="hybridMultilevel"/>
     <w:tmpl w:val="2C540582"/>
@@ -9984,7 +11030,7 @@
       </w:rPr>
     </w:lvl>
   </w:abstractNum>
-  <w:abstractNum w:abstractNumId="32" w15:restartNumberingAfterBreak="0">
+  <w:abstractNum w:abstractNumId="33" w15:restartNumberingAfterBreak="0">
     <w:nsid w:val="7D4F1732"/>
     <w:multiLevelType w:val="multilevel"/>
     <w:tmpl w:val="FBC68430"/>
@@ -10098,10 +11144,10 @@
     </w:lvl>
   </w:abstractNum>
   <w:num w:numId="1">
-    <w:abstractNumId w:val="29"/>
+    <w:abstractNumId w:val="30"/>
   </w:num>
   <w:num w:numId="2">
-    <w:abstractNumId w:val="19"/>
+    <w:abstractNumId w:val="20"/>
   </w:num>
   <w:num w:numId="3">
     <w:abstractNumId w:val="1"/>
@@ -10110,25 +11156,25 @@
     <w:abstractNumId w:val="0"/>
   </w:num>
   <w:num w:numId="5">
-    <w:abstractNumId w:val="25"/>
+    <w:abstractNumId w:val="26"/>
   </w:num>
   <w:num w:numId="6">
     <w:abstractNumId w:val="6"/>
   </w:num>
   <w:num w:numId="7">
-    <w:abstractNumId w:val="16"/>
+    <w:abstractNumId w:val="17"/>
   </w:num>
   <w:num w:numId="8">
-    <w:abstractNumId w:val="17"/>
+    <w:abstractNumId w:val="18"/>
   </w:num>
   <w:num w:numId="9">
-    <w:abstractNumId w:val="28"/>
+    <w:abstractNumId w:val="29"/>
   </w:num>
   <w:num w:numId="10">
-    <w:abstractNumId w:val="31"/>
+    <w:abstractNumId w:val="32"/>
   </w:num>
   <w:num w:numId="11">
-    <w:abstractNumId w:val="24"/>
+    <w:abstractNumId w:val="25"/>
   </w:num>
   <w:num w:numId="12">
     <w:abstractNumId w:val="5"/>
@@ -10143,31 +11189,31 @@
     <w:abstractNumId w:val="4"/>
   </w:num>
   <w:num w:numId="16">
-    <w:abstractNumId w:val="26"/>
+    <w:abstractNumId w:val="27"/>
   </w:num>
   <w:num w:numId="17">
-    <w:abstractNumId w:val="12"/>
+    <w:abstractNumId w:val="13"/>
   </w:num>
   <w:num w:numId="18">
-    <w:abstractNumId w:val="27"/>
+    <w:abstractNumId w:val="28"/>
   </w:num>
   <w:num w:numId="19">
-    <w:abstractNumId w:val="32"/>
+    <w:abstractNumId w:val="33"/>
   </w:num>
   <w:num w:numId="20">
-    <w:abstractNumId w:val="22"/>
+    <w:abstractNumId w:val="23"/>
   </w:num>
   <w:num w:numId="21">
-    <w:abstractNumId w:val="20"/>
+    <w:abstractNumId w:val="21"/>
   </w:num>
   <w:num w:numId="22">
-    <w:abstractNumId w:val="18"/>
+    <w:abstractNumId w:val="19"/>
   </w:num>
   <w:num w:numId="23">
     <w:abstractNumId w:val="3"/>
   </w:num>
   <w:num w:numId="24">
-    <w:abstractNumId w:val="14"/>
+    <w:abstractNumId w:val="15"/>
   </w:num>
   <w:num w:numId="25">
     <w:abstractNumId w:val="2"/>
@@ -10182,19 +11228,22 @@
     <w:abstractNumId w:val="7"/>
   </w:num>
   <w:num w:numId="29">
-    <w:abstractNumId w:val="21"/>
+    <w:abstractNumId w:val="22"/>
   </w:num>
   <w:num w:numId="30">
-    <w:abstractNumId w:val="15"/>
+    <w:abstractNumId w:val="16"/>
   </w:num>
   <w:num w:numId="31">
-    <w:abstractNumId w:val="23"/>
+    <w:abstractNumId w:val="24"/>
   </w:num>
   <w:num w:numId="32">
-    <w:abstractNumId w:val="30"/>
+    <w:abstractNumId w:val="31"/>
   </w:num>
   <w:num w:numId="33">
-    <w:abstractNumId w:val="13"/>
+    <w:abstractNumId w:val="14"/>
+  </w:num>
+  <w:num w:numId="34">
+    <w:abstractNumId w:val="12"/>
   </w:num>
 </w:numbering>
 </file>

</xml_diff>